<commit_message>
Deploy website - based on aa462bb3b5d83526acde56c5757d4043759ab1ce
</commit_message>
<xml_diff>
--- a/pdf/resume-patricia-mcphee.docx
+++ b/pdf/resume-patricia-mcphee.docx
@@ -90,8 +90,8 @@
         </w:rPr>
       </w:pPr>
       <w:r>
-        <w:pict w14:anchorId="66440FCC">
-          <v:rect id="docshape1" o:spid="_x0000_s1071" style="position:absolute;margin-left:0;margin-top:0;width:199.45pt;height:11in;z-index:-15845888;mso-position-horizontal-relative:page;mso-position-vertical-relative:page" fillcolor="#d2c18e" stroked="f">
+        <w:pict w14:anchorId="554B51E1">
+          <v:rect id="docshape1" o:spid="_x0000_s1074" style="position:absolute;margin-left:0;margin-top:0;width:199.45pt;height:11in;z-index:-15845376;mso-position-horizontal-relative:page;mso-position-vertical-relative:page" fillcolor="#d2c18e" stroked="f">
             <w10:wrap anchorx="page" anchory="page"/>
           </v:rect>
         </w:pict>
@@ -111,19 +111,19 @@
         <w:pStyle w:val="Title"/>
       </w:pPr>
       <w:r>
-        <w:pict w14:anchorId="5C1EFE1E">
-          <v:group id="docshapegroup2" o:spid="_x0000_s1067" style="position:absolute;left:0;text-align:left;margin-left:43pt;margin-top:-142.35pt;width:124.05pt;height:129.85pt;z-index:15730688;mso-position-horizontal-relative:page" coordorigin="860,-2847" coordsize="2481,2597">
-            <v:shape id="docshape3" o:spid="_x0000_s1070" style="position:absolute;left:862;top:-2728;width:2475;height:2475" coordorigin="863,-2728" coordsize="2475,2475" path="m2100,-2728r-75,2l1950,-2719r-72,11l1806,-2693r-70,19l1668,-2651r-66,27l1538,-2593r-62,34l1416,-2522r-58,41l1303,-2437r-53,47l1201,-2340r-47,52l1110,-2233r-41,58l1032,-2115r-34,62l967,-1989r-27,67l917,-1854r-19,69l883,-1713r-11,73l865,-1566r-2,75l865,-1415r7,74l883,-1268r15,71l917,-1127r23,68l967,-993r31,64l1032,-866r37,60l1110,-749r44,55l1201,-641r49,50l1303,-545r55,44l1416,-460r60,37l1538,-388r64,30l1668,-331r68,23l1806,-289r72,15l1950,-263r75,7l2100,-254r75,-2l2250,-263r72,-11l2394,-289r70,-19l2532,-331r66,-27l2662,-388r62,-35l2784,-460r58,-41l2897,-545r53,-46l2999,-641r47,-53l3090,-749r41,-57l3168,-866r34,-63l3233,-993r27,-66l3283,-1127r19,-70l3317,-1268r11,-73l3335,-1415r2,-76l3335,-1566r-7,-74l3317,-1713r-15,-72l3283,-1854r-23,-68l3233,-1989r-31,-64l3168,-2115r-37,-60l3090,-2233r-44,-55l2999,-2340r-49,-50l2897,-2437r-55,-44l2784,-2522r-60,-37l2662,-2593r-64,-31l2532,-2651r-68,-23l2394,-2693r-72,-15l2250,-2719r-75,-7l2100,-2728xe" fillcolor="black" stroked="f">
+        <w:pict w14:anchorId="45910D1D">
+          <v:group id="docshapegroup2" o:spid="_x0000_s1070" style="position:absolute;left:0;text-align:left;margin-left:43pt;margin-top:-142.35pt;width:124.05pt;height:129.85pt;z-index:15730688;mso-position-horizontal-relative:page" coordorigin="860,-2847" coordsize="2481,2597">
+            <v:shape id="docshape3" o:spid="_x0000_s1073" style="position:absolute;left:862;top:-2728;width:2475;height:2475" coordorigin="863,-2728" coordsize="2475,2475" path="m2100,-2728r-75,2l1950,-2719r-72,11l1806,-2693r-70,19l1668,-2651r-66,27l1538,-2593r-62,34l1416,-2522r-58,41l1303,-2437r-53,47l1201,-2340r-47,52l1110,-2233r-41,58l1032,-2115r-34,62l967,-1989r-27,67l917,-1854r-19,69l883,-1713r-11,73l865,-1566r-2,75l865,-1415r7,74l883,-1268r15,71l917,-1127r23,68l967,-993r31,64l1032,-866r37,60l1110,-749r44,55l1201,-641r49,50l1303,-545r55,44l1416,-460r60,37l1538,-388r64,30l1668,-331r68,23l1806,-289r72,15l1950,-263r75,7l2100,-254r75,-2l2250,-263r72,-11l2394,-289r70,-19l2532,-331r66,-27l2662,-388r62,-35l2784,-460r58,-41l2897,-545r53,-46l2999,-641r47,-53l3090,-749r41,-57l3168,-866r34,-63l3233,-993r27,-66l3283,-1127r19,-70l3317,-1268r11,-73l3335,-1415r2,-76l3335,-1566r-7,-74l3317,-1713r-15,-72l3283,-1854r-23,-68l3233,-1989r-31,-64l3168,-2115r-37,-60l3090,-2233r-44,-55l2999,-2340r-49,-50l2897,-2437r-55,-44l2784,-2522r-60,-37l2662,-2593r-64,-31l2532,-2651r-68,-23l2394,-2693r-72,-15l2250,-2719r-75,-7l2100,-2728xe" fillcolor="black" stroked="f">
               <v:path arrowok="t"/>
             </v:shape>
-            <v:shape id="docshape4" o:spid="_x0000_s1069" style="position:absolute;left:862;top:-2728;width:2475;height:2475" coordorigin="863,-2728" coordsize="2475,2475" path="m2100,-2728r75,2l2250,-2719r72,11l2394,-2693r70,19l2532,-2651r66,27l2662,-2593r62,34l2784,-2522r58,41l2897,-2437r53,47l2999,-2340r47,52l3090,-2233r41,58l3168,-2115r34,62l3233,-1989r27,67l3283,-1854r19,69l3317,-1713r11,73l3335,-1566r2,75l3335,-1415r-7,74l3317,-1268r-15,71l3283,-1127r-23,68l3233,-993r-31,64l3168,-866r-37,60l3090,-749r-44,55l2999,-641r-49,50l2897,-545r-55,44l2784,-460r-60,37l2662,-388r-64,30l2532,-331r-68,23l2394,-289r-72,15l2250,-263r-75,7l2100,-254r-75,-2l1950,-263r-72,-11l1806,-289r-70,-19l1668,-331r-66,-27l1538,-388r-62,-35l1416,-460r-58,-41l1303,-545r-53,-46l1201,-641r-47,-53l1110,-749r-41,-57l1032,-866r-34,-63l967,-993r-27,-66l917,-1127r-19,-70l883,-1268r-11,-73l865,-1415r-2,-76l865,-1566r7,-74l883,-1713r15,-72l917,-1854r23,-68l967,-1989r31,-64l1032,-2115r37,-60l1110,-2233r44,-55l1201,-2340r49,-50l1303,-2437r55,-44l1416,-2522r60,-37l1538,-2593r64,-31l1668,-2651r68,-23l1806,-2693r72,-15l1950,-2719r75,-7l2100,-2728xe" filled="f" strokeweight=".1083mm">
+            <v:shape id="docshape4" o:spid="_x0000_s1072" style="position:absolute;left:862;top:-2728;width:2475;height:2475" coordorigin="863,-2728" coordsize="2475,2475" path="m2100,-2728r75,2l2250,-2719r72,11l2394,-2693r70,19l2532,-2651r66,27l2662,-2593r62,34l2784,-2522r58,41l2897,-2437r53,47l2999,-2340r47,52l3090,-2233r41,58l3168,-2115r34,62l3233,-1989r27,67l3283,-1854r19,69l3317,-1713r11,73l3335,-1566r2,75l3335,-1415r-7,74l3317,-1268r-15,71l3283,-1127r-23,68l3233,-993r-31,64l3168,-866r-37,60l3090,-749r-44,55l2999,-641r-49,50l2897,-545r-55,44l2784,-460r-60,37l2662,-388r-64,30l2532,-331r-68,23l2394,-289r-72,15l2250,-263r-75,7l2100,-254r-75,-2l1950,-263r-72,-11l1806,-289r-70,-19l1668,-331r-66,-27l1538,-388r-62,-35l1416,-460r-58,-41l1303,-545r-53,-46l1201,-641r-47,-53l1110,-749r-41,-57l1032,-866r-34,-63l967,-993r-27,-66l917,-1127r-19,-70l883,-1268r-11,-73l865,-1415r-2,-76l865,-1566r7,-74l883,-1713r15,-72l917,-1854r23,-68l967,-1989r31,-64l1032,-2115r37,-60l1110,-2233r44,-55l1201,-2340r49,-50l1303,-2437r55,-44l1416,-2522r60,-37l1538,-2593r64,-31l1668,-2651r68,-23l1806,-2693r72,-15l1950,-2719r75,-7l2100,-2728xe" filled="f" strokeweight=".1083mm">
               <v:path arrowok="t"/>
             </v:shape>
             <v:shapetype id="_x0000_t202" coordsize="21600,21600" o:spt="202" path="m,l,21600r21600,l21600,xe">
               <v:stroke joinstyle="miter"/>
               <v:path gradientshapeok="t" o:connecttype="rect"/>
             </v:shapetype>
-            <v:shape id="docshape5" o:spid="_x0000_s1068" type="#_x0000_t202" style="position:absolute;left:859;top:-2848;width:2481;height:2597" filled="f" stroked="f">
+            <v:shape id="docshape5" o:spid="_x0000_s1071" type="#_x0000_t202" style="position:absolute;left:859;top:-2848;width:2481;height:2597" filled="f" stroked="f">
               <v:textbox inset="0,0,0,0">
                 <w:txbxContent>
                   <w:p>
@@ -188,7 +188,7 @@
     <w:p>
       <w:pPr>
         <w:pStyle w:val="BodyText"/>
-        <w:spacing w:before="86"/>
+        <w:spacing w:before="86" w:line="307" w:lineRule="auto"/>
         <w:ind w:left="116"/>
         <w:rPr>
           <w:rFonts w:ascii="Raleway Medium"/>
@@ -200,13 +200,13 @@
           <w:color w:val="231F20"/>
           <w:w w:val="120"/>
         </w:rPr>
-        <w:t>SR</w:t>
+        <w:t>TECHNICAL</w:t>
       </w:r>
       <w:r>
         <w:rPr>
           <w:rFonts w:ascii="Raleway Medium"/>
           <w:color w:val="231F20"/>
-          <w:spacing w:val="5"/>
+          <w:spacing w:val="-12"/>
           <w:w w:val="120"/>
         </w:rPr>
         <w:t xml:space="preserve"> </w:t>
@@ -217,16 +217,7 @@
           <w:color w:val="231F20"/>
           <w:w w:val="120"/>
         </w:rPr>
-        <w:t>CONTENT</w:t>
-      </w:r>
-      <w:r>
-        <w:rPr>
-          <w:rFonts w:ascii="Raleway Medium"/>
-          <w:color w:val="231F20"/>
-          <w:spacing w:val="-3"/>
-          <w:w w:val="120"/>
-        </w:rPr>
-        <w:t xml:space="preserve"> </w:t>
+        <w:t xml:space="preserve">WRITER CONTENT </w:t>
       </w:r>
       <w:r>
         <w:rPr>
@@ -250,7 +241,16 @@
     <w:p>
       <w:pPr>
         <w:pStyle w:val="BodyText"/>
-        <w:spacing w:before="185"/>
+        <w:spacing w:before="11"/>
+        <w:rPr>
+          <w:rFonts w:ascii="Raleway Medium"/>
+          <w:sz w:val="16"/>
+        </w:rPr>
+      </w:pPr>
+    </w:p>
+    <w:p>
+      <w:pPr>
+        <w:pStyle w:val="BodyText"/>
         <w:ind w:left="114"/>
       </w:pPr>
       <w:r>
@@ -362,8 +362,8 @@
         </w:rPr>
       </w:pPr>
       <w:r>
-        <w:pict w14:anchorId="2C07AC27">
-          <v:shape id="docshape6" o:spid="_x0000_s1066" style="position:absolute;margin-left:23.85pt;margin-top:6.5pt;width:31.75pt;height:.1pt;z-index:-15728640;mso-wrap-distance-left:0;mso-wrap-distance-right:0;mso-position-horizontal-relative:page" coordorigin="477,130" coordsize="635,0" path="m477,130r635,e" filled="f" strokecolor="#535353" strokeweight="2pt">
+        <w:pict w14:anchorId="68B0EC59">
+          <v:shape id="docshape6" o:spid="_x0000_s1069" style="position:absolute;margin-left:23.85pt;margin-top:6.5pt;width:31.75pt;height:.1pt;z-index:-15728640;mso-wrap-distance-left:0;mso-wrap-distance-right:0;mso-position-horizontal-relative:page" coordorigin="477,130" coordsize="635,0" path="m477,130r635,e" filled="f" strokecolor="#535353" strokeweight="2pt">
             <v:path arrowok="t"/>
             <w10:wrap type="topAndBottom" anchorx="page"/>
           </v:shape>
@@ -374,39 +374,78 @@
       <w:pPr>
         <w:pStyle w:val="BodyText"/>
         <w:spacing w:before="164" w:line="285" w:lineRule="auto"/>
-        <w:ind w:left="129" w:right="247"/>
-      </w:pPr>
-      <w:r>
-        <w:rPr>
-          <w:color w:val="231F20"/>
-        </w:rPr>
-        <w:t>I’m a Sr. Content Designer and UX</w:t>
-      </w:r>
-      <w:r>
-        <w:rPr>
-          <w:color w:val="231F20"/>
-          <w:spacing w:val="-15"/>
-        </w:rPr>
-        <w:t xml:space="preserve"> </w:t>
-      </w:r>
-      <w:r>
-        <w:rPr>
-          <w:color w:val="231F20"/>
-        </w:rPr>
-        <w:t>Writer</w:t>
-      </w:r>
-      <w:r>
-        <w:rPr>
-          <w:color w:val="231F20"/>
-          <w:spacing w:val="-8"/>
-        </w:rPr>
-        <w:t xml:space="preserve"> </w:t>
-      </w:r>
-      <w:r>
-        <w:rPr>
-          <w:color w:val="231F20"/>
-        </w:rPr>
-        <w:t>and</w:t>
+        <w:ind w:left="129"/>
+      </w:pPr>
+      <w:r>
+        <w:rPr>
+          <w:color w:val="231F20"/>
+        </w:rPr>
+        <w:t>I’m a Content Designer and UX Writer and have been in the Tech Industry since the late 1990s, starting in support and moving to network system administration. However,</w:t>
+      </w:r>
+      <w:r>
+        <w:rPr>
+          <w:color w:val="231F20"/>
+          <w:spacing w:val="-13"/>
+        </w:rPr>
+        <w:t xml:space="preserve"> </w:t>
+      </w:r>
+      <w:r>
+        <w:rPr>
+          <w:color w:val="231F20"/>
+        </w:rPr>
+        <w:t>for</w:t>
+      </w:r>
+      <w:r>
+        <w:rPr>
+          <w:color w:val="231F20"/>
+          <w:spacing w:val="-13"/>
+        </w:rPr>
+        <w:t xml:space="preserve"> </w:t>
+      </w:r>
+      <w:r>
+        <w:rPr>
+          <w:color w:val="231F20"/>
+        </w:rPr>
+        <w:t>the</w:t>
+      </w:r>
+      <w:r>
+        <w:rPr>
+          <w:color w:val="231F20"/>
+          <w:spacing w:val="-13"/>
+        </w:rPr>
+        <w:t xml:space="preserve"> </w:t>
+      </w:r>
+      <w:r>
+        <w:rPr>
+          <w:color w:val="231F20"/>
+        </w:rPr>
+        <w:t>past</w:t>
+      </w:r>
+      <w:r>
+        <w:rPr>
+          <w:color w:val="231F20"/>
+          <w:spacing w:val="-12"/>
+        </w:rPr>
+        <w:t xml:space="preserve"> </w:t>
+      </w:r>
+      <w:r>
+        <w:rPr>
+          <w:color w:val="231F20"/>
+        </w:rPr>
+        <w:t>two</w:t>
+      </w:r>
+      <w:r>
+        <w:rPr>
+          <w:color w:val="231F20"/>
+          <w:spacing w:val="-13"/>
+        </w:rPr>
+        <w:t xml:space="preserve"> </w:t>
+      </w:r>
+      <w:r>
+        <w:rPr>
+          <w:color w:val="231F20"/>
+        </w:rPr>
+        <w:t>decades, I’ve</w:t>
       </w:r>
       <w:r>
         <w:rPr>
@@ -419,7 +458,7 @@
         <w:rPr>
           <w:color w:val="231F20"/>
         </w:rPr>
-        <w:t>have</w:t>
+        <w:t>been</w:t>
       </w:r>
       <w:r>
         <w:rPr>
@@ -432,7 +471,7 @@
         <w:rPr>
           <w:color w:val="231F20"/>
         </w:rPr>
-        <w:t>been</w:t>
+        <w:t>taking</w:t>
       </w:r>
       <w:r>
         <w:rPr>
@@ -445,7 +484,7 @@
         <w:rPr>
           <w:color w:val="231F20"/>
         </w:rPr>
-        <w:t>in</w:t>
+        <w:t>the</w:t>
       </w:r>
       <w:r>
         <w:rPr>
@@ -457,165 +496,8 @@
       <w:r>
         <w:rPr>
           <w:color w:val="231F20"/>
-          <w:spacing w:val="-5"/>
-        </w:rPr>
-        <w:t>the</w:t>
-      </w:r>
-    </w:p>
-    <w:p>
-      <w:pPr>
-        <w:pStyle w:val="BodyText"/>
-        <w:spacing w:before="1" w:line="285" w:lineRule="auto"/>
-        <w:ind w:left="129"/>
-      </w:pPr>
-      <w:r>
-        <w:rPr>
-          <w:color w:val="231F20"/>
-        </w:rPr>
-        <w:t>Tech</w:t>
-      </w:r>
-      <w:r>
-        <w:rPr>
-          <w:color w:val="231F20"/>
-          <w:spacing w:val="-13"/>
-        </w:rPr>
-        <w:t xml:space="preserve"> </w:t>
-      </w:r>
-      <w:r>
-        <w:rPr>
-          <w:color w:val="231F20"/>
-        </w:rPr>
-        <w:t>Industry</w:t>
-      </w:r>
-      <w:r>
-        <w:rPr>
-          <w:color w:val="231F20"/>
-          <w:spacing w:val="-13"/>
-        </w:rPr>
-        <w:t xml:space="preserve"> </w:t>
-      </w:r>
-      <w:r>
-        <w:rPr>
-          <w:color w:val="231F20"/>
-        </w:rPr>
-        <w:t>since</w:t>
-      </w:r>
-      <w:r>
-        <w:rPr>
-          <w:color w:val="231F20"/>
-          <w:spacing w:val="-13"/>
-        </w:rPr>
-        <w:t xml:space="preserve"> </w:t>
-      </w:r>
-      <w:r>
-        <w:rPr>
-          <w:color w:val="231F20"/>
-        </w:rPr>
-        <w:t>the</w:t>
-      </w:r>
-      <w:r>
-        <w:rPr>
-          <w:color w:val="231F20"/>
-          <w:spacing w:val="-12"/>
-        </w:rPr>
-        <w:t xml:space="preserve"> </w:t>
-      </w:r>
-      <w:r>
-        <w:rPr>
-          <w:color w:val="231F20"/>
-        </w:rPr>
-        <w:t>late</w:t>
-      </w:r>
-      <w:r>
-        <w:rPr>
-          <w:color w:val="231F20"/>
-          <w:spacing w:val="-13"/>
-        </w:rPr>
-        <w:t xml:space="preserve"> </w:t>
-      </w:r>
-      <w:r>
-        <w:rPr>
-          <w:color w:val="231F20"/>
-        </w:rPr>
-        <w:t>1990s, starting in support and moving to network system administration.</w:t>
-      </w:r>
-    </w:p>
-    <w:p>
-      <w:pPr>
-        <w:pStyle w:val="BodyText"/>
-        <w:spacing w:before="2" w:line="285" w:lineRule="auto"/>
-        <w:ind w:left="129"/>
-      </w:pPr>
-      <w:r>
-        <w:rPr>
-          <w:color w:val="231F20"/>
-        </w:rPr>
-        <w:t>However,</w:t>
-      </w:r>
-      <w:r>
-        <w:rPr>
-          <w:color w:val="231F20"/>
-          <w:spacing w:val="-13"/>
-        </w:rPr>
-        <w:t xml:space="preserve"> </w:t>
-      </w:r>
-      <w:r>
-        <w:rPr>
-          <w:color w:val="231F20"/>
-        </w:rPr>
-        <w:t>for</w:t>
-      </w:r>
-      <w:r>
-        <w:rPr>
-          <w:color w:val="231F20"/>
-          <w:spacing w:val="-13"/>
-        </w:rPr>
-        <w:t xml:space="preserve"> </w:t>
-      </w:r>
-      <w:r>
-        <w:rPr>
-          <w:color w:val="231F20"/>
-        </w:rPr>
-        <w:t>the</w:t>
-      </w:r>
-      <w:r>
-        <w:rPr>
-          <w:color w:val="231F20"/>
-          <w:spacing w:val="-13"/>
-        </w:rPr>
-        <w:t xml:space="preserve"> </w:t>
-      </w:r>
-      <w:r>
-        <w:rPr>
-          <w:color w:val="231F20"/>
-        </w:rPr>
-        <w:t>past</w:t>
-      </w:r>
-      <w:r>
-        <w:rPr>
-          <w:color w:val="231F20"/>
-          <w:spacing w:val="-12"/>
-        </w:rPr>
-        <w:t xml:space="preserve"> </w:t>
-      </w:r>
-      <w:r>
-        <w:rPr>
-          <w:color w:val="231F20"/>
-        </w:rPr>
-        <w:t>two</w:t>
-      </w:r>
-      <w:r>
-        <w:rPr>
-          <w:color w:val="231F20"/>
-          <w:spacing w:val="-13"/>
-        </w:rPr>
-        <w:t xml:space="preserve"> </w:t>
-      </w:r>
-      <w:r>
-        <w:rPr>
-          <w:color w:val="231F20"/>
-        </w:rPr>
-        <w:t>decades, I’ve</w:t>
+        </w:rPr>
+        <w:t>guesswork</w:t>
       </w:r>
       <w:r>
         <w:rPr>
@@ -628,79 +510,13 @@
         <w:rPr>
           <w:color w:val="231F20"/>
         </w:rPr>
-        <w:t>been</w:t>
-      </w:r>
-      <w:r>
-        <w:rPr>
-          <w:color w:val="231F20"/>
-          <w:spacing w:val="-3"/>
-        </w:rPr>
-        <w:t xml:space="preserve"> </w:t>
-      </w:r>
-      <w:r>
-        <w:rPr>
-          <w:color w:val="231F20"/>
-        </w:rPr>
-        <w:t>taking</w:t>
-      </w:r>
-      <w:r>
-        <w:rPr>
-          <w:color w:val="231F20"/>
-          <w:spacing w:val="-3"/>
-        </w:rPr>
-        <w:t xml:space="preserve"> </w:t>
-      </w:r>
-      <w:r>
-        <w:rPr>
-          <w:color w:val="231F20"/>
-        </w:rPr>
-        <w:t>the</w:t>
-      </w:r>
-      <w:r>
-        <w:rPr>
-          <w:color w:val="231F20"/>
-          <w:spacing w:val="-3"/>
-        </w:rPr>
-        <w:t xml:space="preserve"> </w:t>
-      </w:r>
-      <w:r>
-        <w:rPr>
-          <w:color w:val="231F20"/>
-        </w:rPr>
-        <w:t>guesswork</w:t>
-      </w:r>
-      <w:r>
-        <w:rPr>
-          <w:color w:val="231F20"/>
-          <w:spacing w:val="-3"/>
-        </w:rPr>
-        <w:t xml:space="preserve"> </w:t>
-      </w:r>
-      <w:r>
-        <w:rPr>
-          <w:color w:val="231F20"/>
-        </w:rPr>
-        <w:t xml:space="preserve">out of complex technical content and helping people navigate, </w:t>
-      </w:r>
-      <w:proofErr w:type="gramStart"/>
-      <w:r>
-        <w:rPr>
-          <w:color w:val="231F20"/>
-        </w:rPr>
-        <w:t>use</w:t>
-      </w:r>
-      <w:proofErr w:type="gramEnd"/>
-      <w:r>
-        <w:rPr>
-          <w:color w:val="231F20"/>
-        </w:rPr>
-        <w:t xml:space="preserve"> and troubleshoot products.</w:t>
-      </w:r>
-    </w:p>
-    <w:p>
-      <w:pPr>
-        <w:pStyle w:val="BodyText"/>
-        <w:spacing w:before="4"/>
+        <w:t>out of complex technical content and helping people navigate, use and troubleshoot products.</w:t>
+      </w:r>
+    </w:p>
+    <w:p>
+      <w:pPr>
+        <w:pStyle w:val="BodyText"/>
+        <w:spacing w:before="7"/>
         <w:rPr>
           <w:sz w:val="19"/>
         </w:rPr>
@@ -729,8 +545,8 @@
         </w:rPr>
       </w:pPr>
       <w:r>
-        <w:pict w14:anchorId="3D64132F">
-          <v:shape id="docshape7" o:spid="_x0000_s1065" style="position:absolute;margin-left:22.75pt;margin-top:7.2pt;width:31.75pt;height:.1pt;z-index:-15728128;mso-wrap-distance-left:0;mso-wrap-distance-right:0;mso-position-horizontal-relative:page" coordorigin="455,144" coordsize="635,0" path="m455,144r634,e" filled="f" strokecolor="#535353" strokeweight="2pt">
+        <w:pict w14:anchorId="6667F1DD">
+          <v:shape id="docshape7" o:spid="_x0000_s1068" style="position:absolute;margin-left:22.75pt;margin-top:7.2pt;width:31.75pt;height:.1pt;z-index:-15728128;mso-wrap-distance-left:0;mso-wrap-distance-right:0;mso-position-horizontal-relative:page" coordorigin="455,144" coordsize="635,0" path="m455,144r634,e" filled="f" strokecolor="#535353" strokeweight="2pt">
             <v:path arrowok="t"/>
             <w10:wrap type="topAndBottom" anchorx="page"/>
           </v:shape>
@@ -788,7 +604,6 @@
         <w:spacing w:before="27"/>
         <w:ind w:left="129"/>
       </w:pPr>
-      <w:proofErr w:type="spellStart"/>
       <w:r>
         <w:rPr>
           <w:color w:val="231F20"/>
@@ -796,7 +611,6 @@
         </w:rPr>
         <w:t>CareerFoundry</w:t>
       </w:r>
-      <w:proofErr w:type="spellEnd"/>
     </w:p>
     <w:p>
       <w:pPr>
@@ -1146,22 +960,15 @@
     <w:p>
       <w:pPr>
         <w:pStyle w:val="BodyText"/>
-        <w:rPr>
-          <w:sz w:val="22"/>
-        </w:rPr>
-      </w:pPr>
-    </w:p>
-    <w:p>
-      <w:pPr>
-        <w:pStyle w:val="BodyText"/>
-        <w:spacing w:before="11"/>
-        <w:rPr>
-          <w:sz w:val="27"/>
-        </w:rPr>
-      </w:pPr>
-    </w:p>
-    <w:p>
-      <w:pPr>
+        <w:spacing w:before="6"/>
+        <w:rPr>
+          <w:sz w:val="17"/>
+        </w:rPr>
+      </w:pPr>
+    </w:p>
+    <w:p>
+      <w:pPr>
+        <w:spacing w:before="1"/>
         <w:ind w:left="156"/>
         <w:rPr>
           <w:rFonts w:ascii="DunbarTall"/>
@@ -1240,8 +1047,8 @@
         </w:rPr>
       </w:pPr>
       <w:r>
-        <w:pict w14:anchorId="4340C2B2">
-          <v:shape id="docshape8" o:spid="_x0000_s1064" style="position:absolute;margin-left:220pt;margin-top:8.15pt;width:31.75pt;height:.1pt;z-index:-15727616;mso-wrap-distance-left:0;mso-wrap-distance-right:0;mso-position-horizontal-relative:page" coordorigin="4400,163" coordsize="635,0" path="m4400,163r635,e" filled="f" strokecolor="#535353" strokeweight="2pt">
+        <w:pict w14:anchorId="3CB69BD4">
+          <v:shape id="docshape8" o:spid="_x0000_s1067" style="position:absolute;margin-left:220pt;margin-top:8.15pt;width:31.75pt;height:.1pt;z-index:-15727616;mso-wrap-distance-left:0;mso-wrap-distance-right:0;mso-position-horizontal-relative:page" coordorigin="4400,163" coordsize="635,0" path="m4400,163r635,e" filled="f" strokecolor="#535353" strokeweight="2pt">
             <v:path arrowok="t"/>
             <w10:wrap type="topAndBottom" anchorx="page"/>
           </v:shape>
@@ -1316,7 +1123,7 @@
         <w:rPr>
           <w:rFonts w:ascii="Raleway ExtraBold"/>
           <w:color w:val="231F20"/>
-          <w:spacing w:val="-11"/>
+          <w:spacing w:val="-8"/>
         </w:rPr>
         <w:t xml:space="preserve"> </w:t>
       </w:r>
@@ -1325,13 +1132,13 @@
           <w:rFonts w:ascii="Raleway ExtraBold"/>
           <w:color w:val="231F20"/>
         </w:rPr>
-        <w:t>Designer,</w:t>
+        <w:t>Strategist,</w:t>
       </w:r>
       <w:r>
         <w:rPr>
           <w:rFonts w:ascii="Raleway ExtraBold"/>
           <w:color w:val="231F20"/>
-          <w:spacing w:val="-9"/>
+          <w:spacing w:val="-7"/>
         </w:rPr>
         <w:t xml:space="preserve"> </w:t>
       </w:r>
@@ -1844,9 +1651,46 @@
         <w:rPr>
           <w:rFonts w:ascii="Raleway ExtraBold"/>
           <w:color w:val="231F20"/>
-          <w:spacing w:val="-2"/>
-        </w:rPr>
-        <w:t>Freelance</w:t>
+        </w:rPr>
+        <w:t>Freelance,</w:t>
+      </w:r>
+      <w:r>
+        <w:rPr>
+          <w:rFonts w:ascii="Raleway ExtraBold"/>
+          <w:color w:val="231F20"/>
+          <w:spacing w:val="-6"/>
+        </w:rPr>
+        <w:t xml:space="preserve"> </w:t>
+      </w:r>
+      <w:r>
+        <w:rPr>
+          <w:rFonts w:ascii="Raleway ExtraBold"/>
+          <w:color w:val="231F20"/>
+        </w:rPr>
+        <w:t>PSCM</w:t>
+      </w:r>
+      <w:r>
+        <w:rPr>
+          <w:rFonts w:ascii="Raleway ExtraBold"/>
+          <w:color w:val="231F20"/>
+          <w:spacing w:val="-6"/>
+        </w:rPr>
+        <w:t xml:space="preserve"> </w:t>
+      </w:r>
+      <w:r>
+        <w:rPr>
+          <w:rFonts w:ascii="Raleway ExtraBold"/>
+          <w:color w:val="231F20"/>
+        </w:rPr>
+        <w:t>Designs</w:t>
+      </w:r>
+      <w:r>
+        <w:rPr>
+          <w:rFonts w:ascii="Raleway ExtraBold"/>
+          <w:color w:val="231F20"/>
+          <w:spacing w:val="-5"/>
+        </w:rPr>
+        <w:t xml:space="preserve"> LLC</w:t>
       </w:r>
     </w:p>
     <w:p>
@@ -2425,7 +2269,6 @@
           <w:b/>
         </w:rPr>
       </w:pPr>
-      <w:proofErr w:type="spellStart"/>
       <w:r>
         <w:rPr>
           <w:rFonts w:ascii="Raleway SemiBold"/>
@@ -2435,7 +2278,6 @@
         </w:rPr>
         <w:t>LivePerson</w:t>
       </w:r>
-      <w:proofErr w:type="spellEnd"/>
     </w:p>
     <w:p>
       <w:pPr>
@@ -3197,15 +3039,15 @@
         <w:jc w:val="center"/>
       </w:pPr>
       <w:r>
-        <w:pict w14:anchorId="267A1197">
-          <v:group id="docshapegroup9" o:spid="_x0000_s1060" style="position:absolute;left:0;text-align:left;margin-left:74pt;margin-top:-38.95pt;width:62.05pt;height:64.95pt;z-index:15733760;mso-position-horizontal-relative:page" coordorigin="1480,-779" coordsize="1241,1299">
-            <v:shape id="docshape10" o:spid="_x0000_s1063" style="position:absolute;left:1481;top:-720;width:1238;height:1238" coordorigin="1481,-720" coordsize="1238,1238" path="m2100,-720r-78,5l1948,-701r-72,23l1809,-647r-62,38l1689,-564r-51,52l1592,-455r-38,63l1523,-325r-23,72l1486,-179r-5,78l1486,-24r14,75l1523,122r31,68l1592,252r46,58l1689,361r58,46l1809,445r67,31l1948,499r74,14l2100,517r78,-4l2252,499r72,-23l2391,445r62,-38l2511,361r51,-51l2608,252r38,-62l2677,122r23,-71l2714,-24r5,-77l2714,-179r-14,-74l2677,-325r-31,-67l2608,-455r-46,-57l2511,-564r-58,-45l2391,-647r-67,-31l2252,-701r-74,-14l2100,-720xe" fillcolor="black" stroked="f">
+        <w:pict w14:anchorId="4484E71C">
+          <v:group id="docshapegroup9" o:spid="_x0000_s1063" style="position:absolute;left:0;text-align:left;margin-left:74pt;margin-top:-38.95pt;width:62.05pt;height:64.95pt;z-index:15733760;mso-position-horizontal-relative:page" coordorigin="1480,-779" coordsize="1241,1299">
+            <v:shape id="docshape10" o:spid="_x0000_s1066" style="position:absolute;left:1481;top:-720;width:1238;height:1238" coordorigin="1481,-720" coordsize="1238,1238" path="m2100,-720r-78,5l1948,-701r-72,23l1809,-647r-62,38l1689,-564r-51,52l1592,-455r-38,63l1523,-325r-23,72l1486,-179r-5,78l1486,-24r14,75l1523,122r31,68l1592,252r46,58l1689,361r58,46l1809,445r67,31l1948,499r74,14l2100,517r78,-4l2252,499r72,-23l2391,445r62,-38l2511,361r51,-51l2608,252r38,-62l2677,122r23,-71l2714,-24r5,-77l2714,-179r-14,-74l2677,-325r-31,-67l2608,-455r-46,-57l2511,-564r-58,-45l2391,-647r-67,-31l2252,-701r-74,-14l2100,-720xe" fillcolor="black" stroked="f">
               <v:path arrowok="t"/>
             </v:shape>
-            <v:shape id="docshape11" o:spid="_x0000_s1062" style="position:absolute;left:1481;top:-720;width:1238;height:1238" coordorigin="1481,-720" coordsize="1238,1238" path="m2100,-720r78,5l2252,-701r72,23l2391,-647r62,38l2511,-564r51,52l2608,-455r38,63l2677,-325r23,72l2714,-179r5,78l2714,-24r-14,75l2677,122r-31,68l2608,252r-46,58l2511,361r-58,46l2391,445r-67,31l2252,499r-74,14l2100,517r-78,-4l1948,499r-72,-23l1809,445r-62,-38l1689,361r-51,-51l1592,252r-38,-62l1523,122,1500,51r-14,-75l1481,-101r5,-78l1500,-253r23,-72l1554,-392r38,-63l1638,-512r51,-52l1747,-609r62,-38l1876,-678r72,-23l2022,-715r78,-5xe" filled="f" strokeweight=".05397mm">
+            <v:shape id="docshape11" o:spid="_x0000_s1065" style="position:absolute;left:1481;top:-720;width:1238;height:1238" coordorigin="1481,-720" coordsize="1238,1238" path="m2100,-720r78,5l2252,-701r72,23l2391,-647r62,38l2511,-564r51,52l2608,-455r38,63l2677,-325r23,72l2714,-179r5,78l2714,-24r-14,75l2677,122r-31,68l2608,252r-46,58l2511,361r-58,46l2391,445r-67,31l2252,499r-74,14l2100,517r-78,-4l1948,499r-72,-23l1809,445r-62,-38l1689,361r-51,-51l1592,252r-38,-62l1523,122,1500,51r-14,-75l1481,-101r5,-78l1500,-253r23,-72l1554,-392r38,-63l1638,-512r51,-52l1747,-609r62,-38l1876,-678r72,-23l2022,-715r78,-5xe" filled="f" strokeweight=".05397mm">
               <v:path arrowok="t"/>
             </v:shape>
-            <v:shape id="docshape12" o:spid="_x0000_s1061" type="#_x0000_t202" style="position:absolute;left:1479;top:-780;width:1241;height:1299" filled="f" stroked="f">
+            <v:shape id="docshape12" o:spid="_x0000_s1064" type="#_x0000_t202" style="position:absolute;left:1479;top:-780;width:1241;height:1299" filled="f" stroked="f">
               <v:textbox inset="0,0,0,0">
                 <w:txbxContent>
                   <w:p>
@@ -3290,8 +3132,8 @@
         </w:rPr>
       </w:pPr>
       <w:r>
-        <w:pict w14:anchorId="3401890D">
-          <v:shape id="docshape13" o:spid="_x0000_s1059" style="position:absolute;margin-left:220pt;margin-top:7.3pt;width:31.75pt;height:.1pt;z-index:-15726080;mso-wrap-distance-left:0;mso-wrap-distance-right:0;mso-position-horizontal-relative:page" coordorigin="4400,146" coordsize="635,0" path="m4400,146r635,e" filled="f" strokecolor="#535353" strokeweight="2pt">
+        <w:pict w14:anchorId="39A307DF">
+          <v:shape id="docshape13" o:spid="_x0000_s1062" style="position:absolute;margin-left:220pt;margin-top:7.3pt;width:31.75pt;height:.1pt;z-index:-15726080;mso-wrap-distance-left:0;mso-wrap-distance-right:0;mso-position-horizontal-relative:page" coordorigin="4400,146" coordsize="635,0" path="m4400,146r635,e" filled="f" strokecolor="#535353" strokeweight="2pt">
             <v:path arrowok="t"/>
             <w10:wrap type="topAndBottom" anchorx="page"/>
           </v:shape>
@@ -3333,29 +3175,29 @@
         </w:rPr>
       </w:pPr>
       <w:r>
-        <w:pict w14:anchorId="39F37E3B">
-          <v:rect id="docshape14" o:spid="_x0000_s1058" style="position:absolute;left:0;text-align:left;margin-left:0;margin-top:0;width:199.45pt;height:11in;z-index:-15842816;mso-position-horizontal-relative:page;mso-position-vertical-relative:page" fillcolor="#d2c18e" stroked="f">
+        <w:pict w14:anchorId="3E71C2AA">
+          <v:rect id="docshape14" o:spid="_x0000_s1061" style="position:absolute;left:0;text-align:left;margin-left:0;margin-top:0;width:199.45pt;height:11in;z-index:-15842304;mso-position-horizontal-relative:page;mso-position-vertical-relative:page" fillcolor="#d2c18e" stroked="f">
             <w10:wrap anchorx="page" anchory="page"/>
           </v:rect>
         </w:pict>
       </w:r>
       <w:r>
-        <w:pict w14:anchorId="4D3E745A">
-          <v:rect id="docshape15" o:spid="_x0000_s1057" style="position:absolute;left:0;text-align:left;margin-left:36pt;margin-top:70.3pt;width:139.75pt;height:4.95pt;z-index:-15841792;mso-position-horizontal-relative:page" fillcolor="#bea75e" stroked="f">
+        <w:pict w14:anchorId="2D45C6A1">
+          <v:rect id="docshape15" o:spid="_x0000_s1060" style="position:absolute;left:0;text-align:left;margin-left:36pt;margin-top:70.3pt;width:139.75pt;height:4.95pt;z-index:-15841280;mso-position-horizontal-relative:page" fillcolor="#bea75e" stroked="f">
             <w10:wrap anchorx="page"/>
           </v:rect>
         </w:pict>
       </w:r>
       <w:r>
-        <w:pict w14:anchorId="70026F25">
-          <v:rect id="docshape16" o:spid="_x0000_s1056" style="position:absolute;left:0;text-align:left;margin-left:36.35pt;margin-top:103.6pt;width:139.4pt;height:4.95pt;z-index:-15841280;mso-position-horizontal-relative:page" fillcolor="#bea75e" stroked="f">
+        <w:pict w14:anchorId="68E1E447">
+          <v:rect id="docshape16" o:spid="_x0000_s1059" style="position:absolute;left:0;text-align:left;margin-left:36.35pt;margin-top:103.6pt;width:139.4pt;height:4.95pt;z-index:-15840768;mso-position-horizontal-relative:page" fillcolor="#bea75e" stroked="f">
             <w10:wrap anchorx="page"/>
           </v:rect>
         </w:pict>
       </w:r>
       <w:r>
-        <w:pict w14:anchorId="286EBF1A">
-          <v:rect id="docshape17" o:spid="_x0000_s1055" style="position:absolute;left:0;text-align:left;margin-left:36.35pt;margin-top:137.25pt;width:139.4pt;height:4.95pt;z-index:-15840768;mso-position-horizontal-relative:page" fillcolor="#bea75e" stroked="f">
+        <w:pict w14:anchorId="3CFF772C">
+          <v:rect id="docshape17" o:spid="_x0000_s1058" style="position:absolute;left:0;text-align:left;margin-left:36.35pt;margin-top:137.25pt;width:139.4pt;height:4.95pt;z-index:-15840256;mso-position-horizontal-relative:page" fillcolor="#bea75e" stroked="f">
             <w10:wrap anchorx="page"/>
           </v:rect>
         </w:pict>
@@ -3382,8 +3224,8 @@
         </w:rPr>
       </w:pPr>
       <w:r>
-        <w:pict w14:anchorId="3BA60836">
-          <v:shape id="docshape18" o:spid="_x0000_s1054" style="position:absolute;margin-left:36pt;margin-top:9.6pt;width:31.75pt;height:.1pt;z-index:-15725568;mso-wrap-distance-left:0;mso-wrap-distance-right:0;mso-position-horizontal-relative:page" coordorigin="720,192" coordsize="635,0" path="m720,192r635,e" filled="f" strokecolor="#535353" strokeweight="2pt">
+        <w:pict w14:anchorId="2F8BA4BC">
+          <v:shape id="docshape18" o:spid="_x0000_s1057" style="position:absolute;margin-left:36pt;margin-top:9.6pt;width:31.75pt;height:.1pt;z-index:-15725568;mso-wrap-distance-left:0;mso-wrap-distance-right:0;mso-position-horizontal-relative:page" coordorigin="720,192" coordsize="635,0" path="m720,192r635,e" filled="f" strokecolor="#535353" strokeweight="2pt">
             <v:path arrowok="t"/>
             <w10:wrap type="topAndBottom" anchorx="page"/>
           </v:shape>
@@ -3452,7 +3294,7 @@
         <w:rPr>
           <w:color w:val="231F20"/>
         </w:rPr>
-        <w:t xml:space="preserve">Writing Information Architecture Project Management Instructional Design </w:t>
+        <w:t xml:space="preserve">Writing Information Architecture Instructional Design </w:t>
       </w:r>
       <w:r>
         <w:rPr>
@@ -3464,85 +3306,76 @@
     </w:p>
     <w:p>
       <w:pPr>
-        <w:spacing w:before="8" w:line="621" w:lineRule="auto"/>
+        <w:spacing w:before="7" w:line="621" w:lineRule="auto"/>
         <w:ind w:left="380"/>
       </w:pPr>
       <w:r>
-        <w:pict w14:anchorId="6B95C932">
-          <v:group id="docshapegroup19" o:spid="_x0000_s1051" style="position:absolute;left:0;text-align:left;margin-left:36pt;margin-top:-117.15pt;width:139.8pt;height:4.95pt;z-index:-15840256;mso-position-horizontal-relative:page" coordorigin="720,-2343" coordsize="2796,99">
-            <v:shape id="docshape20" o:spid="_x0000_s1053" style="position:absolute;left:720;top:-2343;width:2796;height:99" coordorigin="720,-2343" coordsize="2796,99" o:spt="100" adj="0,,0" path="m727,-2343r-7,l720,-2244r7,l727,-2343xm3515,-2343r-155,l3360,-2244r155,l3515,-2343xe" fillcolor="#bcbec0" stroked="f">
+        <w:pict w14:anchorId="1B3B7A4B">
+          <v:group id="docshapegroup19" o:spid="_x0000_s1054" style="position:absolute;left:0;text-align:left;margin-left:36pt;margin-top:-83.7pt;width:139.8pt;height:4.95pt;z-index:-15839744;mso-position-horizontal-relative:page" coordorigin="720,-1674" coordsize="2796,99">
+            <v:shape id="docshape20" o:spid="_x0000_s1056" style="position:absolute;left:720;top:-1674;width:2796;height:99" coordorigin="720,-1674" coordsize="2796,99" o:spt="100" adj="0,,0" path="m727,-1674r-7,l720,-1575r7,l727,-1674xm3515,-1674r-155,l3360,-1575r155,l3515,-1674xe" fillcolor="#bcbec0" stroked="f">
               <v:stroke joinstyle="round"/>
               <v:formulas/>
               <v:path arrowok="t" o:connecttype="segments"/>
             </v:shape>
-            <v:rect id="docshape21" o:spid="_x0000_s1052" style="position:absolute;left:727;top:-2343;width:2633;height:99" fillcolor="#bea75e" stroked="f"/>
+            <v:rect id="docshape21" o:spid="_x0000_s1055" style="position:absolute;left:727;top:-1674;width:2633;height:99" fillcolor="#bea75e" stroked="f"/>
             <w10:wrap anchorx="page"/>
           </v:group>
         </w:pict>
       </w:r>
       <w:r>
-        <w:pict w14:anchorId="6C546B3D">
-          <v:group id="docshapegroup22" o:spid="_x0000_s1048" style="position:absolute;left:0;text-align:left;margin-left:36.3pt;margin-top:-81.9pt;width:139.8pt;height:4.95pt;z-index:-15839744;mso-position-horizontal-relative:page" coordorigin="726,-1638" coordsize="2796,99">
-            <v:rect id="docshape23" o:spid="_x0000_s1050" style="position:absolute;left:3365;top:-1638;width:156;height:99" fillcolor="#bcbec0" stroked="f"/>
-            <v:rect id="docshape24" o:spid="_x0000_s1049" style="position:absolute;left:725;top:-1638;width:2640;height:99" fillcolor="#bea75e" stroked="f"/>
+        <w:pict w14:anchorId="53CF5959">
+          <v:group id="docshapegroup22" o:spid="_x0000_s1051" style="position:absolute;left:0;text-align:left;margin-left:36pt;margin-top:-49.4pt;width:139.8pt;height:4.95pt;z-index:-15839232;mso-position-horizontal-relative:page" coordorigin="720,-988" coordsize="2796,99">
+            <v:rect id="docshape23" o:spid="_x0000_s1053" style="position:absolute;left:3024;top:-988;width:492;height:99" fillcolor="#bcbec0" stroked="f"/>
+            <v:rect id="docshape24" o:spid="_x0000_s1052" style="position:absolute;left:720;top:-988;width:2304;height:99" fillcolor="#bea75e" stroked="f"/>
             <w10:wrap anchorx="page"/>
           </v:group>
         </w:pict>
       </w:r>
       <w:r>
-        <w:pict w14:anchorId="7DA2E889">
-          <v:group id="docshapegroup25" o:spid="_x0000_s1045" style="position:absolute;left:0;text-align:left;margin-left:36pt;margin-top:-48.85pt;width:139.8pt;height:4.95pt;z-index:-15839232;mso-position-horizontal-relative:page" coordorigin="720,-977" coordsize="2796,99">
-            <v:rect id="docshape26" o:spid="_x0000_s1047" style="position:absolute;left:3024;top:-977;width:492;height:99" fillcolor="#bcbec0" stroked="f"/>
-            <v:rect id="docshape27" o:spid="_x0000_s1046" style="position:absolute;left:720;top:-977;width:2304;height:99" fillcolor="#bea75e" stroked="f"/>
+        <w:pict w14:anchorId="54A39DD2">
+          <v:group id="docshapegroup25" o:spid="_x0000_s1048" style="position:absolute;left:0;text-align:left;margin-left:36pt;margin-top:-15.6pt;width:139.8pt;height:4.95pt;z-index:-15838720;mso-position-horizontal-relative:page" coordorigin="720,-312" coordsize="2796,99">
+            <v:rect id="docshape26" o:spid="_x0000_s1050" style="position:absolute;left:3463;top:-312;width:52;height:99" fillcolor="#bcbec0" stroked="f"/>
+            <v:rect id="docshape27" o:spid="_x0000_s1049" style="position:absolute;left:720;top:-312;width:2744;height:99" fillcolor="#bea75e" stroked="f"/>
             <w10:wrap anchorx="page"/>
           </v:group>
         </w:pict>
       </w:r>
       <w:r>
-        <w:pict w14:anchorId="6DBFC6D4">
-          <v:group id="docshapegroup28" o:spid="_x0000_s1042" style="position:absolute;left:0;text-align:left;margin-left:36pt;margin-top:-15.05pt;width:139.8pt;height:4.95pt;z-index:-15838720;mso-position-horizontal-relative:page" coordorigin="720,-301" coordsize="2796,99">
-            <v:rect id="docshape29" o:spid="_x0000_s1044" style="position:absolute;left:3463;top:-301;width:52;height:99" fillcolor="#bcbec0" stroked="f"/>
-            <v:rect id="docshape30" o:spid="_x0000_s1043" style="position:absolute;left:720;top:-301;width:2744;height:99" fillcolor="#bea75e" stroked="f"/>
-            <w10:wrap anchorx="page"/>
-          </v:group>
-        </w:pict>
-      </w:r>
-      <w:r>
-        <w:pict w14:anchorId="713BA4FB">
-          <v:group id="docshapegroup31" o:spid="_x0000_s1039" style="position:absolute;left:0;text-align:left;margin-left:36pt;margin-top:53.05pt;width:139.8pt;height:4.95pt;z-index:15737856;mso-position-horizontal-relative:page" coordorigin="720,1061" coordsize="2796,99">
-            <v:shape id="docshape32" o:spid="_x0000_s1041" style="position:absolute;left:720;top:1061;width:2796;height:99" coordorigin="720,1061" coordsize="2796,99" o:spt="100" adj="0,,0" path="m720,1061r,l720,1160r,l720,1061xm3515,1061r-678,l2837,1160r678,l3515,1061xe" fillcolor="#bcbec0" stroked="f">
+        <w:pict w14:anchorId="23EA701C">
+          <v:group id="docshapegroup28" o:spid="_x0000_s1045" style="position:absolute;left:0;text-align:left;margin-left:36pt;margin-top:52.5pt;width:139.8pt;height:4.95pt;z-index:15737344;mso-position-horizontal-relative:page" coordorigin="720,1050" coordsize="2796,99">
+            <v:shape id="docshape29" o:spid="_x0000_s1047" style="position:absolute;left:720;top:1050;width:2796;height:99" coordorigin="720,1050" coordsize="2796,99" o:spt="100" adj="0,,0" path="m720,1050r,l720,1149r,l720,1050xm3515,1050r-678,l2837,1149r678,l3515,1050xe" fillcolor="#bcbec0" stroked="f">
               <v:stroke joinstyle="round"/>
               <v:formulas/>
               <v:path arrowok="t" o:connecttype="segments"/>
             </v:shape>
-            <v:rect id="docshape33" o:spid="_x0000_s1040" style="position:absolute;left:720;top:1061;width:2117;height:99" fillcolor="#bea75e" stroked="f"/>
+            <v:rect id="docshape30" o:spid="_x0000_s1046" style="position:absolute;left:720;top:1050;width:2117;height:99" fillcolor="#bea75e" stroked="f"/>
             <w10:wrap anchorx="page"/>
           </v:group>
         </w:pict>
       </w:r>
       <w:r>
-        <w:pict w14:anchorId="183515AA">
-          <v:group id="docshapegroup34" o:spid="_x0000_s1036" style="position:absolute;left:0;text-align:left;margin-left:36pt;margin-top:84.45pt;width:139.8pt;height:4.95pt;z-index:15738368;mso-position-horizontal-relative:page" coordorigin="720,1689" coordsize="2796,99">
-            <v:rect id="docshape35" o:spid="_x0000_s1038" style="position:absolute;left:2560;top:1688;width:956;height:99" fillcolor="#bcbec0" stroked="f"/>
-            <v:rect id="docshape36" o:spid="_x0000_s1037" style="position:absolute;left:720;top:1688;width:1840;height:99" fillcolor="#bea75e" stroked="f"/>
+        <w:pict w14:anchorId="73DBAE72">
+          <v:group id="docshapegroup31" o:spid="_x0000_s1042" style="position:absolute;left:0;text-align:left;margin-left:36pt;margin-top:83.9pt;width:139.8pt;height:4.95pt;z-index:15737856;mso-position-horizontal-relative:page" coordorigin="720,1678" coordsize="2796,99">
+            <v:rect id="docshape32" o:spid="_x0000_s1044" style="position:absolute;left:2560;top:1677;width:956;height:99" fillcolor="#bcbec0" stroked="f"/>
+            <v:rect id="docshape33" o:spid="_x0000_s1043" style="position:absolute;left:720;top:1677;width:1840;height:99" fillcolor="#bea75e" stroked="f"/>
             <w10:wrap anchorx="page"/>
           </v:group>
         </w:pict>
       </w:r>
       <w:r>
-        <w:pict w14:anchorId="478CE490">
-          <v:group id="docshapegroup37" o:spid="_x0000_s1033" style="position:absolute;left:0;text-align:left;margin-left:36pt;margin-top:118.35pt;width:139.8pt;height:4.95pt;z-index:15738880;mso-position-horizontal-relative:page" coordorigin="720,2367" coordsize="2796,99">
-            <v:rect id="docshape38" o:spid="_x0000_s1035" style="position:absolute;left:3360;top:2366;width:156;height:99" fillcolor="#bcbec0" stroked="f"/>
-            <v:rect id="docshape39" o:spid="_x0000_s1034" style="position:absolute;left:720;top:2366;width:2640;height:99" fillcolor="#bea75e" stroked="f"/>
+        <w:pict w14:anchorId="4DC0482B">
+          <v:group id="docshapegroup34" o:spid="_x0000_s1039" style="position:absolute;left:0;text-align:left;margin-left:36pt;margin-top:117.8pt;width:139.8pt;height:4.95pt;z-index:15738368;mso-position-horizontal-relative:page" coordorigin="720,2356" coordsize="2796,99">
+            <v:rect id="docshape35" o:spid="_x0000_s1041" style="position:absolute;left:3360;top:2355;width:156;height:99" fillcolor="#bcbec0" stroked="f"/>
+            <v:rect id="docshape36" o:spid="_x0000_s1040" style="position:absolute;left:720;top:2355;width:2640;height:99" fillcolor="#bea75e" stroked="f"/>
             <w10:wrap anchorx="page"/>
           </v:group>
         </w:pict>
       </w:r>
       <w:r>
-        <w:pict w14:anchorId="03293EEF">
-          <v:group id="docshapegroup40" o:spid="_x0000_s1030" style="position:absolute;left:0;text-align:left;margin-left:36pt;margin-top:19.4pt;width:139.8pt;height:4.95pt;z-index:15739392;mso-position-horizontal-relative:page" coordorigin="720,388" coordsize="2796,99">
-            <v:rect id="docshape41" o:spid="_x0000_s1032" style="position:absolute;left:3038;top:387;width:477;height:99" fillcolor="#bcbec0" stroked="f"/>
-            <v:rect id="docshape42" o:spid="_x0000_s1031" style="position:absolute;left:720;top:387;width:2319;height:99" fillcolor="#bea75e" stroked="f"/>
+        <w:pict w14:anchorId="649D8418">
+          <v:group id="docshapegroup37" o:spid="_x0000_s1036" style="position:absolute;left:0;text-align:left;margin-left:36pt;margin-top:18.85pt;width:139.8pt;height:4.95pt;z-index:15739392;mso-position-horizontal-relative:page" coordorigin="720,377" coordsize="2796,99">
+            <v:rect id="docshape38" o:spid="_x0000_s1038" style="position:absolute;left:3038;top:376;width:477;height:99" fillcolor="#bcbec0" stroked="f"/>
+            <v:rect id="docshape39" o:spid="_x0000_s1037" style="position:absolute;left:720;top:376;width:2319;height:99" fillcolor="#bea75e" stroked="f"/>
             <w10:wrap anchorx="page"/>
           </v:group>
         </w:pict>
@@ -3579,15 +3412,15 @@
           <w:color w:val="231F20"/>
           <w:spacing w:val="-2"/>
         </w:rPr>
-        <w:t>Figma/Miro</w:t>
-      </w:r>
-    </w:p>
-    <w:p>
-      <w:pPr>
-        <w:pStyle w:val="BodyText"/>
-        <w:spacing w:before="5"/>
-        <w:rPr>
-          <w:sz w:val="8"/>
+        <w:t>DITA/XML</w:t>
+      </w:r>
+    </w:p>
+    <w:p>
+      <w:pPr>
+        <w:pStyle w:val="BodyText"/>
+        <w:spacing w:before="8"/>
+        <w:rPr>
+          <w:sz w:val="7"/>
         </w:rPr>
       </w:pPr>
     </w:p>
@@ -3595,7 +3428,7 @@
       <w:pPr>
         <w:pStyle w:val="BodyText"/>
         <w:spacing w:line="98" w:lineRule="exact"/>
-        <w:ind w:left="380" w:right="-274"/>
+        <w:ind w:left="360" w:right="-245"/>
         <w:rPr>
           <w:sz w:val="9"/>
         </w:rPr>
@@ -3611,10 +3444,10 @@
           <w:position w:val="-1"/>
           <w:sz w:val="9"/>
         </w:rPr>
-        <w:pict w14:anchorId="5F557F32">
-          <v:group id="docshapegroup43" o:spid="_x0000_s1027" style="width:139.8pt;height:4.95pt;mso-position-horizontal-relative:char;mso-position-vertical-relative:line" coordsize="2796,99">
-            <v:rect id="docshape44" o:spid="_x0000_s1029" style="position:absolute;left:2044;width:751;height:99" fillcolor="#bcbec0" stroked="f"/>
-            <v:rect id="docshape45" o:spid="_x0000_s1028" style="position:absolute;width:2045;height:99" fillcolor="#bea75e" stroked="f"/>
+        <w:pict w14:anchorId="27CC2640">
+          <v:group id="docshapegroup40" o:spid="_x0000_s1033" style="width:139.8pt;height:4.95pt;mso-position-horizontal-relative:char;mso-position-vertical-relative:line" coordsize="2796,99">
+            <v:rect id="docshape41" o:spid="_x0000_s1035" style="position:absolute;left:1840;width:956;height:99" fillcolor="#bcbec0" stroked="f"/>
+            <v:rect id="docshape42" o:spid="_x0000_s1034" style="position:absolute;width:1840;height:99" fillcolor="#bea75e" stroked="f"/>
             <w10:anchorlock/>
           </v:group>
         </w:pict>
@@ -3622,6 +3455,37 @@
     </w:p>
     <w:p>
       <w:pPr>
+        <w:spacing w:before="223" w:line="621" w:lineRule="auto"/>
+        <w:ind w:left="380"/>
+      </w:pPr>
+      <w:r>
+        <w:pict w14:anchorId="5DE439EB">
+          <v:group id="docshapegroup43" o:spid="_x0000_s1030" style="position:absolute;left:0;text-align:left;margin-left:36pt;margin-top:29pt;width:139.8pt;height:4.95pt;z-index:-15836672;mso-position-horizontal-relative:page" coordorigin="720,580" coordsize="2796,99">
+            <v:rect id="docshape44" o:spid="_x0000_s1032" style="position:absolute;left:2764;top:580;width:751;height:99" fillcolor="#bcbec0" stroked="f"/>
+            <v:rect id="docshape45" o:spid="_x0000_s1031" style="position:absolute;left:720;top:580;width:2045;height:99" fillcolor="#bea75e" stroked="f"/>
+            <w10:wrap anchorx="page"/>
+          </v:group>
+        </w:pict>
+      </w:r>
+      <w:r>
+        <w:pict w14:anchorId="178ECFF4">
+          <v:group id="docshapegroup46" o:spid="_x0000_s1027" style="position:absolute;left:0;text-align:left;margin-left:35pt;margin-top:62.9pt;width:139.8pt;height:4.95pt;z-index:-15835648;mso-position-horizontal-relative:page" coordorigin="700,1258" coordsize="2796,99">
+            <v:rect id="docshape47" o:spid="_x0000_s1029" style="position:absolute;left:2540;top:1258;width:956;height:99" fillcolor="#bcbec0" stroked="f"/>
+            <v:rect id="docshape48" o:spid="_x0000_s1028" style="position:absolute;left:700;top:1258;width:1840;height:99" fillcolor="#bea75e" stroked="f"/>
+            <w10:wrap anchorx="page"/>
+          </v:group>
+        </w:pict>
+      </w:r>
+      <w:r>
+        <w:rPr>
+          <w:color w:val="231F20"/>
+          <w:spacing w:val="-2"/>
+        </w:rPr>
+        <w:t>Figma/Miro Postman/Swagger</w:t>
+      </w:r>
+    </w:p>
+    <w:p>
+      <w:pPr>
         <w:pStyle w:val="BodyText"/>
         <w:rPr>
           <w:sz w:val="26"/>
@@ -3688,32 +3552,7 @@
       <w:pPr>
         <w:pStyle w:val="BodyText"/>
         <w:rPr>
-          <w:sz w:val="26"/>
-        </w:rPr>
-      </w:pPr>
-    </w:p>
-    <w:p>
-      <w:pPr>
-        <w:pStyle w:val="BodyText"/>
-        <w:rPr>
-          <w:sz w:val="26"/>
-        </w:rPr>
-      </w:pPr>
-    </w:p>
-    <w:p>
-      <w:pPr>
-        <w:pStyle w:val="BodyText"/>
-        <w:rPr>
-          <w:sz w:val="26"/>
-        </w:rPr>
-      </w:pPr>
-    </w:p>
-    <w:p>
-      <w:pPr>
-        <w:pStyle w:val="BodyText"/>
-        <w:spacing w:before="2"/>
-        <w:rPr>
-          <w:sz w:val="25"/>
+          <w:sz w:val="28"/>
         </w:rPr>
       </w:pPr>
     </w:p>
@@ -4120,7 +3959,7 @@
       <w:pPr>
         <w:pStyle w:val="BodyText"/>
         <w:spacing w:before="135" w:line="285" w:lineRule="auto"/>
-        <w:ind w:left="360" w:right="63"/>
+        <w:ind w:left="360"/>
       </w:pPr>
       <w:r>
         <w:rPr>
@@ -4217,7 +4056,7 @@
         <w:rPr>
           <w:color w:val="231F20"/>
         </w:rPr>
-        <w:t>guides for warehouse employees.</w:t>
+        <w:t>guides using MadCap Flare for warehouse employees.</w:t>
       </w:r>
     </w:p>
     <w:p>
@@ -5425,8 +5264,8 @@
         </w:rPr>
       </w:pPr>
       <w:r>
-        <w:pict w14:anchorId="6DFD9CA5">
-          <v:shape id="docshape46" o:spid="_x0000_s1026" style="position:absolute;margin-left:220pt;margin-top:9.2pt;width:31.75pt;height:.1pt;z-index:-15724544;mso-wrap-distance-left:0;mso-wrap-distance-right:0;mso-position-horizontal-relative:page" coordorigin="4400,184" coordsize="635,0" path="m4400,184r635,e" filled="f" strokecolor="#535353" strokeweight="2pt">
+        <w:pict w14:anchorId="5CCC867A">
+          <v:shape id="docshape49" o:spid="_x0000_s1026" style="position:absolute;margin-left:220pt;margin-top:9.2pt;width:31.75pt;height:.1pt;z-index:-15724544;mso-wrap-distance-left:0;mso-wrap-distance-right:0;mso-position-horizontal-relative:page" coordorigin="4400,184" coordsize="635,0" path="m4400,184r635,e" filled="f" strokecolor="#535353" strokeweight="2pt">
             <v:path arrowok="t"/>
             <w10:wrap type="topAndBottom" anchorx="page"/>
           </v:shape>
@@ -5555,7 +5394,6 @@
         </w:rPr>
         <w:t xml:space="preserve"> </w:t>
       </w:r>
-      <w:proofErr w:type="spellStart"/>
       <w:r>
         <w:rPr>
           <w:color w:val="231F20"/>
@@ -5563,7 +5401,6 @@
         </w:rPr>
         <w:t>Docusaurus</w:t>
       </w:r>
-      <w:proofErr w:type="spellEnd"/>
       <w:r>
         <w:rPr>
           <w:color w:val="231F20"/>
@@ -5672,7 +5509,6 @@
         </w:rPr>
         <w:t xml:space="preserve"> </w:t>
       </w:r>
-      <w:proofErr w:type="spellStart"/>
       <w:r>
         <w:rPr>
           <w:color w:val="231F20"/>
@@ -5680,7 +5516,6 @@
         </w:rPr>
         <w:t>OpenAPI</w:t>
       </w:r>
-      <w:proofErr w:type="spellEnd"/>
       <w:r>
         <w:rPr>
           <w:color w:val="231F20"/>
@@ -5766,10 +5601,10 @@
 <file path=word/numbering.xml><?xml version="1.0" encoding="utf-8"?>
 <w:numbering xmlns:wpc="http://schemas.microsoft.com/office/word/2010/wordprocessingCanvas" xmlns:cx="http://schemas.microsoft.com/office/drawing/2014/chartex" xmlns:cx1="http://schemas.microsoft.com/office/drawing/2015/9/8/chartex" xmlns:cx2="http://schemas.microsoft.com/office/drawing/2015/10/21/chartex" xmlns:cx3="http://schemas.microsoft.com/office/drawing/2016/5/9/chartex" xmlns:cx4="http://schemas.microsoft.com/office/drawing/2016/5/10/chartex" xmlns:cx5="http://schemas.microsoft.com/office/drawing/2016/5/11/chartex" xmlns:cx6="http://schemas.microsoft.com/office/drawing/2016/5/12/chartex" xmlns:cx7="http://schemas.microsoft.com/office/drawing/2016/5/13/chartex" xmlns:cx8="http://schemas.microsoft.com/office/drawing/2016/5/14/chartex" xmlns:mc="http://schemas.openxmlformats.org/markup-compatibility/2006" xmlns:aink="http://schemas.microsoft.com/office/drawing/2016/ink" xmlns:am3d="http://schemas.microsoft.com/office/drawing/2017/model3d" xmlns:o="urn:schemas-microsoft-com:office:office" xmlns:oel="http://schemas.microsoft.com/office/2019/extlst" xmlns:r="http://schemas.openxmlformats.org/officeDocument/2006/relationships" xmlns:m="http://schemas.openxmlformats.org/officeDocument/2006/math" xmlns:v="urn:schemas-microsoft-com:vml" xmlns:wp14="http://schemas.microsoft.com/office/word/2010/wordprocessingDrawing" xmlns:wp="http://schemas.openxmlformats.org/drawingml/2006/wordprocessingDrawing" xmlns:w10="urn:schemas-microsoft-com:office:word" xmlns:w="http://schemas.openxmlformats.org/wordprocessingml/2006/main" xmlns:w14="http://schemas.microsoft.com/office/word/2010/wordml" xmlns:w15="http://schemas.microsoft.com/office/word/2012/wordml" xmlns:w16cex="http://schemas.microsoft.com/office/word/2018/wordml/cex" xmlns:w16cid="http://schemas.microsoft.com/office/word/2016/wordml/cid" xmlns:w16="http://schemas.microsoft.com/office/word/2018/wordml" xmlns:w16sdtdh="http://schemas.microsoft.com/office/word/2020/wordml/sdtdatahash" xmlns:w16se="http://schemas.microsoft.com/office/word/2015/wordml/symex" xmlns:wpg="http://schemas.microsoft.com/office/word/2010/wordprocessingGroup" xmlns:wpi="http://schemas.microsoft.com/office/word/2010/wordprocessingInk" xmlns:wne="http://schemas.microsoft.com/office/word/2006/wordml" xmlns:wps="http://schemas.microsoft.com/office/word/2010/wordprocessingShape" mc:Ignorable="w14 w15 w16se w16cid w16 w16cex w16sdtdh wp14">
   <w:abstractNum w:abstractNumId="0" w15:restartNumberingAfterBreak="0">
-    <w:nsid w:val="13026439"/>
+    <w:nsid w:val="21672446"/>
     <w:multiLevelType w:val="hybridMultilevel"/>
-    <w:tmpl w:val="6180CBBE"/>
-    <w:lvl w:ilvl="0" w:tplc="D5E665B2">
+    <w:tmpl w:val="A48E886C"/>
+    <w:lvl w:ilvl="0" w:tplc="3D6EF142">
       <w:numFmt w:val="bullet"/>
       <w:lvlText w:val="•"/>
       <w:lvlJc w:val="left"/>
@@ -5788,7 +5623,7 @@
         <w:lang w:val="en-US" w:eastAsia="en-US" w:bidi="ar-SA"/>
       </w:rPr>
     </w:lvl>
-    <w:lvl w:ilvl="1" w:tplc="F4589078">
+    <w:lvl w:ilvl="1" w:tplc="1CA8DEEC">
       <w:numFmt w:val="bullet"/>
       <w:lvlText w:val="•"/>
       <w:lvlJc w:val="left"/>
@@ -5808,7 +5643,7 @@
         <w:lang w:val="en-US" w:eastAsia="en-US" w:bidi="ar-SA"/>
       </w:rPr>
     </w:lvl>
-    <w:lvl w:ilvl="2" w:tplc="E822EDA4">
+    <w:lvl w:ilvl="2" w:tplc="A0880158">
       <w:numFmt w:val="bullet"/>
       <w:lvlText w:val="•"/>
       <w:lvlJc w:val="left"/>
@@ -5820,7 +5655,7 @@
         <w:lang w:val="en-US" w:eastAsia="en-US" w:bidi="ar-SA"/>
       </w:rPr>
     </w:lvl>
-    <w:lvl w:ilvl="3" w:tplc="4E26749C">
+    <w:lvl w:ilvl="3" w:tplc="F282F49E">
       <w:numFmt w:val="bullet"/>
       <w:lvlText w:val="•"/>
       <w:lvlJc w:val="left"/>
@@ -5832,7 +5667,7 @@
         <w:lang w:val="en-US" w:eastAsia="en-US" w:bidi="ar-SA"/>
       </w:rPr>
     </w:lvl>
-    <w:lvl w:ilvl="4" w:tplc="0E785F8A">
+    <w:lvl w:ilvl="4" w:tplc="D31C7386">
       <w:numFmt w:val="bullet"/>
       <w:lvlText w:val="•"/>
       <w:lvlJc w:val="left"/>
@@ -5844,7 +5679,7 @@
         <w:lang w:val="en-US" w:eastAsia="en-US" w:bidi="ar-SA"/>
       </w:rPr>
     </w:lvl>
-    <w:lvl w:ilvl="5" w:tplc="BCA831D0">
+    <w:lvl w:ilvl="5" w:tplc="6BF061A8">
       <w:numFmt w:val="bullet"/>
       <w:lvlText w:val="•"/>
       <w:lvlJc w:val="left"/>
@@ -5856,7 +5691,7 @@
         <w:lang w:val="en-US" w:eastAsia="en-US" w:bidi="ar-SA"/>
       </w:rPr>
     </w:lvl>
-    <w:lvl w:ilvl="6" w:tplc="7C8EBA8C">
+    <w:lvl w:ilvl="6" w:tplc="DFEABB6E">
       <w:numFmt w:val="bullet"/>
       <w:lvlText w:val="•"/>
       <w:lvlJc w:val="left"/>
@@ -5868,7 +5703,7 @@
         <w:lang w:val="en-US" w:eastAsia="en-US" w:bidi="ar-SA"/>
       </w:rPr>
     </w:lvl>
-    <w:lvl w:ilvl="7" w:tplc="33606992">
+    <w:lvl w:ilvl="7" w:tplc="E716DE4E">
       <w:numFmt w:val="bullet"/>
       <w:lvlText w:val="•"/>
       <w:lvlJc w:val="left"/>
@@ -5880,7 +5715,7 @@
         <w:lang w:val="en-US" w:eastAsia="en-US" w:bidi="ar-SA"/>
       </w:rPr>
     </w:lvl>
-    <w:lvl w:ilvl="8" w:tplc="6166011C">
+    <w:lvl w:ilvl="8" w:tplc="FD34745A">
       <w:numFmt w:val="bullet"/>
       <w:lvlText w:val="•"/>
       <w:lvlJc w:val="left"/>
@@ -5893,7 +5728,7 @@
       </w:rPr>
     </w:lvl>
   </w:abstractNum>
-  <w:num w:numId="1" w16cid:durableId="1665626386">
+  <w:num w:numId="1" w16cid:durableId="545876977">
     <w:abstractNumId w:val="0"/>
   </w:num>
 </w:numbering>

</xml_diff>

<commit_message>
Deploy website - based on 959f36e5795b8754ad97a93c2e93453dad2f1609
</commit_message>
<xml_diff>
--- a/pdf/resume-patricia-mcphee.docx
+++ b/pdf/resume-patricia-mcphee.docx
@@ -90,8 +90,8 @@
         </w:rPr>
       </w:pPr>
       <w:r>
-        <w:pict w14:anchorId="554B51E1">
-          <v:rect id="docshape1" o:spid="_x0000_s1074" style="position:absolute;margin-left:0;margin-top:0;width:199.45pt;height:11in;z-index:-15845376;mso-position-horizontal-relative:page;mso-position-vertical-relative:page" fillcolor="#d2c18e" stroked="f">
+        <w:pict w14:anchorId="07050793">
+          <v:rect id="docshape1" o:spid="_x0000_s1084" style="position:absolute;margin-left:0;margin-top:0;width:199.45pt;height:11in;z-index:-15851520;mso-position-horizontal-relative:page;mso-position-vertical-relative:page" fillcolor="#d2c18e" stroked="f">
             <w10:wrap anchorx="page" anchory="page"/>
           </v:rect>
         </w:pict>
@@ -111,19 +111,19 @@
         <w:pStyle w:val="Title"/>
       </w:pPr>
       <w:r>
-        <w:pict w14:anchorId="45910D1D">
-          <v:group id="docshapegroup2" o:spid="_x0000_s1070" style="position:absolute;left:0;text-align:left;margin-left:43pt;margin-top:-142.35pt;width:124.05pt;height:129.85pt;z-index:15730688;mso-position-horizontal-relative:page" coordorigin="860,-2847" coordsize="2481,2597">
-            <v:shape id="docshape3" o:spid="_x0000_s1073" style="position:absolute;left:862;top:-2728;width:2475;height:2475" coordorigin="863,-2728" coordsize="2475,2475" path="m2100,-2728r-75,2l1950,-2719r-72,11l1806,-2693r-70,19l1668,-2651r-66,27l1538,-2593r-62,34l1416,-2522r-58,41l1303,-2437r-53,47l1201,-2340r-47,52l1110,-2233r-41,58l1032,-2115r-34,62l967,-1989r-27,67l917,-1854r-19,69l883,-1713r-11,73l865,-1566r-2,75l865,-1415r7,74l883,-1268r15,71l917,-1127r23,68l967,-993r31,64l1032,-866r37,60l1110,-749r44,55l1201,-641r49,50l1303,-545r55,44l1416,-460r60,37l1538,-388r64,30l1668,-331r68,23l1806,-289r72,15l1950,-263r75,7l2100,-254r75,-2l2250,-263r72,-11l2394,-289r70,-19l2532,-331r66,-27l2662,-388r62,-35l2784,-460r58,-41l2897,-545r53,-46l2999,-641r47,-53l3090,-749r41,-57l3168,-866r34,-63l3233,-993r27,-66l3283,-1127r19,-70l3317,-1268r11,-73l3335,-1415r2,-76l3335,-1566r-7,-74l3317,-1713r-15,-72l3283,-1854r-23,-68l3233,-1989r-31,-64l3168,-2115r-37,-60l3090,-2233r-44,-55l2999,-2340r-49,-50l2897,-2437r-55,-44l2784,-2522r-60,-37l2662,-2593r-64,-31l2532,-2651r-68,-23l2394,-2693r-72,-15l2250,-2719r-75,-7l2100,-2728xe" fillcolor="black" stroked="f">
+        <w:pict w14:anchorId="670050AA">
+          <v:group id="docshapegroup2" o:spid="_x0000_s1080" style="position:absolute;left:0;text-align:left;margin-left:43pt;margin-top:-142.35pt;width:124.05pt;height:129.85pt;z-index:15730688;mso-position-horizontal-relative:page" coordorigin="860,-2847" coordsize="2481,2597">
+            <v:shape id="docshape3" o:spid="_x0000_s1083" style="position:absolute;left:862;top:-2728;width:2475;height:2475" coordorigin="863,-2728" coordsize="2475,2475" path="m2100,-2728r-75,2l1950,-2719r-72,11l1806,-2693r-70,19l1668,-2651r-66,27l1538,-2593r-62,34l1416,-2522r-58,41l1303,-2437r-53,47l1201,-2340r-47,52l1110,-2233r-41,58l1032,-2115r-34,62l967,-1989r-27,67l917,-1854r-19,69l883,-1713r-11,73l865,-1566r-2,75l865,-1415r7,74l883,-1268r15,71l917,-1127r23,68l967,-993r31,64l1032,-866r37,60l1110,-749r44,55l1201,-641r49,50l1303,-545r55,44l1416,-460r60,37l1538,-388r64,30l1668,-331r68,23l1806,-289r72,15l1950,-263r75,7l2100,-254r75,-2l2250,-263r72,-11l2394,-289r70,-19l2532,-331r66,-27l2662,-388r62,-35l2784,-460r58,-41l2897,-545r53,-46l2999,-641r47,-53l3090,-749r41,-57l3168,-866r34,-63l3233,-993r27,-66l3283,-1127r19,-70l3317,-1268r11,-73l3335,-1415r2,-76l3335,-1566r-7,-74l3317,-1713r-15,-72l3283,-1854r-23,-68l3233,-1989r-31,-64l3168,-2115r-37,-60l3090,-2233r-44,-55l2999,-2340r-49,-50l2897,-2437r-55,-44l2784,-2522r-60,-37l2662,-2593r-64,-31l2532,-2651r-68,-23l2394,-2693r-72,-15l2250,-2719r-75,-7l2100,-2728xe" fillcolor="black" stroked="f">
               <v:path arrowok="t"/>
             </v:shape>
-            <v:shape id="docshape4" o:spid="_x0000_s1072" style="position:absolute;left:862;top:-2728;width:2475;height:2475" coordorigin="863,-2728" coordsize="2475,2475" path="m2100,-2728r75,2l2250,-2719r72,11l2394,-2693r70,19l2532,-2651r66,27l2662,-2593r62,34l2784,-2522r58,41l2897,-2437r53,47l2999,-2340r47,52l3090,-2233r41,58l3168,-2115r34,62l3233,-1989r27,67l3283,-1854r19,69l3317,-1713r11,73l3335,-1566r2,75l3335,-1415r-7,74l3317,-1268r-15,71l3283,-1127r-23,68l3233,-993r-31,64l3168,-866r-37,60l3090,-749r-44,55l2999,-641r-49,50l2897,-545r-55,44l2784,-460r-60,37l2662,-388r-64,30l2532,-331r-68,23l2394,-289r-72,15l2250,-263r-75,7l2100,-254r-75,-2l1950,-263r-72,-11l1806,-289r-70,-19l1668,-331r-66,-27l1538,-388r-62,-35l1416,-460r-58,-41l1303,-545r-53,-46l1201,-641r-47,-53l1110,-749r-41,-57l1032,-866r-34,-63l967,-993r-27,-66l917,-1127r-19,-70l883,-1268r-11,-73l865,-1415r-2,-76l865,-1566r7,-74l883,-1713r15,-72l917,-1854r23,-68l967,-1989r31,-64l1032,-2115r37,-60l1110,-2233r44,-55l1201,-2340r49,-50l1303,-2437r55,-44l1416,-2522r60,-37l1538,-2593r64,-31l1668,-2651r68,-23l1806,-2693r72,-15l1950,-2719r75,-7l2100,-2728xe" filled="f" strokeweight=".1083mm">
+            <v:shape id="docshape4" o:spid="_x0000_s1082" style="position:absolute;left:862;top:-2728;width:2475;height:2475" coordorigin="863,-2728" coordsize="2475,2475" path="m2100,-2728r75,2l2250,-2719r72,11l2394,-2693r70,19l2532,-2651r66,27l2662,-2593r62,34l2784,-2522r58,41l2897,-2437r53,47l2999,-2340r47,52l3090,-2233r41,58l3168,-2115r34,62l3233,-1989r27,67l3283,-1854r19,69l3317,-1713r11,73l3335,-1566r2,75l3335,-1415r-7,74l3317,-1268r-15,71l3283,-1127r-23,68l3233,-993r-31,64l3168,-866r-37,60l3090,-749r-44,55l2999,-641r-49,50l2897,-545r-55,44l2784,-460r-60,37l2662,-388r-64,30l2532,-331r-68,23l2394,-289r-72,15l2250,-263r-75,7l2100,-254r-75,-2l1950,-263r-72,-11l1806,-289r-70,-19l1668,-331r-66,-27l1538,-388r-62,-35l1416,-460r-58,-41l1303,-545r-53,-46l1201,-641r-47,-53l1110,-749r-41,-57l1032,-866r-34,-63l967,-993r-27,-66l917,-1127r-19,-70l883,-1268r-11,-73l865,-1415r-2,-76l865,-1566r7,-74l883,-1713r15,-72l917,-1854r23,-68l967,-1989r31,-64l1032,-2115r37,-60l1110,-2233r44,-55l1201,-2340r49,-50l1303,-2437r55,-44l1416,-2522r60,-37l1538,-2593r64,-31l1668,-2651r68,-23l1806,-2693r72,-15l1950,-2719r75,-7l2100,-2728xe" filled="f" strokeweight=".1083mm">
               <v:path arrowok="t"/>
             </v:shape>
             <v:shapetype id="_x0000_t202" coordsize="21600,21600" o:spt="202" path="m,l,21600r21600,l21600,xe">
               <v:stroke joinstyle="miter"/>
               <v:path gradientshapeok="t" o:connecttype="rect"/>
             </v:shapetype>
-            <v:shape id="docshape5" o:spid="_x0000_s1071" type="#_x0000_t202" style="position:absolute;left:859;top:-2848;width:2481;height:2597" filled="f" stroked="f">
+            <v:shape id="docshape5" o:spid="_x0000_s1081" type="#_x0000_t202" style="position:absolute;left:859;top:-2848;width:2481;height:2597" filled="f" stroked="f">
               <v:textbox inset="0,0,0,0">
                 <w:txbxContent>
                   <w:p>
@@ -189,7 +189,7 @@
       <w:pPr>
         <w:pStyle w:val="BodyText"/>
         <w:spacing w:before="86" w:line="307" w:lineRule="auto"/>
-        <w:ind w:left="116"/>
+        <w:ind w:left="116" w:right="652"/>
         <w:rPr>
           <w:rFonts w:ascii="Raleway Medium"/>
         </w:rPr>
@@ -217,16 +217,24 @@
           <w:color w:val="231F20"/>
           <w:w w:val="120"/>
         </w:rPr>
-        <w:t xml:space="preserve">WRITER CONTENT </w:t>
+        <w:t>WRITER CONTENT</w:t>
       </w:r>
       <w:r>
         <w:rPr>
           <w:rFonts w:ascii="Raleway Medium"/>
           <w:color w:val="231F20"/>
-          <w:spacing w:val="-2"/>
+          <w:spacing w:val="-16"/>
           <w:w w:val="120"/>
         </w:rPr>
-        <w:t>DESIGNER</w:t>
+        <w:t xml:space="preserve"> </w:t>
+      </w:r>
+      <w:r>
+        <w:rPr>
+          <w:rFonts w:ascii="Raleway Medium"/>
+          <w:color w:val="231F20"/>
+          <w:w w:val="120"/>
+        </w:rPr>
+        <w:t>STRATEGIST</w:t>
       </w:r>
     </w:p>
     <w:p>
@@ -362,8 +370,8 @@
         </w:rPr>
       </w:pPr>
       <w:r>
-        <w:pict w14:anchorId="68B0EC59">
-          <v:shape id="docshape6" o:spid="_x0000_s1069" style="position:absolute;margin-left:23.85pt;margin-top:6.5pt;width:31.75pt;height:.1pt;z-index:-15728640;mso-wrap-distance-left:0;mso-wrap-distance-right:0;mso-position-horizontal-relative:page" coordorigin="477,130" coordsize="635,0" path="m477,130r635,e" filled="f" strokecolor="#535353" strokeweight="2pt">
+        <w:pict w14:anchorId="122387CA">
+          <v:shape id="docshape6" o:spid="_x0000_s1079" style="position:absolute;margin-left:23.85pt;margin-top:6.5pt;width:31.75pt;height:.1pt;z-index:-15728640;mso-wrap-distance-left:0;mso-wrap-distance-right:0;mso-position-horizontal-relative:page" coordorigin="477,130" coordsize="635,0" path="m477,130r635,e" filled="f" strokecolor="#535353" strokeweight="2pt">
             <v:path arrowok="t"/>
             <w10:wrap type="topAndBottom" anchorx="page"/>
           </v:shape>
@@ -380,7 +388,7 @@
         <w:rPr>
           <w:color w:val="231F20"/>
         </w:rPr>
-        <w:t>I’m a Content Designer and UX Writer and have been in the Tech Industry since the late 1990s, starting in support and moving to network system administration. However,</w:t>
+        <w:t>I’m</w:t>
       </w:r>
       <w:r>
         <w:rPr>
@@ -393,6 +401,149 @@
         <w:rPr>
           <w:color w:val="231F20"/>
         </w:rPr>
+        <w:t>a</w:t>
+      </w:r>
+      <w:r>
+        <w:rPr>
+          <w:color w:val="231F20"/>
+          <w:spacing w:val="-13"/>
+        </w:rPr>
+        <w:t xml:space="preserve"> </w:t>
+      </w:r>
+      <w:r>
+        <w:rPr>
+          <w:color w:val="231F20"/>
+        </w:rPr>
+        <w:t>Technical</w:t>
+      </w:r>
+      <w:r>
+        <w:rPr>
+          <w:color w:val="231F20"/>
+          <w:spacing w:val="-13"/>
+        </w:rPr>
+        <w:t xml:space="preserve"> </w:t>
+      </w:r>
+      <w:r>
+        <w:rPr>
+          <w:color w:val="231F20"/>
+        </w:rPr>
+        <w:t>Writer</w:t>
+      </w:r>
+      <w:r>
+        <w:rPr>
+          <w:color w:val="231F20"/>
+          <w:spacing w:val="-13"/>
+        </w:rPr>
+        <w:t xml:space="preserve"> </w:t>
+      </w:r>
+      <w:r>
+        <w:rPr>
+          <w:color w:val="231F20"/>
+        </w:rPr>
+        <w:t>and</w:t>
+      </w:r>
+      <w:r>
+        <w:rPr>
+          <w:color w:val="231F20"/>
+          <w:spacing w:val="-12"/>
+        </w:rPr>
+        <w:t xml:space="preserve"> </w:t>
+      </w:r>
+      <w:r>
+        <w:rPr>
+          <w:color w:val="231F20"/>
+        </w:rPr>
+        <w:t>Content Strategist and have been in the Tech</w:t>
+      </w:r>
+      <w:r>
+        <w:rPr>
+          <w:color w:val="231F20"/>
+          <w:spacing w:val="-13"/>
+        </w:rPr>
+        <w:t xml:space="preserve"> </w:t>
+      </w:r>
+      <w:r>
+        <w:rPr>
+          <w:color w:val="231F20"/>
+        </w:rPr>
+        <w:t>Industry</w:t>
+      </w:r>
+      <w:r>
+        <w:rPr>
+          <w:color w:val="231F20"/>
+          <w:spacing w:val="-13"/>
+        </w:rPr>
+        <w:t xml:space="preserve"> </w:t>
+      </w:r>
+      <w:r>
+        <w:rPr>
+          <w:color w:val="231F20"/>
+        </w:rPr>
+        <w:t>since</w:t>
+      </w:r>
+      <w:r>
+        <w:rPr>
+          <w:color w:val="231F20"/>
+          <w:spacing w:val="-13"/>
+        </w:rPr>
+        <w:t xml:space="preserve"> </w:t>
+      </w:r>
+      <w:r>
+        <w:rPr>
+          <w:color w:val="231F20"/>
+        </w:rPr>
+        <w:t>the</w:t>
+      </w:r>
+      <w:r>
+        <w:rPr>
+          <w:color w:val="231F20"/>
+          <w:spacing w:val="-12"/>
+        </w:rPr>
+        <w:t xml:space="preserve"> </w:t>
+      </w:r>
+      <w:r>
+        <w:rPr>
+          <w:color w:val="231F20"/>
+        </w:rPr>
+        <w:t>late</w:t>
+      </w:r>
+      <w:r>
+        <w:rPr>
+          <w:color w:val="231F20"/>
+          <w:spacing w:val="-13"/>
+        </w:rPr>
+        <w:t xml:space="preserve"> </w:t>
+      </w:r>
+      <w:r>
+        <w:rPr>
+          <w:color w:val="231F20"/>
+        </w:rPr>
+        <w:t>1990s, starting in support and moving to network system administration.</w:t>
+      </w:r>
+    </w:p>
+    <w:p>
+      <w:pPr>
+        <w:pStyle w:val="BodyText"/>
+        <w:spacing w:before="3" w:line="285" w:lineRule="auto"/>
+        <w:ind w:left="129"/>
+      </w:pPr>
+      <w:r>
+        <w:rPr>
+          <w:color w:val="231F20"/>
+        </w:rPr>
+        <w:t>However,</w:t>
+      </w:r>
+      <w:r>
+        <w:rPr>
+          <w:color w:val="231F20"/>
+          <w:spacing w:val="-13"/>
+        </w:rPr>
+        <w:t xml:space="preserve"> </w:t>
+      </w:r>
+      <w:r>
+        <w:rPr>
+          <w:color w:val="231F20"/>
+        </w:rPr>
         <w:t>for</w:t>
       </w:r>
       <w:r>
@@ -510,13 +661,27 @@
         <w:rPr>
           <w:color w:val="231F20"/>
         </w:rPr>
-        <w:t>out of complex technical content and helping people navigate, use and troubleshoot products.</w:t>
-      </w:r>
-    </w:p>
-    <w:p>
-      <w:pPr>
-        <w:pStyle w:val="BodyText"/>
-        <w:spacing w:before="7"/>
+        <w:t xml:space="preserve">out of complex technical content and helping people navigate, </w:t>
+      </w:r>
+      <w:proofErr w:type="gramStart"/>
+      <w:r>
+        <w:rPr>
+          <w:color w:val="231F20"/>
+        </w:rPr>
+        <w:t>use</w:t>
+      </w:r>
+      <w:proofErr w:type="gramEnd"/>
+      <w:r>
+        <w:rPr>
+          <w:color w:val="231F20"/>
+        </w:rPr>
+        <w:t xml:space="preserve"> and troubleshoot products.</w:t>
+      </w:r>
+    </w:p>
+    <w:p>
+      <w:pPr>
+        <w:pStyle w:val="BodyText"/>
+        <w:spacing w:before="4"/>
         <w:rPr>
           <w:sz w:val="19"/>
         </w:rPr>
@@ -545,8 +710,8 @@
         </w:rPr>
       </w:pPr>
       <w:r>
-        <w:pict w14:anchorId="6667F1DD">
-          <v:shape id="docshape7" o:spid="_x0000_s1068" style="position:absolute;margin-left:22.75pt;margin-top:7.2pt;width:31.75pt;height:.1pt;z-index:-15728128;mso-wrap-distance-left:0;mso-wrap-distance-right:0;mso-position-horizontal-relative:page" coordorigin="455,144" coordsize="635,0" path="m455,144r634,e" filled="f" strokecolor="#535353" strokeweight="2pt">
+        <w:pict w14:anchorId="781D17C9">
+          <v:shape id="docshape7" o:spid="_x0000_s1078" style="position:absolute;margin-left:22.75pt;margin-top:7.2pt;width:31.75pt;height:.1pt;z-index:-15728128;mso-wrap-distance-left:0;mso-wrap-distance-right:0;mso-position-horizontal-relative:page" coordorigin="455,144" coordsize="635,0" path="m455,144r634,e" filled="f" strokecolor="#535353" strokeweight="2pt">
             <v:path arrowok="t"/>
             <w10:wrap type="topAndBottom" anchorx="page"/>
           </v:shape>
@@ -604,6 +769,7 @@
         <w:spacing w:before="27"/>
         <w:ind w:left="129"/>
       </w:pPr>
+      <w:proofErr w:type="spellStart"/>
       <w:r>
         <w:rPr>
           <w:color w:val="231F20"/>
@@ -611,6 +777,7 @@
         </w:rPr>
         <w:t>CareerFoundry</w:t>
       </w:r>
+      <w:proofErr w:type="spellEnd"/>
     </w:p>
     <w:p>
       <w:pPr>
@@ -1047,8 +1214,8 @@
         </w:rPr>
       </w:pPr>
       <w:r>
-        <w:pict w14:anchorId="3CB69BD4">
-          <v:shape id="docshape8" o:spid="_x0000_s1067" style="position:absolute;margin-left:220pt;margin-top:8.15pt;width:31.75pt;height:.1pt;z-index:-15727616;mso-wrap-distance-left:0;mso-wrap-distance-right:0;mso-position-horizontal-relative:page" coordorigin="4400,163" coordsize="635,0" path="m4400,163r635,e" filled="f" strokecolor="#535353" strokeweight="2pt">
+        <w:pict w14:anchorId="0F267E32">
+          <v:shape id="docshape8" o:spid="_x0000_s1077" style="position:absolute;margin-left:220pt;margin-top:8.15pt;width:31.75pt;height:.1pt;z-index:-15727616;mso-wrap-distance-left:0;mso-wrap-distance-right:0;mso-position-horizontal-relative:page" coordorigin="4400,163" coordsize="635,0" path="m4400,163r635,e" filled="f" strokecolor="#535353" strokeweight="2pt">
             <v:path arrowok="t"/>
             <w10:wrap type="topAndBottom" anchorx="page"/>
           </v:shape>
@@ -1154,31 +1321,33 @@
     <w:p>
       <w:pPr>
         <w:pStyle w:val="Heading3"/>
-      </w:pPr>
-      <w:r>
-        <w:rPr>
-          <w:color w:val="231F20"/>
-        </w:rPr>
-        <w:t xml:space="preserve">Expedia </w:t>
-      </w:r>
-      <w:r>
-        <w:rPr>
-          <w:color w:val="231F20"/>
-          <w:spacing w:val="-2"/>
-        </w:rPr>
-        <w:t>Group/Braintrust</w:t>
-      </w:r>
-    </w:p>
-    <w:p>
-      <w:pPr>
-        <w:pStyle w:val="BodyText"/>
-        <w:spacing w:before="135" w:line="285" w:lineRule="auto"/>
+        <w:spacing w:before="21"/>
         <w:ind w:left="114"/>
       </w:pPr>
       <w:r>
         <w:rPr>
           <w:color w:val="231F20"/>
         </w:rPr>
+        <w:t>Expedia</w:t>
+      </w:r>
+      <w:r>
+        <w:rPr>
+          <w:color w:val="231F20"/>
+          <w:spacing w:val="-2"/>
+        </w:rPr>
+        <w:t xml:space="preserve"> Group/Braintrust</w:t>
+      </w:r>
+    </w:p>
+    <w:p>
+      <w:pPr>
+        <w:pStyle w:val="BodyText"/>
+        <w:spacing w:before="115" w:line="266" w:lineRule="auto"/>
+        <w:ind w:left="114"/>
+      </w:pPr>
+      <w:r>
+        <w:rPr>
+          <w:color w:val="231F20"/>
+        </w:rPr>
         <w:t>Performed a content analysis and inventory of the design system training material</w:t>
       </w:r>
       <w:r>
@@ -1302,9 +1471,8 @@
     <w:p>
       <w:pPr>
         <w:pStyle w:val="BodyText"/>
-        <w:spacing w:before="7"/>
-        <w:rPr>
-          <w:sz w:val="25"/>
+        <w:rPr>
+          <w:sz w:val="27"/>
         </w:rPr>
       </w:pPr>
     </w:p>
@@ -1324,7 +1492,7 @@
           <w:color w:val="231F20"/>
           <w:sz w:val="18"/>
         </w:rPr>
-        <w:t>05/2020</w:t>
+        <w:t>10/2021</w:t>
       </w:r>
       <w:r>
         <w:rPr>
@@ -1353,7 +1521,7 @@
           <w:spacing w:val="-2"/>
           <w:sz w:val="18"/>
         </w:rPr>
-        <w:t xml:space="preserve"> 10/2021</w:t>
+        <w:t xml:space="preserve"> 03/2022</w:t>
       </w:r>
     </w:p>
     <w:p>
@@ -1370,13 +1538,13 @@
           <w:color w:val="231F20"/>
           <w:spacing w:val="-2"/>
         </w:rPr>
-        <w:t>Content</w:t>
+        <w:t>Senior</w:t>
       </w:r>
       <w:r>
         <w:rPr>
           <w:rFonts w:ascii="Raleway ExtraBold"/>
           <w:color w:val="231F20"/>
-          <w:spacing w:val="2"/>
+          <w:spacing w:val="-12"/>
         </w:rPr>
         <w:t xml:space="preserve"> </w:t>
       </w:r>
@@ -1386,13 +1554,13 @@
           <w:color w:val="231F20"/>
           <w:spacing w:val="-2"/>
         </w:rPr>
-        <w:t>Developer,</w:t>
+        <w:t>Technical</w:t>
       </w:r>
       <w:r>
         <w:rPr>
           <w:rFonts w:ascii="Raleway ExtraBold"/>
           <w:color w:val="231F20"/>
-          <w:spacing w:val="4"/>
+          <w:spacing w:val="-13"/>
         </w:rPr>
         <w:t xml:space="preserve"> </w:t>
       </w:r>
@@ -1402,12 +1570,409 @@
           <w:color w:val="231F20"/>
           <w:spacing w:val="-2"/>
         </w:rPr>
+        <w:t>Writer</w:t>
+      </w:r>
+    </w:p>
+    <w:p>
+      <w:pPr>
+        <w:pStyle w:val="Heading3"/>
+        <w:spacing w:before="20"/>
+        <w:ind w:left="114"/>
+      </w:pPr>
+      <w:r>
+        <w:rPr>
+          <w:color w:val="231F20"/>
+          <w:spacing w:val="-2"/>
+        </w:rPr>
+        <w:t>Keyavi</w:t>
+      </w:r>
+      <w:r>
+        <w:rPr>
+          <w:color w:val="231F20"/>
+          <w:spacing w:val="-3"/>
+        </w:rPr>
+        <w:t xml:space="preserve"> </w:t>
+      </w:r>
+      <w:r>
+        <w:rPr>
+          <w:color w:val="231F20"/>
+          <w:spacing w:val="-4"/>
+        </w:rPr>
+        <w:t>Data</w:t>
+      </w:r>
+    </w:p>
+    <w:p>
+      <w:pPr>
+        <w:pStyle w:val="BodyText"/>
+        <w:spacing w:before="116" w:line="266" w:lineRule="auto"/>
+        <w:ind w:left="114" w:right="86"/>
+      </w:pPr>
+      <w:r>
+        <w:rPr>
+          <w:color w:val="231F20"/>
+        </w:rPr>
+        <w:t>Worked collaboratively</w:t>
+      </w:r>
+      <w:r>
+        <w:rPr>
+          <w:color w:val="231F20"/>
+          <w:spacing w:val="-11"/>
+        </w:rPr>
+        <w:t xml:space="preserve"> </w:t>
+      </w:r>
+      <w:r>
+        <w:rPr>
+          <w:color w:val="231F20"/>
+        </w:rPr>
+        <w:t>with the core product engineering team to develop user</w:t>
+      </w:r>
+      <w:r>
+        <w:rPr>
+          <w:color w:val="231F20"/>
+          <w:spacing w:val="-6"/>
+        </w:rPr>
+        <w:t xml:space="preserve"> </w:t>
+      </w:r>
+      <w:r>
+        <w:rPr>
+          <w:color w:val="231F20"/>
+        </w:rPr>
+        <w:t>and</w:t>
+      </w:r>
+      <w:r>
+        <w:rPr>
+          <w:color w:val="231F20"/>
+          <w:spacing w:val="-2"/>
+        </w:rPr>
+        <w:t xml:space="preserve"> </w:t>
+      </w:r>
+      <w:r>
+        <w:rPr>
+          <w:color w:val="231F20"/>
+        </w:rPr>
+        <w:t>scenario-based</w:t>
+      </w:r>
+      <w:r>
+        <w:rPr>
+          <w:color w:val="231F20"/>
+          <w:spacing w:val="-2"/>
+        </w:rPr>
+        <w:t xml:space="preserve"> </w:t>
+      </w:r>
+      <w:r>
+        <w:rPr>
+          <w:color w:val="231F20"/>
+        </w:rPr>
+        <w:t>deployment</w:t>
+      </w:r>
+      <w:r>
+        <w:rPr>
+          <w:color w:val="231F20"/>
+          <w:spacing w:val="-2"/>
+        </w:rPr>
+        <w:t xml:space="preserve"> </w:t>
+      </w:r>
+      <w:r>
+        <w:rPr>
+          <w:color w:val="231F20"/>
+        </w:rPr>
+        <w:t>guides.</w:t>
+      </w:r>
+      <w:r>
+        <w:rPr>
+          <w:color w:val="231F20"/>
+          <w:spacing w:val="-8"/>
+        </w:rPr>
+        <w:t xml:space="preserve"> </w:t>
+      </w:r>
+      <w:r>
+        <w:rPr>
+          <w:color w:val="231F20"/>
+        </w:rPr>
+        <w:t>Wrote</w:t>
+      </w:r>
+      <w:r>
+        <w:rPr>
+          <w:color w:val="231F20"/>
+          <w:spacing w:val="-2"/>
+        </w:rPr>
+        <w:t xml:space="preserve"> </w:t>
+      </w:r>
+      <w:r>
+        <w:rPr>
+          <w:color w:val="231F20"/>
+        </w:rPr>
+        <w:t>and</w:t>
+      </w:r>
+      <w:r>
+        <w:rPr>
+          <w:color w:val="231F20"/>
+          <w:spacing w:val="-2"/>
+        </w:rPr>
+        <w:t xml:space="preserve"> </w:t>
+      </w:r>
+      <w:r>
+        <w:rPr>
+          <w:color w:val="231F20"/>
+        </w:rPr>
+        <w:t>edited</w:t>
+      </w:r>
+      <w:r>
+        <w:rPr>
+          <w:color w:val="231F20"/>
+          <w:spacing w:val="-2"/>
+        </w:rPr>
+        <w:t xml:space="preserve"> </w:t>
+      </w:r>
+      <w:r>
+        <w:rPr>
+          <w:color w:val="231F20"/>
+        </w:rPr>
+        <w:t>in-platform UI</w:t>
+      </w:r>
+      <w:r>
+        <w:rPr>
+          <w:color w:val="231F20"/>
+          <w:spacing w:val="-7"/>
+        </w:rPr>
+        <w:t xml:space="preserve"> </w:t>
+      </w:r>
+      <w:r>
+        <w:rPr>
+          <w:color w:val="231F20"/>
+        </w:rPr>
+        <w:t>microcopy</w:t>
+      </w:r>
+      <w:r>
+        <w:rPr>
+          <w:color w:val="231F20"/>
+          <w:spacing w:val="-12"/>
+        </w:rPr>
+        <w:t xml:space="preserve"> </w:t>
+      </w:r>
+      <w:r>
+        <w:rPr>
+          <w:color w:val="231F20"/>
+        </w:rPr>
+        <w:t>(error</w:t>
+      </w:r>
+      <w:r>
+        <w:rPr>
+          <w:color w:val="231F20"/>
+          <w:spacing w:val="-11"/>
+        </w:rPr>
+        <w:t xml:space="preserve"> </w:t>
+      </w:r>
+      <w:r>
+        <w:rPr>
+          <w:color w:val="231F20"/>
+        </w:rPr>
+        <w:t>and</w:t>
+      </w:r>
+      <w:r>
+        <w:rPr>
+          <w:color w:val="231F20"/>
+          <w:spacing w:val="-12"/>
+        </w:rPr>
+        <w:t xml:space="preserve"> </w:t>
+      </w:r>
+      <w:r>
+        <w:rPr>
+          <w:color w:val="231F20"/>
+        </w:rPr>
+        <w:t>warning</w:t>
+      </w:r>
+      <w:r>
+        <w:rPr>
+          <w:color w:val="231F20"/>
+          <w:spacing w:val="-7"/>
+        </w:rPr>
+        <w:t xml:space="preserve"> </w:t>
+      </w:r>
+      <w:r>
+        <w:rPr>
+          <w:color w:val="231F20"/>
+        </w:rPr>
+        <w:t>messages</w:t>
+      </w:r>
+      <w:r>
+        <w:rPr>
+          <w:color w:val="231F20"/>
+          <w:spacing w:val="-7"/>
+        </w:rPr>
+        <w:t xml:space="preserve"> </w:t>
+      </w:r>
+      <w:r>
+        <w:rPr>
+          <w:color w:val="231F20"/>
+        </w:rPr>
+        <w:t>and</w:t>
+      </w:r>
+      <w:r>
+        <w:rPr>
+          <w:color w:val="231F20"/>
+          <w:spacing w:val="-12"/>
+        </w:rPr>
+        <w:t xml:space="preserve"> </w:t>
+      </w:r>
+      <w:r>
+        <w:rPr>
+          <w:color w:val="231F20"/>
+        </w:rPr>
+        <w:t>welcome</w:t>
+      </w:r>
+      <w:r>
+        <w:rPr>
+          <w:color w:val="231F20"/>
+          <w:spacing w:val="-7"/>
+        </w:rPr>
+        <w:t xml:space="preserve"> </w:t>
+      </w:r>
+      <w:r>
+        <w:rPr>
+          <w:color w:val="231F20"/>
+        </w:rPr>
+        <w:t>instructions).</w:t>
+      </w:r>
+      <w:r>
+        <w:rPr>
+          <w:color w:val="231F20"/>
+          <w:spacing w:val="38"/>
+        </w:rPr>
+        <w:t xml:space="preserve"> </w:t>
+      </w:r>
+      <w:r>
+        <w:rPr>
+          <w:color w:val="231F20"/>
+        </w:rPr>
+        <w:t xml:space="preserve">Built an online help doc site using the </w:t>
+      </w:r>
+      <w:proofErr w:type="spellStart"/>
+      <w:r>
+        <w:rPr>
+          <w:color w:val="231F20"/>
+        </w:rPr>
+        <w:t>Docusaurus</w:t>
+      </w:r>
+      <w:proofErr w:type="spellEnd"/>
+      <w:r>
+        <w:rPr>
+          <w:color w:val="231F20"/>
+        </w:rPr>
+        <w:t xml:space="preserve"> docs-as-code framework.</w:t>
+      </w:r>
+    </w:p>
+    <w:p>
+      <w:pPr>
+        <w:pStyle w:val="BodyText"/>
+        <w:spacing w:before="11"/>
+        <w:rPr>
+          <w:sz w:val="26"/>
+        </w:rPr>
+      </w:pPr>
+    </w:p>
+    <w:p>
+      <w:pPr>
+        <w:ind w:left="114"/>
+        <w:rPr>
+          <w:rFonts w:ascii="Raleway SemiBold" w:hAnsi="Raleway SemiBold"/>
+          <w:b/>
+          <w:sz w:val="18"/>
+        </w:rPr>
+      </w:pPr>
+      <w:r>
+        <w:rPr>
+          <w:rFonts w:ascii="Raleway SemiBold" w:hAnsi="Raleway SemiBold"/>
+          <w:b/>
+          <w:color w:val="231F20"/>
+          <w:sz w:val="18"/>
+        </w:rPr>
+        <w:t>05/2020</w:t>
+      </w:r>
+      <w:r>
+        <w:rPr>
+          <w:rFonts w:ascii="Raleway SemiBold" w:hAnsi="Raleway SemiBold"/>
+          <w:b/>
+          <w:color w:val="231F20"/>
+          <w:spacing w:val="-2"/>
+          <w:sz w:val="18"/>
+        </w:rPr>
+        <w:t xml:space="preserve"> </w:t>
+      </w:r>
+      <w:r>
+        <w:rPr>
+          <w:rFonts w:ascii="Raleway SemiBold" w:hAnsi="Raleway SemiBold"/>
+          <w:b/>
+          <w:color w:val="231F20"/>
+          <w:sz w:val="18"/>
+        </w:rPr>
+        <w:t>–</w:t>
+      </w:r>
+      <w:r>
+        <w:rPr>
+          <w:rFonts w:ascii="Raleway SemiBold" w:hAnsi="Raleway SemiBold"/>
+          <w:b/>
+          <w:color w:val="231F20"/>
+          <w:spacing w:val="-2"/>
+          <w:sz w:val="18"/>
+        </w:rPr>
+        <w:t xml:space="preserve"> 10/2021</w:t>
+      </w:r>
+    </w:p>
+    <w:p>
+      <w:pPr>
+        <w:pStyle w:val="Heading2"/>
+        <w:ind w:left="114"/>
+        <w:rPr>
+          <w:rFonts w:ascii="Raleway ExtraBold"/>
+        </w:rPr>
+      </w:pPr>
+      <w:r>
+        <w:rPr>
+          <w:rFonts w:ascii="Raleway ExtraBold"/>
+          <w:color w:val="231F20"/>
+          <w:spacing w:val="-4"/>
+        </w:rPr>
+        <w:t>Technical</w:t>
+      </w:r>
+      <w:r>
+        <w:rPr>
+          <w:rFonts w:ascii="Raleway ExtraBold"/>
+          <w:color w:val="231F20"/>
+          <w:spacing w:val="-9"/>
+        </w:rPr>
+        <w:t xml:space="preserve"> </w:t>
+      </w:r>
+      <w:r>
+        <w:rPr>
+          <w:rFonts w:ascii="Raleway ExtraBold"/>
+          <w:color w:val="231F20"/>
+          <w:spacing w:val="-4"/>
+        </w:rPr>
+        <w:t>Writer,</w:t>
+      </w:r>
+      <w:r>
+        <w:rPr>
+          <w:rFonts w:ascii="Raleway ExtraBold"/>
+          <w:color w:val="231F20"/>
+          <w:spacing w:val="9"/>
+        </w:rPr>
+        <w:t xml:space="preserve"> </w:t>
+      </w:r>
+      <w:r>
+        <w:rPr>
+          <w:rFonts w:ascii="Raleway ExtraBold"/>
+          <w:color w:val="231F20"/>
+          <w:spacing w:val="-4"/>
+        </w:rPr>
         <w:t>Contractor</w:t>
       </w:r>
     </w:p>
     <w:p>
       <w:pPr>
         <w:pStyle w:val="Heading3"/>
+        <w:spacing w:before="20"/>
+        <w:ind w:left="114"/>
       </w:pPr>
       <w:r>
         <w:rPr>
@@ -1420,7 +1985,7 @@
     <w:p>
       <w:pPr>
         <w:pStyle w:val="BodyText"/>
-        <w:spacing w:before="135" w:line="285" w:lineRule="auto"/>
+        <w:spacing w:before="116" w:line="266" w:lineRule="auto"/>
         <w:ind w:left="114"/>
       </w:pPr>
       <w:r>
@@ -1576,13 +2141,15 @@
     <w:p>
       <w:pPr>
         <w:pStyle w:val="BodyText"/>
-        <w:rPr>
-          <w:sz w:val="24"/>
-        </w:rPr>
-      </w:pPr>
-    </w:p>
-    <w:p>
-      <w:pPr>
+        <w:spacing w:before="1"/>
+        <w:rPr>
+          <w:sz w:val="25"/>
+        </w:rPr>
+      </w:pPr>
+    </w:p>
+    <w:p>
+      <w:pPr>
+        <w:spacing w:before="1"/>
         <w:ind w:left="114"/>
         <w:rPr>
           <w:rFonts w:ascii="Raleway SemiBold" w:hAnsi="Raleway SemiBold"/>
@@ -1704,14 +2271,13 @@
           <w:tab w:val="left" w:pos="295"/>
         </w:tabs>
         <w:spacing w:before="130" w:line="285" w:lineRule="auto"/>
-        <w:ind w:right="252"/>
-        <w:rPr>
-          <w:sz w:val="20"/>
-        </w:rPr>
-      </w:pPr>
-      <w:r>
-        <w:rPr>
-          <w:rFonts w:ascii="Raleway Black" w:hAnsi="Raleway Black"/>
+        <w:ind w:right="342"/>
+        <w:rPr>
+          <w:sz w:val="20"/>
+        </w:rPr>
+      </w:pPr>
+      <w:r>
+        <w:rPr>
           <w:b/>
           <w:color w:val="231F20"/>
           <w:sz w:val="20"/>
@@ -1720,7 +2286,6 @@
       </w:r>
       <w:r>
         <w:rPr>
-          <w:rFonts w:ascii="Raleway Black" w:hAnsi="Raleway Black"/>
           <w:b/>
           <w:color w:val="231F20"/>
           <w:spacing w:val="-9"/>
@@ -1730,7 +2295,6 @@
       </w:r>
       <w:r>
         <w:rPr>
-          <w:rFonts w:ascii="Raleway Black" w:hAnsi="Raleway Black"/>
           <w:b/>
           <w:color w:val="231F20"/>
           <w:sz w:val="20"/>
@@ -1739,7 +2303,6 @@
       </w:r>
       <w:r>
         <w:rPr>
-          <w:rFonts w:ascii="Raleway Black" w:hAnsi="Raleway Black"/>
           <w:b/>
           <w:color w:val="231F20"/>
           <w:spacing w:val="-9"/>
@@ -1749,7 +2312,6 @@
       </w:r>
       <w:r>
         <w:rPr>
-          <w:rFonts w:ascii="Raleway Black" w:hAnsi="Raleway Black"/>
           <w:b/>
           <w:color w:val="231F20"/>
           <w:sz w:val="18"/>
@@ -1758,7 +2320,6 @@
       </w:r>
       <w:r>
         <w:rPr>
-          <w:rFonts w:ascii="Raleway Black" w:hAnsi="Raleway Black"/>
           <w:b/>
           <w:color w:val="231F20"/>
           <w:spacing w:val="-8"/>
@@ -1768,7 +2329,6 @@
       </w:r>
       <w:r>
         <w:rPr>
-          <w:rFonts w:ascii="Raleway Black" w:hAnsi="Raleway Black"/>
           <w:b/>
           <w:color w:val="231F20"/>
           <w:sz w:val="18"/>
@@ -1777,7 +2337,6 @@
       </w:r>
       <w:r>
         <w:rPr>
-          <w:rFonts w:ascii="Raleway Black" w:hAnsi="Raleway Black"/>
           <w:b/>
           <w:color w:val="231F20"/>
           <w:spacing w:val="-8"/>
@@ -1787,12 +2346,20 @@
       </w:r>
       <w:r>
         <w:rPr>
-          <w:rFonts w:ascii="Raleway Black" w:hAnsi="Raleway Black"/>
-          <w:b/>
-          <w:color w:val="231F20"/>
-          <w:sz w:val="18"/>
-        </w:rPr>
-        <w:t xml:space="preserve">2021) </w:t>
+          <w:b/>
+          <w:color w:val="231F20"/>
+          <w:sz w:val="18"/>
+        </w:rPr>
+        <w:t>2021)</w:t>
+      </w:r>
+      <w:r>
+        <w:rPr>
+          <w:b/>
+          <w:color w:val="231F20"/>
+          <w:spacing w:val="-3"/>
+          <w:sz w:val="18"/>
+        </w:rPr>
+        <w:t xml:space="preserve"> </w:t>
       </w:r>
       <w:r>
         <w:rPr>
@@ -1872,7 +2439,7 @@
         <w:tabs>
           <w:tab w:val="left" w:pos="295"/>
         </w:tabs>
-        <w:spacing w:before="2" w:line="285" w:lineRule="auto"/>
+        <w:spacing w:line="285" w:lineRule="auto"/>
         <w:ind w:right="473"/>
         <w:rPr>
           <w:sz w:val="20"/>
@@ -1880,7 +2447,6 @@
       </w:pPr>
       <w:r>
         <w:rPr>
-          <w:rFonts w:ascii="Raleway Black" w:hAnsi="Raleway Black"/>
           <w:b/>
           <w:color w:val="231F20"/>
           <w:sz w:val="20"/>
@@ -1889,7 +2455,6 @@
       </w:r>
       <w:r>
         <w:rPr>
-          <w:rFonts w:ascii="Raleway Black" w:hAnsi="Raleway Black"/>
           <w:b/>
           <w:color w:val="231F20"/>
           <w:sz w:val="18"/>
@@ -2041,132 +2606,10 @@
     </w:p>
     <w:p>
       <w:pPr>
-        <w:pStyle w:val="ListParagraph"/>
-        <w:numPr>
-          <w:ilvl w:val="0"/>
-          <w:numId w:val="1"/>
-        </w:numPr>
-        <w:tabs>
-          <w:tab w:val="left" w:pos="295"/>
-        </w:tabs>
-        <w:ind w:hanging="181"/>
-        <w:rPr>
-          <w:sz w:val="20"/>
-        </w:rPr>
-      </w:pPr>
-      <w:r>
-        <w:rPr>
-          <w:rFonts w:ascii="Raleway Black" w:hAnsi="Raleway Black"/>
-          <w:b/>
-          <w:color w:val="231F20"/>
-          <w:sz w:val="20"/>
-        </w:rPr>
-        <w:t>Wax.io</w:t>
-      </w:r>
-      <w:r>
-        <w:rPr>
-          <w:rFonts w:ascii="Raleway Black" w:hAnsi="Raleway Black"/>
-          <w:b/>
-          <w:color w:val="231F20"/>
-          <w:spacing w:val="-4"/>
-          <w:sz w:val="20"/>
-        </w:rPr>
-        <w:t xml:space="preserve"> </w:t>
-      </w:r>
-      <w:r>
-        <w:rPr>
-          <w:rFonts w:ascii="Raleway Black" w:hAnsi="Raleway Black"/>
-          <w:b/>
-          <w:color w:val="231F20"/>
-          <w:sz w:val="18"/>
-        </w:rPr>
-        <w:t>(2019)</w:t>
-      </w:r>
-      <w:r>
-        <w:rPr>
-          <w:rFonts w:ascii="Raleway Black" w:hAnsi="Raleway Black"/>
-          <w:b/>
-          <w:color w:val="231F20"/>
-          <w:spacing w:val="5"/>
-          <w:sz w:val="18"/>
-        </w:rPr>
-        <w:t xml:space="preserve"> </w:t>
-      </w:r>
-      <w:r>
-        <w:rPr>
-          <w:color w:val="231F20"/>
-          <w:sz w:val="20"/>
-        </w:rPr>
-        <w:t>Contributed</w:t>
-      </w:r>
-      <w:r>
-        <w:rPr>
-          <w:color w:val="231F20"/>
-          <w:spacing w:val="-4"/>
-          <w:sz w:val="20"/>
-        </w:rPr>
-        <w:t xml:space="preserve"> </w:t>
-      </w:r>
-      <w:r>
-        <w:rPr>
-          <w:color w:val="231F20"/>
-          <w:sz w:val="20"/>
-        </w:rPr>
-        <w:t>to</w:t>
-      </w:r>
-      <w:r>
-        <w:rPr>
-          <w:color w:val="231F20"/>
-          <w:spacing w:val="-5"/>
-          <w:sz w:val="20"/>
-        </w:rPr>
-        <w:t xml:space="preserve"> </w:t>
-      </w:r>
-      <w:r>
-        <w:rPr>
-          <w:color w:val="231F20"/>
-          <w:sz w:val="20"/>
-        </w:rPr>
-        <w:t>blockchain</w:t>
-      </w:r>
-      <w:r>
-        <w:rPr>
-          <w:color w:val="231F20"/>
-          <w:spacing w:val="-4"/>
-          <w:sz w:val="20"/>
-        </w:rPr>
-        <w:t xml:space="preserve"> </w:t>
-      </w:r>
-      <w:r>
-        <w:rPr>
-          <w:color w:val="231F20"/>
-          <w:sz w:val="20"/>
-        </w:rPr>
-        <w:t>blog</w:t>
-      </w:r>
-      <w:r>
-        <w:rPr>
-          <w:color w:val="231F20"/>
-          <w:spacing w:val="-4"/>
-          <w:sz w:val="20"/>
-        </w:rPr>
-        <w:t xml:space="preserve"> </w:t>
-      </w:r>
-      <w:r>
-        <w:rPr>
-          <w:color w:val="231F20"/>
-          <w:spacing w:val="-2"/>
-          <w:sz w:val="20"/>
-        </w:rPr>
-        <w:t>articles.</w:t>
-      </w:r>
-    </w:p>
-    <w:p>
-      <w:pPr>
-        <w:pStyle w:val="BodyText"/>
-        <w:spacing w:before="7"/>
-        <w:rPr>
-          <w:sz w:val="27"/>
+        <w:pStyle w:val="BodyText"/>
+        <w:spacing w:before="11"/>
+        <w:rPr>
+          <w:sz w:val="23"/>
         </w:rPr>
       </w:pPr>
     </w:p>
@@ -2261,23 +2704,19 @@
     </w:p>
     <w:p>
       <w:pPr>
-        <w:pStyle w:val="BodyText"/>
+        <w:pStyle w:val="Heading3"/>
         <w:spacing w:before="41"/>
         <w:ind w:left="114"/>
-        <w:rPr>
-          <w:rFonts w:ascii="Raleway SemiBold"/>
-          <w:b/>
-        </w:rPr>
-      </w:pPr>
-      <w:r>
-        <w:rPr>
-          <w:rFonts w:ascii="Raleway SemiBold"/>
-          <w:b/>
+      </w:pPr>
+      <w:proofErr w:type="spellStart"/>
+      <w:r>
+        <w:rPr>
           <w:color w:val="231F20"/>
           <w:spacing w:val="-2"/>
         </w:rPr>
         <w:t>LivePerson</w:t>
       </w:r>
+      <w:proofErr w:type="spellEnd"/>
     </w:p>
     <w:p>
       <w:pPr>
@@ -2497,18 +2936,11 @@
     </w:p>
     <w:p>
       <w:pPr>
-        <w:pStyle w:val="BodyText"/>
-        <w:spacing w:before="41"/>
+        <w:pStyle w:val="Heading3"/>
         <w:ind w:left="114"/>
-        <w:rPr>
-          <w:rFonts w:ascii="Raleway SemiBold"/>
-          <w:b/>
-        </w:rPr>
-      </w:pPr>
-      <w:r>
-        <w:rPr>
-          <w:rFonts w:ascii="Raleway SemiBold"/>
-          <w:b/>
+      </w:pPr>
+      <w:r>
+        <w:rPr>
           <w:color w:val="231F20"/>
           <w:spacing w:val="-2"/>
         </w:rPr>
@@ -2518,8 +2950,8 @@
     <w:p>
       <w:pPr>
         <w:pStyle w:val="BodyText"/>
-        <w:spacing w:before="135" w:line="285" w:lineRule="auto"/>
-        <w:ind w:left="114" w:right="33"/>
+        <w:spacing w:before="136" w:line="285" w:lineRule="auto"/>
+        <w:ind w:left="114" w:right="86"/>
       </w:pPr>
       <w:r>
         <w:rPr>
@@ -2696,300 +3128,7 @@
     </w:p>
     <w:p>
       <w:pPr>
-        <w:pStyle w:val="BodyText"/>
-        <w:spacing w:before="11"/>
-        <w:rPr>
-          <w:sz w:val="23"/>
-        </w:rPr>
-      </w:pPr>
-    </w:p>
-    <w:p>
-      <w:pPr>
-        <w:ind w:left="114"/>
-        <w:rPr>
-          <w:rFonts w:ascii="Raleway SemiBold" w:hAnsi="Raleway SemiBold"/>
-          <w:b/>
-          <w:sz w:val="18"/>
-        </w:rPr>
-      </w:pPr>
-      <w:r>
-        <w:rPr>
-          <w:rFonts w:ascii="Raleway SemiBold" w:hAnsi="Raleway SemiBold"/>
-          <w:b/>
-          <w:color w:val="231F20"/>
-          <w:spacing w:val="-2"/>
-          <w:sz w:val="18"/>
-        </w:rPr>
-        <w:t>07/2017</w:t>
-      </w:r>
-      <w:r>
-        <w:rPr>
-          <w:rFonts w:ascii="Raleway SemiBold" w:hAnsi="Raleway SemiBold"/>
-          <w:b/>
-          <w:color w:val="231F20"/>
-          <w:spacing w:val="-6"/>
-          <w:sz w:val="18"/>
-        </w:rPr>
-        <w:t xml:space="preserve"> </w:t>
-      </w:r>
-      <w:r>
-        <w:rPr>
-          <w:rFonts w:ascii="Raleway SemiBold" w:hAnsi="Raleway SemiBold"/>
-          <w:b/>
-          <w:color w:val="231F20"/>
-          <w:spacing w:val="-2"/>
-          <w:sz w:val="18"/>
-        </w:rPr>
-        <w:t>–</w:t>
-      </w:r>
-      <w:r>
-        <w:rPr>
-          <w:rFonts w:ascii="Raleway SemiBold" w:hAnsi="Raleway SemiBold"/>
-          <w:b/>
-          <w:color w:val="231F20"/>
-          <w:spacing w:val="-4"/>
-          <w:sz w:val="18"/>
-        </w:rPr>
-        <w:t xml:space="preserve"> </w:t>
-      </w:r>
-      <w:r>
-        <w:rPr>
-          <w:rFonts w:ascii="Raleway SemiBold" w:hAnsi="Raleway SemiBold"/>
-          <w:b/>
-          <w:color w:val="231F20"/>
-          <w:spacing w:val="-2"/>
-          <w:sz w:val="18"/>
-        </w:rPr>
-        <w:t>12/2017</w:t>
-      </w:r>
-    </w:p>
-    <w:p>
-      <w:pPr>
-        <w:pStyle w:val="Heading2"/>
-        <w:ind w:left="114"/>
-      </w:pPr>
-      <w:r>
-        <w:rPr>
-          <w:color w:val="231F20"/>
-          <w:spacing w:val="-2"/>
-        </w:rPr>
-        <w:t>Technical</w:t>
-      </w:r>
-      <w:r>
-        <w:rPr>
-          <w:color w:val="231F20"/>
-          <w:spacing w:val="-15"/>
-        </w:rPr>
-        <w:t xml:space="preserve"> </w:t>
-      </w:r>
-      <w:r>
-        <w:rPr>
-          <w:color w:val="231F20"/>
-          <w:spacing w:val="-2"/>
-        </w:rPr>
-        <w:t>Writer,</w:t>
-      </w:r>
-      <w:r>
-        <w:rPr>
-          <w:color w:val="231F20"/>
-          <w:spacing w:val="-9"/>
-        </w:rPr>
-        <w:t xml:space="preserve"> </w:t>
-      </w:r>
-      <w:r>
-        <w:rPr>
-          <w:color w:val="231F20"/>
-          <w:spacing w:val="-2"/>
-        </w:rPr>
-        <w:t>Contractor</w:t>
-      </w:r>
-    </w:p>
-    <w:p>
-      <w:pPr>
-        <w:pStyle w:val="BodyText"/>
-        <w:spacing w:before="41"/>
-        <w:ind w:left="114"/>
-        <w:rPr>
-          <w:rFonts w:ascii="Raleway SemiBold"/>
-          <w:b/>
-        </w:rPr>
-      </w:pPr>
-      <w:r>
-        <w:rPr>
-          <w:rFonts w:ascii="Raleway SemiBold"/>
-          <w:b/>
-          <w:color w:val="231F20"/>
-          <w:spacing w:val="-2"/>
-        </w:rPr>
-        <w:t>Oculus/Facebook</w:t>
-      </w:r>
-    </w:p>
-    <w:p>
-      <w:pPr>
-        <w:pStyle w:val="BodyText"/>
-        <w:spacing w:before="135"/>
-        <w:ind w:left="114"/>
-      </w:pPr>
-      <w:r>
-        <w:rPr>
-          <w:color w:val="231F20"/>
-        </w:rPr>
-        <w:t>Developed</w:t>
-      </w:r>
-      <w:r>
-        <w:rPr>
-          <w:color w:val="231F20"/>
-          <w:spacing w:val="-13"/>
-        </w:rPr>
-        <w:t xml:space="preserve"> </w:t>
-      </w:r>
-      <w:r>
-        <w:rPr>
-          <w:color w:val="231F20"/>
-        </w:rPr>
-        <w:t>internal</w:t>
-      </w:r>
-      <w:r>
-        <w:rPr>
-          <w:color w:val="231F20"/>
-          <w:spacing w:val="-13"/>
-        </w:rPr>
-        <w:t xml:space="preserve"> </w:t>
-      </w:r>
-      <w:r>
-        <w:rPr>
-          <w:color w:val="231F20"/>
-        </w:rPr>
-        <w:t>cross-functional</w:t>
-      </w:r>
-      <w:r>
-        <w:rPr>
-          <w:color w:val="231F20"/>
-          <w:spacing w:val="-13"/>
-        </w:rPr>
-        <w:t xml:space="preserve"> </w:t>
-      </w:r>
-      <w:r>
-        <w:rPr>
-          <w:color w:val="231F20"/>
-        </w:rPr>
-        <w:t>workflows</w:t>
-      </w:r>
-      <w:r>
-        <w:rPr>
-          <w:color w:val="231F20"/>
-          <w:spacing w:val="-7"/>
-        </w:rPr>
-        <w:t xml:space="preserve"> </w:t>
-      </w:r>
-      <w:r>
-        <w:rPr>
-          <w:color w:val="231F20"/>
-        </w:rPr>
-        <w:t>and</w:t>
-      </w:r>
-      <w:r>
-        <w:rPr>
-          <w:color w:val="231F20"/>
-          <w:spacing w:val="-7"/>
-        </w:rPr>
-        <w:t xml:space="preserve"> </w:t>
-      </w:r>
-      <w:r>
-        <w:rPr>
-          <w:color w:val="231F20"/>
-        </w:rPr>
-        <w:t>process</w:t>
-      </w:r>
-      <w:r>
-        <w:rPr>
-          <w:color w:val="231F20"/>
-          <w:spacing w:val="-8"/>
-        </w:rPr>
-        <w:t xml:space="preserve"> </w:t>
-      </w:r>
-      <w:r>
-        <w:rPr>
-          <w:color w:val="231F20"/>
-          <w:spacing w:val="-2"/>
-        </w:rPr>
-        <w:t>documentation</w:t>
-      </w:r>
-    </w:p>
-    <w:p>
-      <w:pPr>
-        <w:pStyle w:val="BodyText"/>
-        <w:spacing w:before="45"/>
-        <w:ind w:left="114"/>
-      </w:pPr>
-      <w:r>
-        <w:rPr>
-          <w:color w:val="231F20"/>
-        </w:rPr>
-        <w:t>for</w:t>
-      </w:r>
-      <w:r>
-        <w:rPr>
-          <w:color w:val="231F20"/>
-          <w:spacing w:val="-10"/>
-        </w:rPr>
-        <w:t xml:space="preserve"> </w:t>
-      </w:r>
-      <w:r>
-        <w:rPr>
-          <w:color w:val="231F20"/>
-        </w:rPr>
-        <w:t>a</w:t>
-      </w:r>
-      <w:r>
-        <w:rPr>
-          <w:color w:val="231F20"/>
-          <w:spacing w:val="-8"/>
-        </w:rPr>
-        <w:t xml:space="preserve"> </w:t>
-      </w:r>
-      <w:r>
-        <w:rPr>
-          <w:color w:val="231F20"/>
-        </w:rPr>
-        <w:t>virtual</w:t>
-      </w:r>
-      <w:r>
-        <w:rPr>
-          <w:color w:val="231F20"/>
-          <w:spacing w:val="-10"/>
-        </w:rPr>
-        <w:t xml:space="preserve"> </w:t>
-      </w:r>
-      <w:r>
-        <w:rPr>
-          <w:color w:val="231F20"/>
-        </w:rPr>
-        <w:t>reality</w:t>
-      </w:r>
-      <w:r>
-        <w:rPr>
-          <w:color w:val="231F20"/>
-          <w:spacing w:val="-8"/>
-        </w:rPr>
-        <w:t xml:space="preserve"> </w:t>
-      </w:r>
-      <w:r>
-        <w:rPr>
-          <w:color w:val="231F20"/>
-        </w:rPr>
-        <w:t>R&amp;D</w:t>
-      </w:r>
-      <w:r>
-        <w:rPr>
-          <w:color w:val="231F20"/>
-          <w:spacing w:val="-2"/>
-        </w:rPr>
-        <w:t xml:space="preserve"> environment.</w:t>
-      </w:r>
-    </w:p>
-    <w:p>
-      <w:pPr>
+        <w:spacing w:line="285" w:lineRule="auto"/>
         <w:sectPr>
           <w:type w:val="continuous"/>
           <w:pgSz w:w="12240" w:h="15840"/>
@@ -3033,21 +3172,30 @@
     </w:p>
     <w:p>
       <w:pPr>
+        <w:pStyle w:val="BodyText"/>
+        <w:spacing w:before="6"/>
+        <w:rPr>
+          <w:sz w:val="15"/>
+        </w:rPr>
+      </w:pPr>
+    </w:p>
+    <w:p>
+      <w:pPr>
         <w:pStyle w:val="Heading1"/>
-        <w:spacing w:before="283"/>
+        <w:spacing w:before="111"/>
         <w:ind w:left="4028" w:right="3625"/>
         <w:jc w:val="center"/>
       </w:pPr>
       <w:r>
-        <w:pict w14:anchorId="4484E71C">
-          <v:group id="docshapegroup9" o:spid="_x0000_s1063" style="position:absolute;left:0;text-align:left;margin-left:74pt;margin-top:-38.95pt;width:62.05pt;height:64.95pt;z-index:15733760;mso-position-horizontal-relative:page" coordorigin="1480,-779" coordsize="1241,1299">
-            <v:shape id="docshape10" o:spid="_x0000_s1066" style="position:absolute;left:1481;top:-720;width:1238;height:1238" coordorigin="1481,-720" coordsize="1238,1238" path="m2100,-720r-78,5l1948,-701r-72,23l1809,-647r-62,38l1689,-564r-51,52l1592,-455r-38,63l1523,-325r-23,72l1486,-179r-5,78l1486,-24r14,75l1523,122r31,68l1592,252r46,58l1689,361r58,46l1809,445r67,31l1948,499r74,14l2100,517r78,-4l2252,499r72,-23l2391,445r62,-38l2511,361r51,-51l2608,252r38,-62l2677,122r23,-71l2714,-24r5,-77l2714,-179r-14,-74l2677,-325r-31,-67l2608,-455r-46,-57l2511,-564r-58,-45l2391,-647r-67,-31l2252,-701r-74,-14l2100,-720xe" fillcolor="black" stroked="f">
+        <w:pict w14:anchorId="52C40786">
+          <v:group id="docshapegroup9" o:spid="_x0000_s1073" style="position:absolute;left:0;text-align:left;margin-left:74pt;margin-top:-48.05pt;width:62.05pt;height:64.95pt;z-index:15734272;mso-position-horizontal-relative:page" coordorigin="1480,-961" coordsize="1241,1299">
+            <v:shape id="docshape10" o:spid="_x0000_s1076" style="position:absolute;left:1481;top:-902;width:1238;height:1238" coordorigin="1481,-901" coordsize="1238,1238" path="m2100,-901r-78,5l1948,-882r-72,22l1809,-829r-62,39l1689,-745r-51,51l1592,-636r-38,62l1523,-506r-23,71l1486,-360r-5,77l1486,-205r14,75l1523,-59r31,67l1592,71r46,57l1689,180r58,45l1809,263r67,31l1948,317r74,14l2100,336r78,-5l2252,317r72,-23l2391,263r62,-38l2511,180r51,-52l2608,71,2646,8r31,-67l2700,-130r14,-75l2719,-283r-5,-77l2700,-435r-23,-71l2646,-574r-38,-62l2562,-694r-51,-51l2453,-790r-62,-39l2324,-860r-72,-22l2178,-896r-78,-5xe" fillcolor="black" stroked="f">
               <v:path arrowok="t"/>
             </v:shape>
-            <v:shape id="docshape11" o:spid="_x0000_s1065" style="position:absolute;left:1481;top:-720;width:1238;height:1238" coordorigin="1481,-720" coordsize="1238,1238" path="m2100,-720r78,5l2252,-701r72,23l2391,-647r62,38l2511,-564r51,52l2608,-455r38,63l2677,-325r23,72l2714,-179r5,78l2714,-24r-14,75l2677,122r-31,68l2608,252r-46,58l2511,361r-58,46l2391,445r-67,31l2252,499r-74,14l2100,517r-78,-4l1948,499r-72,-23l1809,445r-62,-38l1689,361r-51,-51l1592,252r-38,-62l1523,122,1500,51r-14,-75l1481,-101r5,-78l1500,-253r23,-72l1554,-392r38,-63l1638,-512r51,-52l1747,-609r62,-38l1876,-678r72,-23l2022,-715r78,-5xe" filled="f" strokeweight=".05397mm">
+            <v:shape id="docshape11" o:spid="_x0000_s1075" style="position:absolute;left:1481;top:-902;width:1238;height:1238" coordorigin="1481,-901" coordsize="1238,1238" path="m2100,-901r78,5l2252,-882r72,22l2391,-829r62,39l2511,-745r51,51l2608,-636r38,62l2677,-506r23,71l2714,-360r5,77l2714,-205r-14,75l2677,-59,2646,8r-38,63l2562,128r-51,52l2453,225r-62,38l2324,294r-72,23l2178,331r-78,5l2022,331r-74,-14l1876,294r-67,-31l1747,225r-58,-45l1638,128,1592,71,1554,8r-31,-67l1500,-130r-14,-75l1481,-283r5,-77l1500,-435r23,-71l1554,-574r38,-62l1638,-694r51,-51l1747,-790r62,-39l1876,-860r72,-22l2022,-896r78,-5xe" filled="f" strokeweight=".05397mm">
               <v:path arrowok="t"/>
             </v:shape>
-            <v:shape id="docshape12" o:spid="_x0000_s1064" type="#_x0000_t202" style="position:absolute;left:1479;top:-780;width:1241;height:1299" filled="f" stroked="f">
+            <v:shape id="docshape12" o:spid="_x0000_s1074" type="#_x0000_t202" style="position:absolute;left:1479;top:-961;width:1241;height:1299" filled="f" stroked="f">
               <v:textbox inset="0,0,0,0">
                 <w:txbxContent>
                   <w:p>
@@ -3124,16 +3272,16 @@
     <w:p>
       <w:pPr>
         <w:pStyle w:val="BodyText"/>
-        <w:spacing w:before="6"/>
+        <w:spacing w:before="1"/>
         <w:rPr>
           <w:rFonts w:ascii="DunbarTall"/>
           <w:b/>
-          <w:sz w:val="9"/>
-        </w:rPr>
-      </w:pPr>
-      <w:r>
-        <w:pict w14:anchorId="39A307DF">
-          <v:shape id="docshape13" o:spid="_x0000_s1062" style="position:absolute;margin-left:220pt;margin-top:7.3pt;width:31.75pt;height:.1pt;z-index:-15726080;mso-wrap-distance-left:0;mso-wrap-distance-right:0;mso-position-horizontal-relative:page" coordorigin="4400,146" coordsize="635,0" path="m4400,146r635,e" filled="f" strokecolor="#535353" strokeweight="2pt">
+          <w:sz w:val="7"/>
+        </w:rPr>
+      </w:pPr>
+      <w:r>
+        <w:pict w14:anchorId="456184D5">
+          <v:shape id="docshape13" o:spid="_x0000_s1072" style="position:absolute;margin-left:220pt;margin-top:5.8pt;width:31.75pt;height:.1pt;z-index:-15726080;mso-wrap-distance-left:0;mso-wrap-distance-right:0;mso-position-horizontal-relative:page" coordorigin="4400,116" coordsize="635,0" path="m4400,116r635,e" filled="f" strokecolor="#535353" strokeweight="2pt">
             <v:path arrowok="t"/>
             <w10:wrap type="topAndBottom" anchorx="page"/>
           </v:shape>
@@ -3147,7 +3295,7 @@
         <w:rPr>
           <w:rFonts w:ascii="DunbarTall"/>
           <w:b/>
-          <w:sz w:val="5"/>
+          <w:sz w:val="7"/>
         </w:rPr>
       </w:pPr>
     </w:p>
@@ -3155,7 +3303,7 @@
       <w:pPr>
         <w:rPr>
           <w:rFonts w:ascii="DunbarTall"/>
-          <w:sz w:val="5"/>
+          <w:sz w:val="7"/>
         </w:rPr>
         <w:sectPr>
           <w:pgSz w:w="12240" w:h="15840"/>
@@ -3166,7 +3314,7 @@
     </w:p>
     <w:p>
       <w:pPr>
-        <w:spacing w:before="269"/>
+        <w:spacing w:before="263"/>
         <w:ind w:left="380"/>
         <w:rPr>
           <w:rFonts w:ascii="DunbarTall"/>
@@ -3175,31 +3323,35 @@
         </w:rPr>
       </w:pPr>
       <w:r>
-        <w:pict w14:anchorId="3E71C2AA">
-          <v:rect id="docshape14" o:spid="_x0000_s1061" style="position:absolute;left:0;text-align:left;margin-left:0;margin-top:0;width:199.45pt;height:11in;z-index:-15842304;mso-position-horizontal-relative:page;mso-position-vertical-relative:page" fillcolor="#d2c18e" stroked="f">
+        <w:pict w14:anchorId="4931C176">
+          <v:rect id="docshape14" o:spid="_x0000_s1071" style="position:absolute;left:0;text-align:left;margin-left:0;margin-top:0;width:199.45pt;height:11in;z-index:-15847936;mso-position-horizontal-relative:page;mso-position-vertical-relative:page" fillcolor="#d2c18e" stroked="f">
             <w10:wrap anchorx="page" anchory="page"/>
           </v:rect>
         </w:pict>
       </w:r>
       <w:r>
-        <w:pict w14:anchorId="2D45C6A1">
-          <v:rect id="docshape15" o:spid="_x0000_s1060" style="position:absolute;left:0;text-align:left;margin-left:36pt;margin-top:70.3pt;width:139.75pt;height:4.95pt;z-index:-15841280;mso-position-horizontal-relative:page" fillcolor="#bea75e" stroked="f">
+        <w:pict w14:anchorId="14D79CCB">
+          <v:rect id="docshape15" o:spid="_x0000_s1070" style="position:absolute;left:0;text-align:left;margin-left:36pt;margin-top:70.25pt;width:136.5pt;height:4.95pt;z-index:-15846912;mso-position-horizontal-relative:page" fillcolor="#bea75e" stroked="f">
             <w10:wrap anchorx="page"/>
           </v:rect>
         </w:pict>
       </w:r>
       <w:r>
-        <w:pict w14:anchorId="68E1E447">
-          <v:rect id="docshape16" o:spid="_x0000_s1059" style="position:absolute;left:0;text-align:left;margin-left:36.35pt;margin-top:103.6pt;width:139.4pt;height:4.95pt;z-index:-15840768;mso-position-horizontal-relative:page" fillcolor="#bea75e" stroked="f">
+        <w:pict w14:anchorId="2EA6D1D1">
+          <v:group id="docshapegroup16" o:spid="_x0000_s1067" style="position:absolute;left:0;text-align:left;margin-left:36pt;margin-top:103.65pt;width:136.8pt;height:4.95pt;z-index:-15845376;mso-position-horizontal-relative:page" coordorigin="720,2073" coordsize="2736,99">
+            <v:rect id="docshape17" o:spid="_x0000_s1069" style="position:absolute;left:3182;top:2072;width:274;height:99" fillcolor="#bcbec0" stroked="f"/>
+            <v:rect id="docshape18" o:spid="_x0000_s1068" style="position:absolute;left:720;top:2072;width:2463;height:99" fillcolor="#bea75e" stroked="f"/>
             <w10:wrap anchorx="page"/>
-          </v:rect>
+          </v:group>
         </w:pict>
       </w:r>
       <w:r>
-        <w:pict w14:anchorId="3CFF772C">
-          <v:rect id="docshape17" o:spid="_x0000_s1058" style="position:absolute;left:0;text-align:left;margin-left:36.35pt;margin-top:137.25pt;width:139.4pt;height:4.95pt;z-index:-15840256;mso-position-horizontal-relative:page" fillcolor="#bea75e" stroked="f">
+        <w:pict w14:anchorId="50CC0FFF">
+          <v:group id="docshapegroup19" o:spid="_x0000_s1064" style="position:absolute;left:0;text-align:left;margin-left:36pt;margin-top:137pt;width:136.8pt;height:4.95pt;z-index:-15844864;mso-position-horizontal-relative:page" coordorigin="720,2740" coordsize="2736,99">
+            <v:rect id="docshape20" o:spid="_x0000_s1066" style="position:absolute;left:3182;top:2740;width:274;height:99" fillcolor="#bcbec0" stroked="f"/>
+            <v:rect id="docshape21" o:spid="_x0000_s1065" style="position:absolute;left:720;top:2740;width:2463;height:99" fillcolor="#bea75e" stroked="f"/>
             <w10:wrap anchorx="page"/>
-          </v:rect>
+          </v:group>
         </w:pict>
       </w:r>
       <w:r>
@@ -3224,8 +3376,8 @@
         </w:rPr>
       </w:pPr>
       <w:r>
-        <w:pict w14:anchorId="2F8BA4BC">
-          <v:shape id="docshape18" o:spid="_x0000_s1057" style="position:absolute;margin-left:36pt;margin-top:9.6pt;width:31.75pt;height:.1pt;z-index:-15725568;mso-wrap-distance-left:0;mso-wrap-distance-right:0;mso-position-horizontal-relative:page" coordorigin="720,192" coordsize="635,0" path="m720,192r635,e" filled="f" strokecolor="#535353" strokeweight="2pt">
+        <w:pict w14:anchorId="3F8E9802">
+          <v:shape id="docshape22" o:spid="_x0000_s1063" style="position:absolute;margin-left:36pt;margin-top:9.6pt;width:31.75pt;height:.1pt;z-index:-15725568;mso-wrap-distance-left:0;mso-wrap-distance-right:0;mso-position-horizontal-relative:page" coordorigin="720,192" coordsize="635,0" path="m720,192r635,e" filled="f" strokecolor="#535353" strokeweight="2pt">
             <v:path arrowok="t"/>
             <w10:wrap type="topAndBottom" anchorx="page"/>
           </v:shape>
@@ -3301,91 +3453,176 @@
           <w:color w:val="231F20"/>
           <w:spacing w:val="-2"/>
         </w:rPr>
-        <w:t>Markdown</w:t>
-      </w:r>
-    </w:p>
-    <w:p>
-      <w:pPr>
-        <w:spacing w:before="7" w:line="621" w:lineRule="auto"/>
+        <w:t>HTML/CSS</w:t>
+      </w:r>
+    </w:p>
+    <w:p>
+      <w:pPr>
+        <w:spacing w:before="7"/>
         <w:ind w:left="380"/>
       </w:pPr>
       <w:r>
-        <w:pict w14:anchorId="1B3B7A4B">
-          <v:group id="docshapegroup19" o:spid="_x0000_s1054" style="position:absolute;left:0;text-align:left;margin-left:36pt;margin-top:-83.7pt;width:139.8pt;height:4.95pt;z-index:-15839744;mso-position-horizontal-relative:page" coordorigin="720,-1674" coordsize="2796,99">
-            <v:shape id="docshape20" o:spid="_x0000_s1056" style="position:absolute;left:720;top:-1674;width:2796;height:99" coordorigin="720,-1674" coordsize="2796,99" o:spt="100" adj="0,,0" path="m727,-1674r-7,l720,-1575r7,l727,-1674xm3515,-1674r-155,l3360,-1575r155,l3515,-1674xe" fillcolor="#bcbec0" stroked="f">
-              <v:stroke joinstyle="round"/>
-              <v:formulas/>
-              <v:path arrowok="t" o:connecttype="segments"/>
-            </v:shape>
-            <v:rect id="docshape21" o:spid="_x0000_s1055" style="position:absolute;left:727;top:-1674;width:2633;height:99" fillcolor="#bea75e" stroked="f"/>
+        <w:pict w14:anchorId="5C6A4D8E">
+          <v:group id="docshapegroup23" o:spid="_x0000_s1060" style="position:absolute;left:0;text-align:left;margin-left:35.7pt;margin-top:-83.55pt;width:136.8pt;height:4.95pt;z-index:-15844352;mso-position-horizontal-relative:page" coordorigin="714,-1671" coordsize="2736,99">
+            <v:rect id="docshape24" o:spid="_x0000_s1062" style="position:absolute;left:3176;top:-1671;width:274;height:99" fillcolor="#bcbec0" stroked="f"/>
+            <v:rect id="docshape25" o:spid="_x0000_s1061" style="position:absolute;left:714;top:-1671;width:2463;height:99" fillcolor="#bea75e" stroked="f"/>
             <w10:wrap anchorx="page"/>
           </v:group>
         </w:pict>
       </w:r>
       <w:r>
-        <w:pict w14:anchorId="53CF5959">
-          <v:group id="docshapegroup22" o:spid="_x0000_s1051" style="position:absolute;left:0;text-align:left;margin-left:36pt;margin-top:-49.4pt;width:139.8pt;height:4.95pt;z-index:-15839232;mso-position-horizontal-relative:page" coordorigin="720,-988" coordsize="2796,99">
-            <v:rect id="docshape23" o:spid="_x0000_s1053" style="position:absolute;left:3024;top:-988;width:492;height:99" fillcolor="#bcbec0" stroked="f"/>
-            <v:rect id="docshape24" o:spid="_x0000_s1052" style="position:absolute;left:720;top:-988;width:2304;height:99" fillcolor="#bea75e" stroked="f"/>
+        <w:pict w14:anchorId="752E2FB4">
+          <v:group id="docshapegroup26" o:spid="_x0000_s1057" style="position:absolute;left:0;text-align:left;margin-left:36pt;margin-top:-16.8pt;width:136.8pt;height:4.95pt;z-index:-15843840;mso-position-horizontal-relative:page" coordorigin="720,-336" coordsize="2736,99">
+            <v:rect id="docshape27" o:spid="_x0000_s1059" style="position:absolute;left:3182;top:-336;width:274;height:99" fillcolor="#bcbec0" stroked="f"/>
+            <v:rect id="docshape28" o:spid="_x0000_s1058" style="position:absolute;left:720;top:-336;width:2463;height:99" fillcolor="#bea75e" stroked="f"/>
             <w10:wrap anchorx="page"/>
           </v:group>
         </w:pict>
       </w:r>
       <w:r>
-        <w:pict w14:anchorId="54A39DD2">
-          <v:group id="docshapegroup25" o:spid="_x0000_s1048" style="position:absolute;left:0;text-align:left;margin-left:36pt;margin-top:-15.6pt;width:139.8pt;height:4.95pt;z-index:-15838720;mso-position-horizontal-relative:page" coordorigin="720,-312" coordsize="2796,99">
-            <v:rect id="docshape26" o:spid="_x0000_s1050" style="position:absolute;left:3463;top:-312;width:52;height:99" fillcolor="#bcbec0" stroked="f"/>
-            <v:rect id="docshape27" o:spid="_x0000_s1049" style="position:absolute;left:720;top:-312;width:2744;height:99" fillcolor="#bea75e" stroked="f"/>
+        <w:pict w14:anchorId="07E8F48B">
+          <v:group id="docshapegroup29" o:spid="_x0000_s1054" style="position:absolute;left:0;text-align:left;margin-left:36pt;margin-top:-50.15pt;width:136.8pt;height:4.95pt;z-index:-15842304;mso-position-horizontal-relative:page" coordorigin="720,-1003" coordsize="2736,99">
+            <v:rect id="docshape30" o:spid="_x0000_s1056" style="position:absolute;left:2908;top:-1004;width:548;height:99" fillcolor="#bcbec0" stroked="f"/>
+            <v:rect id="docshape31" o:spid="_x0000_s1055" style="position:absolute;left:720;top:-1004;width:2189;height:99" fillcolor="#bea75e" stroked="f"/>
             <w10:wrap anchorx="page"/>
           </v:group>
         </w:pict>
       </w:r>
       <w:r>
-        <w:pict w14:anchorId="23EA701C">
-          <v:group id="docshapegroup28" o:spid="_x0000_s1045" style="position:absolute;left:0;text-align:left;margin-left:36pt;margin-top:52.5pt;width:139.8pt;height:4.95pt;z-index:15737344;mso-position-horizontal-relative:page" coordorigin="720,1050" coordsize="2796,99">
-            <v:shape id="docshape29" o:spid="_x0000_s1047" style="position:absolute;left:720;top:1050;width:2796;height:99" coordorigin="720,1050" coordsize="2796,99" o:spt="100" adj="0,,0" path="m720,1050r,l720,1149r,l720,1050xm3515,1050r-678,l2837,1149r678,l3515,1050xe" fillcolor="#bcbec0" stroked="f">
-              <v:stroke joinstyle="round"/>
-              <v:formulas/>
-              <v:path arrowok="t" o:connecttype="segments"/>
-            </v:shape>
-            <v:rect id="docshape30" o:spid="_x0000_s1046" style="position:absolute;left:720;top:1050;width:2117;height:99" fillcolor="#bea75e" stroked="f"/>
+        <w:rPr>
+          <w:color w:val="231F20"/>
+          <w:spacing w:val="-2"/>
+        </w:rPr>
+        <w:t>DITA/XML</w:t>
+      </w:r>
+    </w:p>
+    <w:p>
+      <w:pPr>
+        <w:pStyle w:val="BodyText"/>
+        <w:spacing w:before="7"/>
+        <w:rPr>
+          <w:sz w:val="5"/>
+        </w:rPr>
+      </w:pPr>
+    </w:p>
+    <w:p>
+      <w:pPr>
+        <w:pStyle w:val="BodyText"/>
+        <w:spacing w:line="98" w:lineRule="exact"/>
+        <w:ind w:left="380" w:right="-216"/>
+        <w:rPr>
+          <w:sz w:val="9"/>
+        </w:rPr>
+      </w:pPr>
+      <w:r>
+        <w:rPr>
+          <w:position w:val="-1"/>
+          <w:sz w:val="9"/>
+        </w:rPr>
+      </w:r>
+      <w:r>
+        <w:rPr>
+          <w:position w:val="-1"/>
+          <w:sz w:val="9"/>
+        </w:rPr>
+        <w:pict w14:anchorId="313EA10F">
+          <v:group id="docshapegroup32" o:spid="_x0000_s1051" style="width:136.8pt;height:4.95pt;mso-position-horizontal-relative:char;mso-position-vertical-relative:line" coordsize="2736,99">
+            <v:rect id="docshape33" o:spid="_x0000_s1053" style="position:absolute;left:1641;width:1095;height:99" fillcolor="#bcbec0" stroked="f"/>
+            <v:rect id="docshape34" o:spid="_x0000_s1052" style="position:absolute;width:1642;height:99" fillcolor="#bea75e" stroked="f"/>
+            <w10:anchorlock/>
+          </v:group>
+        </w:pict>
+      </w:r>
+    </w:p>
+    <w:p>
+      <w:pPr>
+        <w:pStyle w:val="BodyText"/>
+        <w:spacing w:before="1"/>
+        <w:rPr>
+          <w:sz w:val="21"/>
+        </w:rPr>
+      </w:pPr>
+    </w:p>
+    <w:p>
+      <w:pPr>
+        <w:spacing w:line="621" w:lineRule="auto"/>
+        <w:ind w:left="380" w:right="1374"/>
+      </w:pPr>
+      <w:r>
+        <w:pict w14:anchorId="4AB57D43">
+          <v:group id="docshapegroup35" o:spid="_x0000_s1048" style="position:absolute;left:0;text-align:left;margin-left:36pt;margin-top:82.9pt;width:136.8pt;height:4.95pt;z-index:15735296;mso-position-horizontal-relative:page" coordorigin="720,1658" coordsize="2736,99">
+            <v:rect id="docshape36" o:spid="_x0000_s1050" style="position:absolute;left:3182;top:1657;width:274;height:99" fillcolor="#bcbec0" stroked="f"/>
+            <v:rect id="docshape37" o:spid="_x0000_s1049" style="position:absolute;left:720;top:1657;width:2463;height:99" fillcolor="#bea75e" stroked="f"/>
             <w10:wrap anchorx="page"/>
           </v:group>
         </w:pict>
       </w:r>
       <w:r>
-        <w:pict w14:anchorId="73DBAE72">
-          <v:group id="docshapegroup31" o:spid="_x0000_s1042" style="position:absolute;left:0;text-align:left;margin-left:36pt;margin-top:83.9pt;width:139.8pt;height:4.95pt;z-index:15737856;mso-position-horizontal-relative:page" coordorigin="720,1678" coordsize="2796,99">
-            <v:rect id="docshape32" o:spid="_x0000_s1044" style="position:absolute;left:2560;top:1677;width:956;height:99" fillcolor="#bcbec0" stroked="f"/>
-            <v:rect id="docshape33" o:spid="_x0000_s1043" style="position:absolute;left:720;top:1677;width:1840;height:99" fillcolor="#bea75e" stroked="f"/>
+        <w:pict w14:anchorId="2F9351C0">
+          <v:group id="docshapegroup38" o:spid="_x0000_s1045" style="position:absolute;left:0;text-align:left;margin-left:35.7pt;margin-top:49.5pt;width:136.8pt;height:4.95pt;z-index:15735808;mso-position-horizontal-relative:page" coordorigin="714,990" coordsize="2736,99">
+            <v:rect id="docshape39" o:spid="_x0000_s1047" style="position:absolute;left:3176;top:990;width:274;height:99" fillcolor="#bcbec0" stroked="f"/>
+            <v:rect id="docshape40" o:spid="_x0000_s1046" style="position:absolute;left:714;top:990;width:2463;height:99" fillcolor="#bea75e" stroked="f"/>
             <w10:wrap anchorx="page"/>
           </v:group>
         </w:pict>
       </w:r>
       <w:r>
-        <w:pict w14:anchorId="4DC0482B">
-          <v:group id="docshapegroup34" o:spid="_x0000_s1039" style="position:absolute;left:0;text-align:left;margin-left:36pt;margin-top:117.8pt;width:139.8pt;height:4.95pt;z-index:15738368;mso-position-horizontal-relative:page" coordorigin="720,2356" coordsize="2796,99">
-            <v:rect id="docshape35" o:spid="_x0000_s1041" style="position:absolute;left:3360;top:2355;width:156;height:99" fillcolor="#bcbec0" stroked="f"/>
-            <v:rect id="docshape36" o:spid="_x0000_s1040" style="position:absolute;left:720;top:2355;width:2640;height:99" fillcolor="#bea75e" stroked="f"/>
+        <w:pict w14:anchorId="41B4077E">
+          <v:group id="docshapegroup41" o:spid="_x0000_s1042" style="position:absolute;left:0;text-align:left;margin-left:36pt;margin-top:16.1pt;width:136.8pt;height:4.95pt;z-index:15738880;mso-position-horizontal-relative:page" coordorigin="720,322" coordsize="2736,99">
+            <v:rect id="docshape42" o:spid="_x0000_s1044" style="position:absolute;left:2908;top:322;width:548;height:99" fillcolor="#bcbec0" stroked="f"/>
+            <v:rect id="docshape43" o:spid="_x0000_s1043" style="position:absolute;left:720;top:322;width:2189;height:99" fillcolor="#bea75e" stroked="f"/>
             <w10:wrap anchorx="page"/>
           </v:group>
         </w:pict>
       </w:r>
       <w:r>
-        <w:pict w14:anchorId="649D8418">
-          <v:group id="docshapegroup37" o:spid="_x0000_s1036" style="position:absolute;left:0;text-align:left;margin-left:36pt;margin-top:18.85pt;width:139.8pt;height:4.95pt;z-index:15739392;mso-position-horizontal-relative:page" coordorigin="720,377" coordsize="2796,99">
-            <v:rect id="docshape38" o:spid="_x0000_s1038" style="position:absolute;left:3038;top:376;width:477;height:99" fillcolor="#bcbec0" stroked="f"/>
-            <v:rect id="docshape39" o:spid="_x0000_s1037" style="position:absolute;left:720;top:376;width:2319;height:99" fillcolor="#bea75e" stroked="f"/>
+        <w:rPr>
+          <w:color w:val="231F20"/>
+          <w:spacing w:val="-2"/>
+        </w:rPr>
+        <w:t>Figma/Miro Markdown Git/GitHub</w:t>
+      </w:r>
+    </w:p>
+    <w:p>
+      <w:pPr>
+        <w:spacing w:before="3" w:line="621" w:lineRule="auto"/>
+        <w:ind w:left="380"/>
+      </w:pPr>
+      <w:r>
+        <w:pict w14:anchorId="32905753">
+          <v:group id="docshapegroup44" o:spid="_x0000_s1039" style="position:absolute;left:0;text-align:left;margin-left:36pt;margin-top:49.3pt;width:136.8pt;height:4.95pt;z-index:15738368;mso-position-horizontal-relative:page" coordorigin="720,986" coordsize="2736,99">
+            <v:rect id="docshape45" o:spid="_x0000_s1041" style="position:absolute;left:2908;top:985;width:548;height:99" fillcolor="#bcbec0" stroked="f"/>
+            <v:rect id="docshape46" o:spid="_x0000_s1040" style="position:absolute;left:720;top:985;width:2189;height:99" fillcolor="#bea75e" stroked="f"/>
             <w10:wrap anchorx="page"/>
           </v:group>
         </w:pict>
       </w:r>
       <w:r>
-        <w:rPr>
-          <w:color w:val="231F20"/>
-          <w:spacing w:val="-2"/>
-        </w:rPr>
-        <w:t xml:space="preserve">Git/GitHub </w:t>
+        <w:pict w14:anchorId="6672C9DE">
+          <v:group id="docshapegroup47" o:spid="_x0000_s1036" style="position:absolute;left:0;text-align:left;margin-left:35.7pt;margin-top:15.9pt;width:136.8pt;height:4.95pt;z-index:15739904;mso-position-horizontal-relative:page" coordorigin="714,318" coordsize="2736,99">
+            <v:rect id="docshape48" o:spid="_x0000_s1038" style="position:absolute;left:2629;top:318;width:821;height:99" fillcolor="#bcbec0" stroked="f"/>
+            <v:rect id="docshape49" o:spid="_x0000_s1037" style="position:absolute;left:714;top:318;width:1916;height:99" fillcolor="#bea75e" stroked="f"/>
+            <w10:wrap anchorx="page"/>
+          </v:group>
+        </w:pict>
+      </w:r>
+      <w:r>
+        <w:pict w14:anchorId="5CB724C3">
+          <v:group id="docshapegroup50" o:spid="_x0000_s1033" style="position:absolute;left:0;text-align:left;margin-left:36pt;margin-top:116.05pt;width:136.8pt;height:4.95pt;z-index:15740416;mso-position-horizontal-relative:page" coordorigin="720,2321" coordsize="2736,99">
+            <v:rect id="docshape51" o:spid="_x0000_s1035" style="position:absolute;left:2361;top:2321;width:1095;height:99" fillcolor="#bcbec0" stroked="f"/>
+            <v:rect id="docshape52" o:spid="_x0000_s1034" style="position:absolute;left:720;top:2321;width:1642;height:99" fillcolor="#bea75e" stroked="f"/>
+            <w10:wrap anchorx="page"/>
+          </v:group>
+        </w:pict>
+      </w:r>
+      <w:r>
+        <w:pict w14:anchorId="790A21E1">
+          <v:group id="docshapegroup53" o:spid="_x0000_s1030" style="position:absolute;left:0;text-align:left;margin-left:35.7pt;margin-top:82.65pt;width:136.8pt;height:4.95pt;z-index:15740928;mso-position-horizontal-relative:page" coordorigin="714,1653" coordsize="2736,99">
+            <v:rect id="docshape54" o:spid="_x0000_s1032" style="position:absolute;left:2082;top:1653;width:1368;height:99" fillcolor="#bcbec0" stroked="f"/>
+            <v:rect id="docshape55" o:spid="_x0000_s1031" style="position:absolute;left:714;top:1653;width:1368;height:99" fillcolor="#bea75e" stroked="f"/>
+            <w10:wrap anchorx="page"/>
+          </v:group>
+        </w:pict>
       </w:r>
       <w:r>
         <w:rPr>
@@ -3399,7 +3636,7 @@
           <w:color w:val="231F20"/>
           <w:spacing w:val="-2"/>
         </w:rPr>
-        <w:t>JavaScript/Node.js HTML/CSS</w:t>
+        <w:t>JavaScript/Node.js Postman/Swagger MongoDB</w:t>
       </w:r>
     </w:p>
     <w:p>
@@ -3407,20 +3644,22 @@
         <w:spacing w:before="4"/>
         <w:ind w:left="380"/>
       </w:pPr>
-      <w:r>
-        <w:rPr>
-          <w:color w:val="231F20"/>
-          <w:spacing w:val="-2"/>
-        </w:rPr>
-        <w:t>DITA/XML</w:t>
-      </w:r>
-    </w:p>
-    <w:p>
-      <w:pPr>
-        <w:pStyle w:val="BodyText"/>
-        <w:spacing w:before="8"/>
-        <w:rPr>
-          <w:sz w:val="7"/>
+      <w:proofErr w:type="spellStart"/>
+      <w:r>
+        <w:rPr>
+          <w:color w:val="231F20"/>
+          <w:spacing w:val="-2"/>
+        </w:rPr>
+        <w:t>Docusaurus</w:t>
+      </w:r>
+      <w:proofErr w:type="spellEnd"/>
+    </w:p>
+    <w:p>
+      <w:pPr>
+        <w:pStyle w:val="BodyText"/>
+        <w:spacing w:before="1"/>
+        <w:rPr>
+          <w:sz w:val="4"/>
         </w:rPr>
       </w:pPr>
     </w:p>
@@ -3428,7 +3667,7 @@
       <w:pPr>
         <w:pStyle w:val="BodyText"/>
         <w:spacing w:line="98" w:lineRule="exact"/>
-        <w:ind w:left="360" w:right="-245"/>
+        <w:ind w:left="374" w:right="-202"/>
         <w:rPr>
           <w:sz w:val="9"/>
         </w:rPr>
@@ -3444,10 +3683,10 @@
           <w:position w:val="-1"/>
           <w:sz w:val="9"/>
         </w:rPr>
-        <w:pict w14:anchorId="27CC2640">
-          <v:group id="docshapegroup40" o:spid="_x0000_s1033" style="width:139.8pt;height:4.95pt;mso-position-horizontal-relative:char;mso-position-vertical-relative:line" coordsize="2796,99">
-            <v:rect id="docshape41" o:spid="_x0000_s1035" style="position:absolute;left:1840;width:956;height:99" fillcolor="#bcbec0" stroked="f"/>
-            <v:rect id="docshape42" o:spid="_x0000_s1034" style="position:absolute;width:1840;height:99" fillcolor="#bea75e" stroked="f"/>
+        <w:pict w14:anchorId="0D92E8A4">
+          <v:group id="docshapegroup56" o:spid="_x0000_s1027" style="width:136.8pt;height:4.95pt;mso-position-horizontal-relative:char;mso-position-vertical-relative:line" coordsize="2736,99">
+            <v:rect id="docshape57" o:spid="_x0000_s1029" style="position:absolute;left:2188;width:548;height:99" fillcolor="#bcbec0" stroked="f"/>
+            <v:rect id="docshape58" o:spid="_x0000_s1028" style="position:absolute;width:2189;height:99" fillcolor="#bea75e" stroked="f"/>
             <w10:anchorlock/>
           </v:group>
         </w:pict>
@@ -3455,37 +3694,6 @@
     </w:p>
     <w:p>
       <w:pPr>
-        <w:spacing w:before="223" w:line="621" w:lineRule="auto"/>
-        <w:ind w:left="380"/>
-      </w:pPr>
-      <w:r>
-        <w:pict w14:anchorId="5DE439EB">
-          <v:group id="docshapegroup43" o:spid="_x0000_s1030" style="position:absolute;left:0;text-align:left;margin-left:36pt;margin-top:29pt;width:139.8pt;height:4.95pt;z-index:-15836672;mso-position-horizontal-relative:page" coordorigin="720,580" coordsize="2796,99">
-            <v:rect id="docshape44" o:spid="_x0000_s1032" style="position:absolute;left:2764;top:580;width:751;height:99" fillcolor="#bcbec0" stroked="f"/>
-            <v:rect id="docshape45" o:spid="_x0000_s1031" style="position:absolute;left:720;top:580;width:2045;height:99" fillcolor="#bea75e" stroked="f"/>
-            <w10:wrap anchorx="page"/>
-          </v:group>
-        </w:pict>
-      </w:r>
-      <w:r>
-        <w:pict w14:anchorId="178ECFF4">
-          <v:group id="docshapegroup46" o:spid="_x0000_s1027" style="position:absolute;left:0;text-align:left;margin-left:35pt;margin-top:62.9pt;width:139.8pt;height:4.95pt;z-index:-15835648;mso-position-horizontal-relative:page" coordorigin="700,1258" coordsize="2796,99">
-            <v:rect id="docshape47" o:spid="_x0000_s1029" style="position:absolute;left:2540;top:1258;width:956;height:99" fillcolor="#bcbec0" stroked="f"/>
-            <v:rect id="docshape48" o:spid="_x0000_s1028" style="position:absolute;left:700;top:1258;width:1840;height:99" fillcolor="#bea75e" stroked="f"/>
-            <w10:wrap anchorx="page"/>
-          </v:group>
-        </w:pict>
-      </w:r>
-      <w:r>
-        <w:rPr>
-          <w:color w:val="231F20"/>
-          <w:spacing w:val="-2"/>
-        </w:rPr>
-        <w:t>Figma/Miro Postman/Swagger</w:t>
-      </w:r>
-    </w:p>
-    <w:p>
-      <w:pPr>
         <w:pStyle w:val="BodyText"/>
         <w:rPr>
           <w:sz w:val="26"/>
@@ -3526,38 +3734,7 @@
     </w:p>
     <w:p>
       <w:pPr>
-        <w:pStyle w:val="BodyText"/>
-        <w:rPr>
-          <w:sz w:val="26"/>
-        </w:rPr>
-      </w:pPr>
-    </w:p>
-    <w:p>
-      <w:pPr>
-        <w:pStyle w:val="BodyText"/>
-        <w:rPr>
-          <w:sz w:val="26"/>
-        </w:rPr>
-      </w:pPr>
-    </w:p>
-    <w:p>
-      <w:pPr>
-        <w:pStyle w:val="BodyText"/>
-        <w:rPr>
-          <w:sz w:val="26"/>
-        </w:rPr>
-      </w:pPr>
-    </w:p>
-    <w:p>
-      <w:pPr>
-        <w:pStyle w:val="BodyText"/>
-        <w:rPr>
-          <w:sz w:val="28"/>
-        </w:rPr>
-      </w:pPr>
-    </w:p>
-    <w:p>
-      <w:pPr>
+        <w:spacing w:before="168"/>
         <w:ind w:left="360"/>
         <w:rPr>
           <w:rFonts w:ascii="DunbarTall"/>
@@ -3593,7 +3770,7 @@
     </w:p>
     <w:p>
       <w:pPr>
-        <w:spacing w:before="96"/>
+        <w:spacing w:before="100"/>
         <w:ind w:left="360"/>
         <w:rPr>
           <w:rFonts w:ascii="Raleway SemiBold" w:hAnsi="Raleway SemiBold"/>
@@ -3609,6 +3786,293 @@
           <w:rFonts w:ascii="Raleway SemiBold" w:hAnsi="Raleway SemiBold"/>
           <w:b/>
           <w:color w:val="231F20"/>
+          <w:spacing w:val="-2"/>
+          <w:sz w:val="18"/>
+        </w:rPr>
+        <w:t>07/2017</w:t>
+      </w:r>
+      <w:r>
+        <w:rPr>
+          <w:rFonts w:ascii="Raleway SemiBold" w:hAnsi="Raleway SemiBold"/>
+          <w:b/>
+          <w:color w:val="231F20"/>
+          <w:spacing w:val="-6"/>
+          <w:sz w:val="18"/>
+        </w:rPr>
+        <w:t xml:space="preserve"> </w:t>
+      </w:r>
+      <w:r>
+        <w:rPr>
+          <w:rFonts w:ascii="Raleway SemiBold" w:hAnsi="Raleway SemiBold"/>
+          <w:b/>
+          <w:color w:val="231F20"/>
+          <w:spacing w:val="-2"/>
+          <w:sz w:val="18"/>
+        </w:rPr>
+        <w:t>–</w:t>
+      </w:r>
+      <w:r>
+        <w:rPr>
+          <w:rFonts w:ascii="Raleway SemiBold" w:hAnsi="Raleway SemiBold"/>
+          <w:b/>
+          <w:color w:val="231F20"/>
+          <w:spacing w:val="-4"/>
+          <w:sz w:val="18"/>
+        </w:rPr>
+        <w:t xml:space="preserve"> </w:t>
+      </w:r>
+      <w:r>
+        <w:rPr>
+          <w:rFonts w:ascii="Raleway SemiBold" w:hAnsi="Raleway SemiBold"/>
+          <w:b/>
+          <w:color w:val="231F20"/>
+          <w:spacing w:val="-2"/>
+          <w:sz w:val="18"/>
+        </w:rPr>
+        <w:t>12/2017</w:t>
+      </w:r>
+    </w:p>
+    <w:p>
+      <w:pPr>
+        <w:pStyle w:val="Heading2"/>
+      </w:pPr>
+      <w:r>
+        <w:rPr>
+          <w:color w:val="231F20"/>
+          <w:spacing w:val="-2"/>
+        </w:rPr>
+        <w:t>Technical</w:t>
+      </w:r>
+      <w:r>
+        <w:rPr>
+          <w:color w:val="231F20"/>
+          <w:spacing w:val="-15"/>
+        </w:rPr>
+        <w:t xml:space="preserve"> </w:t>
+      </w:r>
+      <w:r>
+        <w:rPr>
+          <w:color w:val="231F20"/>
+          <w:spacing w:val="-2"/>
+        </w:rPr>
+        <w:t>Writer,</w:t>
+      </w:r>
+      <w:r>
+        <w:rPr>
+          <w:color w:val="231F20"/>
+          <w:spacing w:val="-9"/>
+        </w:rPr>
+        <w:t xml:space="preserve"> </w:t>
+      </w:r>
+      <w:r>
+        <w:rPr>
+          <w:color w:val="231F20"/>
+          <w:spacing w:val="-2"/>
+        </w:rPr>
+        <w:t>Contractor</w:t>
+      </w:r>
+    </w:p>
+    <w:p>
+      <w:pPr>
+        <w:pStyle w:val="Heading3"/>
+        <w:spacing w:before="41"/>
+      </w:pPr>
+      <w:r>
+        <w:rPr>
+          <w:color w:val="231F20"/>
+          <w:spacing w:val="-2"/>
+        </w:rPr>
+        <w:t>Oculus/Facebook</w:t>
+      </w:r>
+    </w:p>
+    <w:p>
+      <w:pPr>
+        <w:pStyle w:val="BodyText"/>
+        <w:spacing w:before="135"/>
+        <w:ind w:left="360"/>
+      </w:pPr>
+      <w:r>
+        <w:rPr>
+          <w:color w:val="231F20"/>
+        </w:rPr>
+        <w:t>Developed</w:t>
+      </w:r>
+      <w:r>
+        <w:rPr>
+          <w:color w:val="231F20"/>
+          <w:spacing w:val="-13"/>
+        </w:rPr>
+        <w:t xml:space="preserve"> </w:t>
+      </w:r>
+      <w:r>
+        <w:rPr>
+          <w:color w:val="231F20"/>
+        </w:rPr>
+        <w:t>internal</w:t>
+      </w:r>
+      <w:r>
+        <w:rPr>
+          <w:color w:val="231F20"/>
+          <w:spacing w:val="-13"/>
+        </w:rPr>
+        <w:t xml:space="preserve"> </w:t>
+      </w:r>
+      <w:r>
+        <w:rPr>
+          <w:color w:val="231F20"/>
+        </w:rPr>
+        <w:t>cross-functional</w:t>
+      </w:r>
+      <w:r>
+        <w:rPr>
+          <w:color w:val="231F20"/>
+          <w:spacing w:val="-13"/>
+        </w:rPr>
+        <w:t xml:space="preserve"> </w:t>
+      </w:r>
+      <w:r>
+        <w:rPr>
+          <w:color w:val="231F20"/>
+        </w:rPr>
+        <w:t>workflows</w:t>
+      </w:r>
+      <w:r>
+        <w:rPr>
+          <w:color w:val="231F20"/>
+          <w:spacing w:val="-7"/>
+        </w:rPr>
+        <w:t xml:space="preserve"> </w:t>
+      </w:r>
+      <w:r>
+        <w:rPr>
+          <w:color w:val="231F20"/>
+        </w:rPr>
+        <w:t>and</w:t>
+      </w:r>
+      <w:r>
+        <w:rPr>
+          <w:color w:val="231F20"/>
+          <w:spacing w:val="-7"/>
+        </w:rPr>
+        <w:t xml:space="preserve"> </w:t>
+      </w:r>
+      <w:r>
+        <w:rPr>
+          <w:color w:val="231F20"/>
+        </w:rPr>
+        <w:t>process</w:t>
+      </w:r>
+      <w:r>
+        <w:rPr>
+          <w:color w:val="231F20"/>
+          <w:spacing w:val="-8"/>
+        </w:rPr>
+        <w:t xml:space="preserve"> </w:t>
+      </w:r>
+      <w:r>
+        <w:rPr>
+          <w:color w:val="231F20"/>
+          <w:spacing w:val="-2"/>
+        </w:rPr>
+        <w:t>documentation</w:t>
+      </w:r>
+    </w:p>
+    <w:p>
+      <w:pPr>
+        <w:pStyle w:val="BodyText"/>
+        <w:spacing w:before="45"/>
+        <w:ind w:left="360"/>
+      </w:pPr>
+      <w:r>
+        <w:rPr>
+          <w:color w:val="231F20"/>
+        </w:rPr>
+        <w:t>for</w:t>
+      </w:r>
+      <w:r>
+        <w:rPr>
+          <w:color w:val="231F20"/>
+          <w:spacing w:val="-10"/>
+        </w:rPr>
+        <w:t xml:space="preserve"> </w:t>
+      </w:r>
+      <w:r>
+        <w:rPr>
+          <w:color w:val="231F20"/>
+        </w:rPr>
+        <w:t>a</w:t>
+      </w:r>
+      <w:r>
+        <w:rPr>
+          <w:color w:val="231F20"/>
+          <w:spacing w:val="-8"/>
+        </w:rPr>
+        <w:t xml:space="preserve"> </w:t>
+      </w:r>
+      <w:r>
+        <w:rPr>
+          <w:color w:val="231F20"/>
+        </w:rPr>
+        <w:t>virtual</w:t>
+      </w:r>
+      <w:r>
+        <w:rPr>
+          <w:color w:val="231F20"/>
+          <w:spacing w:val="-10"/>
+        </w:rPr>
+        <w:t xml:space="preserve"> </w:t>
+      </w:r>
+      <w:r>
+        <w:rPr>
+          <w:color w:val="231F20"/>
+        </w:rPr>
+        <w:t>reality</w:t>
+      </w:r>
+      <w:r>
+        <w:rPr>
+          <w:color w:val="231F20"/>
+          <w:spacing w:val="-8"/>
+        </w:rPr>
+        <w:t xml:space="preserve"> </w:t>
+      </w:r>
+      <w:r>
+        <w:rPr>
+          <w:color w:val="231F20"/>
+        </w:rPr>
+        <w:t>R&amp;D</w:t>
+      </w:r>
+      <w:r>
+        <w:rPr>
+          <w:color w:val="231F20"/>
+          <w:spacing w:val="-2"/>
+        </w:rPr>
+        <w:t xml:space="preserve"> environment.</w:t>
+      </w:r>
+    </w:p>
+    <w:p>
+      <w:pPr>
+        <w:pStyle w:val="BodyText"/>
+        <w:spacing w:before="3"/>
+        <w:rPr>
+          <w:sz w:val="29"/>
+        </w:rPr>
+      </w:pPr>
+    </w:p>
+    <w:p>
+      <w:pPr>
+        <w:spacing w:before="1"/>
+        <w:ind w:left="360"/>
+        <w:rPr>
+          <w:rFonts w:ascii="Raleway SemiBold" w:hAnsi="Raleway SemiBold"/>
+          <w:b/>
+          <w:sz w:val="18"/>
+        </w:rPr>
+      </w:pPr>
+      <w:r>
+        <w:rPr>
+          <w:rFonts w:ascii="Raleway SemiBold" w:hAnsi="Raleway SemiBold"/>
+          <w:b/>
+          <w:color w:val="231F20"/>
           <w:sz w:val="18"/>
         </w:rPr>
         <w:t>08/2016</w:t>
@@ -3685,30 +4149,20 @@
     </w:p>
     <w:p>
       <w:pPr>
-        <w:pStyle w:val="BodyText"/>
-        <w:spacing w:before="41"/>
-        <w:ind w:left="360"/>
-        <w:rPr>
-          <w:rFonts w:ascii="Raleway SemiBold"/>
-          <w:b/>
-        </w:rPr>
-      </w:pPr>
-      <w:r>
-        <w:rPr>
-          <w:rFonts w:ascii="Raleway SemiBold"/>
-          <w:b/>
-          <w:color w:val="231F20"/>
-        </w:rPr>
-        <w:t xml:space="preserve">GE </w:t>
-      </w:r>
-      <w:r>
-        <w:rPr>
-          <w:rFonts w:ascii="Raleway SemiBold"/>
-          <w:b/>
-          <w:color w:val="231F20"/>
-          <w:spacing w:val="-2"/>
-        </w:rPr>
-        <w:t>Healthcare</w:t>
+        <w:pStyle w:val="Heading3"/>
+      </w:pPr>
+      <w:r>
+        <w:rPr>
+          <w:color w:val="231F20"/>
+        </w:rPr>
+        <w:t>GE</w:t>
+      </w:r>
+      <w:r>
+        <w:rPr>
+          <w:color w:val="231F20"/>
+          <w:spacing w:val="-2"/>
+        </w:rPr>
+        <w:t xml:space="preserve"> Healthcare</w:t>
       </w:r>
     </w:p>
     <w:p>
@@ -3937,18 +4391,11 @@
     </w:p>
     <w:p>
       <w:pPr>
-        <w:pStyle w:val="BodyText"/>
+        <w:pStyle w:val="Heading3"/>
         <w:spacing w:before="41"/>
-        <w:ind w:left="360"/>
-        <w:rPr>
-          <w:rFonts w:ascii="Raleway SemiBold"/>
-          <w:b/>
-        </w:rPr>
-      </w:pPr>
-      <w:r>
-        <w:rPr>
-          <w:rFonts w:ascii="Raleway SemiBold"/>
-          <w:b/>
+      </w:pPr>
+      <w:r>
+        <w:rPr>
           <w:color w:val="231F20"/>
           <w:spacing w:val="-2"/>
         </w:rPr>
@@ -4056,13 +4503,27 @@
         <w:rPr>
           <w:color w:val="231F20"/>
         </w:rPr>
-        <w:t>guides using MadCap Flare for warehouse employees.</w:t>
-      </w:r>
-    </w:p>
-    <w:p>
-      <w:pPr>
-        <w:pStyle w:val="BodyText"/>
-        <w:spacing w:before="1"/>
+        <w:t xml:space="preserve">guides using </w:t>
+      </w:r>
+      <w:proofErr w:type="spellStart"/>
+      <w:r>
+        <w:rPr>
+          <w:color w:val="231F20"/>
+        </w:rPr>
+        <w:t>MadCap</w:t>
+      </w:r>
+      <w:proofErr w:type="spellEnd"/>
+      <w:r>
+        <w:rPr>
+          <w:color w:val="231F20"/>
+        </w:rPr>
+        <w:t xml:space="preserve"> Flare for warehouse employees.</w:t>
+      </w:r>
+    </w:p>
+    <w:p>
+      <w:pPr>
+        <w:pStyle w:val="BodyText"/>
+        <w:spacing w:before="2"/>
         <w:rPr>
           <w:sz w:val="22"/>
         </w:rPr>
@@ -4119,7 +4580,6 @@
     <w:p>
       <w:pPr>
         <w:pStyle w:val="Heading2"/>
-        <w:spacing w:before="32"/>
       </w:pPr>
       <w:r>
         <w:rPr>
@@ -4159,52 +4619,311 @@
     </w:p>
     <w:p>
       <w:pPr>
-        <w:pStyle w:val="BodyText"/>
-        <w:spacing w:before="40"/>
+        <w:pStyle w:val="Heading3"/>
+      </w:pPr>
+      <w:r>
+        <w:rPr>
+          <w:color w:val="231F20"/>
+        </w:rPr>
+        <w:t>Charter</w:t>
+      </w:r>
+      <w:r>
+        <w:rPr>
+          <w:color w:val="231F20"/>
+          <w:spacing w:val="-10"/>
+        </w:rPr>
+        <w:t xml:space="preserve"> </w:t>
+      </w:r>
+      <w:r>
+        <w:rPr>
+          <w:color w:val="231F20"/>
+          <w:spacing w:val="-2"/>
+        </w:rPr>
+        <w:t>Communications</w:t>
+      </w:r>
+    </w:p>
+    <w:p>
+      <w:pPr>
+        <w:pStyle w:val="BodyText"/>
+        <w:spacing w:before="136" w:line="285" w:lineRule="auto"/>
         <w:ind w:left="360"/>
-        <w:rPr>
-          <w:rFonts w:ascii="Raleway SemiBold"/>
-          <w:b/>
-        </w:rPr>
-      </w:pPr>
-      <w:r>
-        <w:rPr>
-          <w:rFonts w:ascii="Raleway SemiBold"/>
-          <w:b/>
-          <w:color w:val="231F20"/>
-        </w:rPr>
-        <w:t>Charter</w:t>
-      </w:r>
-      <w:r>
-        <w:rPr>
-          <w:rFonts w:ascii="Raleway SemiBold"/>
-          <w:b/>
-          <w:color w:val="231F20"/>
-          <w:spacing w:val="-8"/>
-        </w:rPr>
-        <w:t xml:space="preserve"> </w:t>
-      </w:r>
-      <w:r>
-        <w:rPr>
-          <w:rFonts w:ascii="Raleway SemiBold"/>
-          <w:b/>
-          <w:color w:val="231F20"/>
-          <w:spacing w:val="-2"/>
-        </w:rPr>
-        <w:t>Communications</w:t>
-      </w:r>
-    </w:p>
-    <w:p>
-      <w:pPr>
-        <w:pStyle w:val="BodyText"/>
-        <w:spacing w:before="135" w:line="285" w:lineRule="auto"/>
+      </w:pPr>
+      <w:r>
+        <w:rPr>
+          <w:color w:val="231F20"/>
+        </w:rPr>
+        <w:t>Worked</w:t>
+      </w:r>
+      <w:r>
+        <w:rPr>
+          <w:color w:val="231F20"/>
+          <w:spacing w:val="-13"/>
+        </w:rPr>
+        <w:t xml:space="preserve"> </w:t>
+      </w:r>
+      <w:r>
+        <w:rPr>
+          <w:color w:val="231F20"/>
+        </w:rPr>
+        <w:t>collaboratively</w:t>
+      </w:r>
+      <w:r>
+        <w:rPr>
+          <w:color w:val="231F20"/>
+          <w:spacing w:val="-13"/>
+        </w:rPr>
+        <w:t xml:space="preserve"> </w:t>
+      </w:r>
+      <w:r>
+        <w:rPr>
+          <w:color w:val="231F20"/>
+        </w:rPr>
+        <w:t>with</w:t>
+      </w:r>
+      <w:r>
+        <w:rPr>
+          <w:color w:val="231F20"/>
+          <w:spacing w:val="-13"/>
+        </w:rPr>
+        <w:t xml:space="preserve"> </w:t>
+      </w:r>
+      <w:r>
+        <w:rPr>
+          <w:color w:val="231F20"/>
+        </w:rPr>
+        <w:t>video-on-demand</w:t>
+      </w:r>
+      <w:r>
+        <w:rPr>
+          <w:color w:val="231F20"/>
+          <w:spacing w:val="-12"/>
+        </w:rPr>
+        <w:t xml:space="preserve"> </w:t>
+      </w:r>
+      <w:r>
+        <w:rPr>
+          <w:color w:val="231F20"/>
+        </w:rPr>
+        <w:t>and</w:t>
+      </w:r>
+      <w:r>
+        <w:rPr>
+          <w:color w:val="231F20"/>
+          <w:spacing w:val="-13"/>
+        </w:rPr>
+        <w:t xml:space="preserve"> </w:t>
+      </w:r>
+      <w:r>
+        <w:rPr>
+          <w:color w:val="231F20"/>
+        </w:rPr>
+        <w:t>networking</w:t>
+      </w:r>
+      <w:r>
+        <w:rPr>
+          <w:color w:val="231F20"/>
+          <w:spacing w:val="-13"/>
+        </w:rPr>
+        <w:t xml:space="preserve"> </w:t>
+      </w:r>
+      <w:r>
+        <w:rPr>
+          <w:color w:val="231F20"/>
+        </w:rPr>
+        <w:t>engineers</w:t>
+      </w:r>
+      <w:r>
+        <w:rPr>
+          <w:color w:val="231F20"/>
+          <w:spacing w:val="-12"/>
+        </w:rPr>
+        <w:t xml:space="preserve"> </w:t>
+      </w:r>
+      <w:r>
+        <w:rPr>
+          <w:color w:val="231F20"/>
+        </w:rPr>
+        <w:t>to write standard procedures.</w:t>
+      </w:r>
+      <w:r>
+        <w:rPr>
+          <w:color w:val="231F20"/>
+          <w:spacing w:val="40"/>
+        </w:rPr>
+        <w:t xml:space="preserve"> </w:t>
+      </w:r>
+      <w:r>
+        <w:rPr>
+          <w:color w:val="231F20"/>
+        </w:rPr>
+        <w:t>Wrote Python scripts for</w:t>
+      </w:r>
+      <w:r>
+        <w:rPr>
+          <w:color w:val="231F20"/>
+          <w:spacing w:val="-1"/>
+        </w:rPr>
+        <w:t xml:space="preserve"> </w:t>
+      </w:r>
+      <w:r>
+        <w:rPr>
+          <w:color w:val="231F20"/>
+        </w:rPr>
+        <w:t xml:space="preserve">system administration </w:t>
+      </w:r>
+      <w:r>
+        <w:rPr>
+          <w:color w:val="231F20"/>
+          <w:spacing w:val="-2"/>
+        </w:rPr>
+        <w:t>tasks.</w:t>
+      </w:r>
+    </w:p>
+    <w:p>
+      <w:pPr>
+        <w:pStyle w:val="BodyText"/>
+        <w:spacing w:before="2"/>
+        <w:rPr>
+          <w:sz w:val="22"/>
+        </w:rPr>
+      </w:pPr>
+    </w:p>
+    <w:p>
+      <w:pPr>
         <w:ind w:left="360"/>
-      </w:pPr>
-      <w:r>
-        <w:rPr>
-          <w:color w:val="231F20"/>
-        </w:rPr>
-        <w:t>Worked</w:t>
+        <w:rPr>
+          <w:rFonts w:ascii="Raleway SemiBold" w:hAnsi="Raleway SemiBold"/>
+          <w:b/>
+          <w:sz w:val="18"/>
+        </w:rPr>
+      </w:pPr>
+      <w:r>
+        <w:rPr>
+          <w:rFonts w:ascii="Raleway SemiBold" w:hAnsi="Raleway SemiBold"/>
+          <w:b/>
+          <w:color w:val="231F20"/>
+          <w:sz w:val="18"/>
+        </w:rPr>
+        <w:t>01/2014</w:t>
+      </w:r>
+      <w:r>
+        <w:rPr>
+          <w:rFonts w:ascii="Raleway SemiBold" w:hAnsi="Raleway SemiBold"/>
+          <w:b/>
+          <w:color w:val="231F20"/>
+          <w:spacing w:val="-2"/>
+          <w:sz w:val="18"/>
+        </w:rPr>
+        <w:t xml:space="preserve"> </w:t>
+      </w:r>
+      <w:r>
+        <w:rPr>
+          <w:rFonts w:ascii="Raleway SemiBold" w:hAnsi="Raleway SemiBold"/>
+          <w:b/>
+          <w:color w:val="231F20"/>
+          <w:sz w:val="18"/>
+        </w:rPr>
+        <w:t>–</w:t>
+      </w:r>
+      <w:r>
+        <w:rPr>
+          <w:rFonts w:ascii="Raleway SemiBold" w:hAnsi="Raleway SemiBold"/>
+          <w:b/>
+          <w:color w:val="231F20"/>
+          <w:spacing w:val="-2"/>
+          <w:sz w:val="18"/>
+        </w:rPr>
+        <w:t xml:space="preserve"> 10/2014</w:t>
+      </w:r>
+    </w:p>
+    <w:p>
+      <w:pPr>
+        <w:pStyle w:val="Heading2"/>
+      </w:pPr>
+      <w:r>
+        <w:rPr>
+          <w:color w:val="231F20"/>
+          <w:spacing w:val="-4"/>
+        </w:rPr>
+        <w:t>Technical</w:t>
+      </w:r>
+      <w:r>
+        <w:rPr>
+          <w:color w:val="231F20"/>
+          <w:spacing w:val="4"/>
+        </w:rPr>
+        <w:t xml:space="preserve"> </w:t>
+      </w:r>
+      <w:r>
+        <w:rPr>
+          <w:color w:val="231F20"/>
+          <w:spacing w:val="-2"/>
+        </w:rPr>
+        <w:t>Writer</w:t>
+      </w:r>
+    </w:p>
+    <w:p>
+      <w:pPr>
+        <w:pStyle w:val="Heading3"/>
+      </w:pPr>
+      <w:r>
+        <w:rPr>
+          <w:color w:val="231F20"/>
+        </w:rPr>
+        <w:t>SolidFire,</w:t>
+      </w:r>
+      <w:r>
+        <w:rPr>
+          <w:color w:val="231F20"/>
+          <w:spacing w:val="-3"/>
+        </w:rPr>
+        <w:t xml:space="preserve"> </w:t>
+      </w:r>
+      <w:r>
+        <w:rPr>
+          <w:color w:val="231F20"/>
+        </w:rPr>
+        <w:t>a</w:t>
+      </w:r>
+      <w:r>
+        <w:rPr>
+          <w:color w:val="231F20"/>
+          <w:spacing w:val="-3"/>
+        </w:rPr>
+        <w:t xml:space="preserve"> </w:t>
+      </w:r>
+      <w:r>
+        <w:rPr>
+          <w:color w:val="231F20"/>
+        </w:rPr>
+        <w:t>NetApp</w:t>
+      </w:r>
+      <w:r>
+        <w:rPr>
+          <w:color w:val="231F20"/>
+          <w:spacing w:val="-3"/>
+        </w:rPr>
+        <w:t xml:space="preserve"> </w:t>
+      </w:r>
+      <w:r>
+        <w:rPr>
+          <w:color w:val="231F20"/>
+          <w:spacing w:val="-2"/>
+        </w:rPr>
+        <w:t>company</w:t>
+      </w:r>
+    </w:p>
+    <w:p>
+      <w:pPr>
+        <w:pStyle w:val="BodyText"/>
+        <w:spacing w:before="136" w:line="285" w:lineRule="auto"/>
+        <w:ind w:left="360"/>
+      </w:pPr>
+      <w:r>
+        <w:rPr>
+          <w:color w:val="231F20"/>
+        </w:rPr>
+        <w:t>Wrote</w:t>
       </w:r>
       <w:r>
         <w:rPr>
@@ -4217,7 +4936,72 @@
         <w:rPr>
           <w:color w:val="231F20"/>
         </w:rPr>
-        <w:t>collaboratively</w:t>
+        <w:t>release</w:t>
+      </w:r>
+      <w:r>
+        <w:rPr>
+          <w:color w:val="231F20"/>
+          <w:spacing w:val="-12"/>
+        </w:rPr>
+        <w:t xml:space="preserve"> </w:t>
+      </w:r>
+      <w:r>
+        <w:rPr>
+          <w:color w:val="231F20"/>
+        </w:rPr>
+        <w:t>notes,</w:t>
+      </w:r>
+      <w:r>
+        <w:rPr>
+          <w:color w:val="231F20"/>
+          <w:spacing w:val="-11"/>
+        </w:rPr>
+        <w:t xml:space="preserve"> </w:t>
+      </w:r>
+      <w:r>
+        <w:rPr>
+          <w:color w:val="231F20"/>
+        </w:rPr>
+        <w:t>configuration</w:t>
+      </w:r>
+      <w:r>
+        <w:rPr>
+          <w:color w:val="231F20"/>
+          <w:spacing w:val="-11"/>
+        </w:rPr>
+        <w:t xml:space="preserve"> </w:t>
+      </w:r>
+      <w:r>
+        <w:rPr>
+          <w:color w:val="231F20"/>
+        </w:rPr>
+        <w:t>and</w:t>
+      </w:r>
+      <w:r>
+        <w:rPr>
+          <w:color w:val="231F20"/>
+          <w:spacing w:val="-11"/>
+        </w:rPr>
+        <w:t xml:space="preserve"> </w:t>
+      </w:r>
+      <w:r>
+        <w:rPr>
+          <w:color w:val="231F20"/>
+        </w:rPr>
+        <w:t>troubleshooting</w:t>
+      </w:r>
+      <w:r>
+        <w:rPr>
+          <w:color w:val="231F20"/>
+          <w:spacing w:val="-11"/>
+        </w:rPr>
+        <w:t xml:space="preserve"> </w:t>
+      </w:r>
+      <w:r>
+        <w:rPr>
+          <w:color w:val="231F20"/>
+        </w:rPr>
+        <w:t>guides,</w:t>
       </w:r>
       <w:r>
         <w:rPr>
@@ -4230,25 +5014,186 @@
         <w:rPr>
           <w:color w:val="231F20"/>
         </w:rPr>
-        <w:t>with</w:t>
-      </w:r>
-      <w:r>
-        <w:rPr>
-          <w:color w:val="231F20"/>
-          <w:spacing w:val="-13"/>
-        </w:rPr>
-        <w:t xml:space="preserve"> </w:t>
-      </w:r>
-      <w:r>
-        <w:rPr>
-          <w:color w:val="231F20"/>
-        </w:rPr>
-        <w:t>video-on-demand</w:t>
-      </w:r>
-      <w:r>
-        <w:rPr>
-          <w:color w:val="231F20"/>
-          <w:spacing w:val="-12"/>
+        <w:t>white</w:t>
+      </w:r>
+      <w:r>
+        <w:rPr>
+          <w:color w:val="231F20"/>
+          <w:spacing w:val="-11"/>
+        </w:rPr>
+        <w:t xml:space="preserve"> </w:t>
+      </w:r>
+      <w:r>
+        <w:rPr>
+          <w:color w:val="231F20"/>
+        </w:rPr>
+        <w:t>papers, and solution briefs for the cloud storage solution.</w:t>
+      </w:r>
+      <w:r>
+        <w:rPr>
+          <w:color w:val="231F20"/>
+          <w:spacing w:val="-1"/>
+        </w:rPr>
+        <w:t xml:space="preserve"> </w:t>
+      </w:r>
+      <w:r>
+        <w:rPr>
+          <w:color w:val="231F20"/>
+        </w:rPr>
+        <w:t>Also, wrote and edited UX microcopy and UI strings.</w:t>
+      </w:r>
+    </w:p>
+    <w:p>
+      <w:pPr>
+        <w:pStyle w:val="BodyText"/>
+        <w:spacing w:before="2"/>
+        <w:rPr>
+          <w:sz w:val="22"/>
+        </w:rPr>
+      </w:pPr>
+    </w:p>
+    <w:p>
+      <w:pPr>
+        <w:ind w:left="360"/>
+        <w:rPr>
+          <w:rFonts w:ascii="Raleway SemiBold" w:hAnsi="Raleway SemiBold"/>
+          <w:b/>
+          <w:sz w:val="18"/>
+        </w:rPr>
+      </w:pPr>
+      <w:r>
+        <w:rPr>
+          <w:rFonts w:ascii="Raleway SemiBold" w:hAnsi="Raleway SemiBold"/>
+          <w:b/>
+          <w:color w:val="231F20"/>
+          <w:sz w:val="18"/>
+        </w:rPr>
+        <w:t>12/2012</w:t>
+      </w:r>
+      <w:r>
+        <w:rPr>
+          <w:rFonts w:ascii="Raleway SemiBold" w:hAnsi="Raleway SemiBold"/>
+          <w:b/>
+          <w:color w:val="231F20"/>
+          <w:spacing w:val="-2"/>
+          <w:sz w:val="18"/>
+        </w:rPr>
+        <w:t xml:space="preserve"> </w:t>
+      </w:r>
+      <w:r>
+        <w:rPr>
+          <w:rFonts w:ascii="Raleway SemiBold" w:hAnsi="Raleway SemiBold"/>
+          <w:b/>
+          <w:color w:val="231F20"/>
+          <w:sz w:val="18"/>
+        </w:rPr>
+        <w:t>–</w:t>
+      </w:r>
+      <w:r>
+        <w:rPr>
+          <w:rFonts w:ascii="Raleway SemiBold" w:hAnsi="Raleway SemiBold"/>
+          <w:b/>
+          <w:color w:val="231F20"/>
+          <w:spacing w:val="-2"/>
+          <w:sz w:val="18"/>
+        </w:rPr>
+        <w:t xml:space="preserve"> 12/2013</w:t>
+      </w:r>
+    </w:p>
+    <w:p>
+      <w:pPr>
+        <w:pStyle w:val="Heading2"/>
+      </w:pPr>
+      <w:r>
+        <w:rPr>
+          <w:color w:val="231F20"/>
+          <w:spacing w:val="-2"/>
+        </w:rPr>
+        <w:t>Technical</w:t>
+      </w:r>
+      <w:r>
+        <w:rPr>
+          <w:color w:val="231F20"/>
+          <w:spacing w:val="-15"/>
+        </w:rPr>
+        <w:t xml:space="preserve"> </w:t>
+      </w:r>
+      <w:r>
+        <w:rPr>
+          <w:color w:val="231F20"/>
+          <w:spacing w:val="-2"/>
+        </w:rPr>
+        <w:t>Writer,</w:t>
+      </w:r>
+      <w:r>
+        <w:rPr>
+          <w:color w:val="231F20"/>
+          <w:spacing w:val="-9"/>
+        </w:rPr>
+        <w:t xml:space="preserve"> </w:t>
+      </w:r>
+      <w:r>
+        <w:rPr>
+          <w:color w:val="231F20"/>
+          <w:spacing w:val="-2"/>
+        </w:rPr>
+        <w:t>Contractor</w:t>
+      </w:r>
+    </w:p>
+    <w:p>
+      <w:pPr>
+        <w:pStyle w:val="Heading3"/>
+      </w:pPr>
+      <w:r>
+        <w:rPr>
+          <w:color w:val="231F20"/>
+          <w:spacing w:val="-2"/>
+        </w:rPr>
+        <w:t>Sybase/SAP</w:t>
+      </w:r>
+    </w:p>
+    <w:p>
+      <w:pPr>
+        <w:pStyle w:val="BodyText"/>
+        <w:spacing w:before="136"/>
+        <w:ind w:left="360"/>
+      </w:pPr>
+      <w:r>
+        <w:rPr>
+          <w:color w:val="231F20"/>
+        </w:rPr>
+        <w:t>Wrote</w:t>
+      </w:r>
+      <w:r>
+        <w:rPr>
+          <w:color w:val="231F20"/>
+          <w:spacing w:val="-5"/>
+        </w:rPr>
+        <w:t xml:space="preserve"> </w:t>
+      </w:r>
+      <w:r>
+        <w:rPr>
+          <w:color w:val="231F20"/>
+        </w:rPr>
+        <w:t>installation,</w:t>
+      </w:r>
+      <w:r>
+        <w:rPr>
+          <w:color w:val="231F20"/>
+          <w:spacing w:val="-5"/>
+        </w:rPr>
+        <w:t xml:space="preserve"> </w:t>
+      </w:r>
+      <w:r>
+        <w:rPr>
+          <w:color w:val="231F20"/>
+        </w:rPr>
+        <w:t>configuration,</w:t>
+      </w:r>
+      <w:r>
+        <w:rPr>
+          <w:color w:val="231F20"/>
+          <w:spacing w:val="-5"/>
         </w:rPr>
         <w:t xml:space="preserve"> </w:t>
       </w:r>
@@ -4261,1011 +5206,123 @@
       <w:r>
         <w:rPr>
           <w:color w:val="231F20"/>
-          <w:spacing w:val="-13"/>
-        </w:rPr>
-        <w:t xml:space="preserve"> </w:t>
-      </w:r>
-      <w:r>
-        <w:rPr>
-          <w:color w:val="231F20"/>
-        </w:rPr>
-        <w:t>networking</w:t>
-      </w:r>
-      <w:r>
-        <w:rPr>
-          <w:color w:val="231F20"/>
-          <w:spacing w:val="-13"/>
-        </w:rPr>
-        <w:t xml:space="preserve"> </w:t>
-      </w:r>
-      <w:r>
-        <w:rPr>
-          <w:color w:val="231F20"/>
-        </w:rPr>
-        <w:t>engineers</w:t>
-      </w:r>
-      <w:r>
-        <w:rPr>
-          <w:color w:val="231F20"/>
-          <w:spacing w:val="-12"/>
-        </w:rPr>
-        <w:t xml:space="preserve"> </w:t>
-      </w:r>
-      <w:r>
-        <w:rPr>
-          <w:color w:val="231F20"/>
-        </w:rPr>
-        <w:t>to write standard procedures.</w:t>
-      </w:r>
-      <w:r>
-        <w:rPr>
-          <w:color w:val="231F20"/>
-          <w:spacing w:val="40"/>
-        </w:rPr>
-        <w:t xml:space="preserve"> </w:t>
-      </w:r>
-      <w:r>
-        <w:rPr>
-          <w:color w:val="231F20"/>
-        </w:rPr>
-        <w:t>Wrote Python scripts for</w:t>
-      </w:r>
-      <w:r>
-        <w:rPr>
-          <w:color w:val="231F20"/>
-          <w:spacing w:val="-1"/>
-        </w:rPr>
-        <w:t xml:space="preserve"> </w:t>
-      </w:r>
-      <w:r>
-        <w:rPr>
-          <w:color w:val="231F20"/>
-        </w:rPr>
-        <w:t xml:space="preserve">system administration </w:t>
-      </w:r>
-      <w:r>
-        <w:rPr>
-          <w:color w:val="231F20"/>
-          <w:spacing w:val="-2"/>
-        </w:rPr>
-        <w:t>tasks.</w:t>
-      </w:r>
-    </w:p>
-    <w:p>
-      <w:pPr>
-        <w:pStyle w:val="BodyText"/>
-        <w:spacing w:before="2"/>
-        <w:rPr>
-          <w:sz w:val="22"/>
-        </w:rPr>
-      </w:pPr>
-    </w:p>
-    <w:p>
-      <w:pPr>
-        <w:spacing w:before="1"/>
+          <w:spacing w:val="-11"/>
+        </w:rPr>
+        <w:t xml:space="preserve"> </w:t>
+      </w:r>
+      <w:r>
+        <w:rPr>
+          <w:color w:val="231F20"/>
+        </w:rPr>
+        <w:t>API</w:t>
+      </w:r>
+      <w:r>
+        <w:rPr>
+          <w:color w:val="231F20"/>
+          <w:spacing w:val="-5"/>
+        </w:rPr>
+        <w:t xml:space="preserve"> </w:t>
+      </w:r>
+      <w:r>
+        <w:rPr>
+          <w:color w:val="231F20"/>
+        </w:rPr>
+        <w:t>guides</w:t>
+      </w:r>
+      <w:r>
+        <w:rPr>
+          <w:color w:val="231F20"/>
+          <w:spacing w:val="-5"/>
+        </w:rPr>
+        <w:t xml:space="preserve"> </w:t>
+      </w:r>
+      <w:r>
+        <w:rPr>
+          <w:color w:val="231F20"/>
+        </w:rPr>
+        <w:t>for</w:t>
+      </w:r>
+      <w:r>
+        <w:rPr>
+          <w:color w:val="231F20"/>
+          <w:spacing w:val="-9"/>
+        </w:rPr>
+        <w:t xml:space="preserve"> </w:t>
+      </w:r>
+      <w:r>
+        <w:rPr>
+          <w:color w:val="231F20"/>
+        </w:rPr>
+        <w:t>a</w:t>
+      </w:r>
+      <w:r>
+        <w:rPr>
+          <w:color w:val="231F20"/>
+          <w:spacing w:val="-5"/>
+        </w:rPr>
+        <w:t xml:space="preserve"> </w:t>
+      </w:r>
+      <w:r>
+        <w:rPr>
+          <w:color w:val="231F20"/>
+        </w:rPr>
+        <w:t>mobile</w:t>
+      </w:r>
+      <w:r>
+        <w:rPr>
+          <w:color w:val="231F20"/>
+          <w:spacing w:val="-5"/>
+        </w:rPr>
+        <w:t xml:space="preserve"> </w:t>
+      </w:r>
+      <w:r>
+        <w:rPr>
+          <w:color w:val="231F20"/>
+        </w:rPr>
+        <w:t>money</w:t>
+      </w:r>
+      <w:r>
+        <w:rPr>
+          <w:color w:val="231F20"/>
+          <w:spacing w:val="-10"/>
+        </w:rPr>
+        <w:t xml:space="preserve"> </w:t>
+      </w:r>
+      <w:r>
+        <w:rPr>
+          <w:color w:val="231F20"/>
+          <w:spacing w:val="-4"/>
+        </w:rPr>
+        <w:t>app.</w:t>
+      </w:r>
+    </w:p>
+    <w:p>
+      <w:pPr>
+        <w:pStyle w:val="Heading1"/>
+        <w:spacing w:before="169"/>
         <w:ind w:left="360"/>
-        <w:rPr>
-          <w:rFonts w:ascii="Raleway SemiBold" w:hAnsi="Raleway SemiBold"/>
-          <w:b/>
-          <w:sz w:val="18"/>
-        </w:rPr>
-      </w:pPr>
-      <w:r>
-        <w:rPr>
-          <w:rFonts w:ascii="Raleway SemiBold" w:hAnsi="Raleway SemiBold"/>
-          <w:b/>
-          <w:color w:val="231F20"/>
-          <w:sz w:val="18"/>
-        </w:rPr>
-        <w:t>01/2014</w:t>
-      </w:r>
-      <w:r>
-        <w:rPr>
-          <w:rFonts w:ascii="Raleway SemiBold" w:hAnsi="Raleway SemiBold"/>
-          <w:b/>
-          <w:color w:val="231F20"/>
-          <w:spacing w:val="-2"/>
-          <w:sz w:val="18"/>
-        </w:rPr>
-        <w:t xml:space="preserve"> </w:t>
-      </w:r>
-      <w:r>
-        <w:rPr>
-          <w:rFonts w:ascii="Raleway SemiBold" w:hAnsi="Raleway SemiBold"/>
-          <w:b/>
-          <w:color w:val="231F20"/>
-          <w:sz w:val="18"/>
-        </w:rPr>
-        <w:t>–</w:t>
-      </w:r>
-      <w:r>
-        <w:rPr>
-          <w:rFonts w:ascii="Raleway SemiBold" w:hAnsi="Raleway SemiBold"/>
-          <w:b/>
-          <w:color w:val="231F20"/>
-          <w:spacing w:val="-2"/>
-          <w:sz w:val="18"/>
-        </w:rPr>
-        <w:t xml:space="preserve"> 10/2014</w:t>
-      </w:r>
-    </w:p>
-    <w:p>
-      <w:pPr>
-        <w:pStyle w:val="Heading2"/>
-      </w:pPr>
-      <w:r>
-        <w:rPr>
-          <w:color w:val="231F20"/>
-          <w:spacing w:val="-4"/>
-        </w:rPr>
-        <w:t>Technical</w:t>
-      </w:r>
-      <w:r>
-        <w:rPr>
-          <w:color w:val="231F20"/>
-          <w:spacing w:val="4"/>
-        </w:rPr>
-        <w:t xml:space="preserve"> </w:t>
-      </w:r>
-      <w:r>
-        <w:rPr>
-          <w:color w:val="231F20"/>
-          <w:spacing w:val="-2"/>
-        </w:rPr>
-        <w:t>Writer</w:t>
-      </w:r>
-    </w:p>
-    <w:p>
-      <w:pPr>
-        <w:pStyle w:val="BodyText"/>
-        <w:spacing w:before="40"/>
-        <w:ind w:left="360"/>
-        <w:rPr>
-          <w:rFonts w:ascii="Raleway SemiBold"/>
-          <w:b/>
-        </w:rPr>
-      </w:pPr>
-      <w:r>
-        <w:rPr>
-          <w:rFonts w:ascii="Raleway SemiBold"/>
-          <w:b/>
-          <w:color w:val="231F20"/>
-        </w:rPr>
-        <w:t>SolidFire,</w:t>
-      </w:r>
-      <w:r>
-        <w:rPr>
-          <w:rFonts w:ascii="Raleway SemiBold"/>
-          <w:b/>
-          <w:color w:val="231F20"/>
-          <w:spacing w:val="-3"/>
-        </w:rPr>
-        <w:t xml:space="preserve"> </w:t>
-      </w:r>
-      <w:r>
-        <w:rPr>
-          <w:rFonts w:ascii="Raleway SemiBold"/>
-          <w:b/>
-          <w:color w:val="231F20"/>
-        </w:rPr>
-        <w:t>a</w:t>
-      </w:r>
-      <w:r>
-        <w:rPr>
-          <w:rFonts w:ascii="Raleway SemiBold"/>
-          <w:b/>
-          <w:color w:val="231F20"/>
-          <w:spacing w:val="-3"/>
-        </w:rPr>
-        <w:t xml:space="preserve"> </w:t>
-      </w:r>
-      <w:r>
-        <w:rPr>
-          <w:rFonts w:ascii="Raleway SemiBold"/>
-          <w:b/>
-          <w:color w:val="231F20"/>
-        </w:rPr>
-        <w:t>NetApp</w:t>
-      </w:r>
-      <w:r>
-        <w:rPr>
-          <w:rFonts w:ascii="Raleway SemiBold"/>
-          <w:b/>
-          <w:color w:val="231F20"/>
-          <w:spacing w:val="-3"/>
-        </w:rPr>
-        <w:t xml:space="preserve"> </w:t>
-      </w:r>
-      <w:r>
-        <w:rPr>
-          <w:rFonts w:ascii="Raleway SemiBold"/>
-          <w:b/>
-          <w:color w:val="231F20"/>
-          <w:spacing w:val="-2"/>
-        </w:rPr>
-        <w:t>company</w:t>
-      </w:r>
-    </w:p>
-    <w:p>
-      <w:pPr>
-        <w:pStyle w:val="BodyText"/>
-        <w:spacing w:before="135" w:line="285" w:lineRule="auto"/>
-        <w:ind w:left="360"/>
-      </w:pPr>
-      <w:r>
-        <w:rPr>
-          <w:color w:val="231F20"/>
-        </w:rPr>
-        <w:t>Wrote</w:t>
-      </w:r>
-      <w:r>
-        <w:rPr>
-          <w:color w:val="231F20"/>
-          <w:spacing w:val="-13"/>
-        </w:rPr>
-        <w:t xml:space="preserve"> </w:t>
-      </w:r>
-      <w:r>
-        <w:rPr>
-          <w:color w:val="231F20"/>
-        </w:rPr>
-        <w:t>release</w:t>
-      </w:r>
-      <w:r>
-        <w:rPr>
-          <w:color w:val="231F20"/>
-          <w:spacing w:val="-12"/>
-        </w:rPr>
-        <w:t xml:space="preserve"> </w:t>
-      </w:r>
-      <w:r>
-        <w:rPr>
-          <w:color w:val="231F20"/>
-        </w:rPr>
-        <w:t>notes,</w:t>
-      </w:r>
-      <w:r>
-        <w:rPr>
-          <w:color w:val="231F20"/>
-          <w:spacing w:val="-11"/>
-        </w:rPr>
-        <w:t xml:space="preserve"> </w:t>
-      </w:r>
-      <w:r>
-        <w:rPr>
-          <w:color w:val="231F20"/>
-        </w:rPr>
-        <w:t>configuration</w:t>
-      </w:r>
-      <w:r>
-        <w:rPr>
-          <w:color w:val="231F20"/>
-          <w:spacing w:val="-11"/>
-        </w:rPr>
-        <w:t xml:space="preserve"> </w:t>
-      </w:r>
-      <w:r>
-        <w:rPr>
-          <w:color w:val="231F20"/>
-        </w:rPr>
-        <w:t>and</w:t>
-      </w:r>
-      <w:r>
-        <w:rPr>
-          <w:color w:val="231F20"/>
-          <w:spacing w:val="-11"/>
-        </w:rPr>
-        <w:t xml:space="preserve"> </w:t>
-      </w:r>
-      <w:r>
-        <w:rPr>
-          <w:color w:val="231F20"/>
-        </w:rPr>
-        <w:t>troubleshooting</w:t>
-      </w:r>
-      <w:r>
-        <w:rPr>
-          <w:color w:val="231F20"/>
-          <w:spacing w:val="-11"/>
-        </w:rPr>
-        <w:t xml:space="preserve"> </w:t>
-      </w:r>
-      <w:r>
-        <w:rPr>
-          <w:color w:val="231F20"/>
-        </w:rPr>
-        <w:t>guides,</w:t>
-      </w:r>
-      <w:r>
-        <w:rPr>
-          <w:color w:val="231F20"/>
-          <w:spacing w:val="-13"/>
-        </w:rPr>
-        <w:t xml:space="preserve"> </w:t>
-      </w:r>
-      <w:r>
-        <w:rPr>
-          <w:color w:val="231F20"/>
-        </w:rPr>
-        <w:t>white</w:t>
-      </w:r>
-      <w:r>
-        <w:rPr>
-          <w:color w:val="231F20"/>
-          <w:spacing w:val="-11"/>
-        </w:rPr>
-        <w:t xml:space="preserve"> </w:t>
-      </w:r>
-      <w:r>
-        <w:rPr>
-          <w:color w:val="231F20"/>
-        </w:rPr>
-        <w:t>papers, and solution briefs for the cloud storage solution.</w:t>
-      </w:r>
-      <w:r>
-        <w:rPr>
-          <w:color w:val="231F20"/>
-          <w:spacing w:val="-1"/>
-        </w:rPr>
-        <w:t xml:space="preserve"> </w:t>
-      </w:r>
-      <w:r>
-        <w:rPr>
-          <w:color w:val="231F20"/>
-        </w:rPr>
-        <w:t>Also, wrote and edited UX microcopy and UI strings.</w:t>
-      </w:r>
-    </w:p>
-    <w:p>
-      <w:pPr>
-        <w:pStyle w:val="BodyText"/>
-        <w:spacing w:before="2"/>
-        <w:rPr>
-          <w:sz w:val="22"/>
-        </w:rPr>
-      </w:pPr>
-    </w:p>
-    <w:p>
-      <w:pPr>
-        <w:spacing w:before="1"/>
-        <w:ind w:left="360"/>
-        <w:rPr>
-          <w:rFonts w:ascii="Raleway SemiBold" w:hAnsi="Raleway SemiBold"/>
-          <w:b/>
-          <w:sz w:val="18"/>
-        </w:rPr>
-      </w:pPr>
-      <w:r>
-        <w:rPr>
-          <w:rFonts w:ascii="Raleway SemiBold" w:hAnsi="Raleway SemiBold"/>
-          <w:b/>
-          <w:color w:val="231F20"/>
-          <w:sz w:val="18"/>
-        </w:rPr>
-        <w:t>12/2012</w:t>
-      </w:r>
-      <w:r>
-        <w:rPr>
-          <w:rFonts w:ascii="Raleway SemiBold" w:hAnsi="Raleway SemiBold"/>
-          <w:b/>
-          <w:color w:val="231F20"/>
-          <w:spacing w:val="-2"/>
-          <w:sz w:val="18"/>
-        </w:rPr>
-        <w:t xml:space="preserve"> </w:t>
-      </w:r>
-      <w:r>
-        <w:rPr>
-          <w:rFonts w:ascii="Raleway SemiBold" w:hAnsi="Raleway SemiBold"/>
-          <w:b/>
-          <w:color w:val="231F20"/>
-          <w:sz w:val="18"/>
-        </w:rPr>
-        <w:t>–</w:t>
-      </w:r>
-      <w:r>
-        <w:rPr>
-          <w:rFonts w:ascii="Raleway SemiBold" w:hAnsi="Raleway SemiBold"/>
-          <w:b/>
-          <w:color w:val="231F20"/>
-          <w:spacing w:val="-2"/>
-          <w:sz w:val="18"/>
-        </w:rPr>
-        <w:t xml:space="preserve"> 12/2013</w:t>
-      </w:r>
-    </w:p>
-    <w:p>
-      <w:pPr>
-        <w:pStyle w:val="Heading2"/>
-      </w:pPr>
-      <w:r>
-        <w:rPr>
-          <w:color w:val="231F20"/>
-          <w:spacing w:val="-2"/>
-        </w:rPr>
-        <w:t>Technical</w:t>
-      </w:r>
-      <w:r>
-        <w:rPr>
-          <w:color w:val="231F20"/>
-          <w:spacing w:val="-15"/>
-        </w:rPr>
-        <w:t xml:space="preserve"> </w:t>
-      </w:r>
-      <w:r>
-        <w:rPr>
-          <w:color w:val="231F20"/>
-          <w:spacing w:val="-2"/>
-        </w:rPr>
-        <w:t>Writer,</w:t>
-      </w:r>
-      <w:r>
-        <w:rPr>
-          <w:color w:val="231F20"/>
-          <w:spacing w:val="-9"/>
-        </w:rPr>
-        <w:t xml:space="preserve"> </w:t>
-      </w:r>
-      <w:r>
-        <w:rPr>
-          <w:color w:val="231F20"/>
-          <w:spacing w:val="-2"/>
-        </w:rPr>
-        <w:t>Contractor</w:t>
-      </w:r>
-    </w:p>
-    <w:p>
-      <w:pPr>
-        <w:pStyle w:val="BodyText"/>
-        <w:spacing w:before="40"/>
-        <w:ind w:left="360"/>
-        <w:rPr>
-          <w:rFonts w:ascii="Raleway SemiBold"/>
-          <w:b/>
-        </w:rPr>
-      </w:pPr>
-      <w:r>
-        <w:rPr>
-          <w:rFonts w:ascii="Raleway SemiBold"/>
-          <w:b/>
-          <w:color w:val="231F20"/>
-          <w:spacing w:val="-2"/>
-        </w:rPr>
-        <w:t>Sybase/SAP</w:t>
-      </w:r>
-    </w:p>
-    <w:p>
-      <w:pPr>
-        <w:pStyle w:val="BodyText"/>
-        <w:spacing w:before="135"/>
-        <w:ind w:left="360"/>
-      </w:pPr>
-      <w:r>
-        <w:rPr>
-          <w:color w:val="231F20"/>
-        </w:rPr>
-        <w:t>Wrote</w:t>
-      </w:r>
-      <w:r>
-        <w:rPr>
-          <w:color w:val="231F20"/>
-          <w:spacing w:val="-5"/>
-        </w:rPr>
-        <w:t xml:space="preserve"> </w:t>
-      </w:r>
-      <w:r>
-        <w:rPr>
-          <w:color w:val="231F20"/>
-        </w:rPr>
-        <w:t>installation,</w:t>
-      </w:r>
-      <w:r>
-        <w:rPr>
-          <w:color w:val="231F20"/>
-          <w:spacing w:val="-5"/>
-        </w:rPr>
-        <w:t xml:space="preserve"> </w:t>
-      </w:r>
-      <w:r>
-        <w:rPr>
-          <w:color w:val="231F20"/>
-        </w:rPr>
-        <w:t>configuration,</w:t>
-      </w:r>
-      <w:r>
-        <w:rPr>
-          <w:color w:val="231F20"/>
-          <w:spacing w:val="-5"/>
-        </w:rPr>
-        <w:t xml:space="preserve"> </w:t>
-      </w:r>
-      <w:r>
-        <w:rPr>
-          <w:color w:val="231F20"/>
-        </w:rPr>
-        <w:t>and</w:t>
-      </w:r>
-      <w:r>
-        <w:rPr>
-          <w:color w:val="231F20"/>
-          <w:spacing w:val="-11"/>
-        </w:rPr>
-        <w:t xml:space="preserve"> </w:t>
-      </w:r>
-      <w:r>
-        <w:rPr>
-          <w:color w:val="231F20"/>
-        </w:rPr>
-        <w:t>API</w:t>
-      </w:r>
-      <w:r>
-        <w:rPr>
-          <w:color w:val="231F20"/>
-          <w:spacing w:val="-5"/>
-        </w:rPr>
-        <w:t xml:space="preserve"> </w:t>
-      </w:r>
-      <w:r>
-        <w:rPr>
-          <w:color w:val="231F20"/>
-        </w:rPr>
-        <w:t>guides</w:t>
-      </w:r>
-      <w:r>
-        <w:rPr>
-          <w:color w:val="231F20"/>
-          <w:spacing w:val="-5"/>
-        </w:rPr>
-        <w:t xml:space="preserve"> </w:t>
-      </w:r>
-      <w:r>
-        <w:rPr>
-          <w:color w:val="231F20"/>
-        </w:rPr>
-        <w:t>for</w:t>
-      </w:r>
-      <w:r>
-        <w:rPr>
-          <w:color w:val="231F20"/>
-          <w:spacing w:val="-9"/>
-        </w:rPr>
-        <w:t xml:space="preserve"> </w:t>
-      </w:r>
-      <w:r>
-        <w:rPr>
-          <w:color w:val="231F20"/>
-        </w:rPr>
-        <w:t>a</w:t>
-      </w:r>
-      <w:r>
-        <w:rPr>
-          <w:color w:val="231F20"/>
-          <w:spacing w:val="-5"/>
-        </w:rPr>
-        <w:t xml:space="preserve"> </w:t>
-      </w:r>
-      <w:r>
-        <w:rPr>
-          <w:color w:val="231F20"/>
-        </w:rPr>
-        <w:t>mobile</w:t>
-      </w:r>
-      <w:r>
-        <w:rPr>
-          <w:color w:val="231F20"/>
-          <w:spacing w:val="-5"/>
-        </w:rPr>
-        <w:t xml:space="preserve"> </w:t>
-      </w:r>
-      <w:r>
-        <w:rPr>
-          <w:color w:val="231F20"/>
-        </w:rPr>
-        <w:t>money</w:t>
-      </w:r>
-      <w:r>
-        <w:rPr>
-          <w:color w:val="231F20"/>
-          <w:spacing w:val="-10"/>
-        </w:rPr>
-        <w:t xml:space="preserve"> </w:t>
-      </w:r>
-      <w:r>
-        <w:rPr>
-          <w:color w:val="231F20"/>
-          <w:spacing w:val="-4"/>
-        </w:rPr>
-        <w:t>app.</w:t>
-      </w:r>
-    </w:p>
-    <w:p>
-      <w:pPr>
-        <w:pStyle w:val="BodyText"/>
-        <w:spacing w:before="11"/>
-        <w:rPr>
-          <w:sz w:val="25"/>
-        </w:rPr>
-      </w:pPr>
-    </w:p>
-    <w:p>
-      <w:pPr>
-        <w:ind w:left="360"/>
-        <w:rPr>
-          <w:rFonts w:ascii="Raleway SemiBold" w:hAnsi="Raleway SemiBold"/>
-          <w:b/>
-          <w:sz w:val="18"/>
-        </w:rPr>
-      </w:pPr>
-      <w:r>
-        <w:rPr>
-          <w:rFonts w:ascii="Raleway SemiBold" w:hAnsi="Raleway SemiBold"/>
-          <w:b/>
-          <w:color w:val="231F20"/>
-          <w:sz w:val="18"/>
-        </w:rPr>
-        <w:t>07/2012</w:t>
-      </w:r>
-      <w:r>
-        <w:rPr>
-          <w:rFonts w:ascii="Raleway SemiBold" w:hAnsi="Raleway SemiBold"/>
-          <w:b/>
-          <w:color w:val="231F20"/>
-          <w:spacing w:val="-10"/>
-          <w:sz w:val="18"/>
-        </w:rPr>
-        <w:t xml:space="preserve"> </w:t>
-      </w:r>
-      <w:r>
-        <w:rPr>
-          <w:rFonts w:ascii="Raleway SemiBold" w:hAnsi="Raleway SemiBold"/>
-          <w:b/>
-          <w:color w:val="231F20"/>
-          <w:sz w:val="18"/>
-        </w:rPr>
-        <w:t>–</w:t>
-      </w:r>
-      <w:r>
-        <w:rPr>
-          <w:rFonts w:ascii="Raleway SemiBold" w:hAnsi="Raleway SemiBold"/>
-          <w:b/>
-          <w:color w:val="231F20"/>
-          <w:spacing w:val="-10"/>
-          <w:sz w:val="18"/>
-        </w:rPr>
-        <w:t xml:space="preserve"> </w:t>
-      </w:r>
-      <w:r>
-        <w:rPr>
-          <w:rFonts w:ascii="Raleway SemiBold" w:hAnsi="Raleway SemiBold"/>
-          <w:b/>
-          <w:color w:val="231F20"/>
-          <w:spacing w:val="-2"/>
-          <w:sz w:val="18"/>
-        </w:rPr>
-        <w:t>01/2013</w:t>
-      </w:r>
-    </w:p>
-    <w:p>
-      <w:pPr>
-        <w:pStyle w:val="Heading2"/>
-      </w:pPr>
-      <w:r>
-        <w:rPr>
-          <w:color w:val="231F20"/>
-          <w:spacing w:val="-2"/>
-        </w:rPr>
-        <w:t>Technical</w:t>
-      </w:r>
-      <w:r>
-        <w:rPr>
-          <w:color w:val="231F20"/>
-          <w:spacing w:val="-15"/>
-        </w:rPr>
-        <w:t xml:space="preserve"> </w:t>
-      </w:r>
-      <w:r>
-        <w:rPr>
-          <w:color w:val="231F20"/>
-          <w:spacing w:val="-2"/>
-        </w:rPr>
-        <w:t>Writer</w:t>
-      </w:r>
-      <w:r>
-        <w:rPr>
-          <w:color w:val="231F20"/>
-          <w:spacing w:val="-6"/>
-        </w:rPr>
-        <w:t xml:space="preserve"> </w:t>
-      </w:r>
-      <w:r>
-        <w:rPr>
-          <w:color w:val="231F20"/>
-          <w:spacing w:val="-2"/>
-        </w:rPr>
-        <w:t>Consultant</w:t>
-      </w:r>
-    </w:p>
-    <w:p>
-      <w:pPr>
-        <w:pStyle w:val="BodyText"/>
-        <w:spacing w:before="40" w:line="285" w:lineRule="auto"/>
-        <w:ind w:left="360" w:right="234"/>
-        <w:jc w:val="both"/>
-      </w:pPr>
-      <w:r>
-        <w:rPr>
-          <w:color w:val="231F20"/>
-        </w:rPr>
-        <w:t>Wrote</w:t>
-      </w:r>
-      <w:r>
-        <w:rPr>
-          <w:color w:val="231F20"/>
-          <w:spacing w:val="-9"/>
-        </w:rPr>
-        <w:t xml:space="preserve"> </w:t>
-      </w:r>
-      <w:r>
-        <w:rPr>
-          <w:color w:val="231F20"/>
-        </w:rPr>
-        <w:t>design</w:t>
-      </w:r>
-      <w:r>
-        <w:rPr>
-          <w:color w:val="231F20"/>
-          <w:spacing w:val="-9"/>
-        </w:rPr>
-        <w:t xml:space="preserve"> </w:t>
-      </w:r>
-      <w:r>
-        <w:rPr>
-          <w:color w:val="231F20"/>
-        </w:rPr>
-        <w:t>specifications</w:t>
-      </w:r>
-      <w:r>
-        <w:rPr>
-          <w:color w:val="231F20"/>
-          <w:spacing w:val="-9"/>
-        </w:rPr>
-        <w:t xml:space="preserve"> </w:t>
-      </w:r>
-      <w:r>
-        <w:rPr>
-          <w:color w:val="231F20"/>
-        </w:rPr>
-        <w:t>and</w:t>
-      </w:r>
-      <w:r>
-        <w:rPr>
-          <w:color w:val="231F20"/>
-          <w:spacing w:val="-9"/>
-        </w:rPr>
-        <w:t xml:space="preserve"> </w:t>
-      </w:r>
-      <w:r>
-        <w:rPr>
-          <w:color w:val="231F20"/>
-        </w:rPr>
-        <w:t>instructor-led</w:t>
-      </w:r>
-      <w:r>
-        <w:rPr>
-          <w:color w:val="231F20"/>
-          <w:spacing w:val="-9"/>
-        </w:rPr>
-        <w:t xml:space="preserve"> </w:t>
-      </w:r>
-      <w:r>
-        <w:rPr>
-          <w:color w:val="231F20"/>
-        </w:rPr>
-        <w:t>training</w:t>
-      </w:r>
-      <w:r>
-        <w:rPr>
-          <w:color w:val="231F20"/>
-          <w:spacing w:val="-9"/>
-        </w:rPr>
-        <w:t xml:space="preserve"> </w:t>
-      </w:r>
-      <w:r>
-        <w:rPr>
-          <w:color w:val="231F20"/>
-        </w:rPr>
-        <w:t>guides</w:t>
-      </w:r>
-      <w:r>
-        <w:rPr>
-          <w:color w:val="231F20"/>
-          <w:spacing w:val="-9"/>
-        </w:rPr>
-        <w:t xml:space="preserve"> </w:t>
-      </w:r>
-      <w:r>
-        <w:rPr>
-          <w:color w:val="231F20"/>
-        </w:rPr>
-        <w:t>for</w:t>
-      </w:r>
-      <w:r>
-        <w:rPr>
-          <w:color w:val="231F20"/>
-          <w:spacing w:val="-13"/>
-        </w:rPr>
-        <w:t xml:space="preserve"> </w:t>
-      </w:r>
-      <w:r>
-        <w:rPr>
-          <w:color w:val="231F20"/>
-        </w:rPr>
-        <w:t>enterprise planning</w:t>
-      </w:r>
-      <w:r>
-        <w:rPr>
-          <w:color w:val="231F20"/>
-          <w:spacing w:val="-8"/>
-        </w:rPr>
-        <w:t xml:space="preserve"> </w:t>
-      </w:r>
-      <w:r>
-        <w:rPr>
-          <w:color w:val="231F20"/>
-        </w:rPr>
-        <w:t>and</w:t>
-      </w:r>
-      <w:r>
-        <w:rPr>
-          <w:color w:val="231F20"/>
-          <w:spacing w:val="-7"/>
-        </w:rPr>
-        <w:t xml:space="preserve"> </w:t>
-      </w:r>
-      <w:r>
-        <w:rPr>
-          <w:color w:val="231F20"/>
-        </w:rPr>
-        <w:t>budgeting</w:t>
-      </w:r>
-      <w:r>
-        <w:rPr>
-          <w:color w:val="231F20"/>
-          <w:spacing w:val="-7"/>
-        </w:rPr>
-        <w:t xml:space="preserve"> </w:t>
-      </w:r>
-      <w:r>
-        <w:rPr>
-          <w:color w:val="231F20"/>
-        </w:rPr>
-        <w:t>software.</w:t>
-      </w:r>
-      <w:r>
-        <w:rPr>
-          <w:color w:val="231F20"/>
-          <w:spacing w:val="-13"/>
-        </w:rPr>
-        <w:t xml:space="preserve"> </w:t>
-      </w:r>
-      <w:r>
-        <w:rPr>
-          <w:color w:val="231F20"/>
-        </w:rPr>
-        <w:t>Also,</w:t>
-      </w:r>
-      <w:r>
-        <w:rPr>
-          <w:color w:val="231F20"/>
-          <w:spacing w:val="-12"/>
-        </w:rPr>
-        <w:t xml:space="preserve"> </w:t>
-      </w:r>
-      <w:r>
-        <w:rPr>
-          <w:color w:val="231F20"/>
-        </w:rPr>
-        <w:t>wrote</w:t>
-      </w:r>
-      <w:r>
-        <w:rPr>
-          <w:color w:val="231F20"/>
-          <w:spacing w:val="-7"/>
-        </w:rPr>
-        <w:t xml:space="preserve"> </w:t>
-      </w:r>
-      <w:r>
-        <w:rPr>
-          <w:color w:val="231F20"/>
-        </w:rPr>
-        <w:t>and</w:t>
-      </w:r>
-      <w:r>
-        <w:rPr>
-          <w:color w:val="231F20"/>
-          <w:spacing w:val="-7"/>
-        </w:rPr>
-        <w:t xml:space="preserve"> </w:t>
-      </w:r>
-      <w:r>
-        <w:rPr>
-          <w:color w:val="231F20"/>
-        </w:rPr>
-        <w:t>edited</w:t>
-      </w:r>
-      <w:r>
-        <w:rPr>
-          <w:color w:val="231F20"/>
-          <w:spacing w:val="-7"/>
-        </w:rPr>
-        <w:t xml:space="preserve"> </w:t>
-      </w:r>
-      <w:r>
-        <w:rPr>
-          <w:color w:val="231F20"/>
-        </w:rPr>
-        <w:t>UX</w:t>
-      </w:r>
-      <w:r>
-        <w:rPr>
-          <w:color w:val="231F20"/>
-          <w:spacing w:val="-10"/>
-        </w:rPr>
-        <w:t xml:space="preserve"> </w:t>
-      </w:r>
-      <w:r>
-        <w:rPr>
-          <w:color w:val="231F20"/>
-        </w:rPr>
-        <w:t>microcopy</w:t>
-      </w:r>
-      <w:r>
-        <w:rPr>
-          <w:color w:val="231F20"/>
-          <w:spacing w:val="-13"/>
-        </w:rPr>
-        <w:t xml:space="preserve"> </w:t>
-      </w:r>
-      <w:r>
-        <w:rPr>
-          <w:color w:val="231F20"/>
-        </w:rPr>
-        <w:t>and UI strings.</w:t>
+      </w:pPr>
+      <w:r>
+        <w:rPr>
+          <w:color w:val="618092"/>
+          <w:spacing w:val="-2"/>
+        </w:rPr>
+        <w:t>Achievements</w:t>
       </w:r>
     </w:p>
     <w:p>
       <w:pPr>
         <w:pStyle w:val="BodyText"/>
         <w:spacing w:before="5"/>
-      </w:pPr>
-    </w:p>
-    <w:p>
-      <w:pPr>
-        <w:pStyle w:val="Heading1"/>
-        <w:spacing w:before="1"/>
-        <w:ind w:left="360"/>
-      </w:pPr>
-      <w:r>
-        <w:rPr>
-          <w:color w:val="618092"/>
-          <w:spacing w:val="-2"/>
-        </w:rPr>
-        <w:t>Achievements</w:t>
-      </w:r>
-    </w:p>
-    <w:p>
-      <w:pPr>
-        <w:pStyle w:val="BodyText"/>
-        <w:spacing w:before="5"/>
         <w:rPr>
           <w:rFonts w:ascii="DunbarTall"/>
           <w:b/>
-          <w:sz w:val="12"/>
-        </w:rPr>
-      </w:pPr>
-      <w:r>
-        <w:pict w14:anchorId="5CCC867A">
-          <v:shape id="docshape49" o:spid="_x0000_s1026" style="position:absolute;margin-left:220pt;margin-top:9.2pt;width:31.75pt;height:.1pt;z-index:-15724544;mso-wrap-distance-left:0;mso-wrap-distance-right:0;mso-position-horizontal-relative:page" coordorigin="4400,184" coordsize="635,0" path="m4400,184r635,e" filled="f" strokecolor="#535353" strokeweight="2pt">
+          <w:sz w:val="10"/>
+        </w:rPr>
+      </w:pPr>
+      <w:r>
+        <w:pict w14:anchorId="57F39FC3">
+          <v:shape id="docshape59" o:spid="_x0000_s1026" style="position:absolute;margin-left:220pt;margin-top:7.95pt;width:31.75pt;height:.1pt;z-index:-15724032;mso-wrap-distance-left:0;mso-wrap-distance-right:0;mso-position-horizontal-relative:page" coordorigin="4400,159" coordsize="635,0" path="m4400,159r635,e" filled="f" strokecolor="#535353" strokeweight="2pt">
             <v:path arrowok="t"/>
             <w10:wrap type="topAndBottom" anchorx="page"/>
           </v:shape>
@@ -5283,7 +5340,7 @@
           <w:tab w:val="left" w:pos="719"/>
           <w:tab w:val="left" w:pos="720"/>
         </w:tabs>
-        <w:spacing w:before="186" w:line="285" w:lineRule="auto"/>
+        <w:spacing w:before="211" w:line="285" w:lineRule="auto"/>
         <w:ind w:right="945"/>
         <w:rPr>
           <w:sz w:val="20"/>
@@ -5394,6 +5451,7 @@
         </w:rPr>
         <w:t xml:space="preserve"> </w:t>
       </w:r>
+      <w:proofErr w:type="spellStart"/>
       <w:r>
         <w:rPr>
           <w:color w:val="231F20"/>
@@ -5401,6 +5459,7 @@
         </w:rPr>
         <w:t>Docusaurus</w:t>
       </w:r>
+      <w:proofErr w:type="spellEnd"/>
       <w:r>
         <w:rPr>
           <w:color w:val="231F20"/>
@@ -5429,7 +5488,6 @@
           <w:tab w:val="left" w:pos="720"/>
         </w:tabs>
         <w:spacing w:before="91" w:line="285" w:lineRule="auto"/>
-        <w:ind w:right="198"/>
         <w:rPr>
           <w:sz w:val="20"/>
         </w:rPr>
@@ -5509,6 +5567,7 @@
         </w:rPr>
         <w:t xml:space="preserve"> </w:t>
       </w:r>
+      <w:proofErr w:type="spellStart"/>
       <w:r>
         <w:rPr>
           <w:color w:val="231F20"/>
@@ -5516,6 +5575,7 @@
         </w:rPr>
         <w:t>OpenAPI</w:t>
       </w:r>
+      <w:proofErr w:type="spellEnd"/>
       <w:r>
         <w:rPr>
           <w:color w:val="231F20"/>
@@ -5601,10 +5661,10 @@
 <file path=word/numbering.xml><?xml version="1.0" encoding="utf-8"?>
 <w:numbering xmlns:wpc="http://schemas.microsoft.com/office/word/2010/wordprocessingCanvas" xmlns:cx="http://schemas.microsoft.com/office/drawing/2014/chartex" xmlns:cx1="http://schemas.microsoft.com/office/drawing/2015/9/8/chartex" xmlns:cx2="http://schemas.microsoft.com/office/drawing/2015/10/21/chartex" xmlns:cx3="http://schemas.microsoft.com/office/drawing/2016/5/9/chartex" xmlns:cx4="http://schemas.microsoft.com/office/drawing/2016/5/10/chartex" xmlns:cx5="http://schemas.microsoft.com/office/drawing/2016/5/11/chartex" xmlns:cx6="http://schemas.microsoft.com/office/drawing/2016/5/12/chartex" xmlns:cx7="http://schemas.microsoft.com/office/drawing/2016/5/13/chartex" xmlns:cx8="http://schemas.microsoft.com/office/drawing/2016/5/14/chartex" xmlns:mc="http://schemas.openxmlformats.org/markup-compatibility/2006" xmlns:aink="http://schemas.microsoft.com/office/drawing/2016/ink" xmlns:am3d="http://schemas.microsoft.com/office/drawing/2017/model3d" xmlns:o="urn:schemas-microsoft-com:office:office" xmlns:oel="http://schemas.microsoft.com/office/2019/extlst" xmlns:r="http://schemas.openxmlformats.org/officeDocument/2006/relationships" xmlns:m="http://schemas.openxmlformats.org/officeDocument/2006/math" xmlns:v="urn:schemas-microsoft-com:vml" xmlns:wp14="http://schemas.microsoft.com/office/word/2010/wordprocessingDrawing" xmlns:wp="http://schemas.openxmlformats.org/drawingml/2006/wordprocessingDrawing" xmlns:w10="urn:schemas-microsoft-com:office:word" xmlns:w="http://schemas.openxmlformats.org/wordprocessingml/2006/main" xmlns:w14="http://schemas.microsoft.com/office/word/2010/wordml" xmlns:w15="http://schemas.microsoft.com/office/word/2012/wordml" xmlns:w16cex="http://schemas.microsoft.com/office/word/2018/wordml/cex" xmlns:w16cid="http://schemas.microsoft.com/office/word/2016/wordml/cid" xmlns:w16="http://schemas.microsoft.com/office/word/2018/wordml" xmlns:w16sdtdh="http://schemas.microsoft.com/office/word/2020/wordml/sdtdatahash" xmlns:w16se="http://schemas.microsoft.com/office/word/2015/wordml/symex" xmlns:wpg="http://schemas.microsoft.com/office/word/2010/wordprocessingGroup" xmlns:wpi="http://schemas.microsoft.com/office/word/2010/wordprocessingInk" xmlns:wne="http://schemas.microsoft.com/office/word/2006/wordml" xmlns:wps="http://schemas.microsoft.com/office/word/2010/wordprocessingShape" mc:Ignorable="w14 w15 w16se w16cid w16 w16cex w16sdtdh wp14">
   <w:abstractNum w:abstractNumId="0" w15:restartNumberingAfterBreak="0">
-    <w:nsid w:val="21672446"/>
+    <w:nsid w:val="6D720886"/>
     <w:multiLevelType w:val="hybridMultilevel"/>
-    <w:tmpl w:val="A48E886C"/>
-    <w:lvl w:ilvl="0" w:tplc="3D6EF142">
+    <w:tmpl w:val="4CC47B10"/>
+    <w:lvl w:ilvl="0" w:tplc="974226D6">
       <w:numFmt w:val="bullet"/>
       <w:lvlText w:val="•"/>
       <w:lvlJc w:val="left"/>
@@ -5612,7 +5672,7 @@
         <w:ind w:left="294" w:hanging="180"/>
       </w:pPr>
       <w:rPr>
-        <w:rFonts w:ascii="Raleway Black" w:eastAsia="Raleway Black" w:hAnsi="Raleway Black" w:cs="Raleway Black" w:hint="default"/>
+        <w:rFonts w:ascii="Raleway" w:eastAsia="Raleway" w:hAnsi="Raleway" w:cs="Raleway" w:hint="default"/>
         <w:b/>
         <w:bCs/>
         <w:i w:val="0"/>
@@ -5623,7 +5683,7 @@
         <w:lang w:val="en-US" w:eastAsia="en-US" w:bidi="ar-SA"/>
       </w:rPr>
     </w:lvl>
-    <w:lvl w:ilvl="1" w:tplc="1CA8DEEC">
+    <w:lvl w:ilvl="1" w:tplc="67B85CBE">
       <w:numFmt w:val="bullet"/>
       <w:lvlText w:val="•"/>
       <w:lvlJc w:val="left"/>
@@ -5643,7 +5703,7 @@
         <w:lang w:val="en-US" w:eastAsia="en-US" w:bidi="ar-SA"/>
       </w:rPr>
     </w:lvl>
-    <w:lvl w:ilvl="2" w:tplc="A0880158">
+    <w:lvl w:ilvl="2" w:tplc="68ECAF78">
       <w:numFmt w:val="bullet"/>
       <w:lvlText w:val="•"/>
       <w:lvlJc w:val="left"/>
@@ -5655,7 +5715,7 @@
         <w:lang w:val="en-US" w:eastAsia="en-US" w:bidi="ar-SA"/>
       </w:rPr>
     </w:lvl>
-    <w:lvl w:ilvl="3" w:tplc="F282F49E">
+    <w:lvl w:ilvl="3" w:tplc="FFC4B548">
       <w:numFmt w:val="bullet"/>
       <w:lvlText w:val="•"/>
       <w:lvlJc w:val="left"/>
@@ -5667,7 +5727,7 @@
         <w:lang w:val="en-US" w:eastAsia="en-US" w:bidi="ar-SA"/>
       </w:rPr>
     </w:lvl>
-    <w:lvl w:ilvl="4" w:tplc="D31C7386">
+    <w:lvl w:ilvl="4" w:tplc="FEB04448">
       <w:numFmt w:val="bullet"/>
       <w:lvlText w:val="•"/>
       <w:lvlJc w:val="left"/>
@@ -5679,7 +5739,7 @@
         <w:lang w:val="en-US" w:eastAsia="en-US" w:bidi="ar-SA"/>
       </w:rPr>
     </w:lvl>
-    <w:lvl w:ilvl="5" w:tplc="6BF061A8">
+    <w:lvl w:ilvl="5" w:tplc="EF120548">
       <w:numFmt w:val="bullet"/>
       <w:lvlText w:val="•"/>
       <w:lvlJc w:val="left"/>
@@ -5691,7 +5751,7 @@
         <w:lang w:val="en-US" w:eastAsia="en-US" w:bidi="ar-SA"/>
       </w:rPr>
     </w:lvl>
-    <w:lvl w:ilvl="6" w:tplc="DFEABB6E">
+    <w:lvl w:ilvl="6" w:tplc="DDCC6F24">
       <w:numFmt w:val="bullet"/>
       <w:lvlText w:val="•"/>
       <w:lvlJc w:val="left"/>
@@ -5703,7 +5763,7 @@
         <w:lang w:val="en-US" w:eastAsia="en-US" w:bidi="ar-SA"/>
       </w:rPr>
     </w:lvl>
-    <w:lvl w:ilvl="7" w:tplc="E716DE4E">
+    <w:lvl w:ilvl="7" w:tplc="502C030E">
       <w:numFmt w:val="bullet"/>
       <w:lvlText w:val="•"/>
       <w:lvlJc w:val="left"/>
@@ -5715,7 +5775,7 @@
         <w:lang w:val="en-US" w:eastAsia="en-US" w:bidi="ar-SA"/>
       </w:rPr>
     </w:lvl>
-    <w:lvl w:ilvl="8" w:tplc="FD34745A">
+    <w:lvl w:ilvl="8" w:tplc="A912C656">
       <w:numFmt w:val="bullet"/>
       <w:lvlText w:val="•"/>
       <w:lvlJc w:val="left"/>
@@ -5728,7 +5788,7 @@
       </w:rPr>
     </w:lvl>
   </w:abstractNum>
-  <w:num w:numId="1" w16cid:durableId="545876977">
+  <w:num w:numId="1" w16cid:durableId="1946958274">
     <w:abstractNumId w:val="0"/>
   </w:num>
 </w:numbering>
@@ -6179,12 +6239,11 @@
     <w:unhideWhenUsed/>
     <w:qFormat/>
     <w:pPr>
-      <w:spacing w:before="41"/>
-      <w:ind w:left="114"/>
+      <w:spacing w:before="40"/>
+      <w:ind w:left="360"/>
       <w:outlineLvl w:val="2"/>
     </w:pPr>
     <w:rPr>
-      <w:rFonts w:ascii="Raleway Black" w:eastAsia="Raleway Black" w:hAnsi="Raleway Black" w:cs="Raleway Black"/>
       <w:b/>
       <w:bCs/>
       <w:sz w:val="20"/>
@@ -6251,7 +6310,7 @@
     <w:qFormat/>
     <w:pPr>
       <w:spacing w:before="1"/>
-      <w:ind w:left="294" w:hanging="360"/>
+      <w:ind w:left="294" w:right="198" w:hanging="360"/>
     </w:pPr>
   </w:style>
   <w:style w:type="paragraph" w:customStyle="1" w:styleId="TableParagraph">

</xml_diff>

<commit_message>
Deploy website - based on 531ccf1674428620dc0deab661d995a120924c67
</commit_message>
<xml_diff>
--- a/pdf/resume-patricia-mcphee.docx
+++ b/pdf/resume-patricia-mcphee.docx
@@ -61,10 +61,10 @@
     <w:p>
       <w:pPr>
         <w:pStyle w:val="BodyText"/>
-        <w:spacing w:before="6"/>
+        <w:spacing w:before="9"/>
         <w:rPr>
           <w:rFonts w:ascii="Times New Roman"/>
-          <w:sz w:val="22"/>
+          <w:sz w:val="23"/>
         </w:rPr>
       </w:pPr>
     </w:p>
@@ -73,12 +73,12 @@
         <w:spacing w:after="0"/>
         <w:rPr>
           <w:rFonts w:ascii="Times New Roman"/>
-          <w:sz w:val="22"/>
+          <w:sz w:val="23"/>
         </w:rPr>
         <w:sectPr>
           <w:type w:val="continuous"/>
           <w:pgSz w:w="12240" w:h="15840"/>
-          <w:pgMar w:top="0" w:bottom="0" w:left="340" w:right="700"/>
+          <w:pgMar w:top="0" w:bottom="0" w:left="340" w:right="620"/>
         </w:sectPr>
       </w:pPr>
     </w:p>
@@ -93,7 +93,7 @@
       <w:r>
         <w:rPr/>
         <w:pict>
-          <v:rect style="position:absolute;margin-left:0pt;margin-top:0pt;width:199.44pt;height:792pt;mso-position-horizontal-relative:page;mso-position-vertical-relative:page;z-index:-15848960" id="docshape1" filled="true" fillcolor="#d2c18e" stroked="false">
+          <v:rect style="position:absolute;margin-left:0pt;margin-top:0pt;width:199.44pt;height:792pt;mso-position-horizontal-relative:page;mso-position-vertical-relative:page;z-index:-15844352" id="docshape1" filled="true" fillcolor="#d2c18e" stroked="false">
             <v:fill type="solid"/>
             <w10:wrap type="none"/>
           </v:rect>
@@ -103,9 +103,10 @@
     <w:p>
       <w:pPr>
         <w:pStyle w:val="BodyText"/>
+        <w:spacing w:before="9"/>
         <w:rPr>
           <w:rFonts w:ascii="Times New Roman"/>
-          <w:sz w:val="77"/>
+          <w:sz w:val="75"/>
         </w:rPr>
       </w:pPr>
     </w:p>
@@ -196,8 +197,8 @@
     <w:p>
       <w:pPr>
         <w:pStyle w:val="BodyText"/>
-        <w:spacing w:line="307" w:lineRule="auto" w:before="86"/>
-        <w:ind w:left="116" w:right="652"/>
+        <w:spacing w:line="307" w:lineRule="auto" w:before="85"/>
+        <w:ind w:left="116"/>
         <w:rPr>
           <w:rFonts w:ascii="Raleway Medium"/>
           <w:b w:val="0"/>
@@ -210,14 +211,14 @@
           <w:color w:val="231F20"/>
           <w:w w:val="120"/>
         </w:rPr>
-        <w:t>TECHNICAL</w:t>
+        <w:t>UX</w:t>
       </w:r>
       <w:r>
         <w:rPr>
           <w:rFonts w:ascii="Raleway Medium"/>
           <w:b w:val="0"/>
           <w:color w:val="231F20"/>
-          <w:spacing w:val="-12"/>
+          <w:spacing w:val="-16"/>
           <w:w w:val="120"/>
         </w:rPr>
         <w:t> </w:t>
@@ -229,7 +230,7 @@
           <w:color w:val="231F20"/>
           <w:w w:val="120"/>
         </w:rPr>
-        <w:t>WRITER CONTENT</w:t>
+        <w:t>TECHNICAL</w:t>
       </w:r>
       <w:r>
         <w:rPr>
@@ -248,7 +249,7 @@
           <w:color w:val="231F20"/>
           <w:w w:val="120"/>
         </w:rPr>
-        <w:t>STRATEGIST</w:t>
+        <w:t>WRITER CONTENT STRATEGIST</w:t>
       </w:r>
     </w:p>
     <w:p>
@@ -264,17 +265,7 @@
     <w:p>
       <w:pPr>
         <w:pStyle w:val="BodyText"/>
-        <w:spacing w:before="11"/>
-        <w:rPr>
-          <w:rFonts w:ascii="Raleway Medium"/>
-          <w:b w:val="0"/>
-          <w:sz w:val="16"/>
-        </w:rPr>
-      </w:pPr>
-    </w:p>
-    <w:p>
-      <w:pPr>
-        <w:pStyle w:val="BodyText"/>
+        <w:spacing w:before="179"/>
         <w:ind w:left="114"/>
       </w:pPr>
       <w:r>
@@ -309,7 +300,7 @@
     <w:p>
       <w:pPr>
         <w:pStyle w:val="BodyText"/>
-        <w:spacing w:line="307" w:lineRule="auto" w:before="65"/>
+        <w:spacing w:line="307" w:lineRule="auto" w:before="66"/>
         <w:ind w:left="114"/>
       </w:pPr>
       <w:hyperlink r:id="rId5">
@@ -351,9 +342,9 @@
     <w:p>
       <w:pPr>
         <w:pStyle w:val="BodyText"/>
-        <w:spacing w:before="7"/>
-        <w:rPr>
-          <w:sz w:val="19"/>
+        <w:spacing w:before="4"/>
+        <w:rPr>
+          <w:sz w:val="26"/>
         </w:rPr>
       </w:pPr>
     </w:p>
@@ -388,7 +379,7 @@
       <w:r>
         <w:rPr/>
         <w:pict>
-          <v:shape style="position:absolute;margin-left:23.8402pt;margin-top:6.489604pt;width:31.75pt;height:.1pt;mso-position-horizontal-relative:page;mso-position-vertical-relative:paragraph;z-index:-15728640;mso-wrap-distance-left:0;mso-wrap-distance-right:0" id="docshape6" coordorigin="477,130" coordsize="635,0" path="m477,130l1112,130e" filled="false" stroked="true" strokeweight="2pt" strokecolor="#535353">
+          <v:shape style="position:absolute;margin-left:23.8402pt;margin-top:6.497555pt;width:31.75pt;height:.1pt;mso-position-horizontal-relative:page;mso-position-vertical-relative:paragraph;z-index:-15728640;mso-wrap-distance-left:0;mso-wrap-distance-right:0" id="docshape6" coordorigin="477,130" coordsize="635,0" path="m477,130l1112,130e" filled="false" stroked="true" strokeweight="2pt" strokecolor="#535353">
             <v:path arrowok="t"/>
             <v:stroke dashstyle="solid"/>
             <w10:wrap type="topAndBottom"/>
@@ -400,13 +391,13 @@
       <w:pPr>
         <w:pStyle w:val="BodyText"/>
         <w:spacing w:line="285" w:lineRule="auto" w:before="164"/>
-        <w:ind w:left="129"/>
-      </w:pPr>
-      <w:r>
-        <w:rPr>
-          <w:color w:val="231F20"/>
-        </w:rPr>
-        <w:t>I’m</w:t>
+        <w:ind w:left="129" w:right="56"/>
+      </w:pPr>
+      <w:r>
+        <w:rPr>
+          <w:color w:val="231F20"/>
+        </w:rPr>
+        <w:t>I’m a UX Technical Writer and Content</w:t>
       </w:r>
       <w:r>
         <w:rPr>
@@ -419,7 +410,7 @@
         <w:rPr>
           <w:color w:val="231F20"/>
         </w:rPr>
-        <w:t>a</w:t>
+        <w:t>Strategist</w:t>
       </w:r>
       <w:r>
         <w:rPr>
@@ -432,7 +423,7 @@
         <w:rPr>
           <w:color w:val="231F20"/>
         </w:rPr>
-        <w:t>Technical</w:t>
+        <w:t>and</w:t>
       </w:r>
       <w:r>
         <w:rPr>
@@ -445,20 +436,7 @@
         <w:rPr>
           <w:color w:val="231F20"/>
         </w:rPr>
-        <w:t>Writer</w:t>
-      </w:r>
-      <w:r>
-        <w:rPr>
-          <w:color w:val="231F20"/>
-          <w:spacing w:val="-13"/>
-        </w:rPr>
-        <w:t> </w:t>
-      </w:r>
-      <w:r>
-        <w:rPr>
-          <w:color w:val="231F20"/>
-        </w:rPr>
-        <w:t>and</w:t>
+        <w:t>have</w:t>
       </w:r>
       <w:r>
         <w:rPr>
@@ -471,242 +449,112 @@
         <w:rPr>
           <w:color w:val="231F20"/>
         </w:rPr>
-        <w:t>Content Strategist and have been in the Tech</w:t>
-      </w:r>
-      <w:r>
-        <w:rPr>
-          <w:color w:val="231F20"/>
-          <w:spacing w:val="-13"/>
-        </w:rPr>
-        <w:t> </w:t>
-      </w:r>
-      <w:r>
-        <w:rPr>
-          <w:color w:val="231F20"/>
-        </w:rPr>
-        <w:t>Industry</w:t>
-      </w:r>
-      <w:r>
-        <w:rPr>
-          <w:color w:val="231F20"/>
-          <w:spacing w:val="-13"/>
-        </w:rPr>
-        <w:t> </w:t>
-      </w:r>
-      <w:r>
-        <w:rPr>
-          <w:color w:val="231F20"/>
-        </w:rPr>
-        <w:t>since</w:t>
-      </w:r>
-      <w:r>
-        <w:rPr>
-          <w:color w:val="231F20"/>
-          <w:spacing w:val="-13"/>
-        </w:rPr>
-        <w:t> </w:t>
-      </w:r>
-      <w:r>
-        <w:rPr>
-          <w:color w:val="231F20"/>
-        </w:rPr>
-        <w:t>the</w:t>
-      </w:r>
-      <w:r>
-        <w:rPr>
-          <w:color w:val="231F20"/>
-          <w:spacing w:val="-12"/>
-        </w:rPr>
-        <w:t> </w:t>
-      </w:r>
-      <w:r>
-        <w:rPr>
-          <w:color w:val="231F20"/>
-        </w:rPr>
-        <w:t>late</w:t>
-      </w:r>
-      <w:r>
-        <w:rPr>
-          <w:color w:val="231F20"/>
-          <w:spacing w:val="-13"/>
-        </w:rPr>
-        <w:t> </w:t>
-      </w:r>
-      <w:r>
-        <w:rPr>
-          <w:color w:val="231F20"/>
-        </w:rPr>
-        <w:t>1990s, starting in support and moving to network system administration.</w:t>
-      </w:r>
-    </w:p>
-    <w:p>
-      <w:pPr>
-        <w:pStyle w:val="BodyText"/>
-        <w:spacing w:line="285" w:lineRule="auto" w:before="3"/>
-        <w:ind w:left="129"/>
-      </w:pPr>
-      <w:r>
-        <w:rPr>
-          <w:color w:val="231F20"/>
-        </w:rPr>
-        <w:t>However,</w:t>
-      </w:r>
-      <w:r>
-        <w:rPr>
-          <w:color w:val="231F20"/>
-          <w:spacing w:val="-13"/>
-        </w:rPr>
-        <w:t> </w:t>
-      </w:r>
-      <w:r>
-        <w:rPr>
-          <w:color w:val="231F20"/>
-        </w:rPr>
-        <w:t>for</w:t>
-      </w:r>
-      <w:r>
-        <w:rPr>
-          <w:color w:val="231F20"/>
-          <w:spacing w:val="-13"/>
-        </w:rPr>
-        <w:t> </w:t>
-      </w:r>
-      <w:r>
-        <w:rPr>
-          <w:color w:val="231F20"/>
-        </w:rPr>
-        <w:t>the</w:t>
-      </w:r>
-      <w:r>
-        <w:rPr>
-          <w:color w:val="231F20"/>
-          <w:spacing w:val="-13"/>
-        </w:rPr>
-        <w:t> </w:t>
-      </w:r>
-      <w:r>
-        <w:rPr>
-          <w:color w:val="231F20"/>
-        </w:rPr>
-        <w:t>past</w:t>
-      </w:r>
-      <w:r>
-        <w:rPr>
-          <w:color w:val="231F20"/>
-          <w:spacing w:val="-12"/>
-        </w:rPr>
-        <w:t> </w:t>
-      </w:r>
-      <w:r>
-        <w:rPr>
-          <w:color w:val="231F20"/>
-        </w:rPr>
-        <w:t>two</w:t>
-      </w:r>
-      <w:r>
-        <w:rPr>
-          <w:color w:val="231F20"/>
-          <w:spacing w:val="-13"/>
-        </w:rPr>
-        <w:t> </w:t>
-      </w:r>
-      <w:r>
-        <w:rPr>
-          <w:color w:val="231F20"/>
-        </w:rPr>
-        <w:t>decades, I’ve</w:t>
-      </w:r>
-      <w:r>
-        <w:rPr>
-          <w:color w:val="231F20"/>
-          <w:spacing w:val="-3"/>
-        </w:rPr>
-        <w:t> </w:t>
-      </w:r>
-      <w:r>
-        <w:rPr>
-          <w:color w:val="231F20"/>
-        </w:rPr>
-        <w:t>been</w:t>
-      </w:r>
-      <w:r>
-        <w:rPr>
-          <w:color w:val="231F20"/>
-          <w:spacing w:val="-3"/>
-        </w:rPr>
-        <w:t> </w:t>
-      </w:r>
-      <w:r>
-        <w:rPr>
-          <w:color w:val="231F20"/>
-        </w:rPr>
-        <w:t>taking</w:t>
-      </w:r>
-      <w:r>
-        <w:rPr>
-          <w:color w:val="231F20"/>
-          <w:spacing w:val="-3"/>
-        </w:rPr>
-        <w:t> </w:t>
-      </w:r>
-      <w:r>
-        <w:rPr>
-          <w:color w:val="231F20"/>
-        </w:rPr>
-        <w:t>the</w:t>
-      </w:r>
-      <w:r>
-        <w:rPr>
-          <w:color w:val="231F20"/>
-          <w:spacing w:val="-3"/>
-        </w:rPr>
-        <w:t> </w:t>
-      </w:r>
-      <w:r>
-        <w:rPr>
-          <w:color w:val="231F20"/>
-        </w:rPr>
-        <w:t>guesswork</w:t>
-      </w:r>
-      <w:r>
-        <w:rPr>
-          <w:color w:val="231F20"/>
-          <w:spacing w:val="-3"/>
-        </w:rPr>
-        <w:t> </w:t>
-      </w:r>
-      <w:r>
-        <w:rPr>
-          <w:color w:val="231F20"/>
-        </w:rPr>
-        <w:t>out of complex technical content and helping people navigate, use and troubleshoot products.</w:t>
+        <w:t>been in the Tech Industry since the</w:t>
+      </w:r>
+    </w:p>
+    <w:p>
+      <w:pPr>
+        <w:pStyle w:val="BodyText"/>
+        <w:spacing w:line="285" w:lineRule="auto" w:before="2"/>
+        <w:ind w:left="129" w:right="176"/>
+      </w:pPr>
+      <w:r>
+        <w:rPr>
+          <w:color w:val="231F20"/>
+        </w:rPr>
+        <w:t>late 1990s, starting in support</w:t>
+      </w:r>
+      <w:r>
+        <w:rPr>
+          <w:color w:val="231F20"/>
+          <w:spacing w:val="40"/>
+        </w:rPr>
+        <w:t> </w:t>
+      </w:r>
+      <w:r>
+        <w:rPr>
+          <w:color w:val="231F20"/>
+        </w:rPr>
+        <w:t>and moving to network system administration. However, for the past two decades, I’ve been taking the guesswork out of complex technical content and helping</w:t>
+      </w:r>
+      <w:r>
+        <w:rPr>
+          <w:color w:val="231F20"/>
+          <w:spacing w:val="-11"/>
+        </w:rPr>
+        <w:t> </w:t>
+      </w:r>
+      <w:r>
+        <w:rPr>
+          <w:color w:val="231F20"/>
+        </w:rPr>
+        <w:t>people</w:t>
+      </w:r>
+      <w:r>
+        <w:rPr>
+          <w:color w:val="231F20"/>
+          <w:spacing w:val="-11"/>
+        </w:rPr>
+        <w:t> </w:t>
+      </w:r>
+      <w:r>
+        <w:rPr>
+          <w:color w:val="231F20"/>
+        </w:rPr>
+        <w:t>navigate,</w:t>
+      </w:r>
+      <w:r>
+        <w:rPr>
+          <w:color w:val="231F20"/>
+          <w:spacing w:val="-11"/>
+        </w:rPr>
+        <w:t> </w:t>
+      </w:r>
+      <w:r>
+        <w:rPr>
+          <w:color w:val="231F20"/>
+        </w:rPr>
+        <w:t>use</w:t>
+      </w:r>
+      <w:r>
+        <w:rPr>
+          <w:color w:val="231F20"/>
+          <w:spacing w:val="-11"/>
+        </w:rPr>
+        <w:t> </w:t>
+      </w:r>
+      <w:r>
+        <w:rPr>
+          <w:color w:val="231F20"/>
+        </w:rPr>
+        <w:t>and troubleshoot products.</w:t>
+      </w:r>
+    </w:p>
+    <w:p>
+      <w:pPr>
+        <w:pStyle w:val="BodyText"/>
+        <w:spacing w:before="5"/>
+        <w:rPr>
+          <w:sz w:val="19"/>
+        </w:rPr>
+      </w:pPr>
+    </w:p>
+    <w:p>
+      <w:pPr>
+        <w:pStyle w:val="Heading1"/>
+      </w:pPr>
+      <w:r>
+        <w:rPr>
+          <w:color w:val="618092"/>
+          <w:spacing w:val="-2"/>
+        </w:rPr>
+        <w:t>Education</w:t>
       </w:r>
     </w:p>
     <w:p>
       <w:pPr>
         <w:pStyle w:val="BodyText"/>
         <w:spacing w:before="4"/>
-        <w:rPr>
-          <w:sz w:val="19"/>
-        </w:rPr>
-      </w:pPr>
-    </w:p>
-    <w:p>
-      <w:pPr>
-        <w:pStyle w:val="Heading1"/>
-      </w:pPr>
-      <w:r>
-        <w:rPr>
-          <w:color w:val="618092"/>
-          <w:spacing w:val="-2"/>
-        </w:rPr>
-        <w:t>Education</w:t>
-      </w:r>
-    </w:p>
-    <w:p>
-      <w:pPr>
-        <w:pStyle w:val="BodyText"/>
-        <w:spacing w:before="3"/>
         <w:rPr>
           <w:rFonts w:ascii="DunbarTall"/>
           <w:b/>
@@ -716,7 +564,7 @@
       <w:r>
         <w:rPr/>
         <w:pict>
-          <v:shape style="position:absolute;margin-left:22.7292pt;margin-top:7.203pt;width:31.75pt;height:.1pt;mso-position-horizontal-relative:page;mso-position-vertical-relative:paragraph;z-index:-15728128;mso-wrap-distance-left:0;mso-wrap-distance-right:0" id="docshape7" coordorigin="455,144" coordsize="635,0" path="m455,144l1089,144e" filled="false" stroked="true" strokeweight="2pt" strokecolor="#535353">
+          <v:shape style="position:absolute;margin-left:22.7292pt;margin-top:7.2324pt;width:31.75pt;height:.1pt;mso-position-horizontal-relative:page;mso-position-vertical-relative:paragraph;z-index:-15728128;mso-wrap-distance-left:0;mso-wrap-distance-right:0" id="docshape7" coordorigin="455,145" coordsize="635,0" path="m455,145l1089,145e" filled="false" stroked="true" strokeweight="2pt" strokecolor="#535353">
             <v:path arrowok="t"/>
             <v:stroke dashstyle="solid"/>
             <w10:wrap type="topAndBottom"/>
@@ -1134,31 +982,15 @@
     <w:p>
       <w:pPr>
         <w:pStyle w:val="BodyText"/>
-        <w:rPr>
-          <w:sz w:val="22"/>
-        </w:rPr>
-      </w:pPr>
-    </w:p>
-    <w:p>
-      <w:pPr>
-        <w:pStyle w:val="BodyText"/>
-        <w:rPr>
-          <w:sz w:val="22"/>
-        </w:rPr>
-      </w:pPr>
-    </w:p>
-    <w:p>
-      <w:pPr>
-        <w:pStyle w:val="BodyText"/>
-        <w:spacing w:before="6"/>
-        <w:rPr>
-          <w:sz w:val="17"/>
-        </w:rPr>
-      </w:pPr>
-    </w:p>
-    <w:p>
-      <w:pPr>
-        <w:spacing w:before="1"/>
+        <w:spacing w:before="7"/>
+        <w:rPr>
+          <w:sz w:val="32"/>
+        </w:rPr>
+      </w:pPr>
+    </w:p>
+    <w:p>
+      <w:pPr>
+        <w:spacing w:before="0"/>
         <w:ind w:left="156" w:right="0" w:firstLine="0"/>
         <w:jc w:val="left"/>
         <w:rPr>
@@ -1234,17 +1066,17 @@
     <w:p>
       <w:pPr>
         <w:pStyle w:val="BodyText"/>
-        <w:spacing w:before="10"/>
+        <w:spacing w:before="8"/>
         <w:rPr>
           <w:rFonts w:ascii="DunbarTall"/>
           <w:b/>
-          <w:sz w:val="10"/>
+          <w:sz w:val="9"/>
         </w:rPr>
       </w:pPr>
       <w:r>
         <w:rPr/>
         <w:pict>
-          <v:shape style="position:absolute;margin-left:220pt;margin-top:8.17191pt;width:31.75pt;height:.1pt;mso-position-horizontal-relative:page;mso-position-vertical-relative:paragraph;z-index:-15727616;mso-wrap-distance-left:0;mso-wrap-distance-right:0" id="docshape8" coordorigin="4400,163" coordsize="635,0" path="m4400,163l5035,163e" filled="false" stroked="true" strokeweight="2pt" strokecolor="#535353">
+          <v:shape style="position:absolute;margin-left:220pt;margin-top:7.446959pt;width:31.75pt;height:.1pt;mso-position-horizontal-relative:page;mso-position-vertical-relative:paragraph;z-index:-15727616;mso-wrap-distance-left:0;mso-wrap-distance-right:0" id="docshape8" coordorigin="4400,149" coordsize="635,0" path="m4400,149l5035,149e" filled="false" stroked="true" strokeweight="2pt" strokecolor="#535353">
             <v:path arrowok="t"/>
             <v:stroke dashstyle="solid"/>
             <w10:wrap type="topAndBottom"/>
@@ -1254,7 +1086,7 @@
     </w:p>
     <w:p>
       <w:pPr>
-        <w:spacing w:before="149"/>
+        <w:spacing w:before="164"/>
         <w:ind w:left="114" w:right="0" w:firstLine="0"/>
         <w:jc w:val="left"/>
         <w:rPr>
@@ -1324,6 +1156,42 @@
           <w:rFonts w:ascii="Raleway ExtraBold"/>
           <w:b/>
           <w:color w:val="231F20"/>
+          <w:spacing w:val="-6"/>
+        </w:rPr>
+        <w:t> </w:t>
+      </w:r>
+      <w:r>
+        <w:rPr>
+          <w:rFonts w:ascii="Raleway ExtraBold"/>
+          <w:b/>
+          <w:color w:val="231F20"/>
+          <w:spacing w:val="-2"/>
+        </w:rPr>
+        <w:t>UX</w:t>
+      </w:r>
+      <w:r>
+        <w:rPr>
+          <w:rFonts w:ascii="Raleway ExtraBold"/>
+          <w:b/>
+          <w:color w:val="231F20"/>
+          <w:spacing w:val="-6"/>
+        </w:rPr>
+        <w:t> </w:t>
+      </w:r>
+      <w:r>
+        <w:rPr>
+          <w:rFonts w:ascii="Raleway ExtraBold"/>
+          <w:b/>
+          <w:color w:val="231F20"/>
+          <w:spacing w:val="-2"/>
+        </w:rPr>
+        <w:t>Technical</w:t>
+      </w:r>
+      <w:r>
+        <w:rPr>
+          <w:rFonts w:ascii="Raleway ExtraBold"/>
+          <w:b/>
+          <w:color w:val="231F20"/>
           <w:spacing w:val="-12"/>
         </w:rPr>
         <w:t> </w:t>
@@ -1335,31 +1203,13 @@
           <w:color w:val="231F20"/>
           <w:spacing w:val="-2"/>
         </w:rPr>
-        <w:t>Technical</w:t>
-      </w:r>
-      <w:r>
-        <w:rPr>
-          <w:rFonts w:ascii="Raleway ExtraBold"/>
-          <w:b/>
-          <w:color w:val="231F20"/>
-          <w:spacing w:val="-13"/>
-        </w:rPr>
-        <w:t> </w:t>
-      </w:r>
-      <w:r>
-        <w:rPr>
-          <w:rFonts w:ascii="Raleway ExtraBold"/>
-          <w:b/>
-          <w:color w:val="231F20"/>
-          <w:spacing w:val="-2"/>
-        </w:rPr>
         <w:t>Writer</w:t>
       </w:r>
     </w:p>
     <w:p>
       <w:pPr>
         <w:pStyle w:val="Heading3"/>
-        <w:spacing w:before="21"/>
+        <w:spacing w:before="20"/>
       </w:pPr>
       <w:r>
         <w:rPr>
@@ -1386,7 +1236,7 @@
       <w:pPr>
         <w:pStyle w:val="BodyText"/>
         <w:spacing w:line="266" w:lineRule="auto" w:before="115"/>
-        <w:ind w:left="114" w:right="82"/>
+        <w:ind w:left="114" w:right="162"/>
       </w:pPr>
       <w:r>
         <w:rPr>
@@ -1730,7 +1580,6 @@
     <w:p>
       <w:pPr>
         <w:pStyle w:val="Heading3"/>
-        <w:spacing w:before="21"/>
       </w:pPr>
       <w:r>
         <w:rPr>
@@ -1956,6 +1805,42 @@
           <w:rFonts w:ascii="Raleway ExtraBold"/>
           <w:b/>
           <w:color w:val="231F20"/>
+          <w:spacing w:val="-6"/>
+        </w:rPr>
+        <w:t> </w:t>
+      </w:r>
+      <w:r>
+        <w:rPr>
+          <w:rFonts w:ascii="Raleway ExtraBold"/>
+          <w:b/>
+          <w:color w:val="231F20"/>
+          <w:spacing w:val="-2"/>
+        </w:rPr>
+        <w:t>UX</w:t>
+      </w:r>
+      <w:r>
+        <w:rPr>
+          <w:rFonts w:ascii="Raleway ExtraBold"/>
+          <w:b/>
+          <w:color w:val="231F20"/>
+          <w:spacing w:val="-6"/>
+        </w:rPr>
+        <w:t> </w:t>
+      </w:r>
+      <w:r>
+        <w:rPr>
+          <w:rFonts w:ascii="Raleway ExtraBold"/>
+          <w:b/>
+          <w:color w:val="231F20"/>
+          <w:spacing w:val="-2"/>
+        </w:rPr>
+        <w:t>Technical</w:t>
+      </w:r>
+      <w:r>
+        <w:rPr>
+          <w:rFonts w:ascii="Raleway ExtraBold"/>
+          <w:b/>
+          <w:color w:val="231F20"/>
           <w:spacing w:val="-12"/>
         </w:rPr>
         <w:t> </w:t>
@@ -1967,31 +1852,12 @@
           <w:color w:val="231F20"/>
           <w:spacing w:val="-2"/>
         </w:rPr>
-        <w:t>Technical</w:t>
-      </w:r>
-      <w:r>
-        <w:rPr>
-          <w:rFonts w:ascii="Raleway ExtraBold"/>
-          <w:b/>
-          <w:color w:val="231F20"/>
-          <w:spacing w:val="-13"/>
-        </w:rPr>
-        <w:t> </w:t>
-      </w:r>
-      <w:r>
-        <w:rPr>
-          <w:rFonts w:ascii="Raleway ExtraBold"/>
-          <w:b/>
-          <w:color w:val="231F20"/>
-          <w:spacing w:val="-2"/>
-        </w:rPr>
         <w:t>Writer</w:t>
       </w:r>
     </w:p>
     <w:p>
       <w:pPr>
         <w:pStyle w:val="Heading3"/>
-        <w:spacing w:before="20"/>
       </w:pPr>
       <w:r>
         <w:rPr>
@@ -2018,8 +1884,8 @@
     <w:p>
       <w:pPr>
         <w:pStyle w:val="BodyText"/>
-        <w:spacing w:line="266" w:lineRule="auto" w:before="116"/>
-        <w:ind w:left="114" w:right="82"/>
+        <w:spacing w:line="266" w:lineRule="auto" w:before="115"/>
+        <w:ind w:left="114" w:right="162"/>
       </w:pPr>
       <w:r>
         <w:rPr>
@@ -2265,7 +2131,7 @@
     <w:p>
       <w:pPr>
         <w:pStyle w:val="BodyText"/>
-        <w:spacing w:before="10"/>
+        <w:spacing w:before="11"/>
         <w:rPr>
           <w:sz w:val="26"/>
         </w:rPr>
@@ -2273,7 +2139,7 @@
     </w:p>
     <w:p>
       <w:pPr>
-        <w:spacing w:before="1"/>
+        <w:spacing w:before="0"/>
         <w:ind w:left="114" w:right="0" w:firstLine="0"/>
         <w:jc w:val="left"/>
         <w:rPr>
@@ -2378,7 +2244,6 @@
     <w:p>
       <w:pPr>
         <w:pStyle w:val="Heading3"/>
-        <w:spacing w:before="20"/>
       </w:pPr>
       <w:r>
         <w:rPr>
@@ -2555,7 +2420,7 @@
     </w:p>
     <w:p>
       <w:pPr>
-        <w:spacing w:before="1"/>
+        <w:spacing w:before="0"/>
         <w:ind w:left="114" w:right="0" w:firstLine="0"/>
         <w:jc w:val="left"/>
         <w:rPr>
@@ -2683,8 +2548,8 @@
         <w:tabs>
           <w:tab w:pos="295" w:val="left" w:leader="none"/>
         </w:tabs>
-        <w:spacing w:line="285" w:lineRule="auto" w:before="130" w:after="0"/>
-        <w:ind w:left="294" w:right="282" w:hanging="180"/>
+        <w:spacing w:line="285" w:lineRule="auto" w:before="131" w:after="0"/>
+        <w:ind w:left="294" w:right="362" w:hanging="180"/>
         <w:jc w:val="left"/>
         <w:rPr>
           <w:sz w:val="20"/>
@@ -2861,7 +2726,7 @@
           <w:tab w:pos="295" w:val="left" w:leader="none"/>
         </w:tabs>
         <w:spacing w:line="285" w:lineRule="auto" w:before="1" w:after="0"/>
-        <w:ind w:left="294" w:right="413" w:hanging="180"/>
+        <w:ind w:left="294" w:right="493" w:hanging="180"/>
         <w:jc w:val="left"/>
         <w:rPr>
           <w:sz w:val="20"/>
@@ -3029,7 +2894,7 @@
     <w:p>
       <w:pPr>
         <w:pStyle w:val="BodyText"/>
-        <w:spacing w:before="11"/>
+        <w:spacing w:before="10"/>
         <w:rPr>
           <w:sz w:val="23"/>
         </w:rPr>
@@ -3136,6 +3001,7 @@
     <w:p>
       <w:pPr>
         <w:pStyle w:val="Heading3"/>
+        <w:spacing w:before="41"/>
       </w:pPr>
       <w:r>
         <w:rPr>
@@ -3148,7 +3014,7 @@
     <w:p>
       <w:pPr>
         <w:pStyle w:val="BodyText"/>
-        <w:spacing w:before="136"/>
+        <w:spacing w:before="135"/>
         <w:ind w:left="114"/>
       </w:pPr>
       <w:r>
@@ -3269,10 +3135,10 @@
         <w:sectPr>
           <w:type w:val="continuous"/>
           <w:pgSz w:w="12240" w:h="15840"/>
-          <w:pgMar w:top="0" w:bottom="0" w:left="340" w:right="700"/>
+          <w:pgMar w:top="0" w:bottom="0" w:left="340" w:right="620"/>
           <w:cols w:num="2" w:equalWidth="0">
-            <w:col w:w="3419" w:space="526"/>
-            <w:col w:w="7255"/>
+            <w:col w:w="3377" w:space="568"/>
+            <w:col w:w="7335"/>
           </w:cols>
         </w:sectPr>
       </w:pPr>
@@ -3310,32 +3176,62 @@
     <w:p>
       <w:pPr>
         <w:pStyle w:val="BodyText"/>
-        <w:spacing w:before="6"/>
-        <w:rPr>
-          <w:sz w:val="15"/>
-        </w:rPr>
-      </w:pPr>
-    </w:p>
-    <w:p>
-      <w:pPr>
-        <w:pStyle w:val="Heading1"/>
-        <w:spacing w:before="111"/>
-        <w:ind w:left="4028" w:right="3565"/>
-        <w:jc w:val="center"/>
+      </w:pPr>
+    </w:p>
+    <w:p>
+      <w:pPr>
+        <w:spacing w:after="0"/>
+        <w:sectPr>
+          <w:pgSz w:w="12240" w:h="15840"/>
+          <w:pgMar w:top="0" w:bottom="0" w:left="340" w:right="620"/>
+        </w:sectPr>
+      </w:pPr>
+    </w:p>
+    <w:p>
+      <w:pPr>
+        <w:pStyle w:val="BodyText"/>
+        <w:rPr>
+          <w:sz w:val="40"/>
+        </w:rPr>
       </w:pPr>
       <w:r>
         <w:rPr/>
         <w:pict>
-          <v:group style="position:absolute;margin-left:73.995499pt;margin-top:-48.046474pt;width:62.05pt;height:64.95pt;mso-position-horizontal-relative:page;mso-position-vertical-relative:paragraph;z-index:15734272" id="docshapegroup9" coordorigin="1480,-961" coordsize="1241,1299">
-            <v:shape style="position:absolute;left:1481;top:-902;width:1238;height:1238" id="docshape10" coordorigin="1481,-901" coordsize="1238,1238" path="m2100,-901l2022,-896,1948,-882,1876,-860,1809,-829,1747,-790,1689,-745,1638,-694,1592,-636,1554,-574,1523,-506,1500,-435,1486,-360,1481,-283,1486,-205,1500,-130,1523,-59,1554,8,1592,71,1638,128,1689,180,1747,225,1809,263,1876,294,1948,317,2022,331,2100,336,2178,331,2252,317,2324,294,2391,263,2453,225,2511,180,2562,128,2608,71,2646,8,2677,-59,2700,-130,2714,-205,2719,-283,2714,-360,2700,-435,2677,-506,2646,-574,2608,-636,2562,-694,2511,-745,2453,-790,2391,-829,2324,-860,2252,-882,2178,-896,2100,-901xe" filled="true" fillcolor="#000000" stroked="false">
+          <v:rect style="position:absolute;margin-left:0pt;margin-top:0pt;width:199.44pt;height:792pt;mso-position-horizontal-relative:page;mso-position-vertical-relative:page;z-index:-15841792" id="docshape9" filled="true" fillcolor="#d2c18e" stroked="false">
+            <v:fill type="solid"/>
+            <w10:wrap type="none"/>
+          </v:rect>
+        </w:pict>
+      </w:r>
+    </w:p>
+    <w:p>
+      <w:pPr>
+        <w:pStyle w:val="BodyText"/>
+        <w:spacing w:before="10"/>
+        <w:rPr>
+          <w:sz w:val="37"/>
+        </w:rPr>
+      </w:pPr>
+    </w:p>
+    <w:p>
+      <w:pPr>
+        <w:pStyle w:val="Heading1"/>
+        <w:spacing w:before="1"/>
+        <w:ind w:left="380"/>
+      </w:pPr>
+      <w:r>
+        <w:rPr/>
+        <w:pict>
+          <v:group style="position:absolute;margin-left:73.995499pt;margin-top:-96.386444pt;width:62.05pt;height:64.95pt;mso-position-horizontal-relative:page;mso-position-vertical-relative:paragraph;z-index:15733248" id="docshapegroup10" coordorigin="1480,-1928" coordsize="1241,1299">
+            <v:shape style="position:absolute;left:1481;top:-1869;width:1238;height:1238" id="docshape11" coordorigin="1481,-1868" coordsize="1238,1238" path="m2100,-1868l2022,-1863,1948,-1849,1876,-1826,1809,-1796,1747,-1757,1689,-1712,1638,-1660,1592,-1603,1554,-1540,1523,-1473,1500,-1402,1486,-1327,1481,-1250,1486,-1172,1500,-1097,1523,-1026,1554,-959,1592,-896,1638,-839,1689,-787,1747,-742,1809,-703,1876,-673,1948,-650,2022,-636,2100,-631,2178,-636,2252,-650,2324,-673,2391,-703,2453,-742,2511,-787,2562,-839,2608,-896,2646,-959,2677,-1026,2700,-1097,2714,-1172,2719,-1250,2714,-1327,2700,-1402,2677,-1473,2646,-1540,2608,-1603,2562,-1660,2511,-1712,2453,-1757,2391,-1796,2324,-1826,2252,-1849,2178,-1863,2100,-1868xe" filled="true" fillcolor="#000000" stroked="false">
               <v:path arrowok="t"/>
               <v:fill type="solid"/>
             </v:shape>
-            <v:shape style="position:absolute;left:1481;top:-902;width:1238;height:1238" id="docshape11" coordorigin="1481,-901" coordsize="1238,1238" path="m2100,-901l2178,-896,2252,-882,2324,-860,2391,-829,2453,-790,2511,-745,2562,-694,2608,-636,2646,-574,2677,-506,2700,-435,2714,-360,2719,-283,2714,-205,2700,-130,2677,-59,2646,8,2608,71,2562,128,2511,180,2453,225,2391,263,2324,294,2252,317,2178,331,2100,336,2022,331,1948,317,1876,294,1809,263,1747,225,1689,180,1638,128,1592,71,1554,8,1523,-59,1500,-130,1486,-205,1481,-283,1486,-360,1500,-435,1523,-506,1554,-574,1592,-636,1638,-694,1689,-745,1747,-790,1809,-829,1876,-860,1948,-882,2022,-896,2100,-901xe" filled="false" stroked="true" strokeweight=".153pt" strokecolor="#000000">
+            <v:shape style="position:absolute;left:1481;top:-1869;width:1238;height:1238" id="docshape12" coordorigin="1481,-1868" coordsize="1238,1238" path="m2100,-1868l2178,-1863,2252,-1849,2324,-1826,2391,-1796,2453,-1757,2511,-1712,2562,-1660,2608,-1603,2646,-1540,2677,-1473,2700,-1402,2714,-1327,2719,-1250,2714,-1172,2700,-1097,2677,-1026,2646,-959,2608,-896,2562,-839,2511,-787,2453,-742,2391,-703,2324,-673,2252,-650,2178,-636,2100,-631,2022,-636,1948,-650,1876,-673,1809,-703,1747,-742,1689,-787,1638,-839,1592,-896,1554,-959,1523,-1026,1500,-1097,1486,-1172,1481,-1250,1486,-1327,1500,-1402,1523,-1473,1554,-1540,1592,-1603,1638,-1660,1689,-1712,1747,-1757,1809,-1796,1876,-1826,1948,-1849,2022,-1863,2100,-1868xe" filled="false" stroked="true" strokeweight=".153pt" strokecolor="#000000">
               <v:path arrowok="t"/>
               <v:stroke dashstyle="solid"/>
             </v:shape>
-            <v:shape style="position:absolute;left:1479;top:-961;width:1241;height:1299" type="#_x0000_t202" id="docshape12" filled="false" stroked="false">
+            <v:shape style="position:absolute;left:1479;top:-1928;width:1241;height:1299" type="#_x0000_t202" id="docshape13" filled="false" stroked="false">
               <v:textbox inset="0,0,0,0">
                 <w:txbxContent>
                   <w:p>
@@ -3379,53 +3275,64 @@
         </w:pict>
       </w:r>
       <w:r>
-        <w:rPr>
-          <w:color w:val="618092"/>
-        </w:rPr>
-        <w:t>Work</w:t>
-      </w:r>
-      <w:r>
-        <w:rPr>
-          <w:color w:val="618092"/>
-          <w:spacing w:val="-10"/>
-        </w:rPr>
-        <w:t> </w:t>
-      </w:r>
-      <w:r>
-        <w:rPr>
-          <w:color w:val="618092"/>
-        </w:rPr>
-        <w:t>Experience</w:t>
-      </w:r>
-      <w:r>
-        <w:rPr>
-          <w:color w:val="618092"/>
-          <w:spacing w:val="-10"/>
-        </w:rPr>
-        <w:t> </w:t>
-      </w:r>
-      <w:r>
-        <w:rPr>
-          <w:color w:val="618092"/>
-          <w:spacing w:val="-2"/>
-        </w:rPr>
-        <w:t>(cont’d)</w:t>
-      </w:r>
-    </w:p>
-    <w:p>
-      <w:pPr>
-        <w:pStyle w:val="BodyText"/>
-        <w:spacing w:before="1"/>
-        <w:rPr>
-          <w:rFonts w:ascii="DunbarTall"/>
-          <w:b/>
-          <w:sz w:val="7"/>
-        </w:rPr>
-      </w:pPr>
-      <w:r>
         <w:rPr/>
         <w:pict>
-          <v:shape style="position:absolute;margin-left:220pt;margin-top:5.817pt;width:31.75pt;height:.1pt;mso-position-horizontal-relative:page;mso-position-vertical-relative:paragraph;z-index:-15726080;mso-wrap-distance-left:0;mso-wrap-distance-right:0" id="docshape13" coordorigin="4400,116" coordsize="635,0" path="m4400,116l5035,116e" filled="false" stroked="true" strokeweight="2pt" strokecolor="#535353">
+          <v:rect style="position:absolute;margin-left:36pt;margin-top:57.164017pt;width:136.516pt;height:4.940pt;mso-position-horizontal-relative:page;mso-position-vertical-relative:paragraph;z-index:-15840768" id="docshape14" filled="true" fillcolor="#bea75e" stroked="false">
+            <v:fill type="solid"/>
+            <w10:wrap type="none"/>
+          </v:rect>
+        </w:pict>
+      </w:r>
+      <w:r>
+        <w:rPr/>
+        <w:pict>
+          <v:group style="position:absolute;margin-left:36pt;margin-top:90.544014pt;width:136.8pt;height:4.95pt;mso-position-horizontal-relative:page;mso-position-vertical-relative:paragraph;z-index:-15839232" id="docshapegroup15" coordorigin="720,1811" coordsize="2736,99">
+            <v:rect style="position:absolute;left:3182;top:1810;width:274;height:99" id="docshape16" filled="true" fillcolor="#d1d3d4" stroked="false">
+              <v:fill type="solid"/>
+            </v:rect>
+            <v:rect style="position:absolute;left:720;top:1810;width:2463;height:99" id="docshape17" filled="true" fillcolor="#bea75e" stroked="false">
+              <v:fill type="solid"/>
+            </v:rect>
+            <w10:wrap type="none"/>
+          </v:group>
+        </w:pict>
+      </w:r>
+      <w:r>
+        <w:rPr/>
+        <w:pict>
+          <v:group style="position:absolute;margin-left:36pt;margin-top:123.924019pt;width:136.8pt;height:4.95pt;mso-position-horizontal-relative:page;mso-position-vertical-relative:paragraph;z-index:-15838720" id="docshapegroup18" coordorigin="720,2478" coordsize="2736,99">
+            <v:rect style="position:absolute;left:3182;top:2478;width:274;height:99" id="docshape19" filled="true" fillcolor="#d1d3d4" stroked="false">
+              <v:fill type="solid"/>
+            </v:rect>
+            <v:rect style="position:absolute;left:720;top:2478;width:2463;height:99" id="docshape20" filled="true" fillcolor="#bea75e" stroked="false">
+              <v:fill type="solid"/>
+            </v:rect>
+            <w10:wrap type="none"/>
+          </v:group>
+        </w:pict>
+      </w:r>
+      <w:r>
+        <w:rPr>
+          <w:color w:val="618092"/>
+          <w:spacing w:val="-2"/>
+        </w:rPr>
+        <w:t>Skills</w:t>
+      </w:r>
+    </w:p>
+    <w:p>
+      <w:pPr>
+        <w:pStyle w:val="BodyText"/>
+        <w:spacing w:before="12"/>
+        <w:rPr>
+          <w:rFonts w:ascii="DunbarTall"/>
+          <w:b/>
+          <w:sz w:val="12"/>
+        </w:rPr>
+      </w:pPr>
+      <w:r>
+        <w:rPr/>
+        <w:pict>
+          <v:shape style="position:absolute;margin-left:36pt;margin-top:9.583pt;width:31.75pt;height:.1pt;mso-position-horizontal-relative:page;mso-position-vertical-relative:paragraph;z-index:-15726080;mso-wrap-distance-left:0;mso-wrap-distance-right:0" id="docshape21" coordorigin="720,192" coordsize="635,0" path="m720,192l1355,192e" filled="false" stroked="true" strokeweight="2pt" strokecolor="#535353">
             <v:path arrowok="t"/>
             <v:stroke dashstyle="solid"/>
             <w10:wrap type="topAndBottom"/>
@@ -3435,65 +3342,107 @@
     </w:p>
     <w:p>
       <w:pPr>
-        <w:pStyle w:val="BodyText"/>
-        <w:spacing w:before="1"/>
-        <w:rPr>
-          <w:rFonts w:ascii="DunbarTall"/>
-          <w:b/>
-          <w:sz w:val="7"/>
-        </w:rPr>
-      </w:pPr>
-    </w:p>
-    <w:p>
-      <w:pPr>
-        <w:spacing w:after="0"/>
-        <w:rPr>
-          <w:rFonts w:ascii="DunbarTall"/>
-          <w:sz w:val="7"/>
-        </w:rPr>
-        <w:sectPr>
-          <w:pgSz w:w="12240" w:h="15840"/>
-          <w:pgMar w:top="0" w:bottom="0" w:left="340" w:right="700"/>
-        </w:sectPr>
-      </w:pPr>
-    </w:p>
-    <w:p>
-      <w:pPr>
-        <w:spacing w:before="267"/>
-        <w:ind w:left="380" w:right="0" w:firstLine="0"/>
+        <w:spacing w:line="621" w:lineRule="auto" w:before="229"/>
+        <w:ind w:left="380" w:right="38" w:firstLine="0"/>
         <w:jc w:val="left"/>
         <w:rPr>
-          <w:rFonts w:ascii="DunbarTall"/>
-          <w:b/>
-          <w:sz w:val="28"/>
+          <w:sz w:val="22"/>
+        </w:rPr>
+      </w:pPr>
+      <w:r>
+        <w:rPr>
+          <w:color w:val="231F20"/>
+          <w:sz w:val="22"/>
+        </w:rPr>
+        <w:t>Technical</w:t>
+      </w:r>
+      <w:r>
+        <w:rPr>
+          <w:color w:val="231F20"/>
+          <w:spacing w:val="-15"/>
+          <w:sz w:val="22"/>
+        </w:rPr>
+        <w:t> </w:t>
+      </w:r>
+      <w:r>
+        <w:rPr>
+          <w:color w:val="231F20"/>
+          <w:sz w:val="22"/>
+        </w:rPr>
+        <w:t>Writing </w:t>
+      </w:r>
+      <w:r>
+        <w:rPr>
+          <w:color w:val="231F20"/>
+          <w:spacing w:val="-2"/>
+          <w:sz w:val="22"/>
+        </w:rPr>
+        <w:t>Content</w:t>
+      </w:r>
+      <w:r>
+        <w:rPr>
+          <w:color w:val="231F20"/>
+          <w:spacing w:val="-13"/>
+          <w:sz w:val="22"/>
+        </w:rPr>
+        <w:t> </w:t>
+      </w:r>
+      <w:r>
+        <w:rPr>
+          <w:color w:val="231F20"/>
+          <w:spacing w:val="-2"/>
+          <w:sz w:val="22"/>
+        </w:rPr>
+        <w:t>Strategy/Design </w:t>
+      </w:r>
+      <w:r>
+        <w:rPr>
+          <w:color w:val="231F20"/>
+          <w:sz w:val="22"/>
+        </w:rPr>
+        <w:t>UX/UI</w:t>
+      </w:r>
+      <w:r>
+        <w:rPr>
+          <w:color w:val="231F20"/>
+          <w:spacing w:val="-1"/>
+          <w:sz w:val="22"/>
+        </w:rPr>
+        <w:t> </w:t>
+      </w:r>
+      <w:r>
+        <w:rPr>
+          <w:color w:val="231F20"/>
+          <w:sz w:val="22"/>
+        </w:rPr>
+        <w:t>Writing Information Architecture Instructional Design </w:t>
+      </w:r>
+      <w:r>
+        <w:rPr>
+          <w:color w:val="231F20"/>
+          <w:spacing w:val="-2"/>
+          <w:sz w:val="22"/>
+        </w:rPr>
+        <w:t>HTML/CSS</w:t>
+      </w:r>
+    </w:p>
+    <w:p>
+      <w:pPr>
+        <w:spacing w:line="621" w:lineRule="auto" w:before="7"/>
+        <w:ind w:left="380" w:right="1374" w:firstLine="0"/>
+        <w:jc w:val="left"/>
+        <w:rPr>
+          <w:sz w:val="22"/>
         </w:rPr>
       </w:pPr>
       <w:r>
         <w:rPr/>
         <w:pict>
-          <v:rect style="position:absolute;margin-left:0pt;margin-top:0pt;width:199.44pt;height:792pt;mso-position-horizontal-relative:page;mso-position-vertical-relative:page;z-index:-15845376" id="docshape14" filled="true" fillcolor="#d2c18e" stroked="false">
-            <v:fill type="solid"/>
-            <w10:wrap type="none"/>
-          </v:rect>
-        </w:pict>
-      </w:r>
-      <w:r>
-        <w:rPr/>
-        <w:pict>
-          <v:rect style="position:absolute;margin-left:36pt;margin-top:70.464020pt;width:136.516pt;height:4.940pt;mso-position-horizontal-relative:page;mso-position-vertical-relative:paragraph;z-index:-15844352" id="docshape15" filled="true" fillcolor="#bea75e" stroked="false">
-            <v:fill type="solid"/>
-            <w10:wrap type="none"/>
-          </v:rect>
-        </w:pict>
-      </w:r>
-      <w:r>
-        <w:rPr/>
-        <w:pict>
-          <v:group style="position:absolute;margin-left:36pt;margin-top:103.844017pt;width:136.8pt;height:4.95pt;mso-position-horizontal-relative:page;mso-position-vertical-relative:paragraph;z-index:-15842816" id="docshapegroup16" coordorigin="720,2077" coordsize="2736,99">
-            <v:rect style="position:absolute;left:3182;top:2076;width:274;height:99" id="docshape17" filled="true" fillcolor="#bcbec0" stroked="false">
+          <v:group style="position:absolute;margin-left:36pt;margin-top:116.729988pt;width:136.8pt;height:4.95pt;mso-position-horizontal-relative:page;mso-position-vertical-relative:paragraph;z-index:15734272" id="docshapegroup22" coordorigin="720,2335" coordsize="2736,99">
+            <v:rect style="position:absolute;left:3182;top:2334;width:274;height:99" id="docshape23" filled="true" fillcolor="#d1d3d4" stroked="false">
               <v:fill type="solid"/>
             </v:rect>
-            <v:rect style="position:absolute;left:720;top:2076;width:2463;height:99" id="docshape18" filled="true" fillcolor="#bea75e" stroked="false">
+            <v:rect style="position:absolute;left:720;top:2334;width:2463;height:99" id="docshape24" filled="true" fillcolor="#bea75e" stroked="false">
               <v:fill type="solid"/>
             </v:rect>
             <w10:wrap type="none"/>
@@ -3503,11 +3452,11 @@
       <w:r>
         <w:rPr/>
         <w:pict>
-          <v:group style="position:absolute;margin-left:36pt;margin-top:137.224014pt;width:136.8pt;height:4.95pt;mso-position-horizontal-relative:page;mso-position-vertical-relative:paragraph;z-index:-15842304" id="docshapegroup19" coordorigin="720,2744" coordsize="2736,99">
-            <v:rect style="position:absolute;left:3182;top:2744;width:274;height:99" id="docshape20" filled="true" fillcolor="#bcbec0" stroked="false">
+          <v:group style="position:absolute;margin-left:35.716pt;margin-top:83.349983pt;width:136.8pt;height:4.95pt;mso-position-horizontal-relative:page;mso-position-vertical-relative:paragraph;z-index:15734784" id="docshapegroup25" coordorigin="714,1667" coordsize="2736,99">
+            <v:rect style="position:absolute;left:3176;top:1667;width:274;height:99" id="docshape26" filled="true" fillcolor="#d1d3d4" stroked="false">
               <v:fill type="solid"/>
             </v:rect>
-            <v:rect style="position:absolute;left:720;top:2744;width:2463;height:99" id="docshape21" filled="true" fillcolor="#bea75e" stroked="false">
+            <v:rect style="position:absolute;left:714;top:1667;width:2463;height:99" id="docshape27" filled="true" fillcolor="#bea75e" stroked="false">
               <v:fill type="solid"/>
             </v:rect>
             <w10:wrap type="none"/>
@@ -3515,30 +3464,332 @@
         </w:pict>
       </w:r>
       <w:r>
-        <w:rPr>
-          <w:rFonts w:ascii="DunbarTall"/>
-          <w:b/>
-          <w:color w:val="618092"/>
-          <w:spacing w:val="-2"/>
-          <w:sz w:val="28"/>
-        </w:rPr>
-        <w:t>Skills</w:t>
-      </w:r>
-    </w:p>
-    <w:p>
-      <w:pPr>
-        <w:pStyle w:val="BodyText"/>
-        <w:spacing w:before="12"/>
-        <w:rPr>
-          <w:rFonts w:ascii="DunbarTall"/>
-          <w:b/>
-          <w:sz w:val="12"/>
-        </w:rPr>
-      </w:pPr>
-      <w:r>
         <w:rPr/>
         <w:pict>
-          <v:shape style="position:absolute;margin-left:36pt;margin-top:9.59pt;width:31.75pt;height:.1pt;mso-position-horizontal-relative:page;mso-position-vertical-relative:paragraph;z-index:-15725568;mso-wrap-distance-left:0;mso-wrap-distance-right:0" id="docshape22" coordorigin="720,192" coordsize="635,0" path="m720,192l1355,192e" filled="false" stroked="true" strokeweight="2pt" strokecolor="#535353">
+          <v:group style="position:absolute;margin-left:35.716pt;margin-top:-83.549011pt;width:136.8pt;height:4.95pt;mso-position-horizontal-relative:page;mso-position-vertical-relative:paragraph;z-index:-15838208" id="docshapegroup28" coordorigin="714,-1671" coordsize="2736,99">
+            <v:rect style="position:absolute;left:3176;top:-1671;width:274;height:99" id="docshape29" filled="true" fillcolor="#d1d3d4" stroked="false">
+              <v:fill type="solid"/>
+            </v:rect>
+            <v:rect style="position:absolute;left:714;top:-1671;width:2463;height:99" id="docshape30" filled="true" fillcolor="#bea75e" stroked="false">
+              <v:fill type="solid"/>
+            </v:rect>
+            <w10:wrap type="none"/>
+          </v:group>
+        </w:pict>
+      </w:r>
+      <w:r>
+        <w:rPr/>
+        <w:pict>
+          <v:group style="position:absolute;margin-left:36pt;margin-top:-16.790014pt;width:136.8pt;height:4.95pt;mso-position-horizontal-relative:page;mso-position-vertical-relative:paragraph;z-index:-15837696" id="docshapegroup31" coordorigin="720,-336" coordsize="2736,99">
+            <v:rect style="position:absolute;left:3182;top:-336;width:274;height:99" id="docshape32" filled="true" fillcolor="#d1d3d4" stroked="false">
+              <v:fill type="solid"/>
+            </v:rect>
+            <v:rect style="position:absolute;left:720;top:-336;width:2463;height:99" id="docshape33" filled="true" fillcolor="#bea75e" stroked="false">
+              <v:fill type="solid"/>
+            </v:rect>
+            <w10:wrap type="none"/>
+          </v:group>
+        </w:pict>
+      </w:r>
+      <w:r>
+        <w:rPr/>
+        <w:pict>
+          <v:group style="position:absolute;margin-left:36pt;margin-top:17.589987pt;width:136.8pt;height:4.95pt;mso-position-horizontal-relative:page;mso-position-vertical-relative:paragraph;z-index:15737344" id="docshapegroup34" coordorigin="720,352" coordsize="2736,99">
+            <v:rect style="position:absolute;left:2908;top:351;width:548;height:99" id="docshape35" filled="true" fillcolor="#d1d3d4" stroked="false">
+              <v:fill type="solid"/>
+            </v:rect>
+            <v:rect style="position:absolute;left:720;top:351;width:2189;height:99" id="docshape36" filled="true" fillcolor="#bea75e" stroked="false">
+              <v:fill type="solid"/>
+            </v:rect>
+            <w10:wrap type="none"/>
+          </v:group>
+        </w:pict>
+      </w:r>
+      <w:r>
+        <w:rPr/>
+        <w:pict>
+          <v:group style="position:absolute;margin-left:36pt;margin-top:49.969986pt;width:136.8pt;height:4.95pt;mso-position-horizontal-relative:page;mso-position-vertical-relative:paragraph;z-index:15738368" id="docshapegroup37" coordorigin="720,999" coordsize="2736,99">
+            <v:rect style="position:absolute;left:2908;top:999;width:548;height:99" id="docshape38" filled="true" fillcolor="#d1d3d4" stroked="false">
+              <v:fill type="solid"/>
+            </v:rect>
+            <v:rect style="position:absolute;left:720;top:999;width:2189;height:99" id="docshape39" filled="true" fillcolor="#bea75e" stroked="false">
+              <v:fill type="solid"/>
+            </v:rect>
+            <w10:wrap type="none"/>
+          </v:group>
+        </w:pict>
+      </w:r>
+      <w:r>
+        <w:rPr/>
+        <w:pict>
+          <v:group style="position:absolute;margin-left:36pt;margin-top:-50.170013pt;width:136.8pt;height:4.95pt;mso-position-horizontal-relative:page;mso-position-vertical-relative:paragraph;z-index:-15835648" id="docshapegroup40" coordorigin="720,-1003" coordsize="2736,99">
+            <v:rect style="position:absolute;left:2908;top:-1004;width:548;height:99" id="docshape41" filled="true" fillcolor="#d1d3d4" stroked="false">
+              <v:fill type="solid"/>
+            </v:rect>
+            <v:rect style="position:absolute;left:720;top:-1004;width:2189;height:99" id="docshape42" filled="true" fillcolor="#bea75e" stroked="false">
+              <v:fill type="solid"/>
+            </v:rect>
+            <w10:wrap type="none"/>
+          </v:group>
+        </w:pict>
+      </w:r>
+      <w:r>
+        <w:rPr>
+          <w:color w:val="231F20"/>
+          <w:spacing w:val="-2"/>
+          <w:sz w:val="22"/>
+        </w:rPr>
+        <w:t>Docusaurus Figma/Miro Markdown Git/GitHub</w:t>
+      </w:r>
+    </w:p>
+    <w:p>
+      <w:pPr>
+        <w:spacing w:line="621" w:lineRule="auto" w:before="4"/>
+        <w:ind w:left="380" w:right="0" w:firstLine="0"/>
+        <w:jc w:val="left"/>
+        <w:rPr>
+          <w:sz w:val="22"/>
+        </w:rPr>
+      </w:pPr>
+      <w:r>
+        <w:rPr/>
+        <w:pict>
+          <v:group style="position:absolute;margin-left:36pt;margin-top:49.340988pt;width:136.8pt;height:4.95pt;mso-position-horizontal-relative:page;mso-position-vertical-relative:paragraph;z-index:15737856" id="docshapegroup43" coordorigin="720,987" coordsize="2736,99">
+            <v:rect style="position:absolute;left:2908;top:986;width:548;height:99" id="docshape44" filled="true" fillcolor="#d1d3d4" stroked="false">
+              <v:fill type="solid"/>
+            </v:rect>
+            <v:rect style="position:absolute;left:720;top:986;width:2189;height:99" id="docshape45" filled="true" fillcolor="#bea75e" stroked="false">
+              <v:fill type="solid"/>
+            </v:rect>
+            <w10:wrap type="none"/>
+          </v:group>
+        </w:pict>
+      </w:r>
+      <w:r>
+        <w:rPr/>
+        <w:pict>
+          <v:group style="position:absolute;margin-left:35.716pt;margin-top:15.959987pt;width:136.8pt;height:4.95pt;mso-position-horizontal-relative:page;mso-position-vertical-relative:paragraph;z-index:15739392" id="docshapegroup46" coordorigin="714,319" coordsize="2736,99">
+            <v:rect style="position:absolute;left:2629;top:319;width:821;height:99" id="docshape47" filled="true" fillcolor="#d1d3d4" stroked="false">
+              <v:fill type="solid"/>
+            </v:rect>
+            <v:rect style="position:absolute;left:714;top:319;width:1916;height:99" id="docshape48" filled="true" fillcolor="#bea75e" stroked="false">
+              <v:fill type="solid"/>
+            </v:rect>
+            <w10:wrap type="none"/>
+          </v:group>
+        </w:pict>
+      </w:r>
+      <w:r>
+        <w:rPr/>
+        <w:pict>
+          <v:group style="position:absolute;margin-left:36pt;margin-top:116.099983pt;width:136.8pt;height:4.95pt;mso-position-horizontal-relative:page;mso-position-vertical-relative:paragraph;z-index:15739904" id="docshapegroup49" coordorigin="720,2322" coordsize="2736,99">
+            <v:rect style="position:absolute;left:2361;top:2322;width:1095;height:99" id="docshape50" filled="true" fillcolor="#d1d3d4" stroked="false">
+              <v:fill type="solid"/>
+            </v:rect>
+            <v:rect style="position:absolute;left:720;top:2322;width:1642;height:99" id="docshape51" filled="true" fillcolor="#bea75e" stroked="false">
+              <v:fill type="solid"/>
+            </v:rect>
+            <w10:wrap type="none"/>
+          </v:group>
+        </w:pict>
+      </w:r>
+      <w:r>
+        <w:rPr/>
+        <w:pict>
+          <v:group style="position:absolute;margin-left:35.716pt;margin-top:82.720985pt;width:136.8pt;height:4.95pt;mso-position-horizontal-relative:page;mso-position-vertical-relative:paragraph;z-index:15740416" id="docshapegroup52" coordorigin="714,1654" coordsize="2736,99">
+            <v:rect style="position:absolute;left:2082;top:1654;width:1368;height:99" id="docshape53" filled="true" fillcolor="#d1d3d4" stroked="false">
+              <v:fill type="solid"/>
+            </v:rect>
+            <v:rect style="position:absolute;left:714;top:1654;width:1368;height:99" id="docshape54" filled="true" fillcolor="#bea75e" stroked="false">
+              <v:fill type="solid"/>
+            </v:rect>
+            <w10:wrap type="none"/>
+          </v:group>
+        </w:pict>
+      </w:r>
+      <w:r>
+        <w:rPr>
+          <w:color w:val="231F20"/>
+          <w:spacing w:val="-4"/>
+          <w:sz w:val="22"/>
+        </w:rPr>
+        <w:t>Agile/Jira/Azure </w:t>
+      </w:r>
+      <w:r>
+        <w:rPr>
+          <w:color w:val="231F20"/>
+          <w:spacing w:val="-4"/>
+          <w:sz w:val="22"/>
+        </w:rPr>
+        <w:t>DevOps </w:t>
+      </w:r>
+      <w:r>
+        <w:rPr>
+          <w:color w:val="231F20"/>
+          <w:spacing w:val="-2"/>
+          <w:sz w:val="22"/>
+        </w:rPr>
+        <w:t>JavaScript/Node.js Postman/Swagger MongoDB</w:t>
+      </w:r>
+    </w:p>
+    <w:p>
+      <w:pPr>
+        <w:pStyle w:val="BodyText"/>
+        <w:rPr>
+          <w:sz w:val="26"/>
+        </w:rPr>
+      </w:pPr>
+    </w:p>
+    <w:p>
+      <w:pPr>
+        <w:pStyle w:val="BodyText"/>
+        <w:rPr>
+          <w:sz w:val="26"/>
+        </w:rPr>
+      </w:pPr>
+    </w:p>
+    <w:p>
+      <w:pPr>
+        <w:pStyle w:val="BodyText"/>
+        <w:rPr>
+          <w:sz w:val="26"/>
+        </w:rPr>
+      </w:pPr>
+    </w:p>
+    <w:p>
+      <w:pPr>
+        <w:pStyle w:val="BodyText"/>
+        <w:rPr>
+          <w:sz w:val="26"/>
+        </w:rPr>
+      </w:pPr>
+    </w:p>
+    <w:p>
+      <w:pPr>
+        <w:pStyle w:val="BodyText"/>
+        <w:rPr>
+          <w:sz w:val="26"/>
+        </w:rPr>
+      </w:pPr>
+    </w:p>
+    <w:p>
+      <w:pPr>
+        <w:pStyle w:val="BodyText"/>
+        <w:rPr>
+          <w:sz w:val="26"/>
+        </w:rPr>
+      </w:pPr>
+    </w:p>
+    <w:p>
+      <w:pPr>
+        <w:pStyle w:val="BodyText"/>
+        <w:spacing w:before="1"/>
+        <w:rPr>
+          <w:sz w:val="23"/>
+        </w:rPr>
+      </w:pPr>
+    </w:p>
+    <w:p>
+      <w:pPr>
+        <w:spacing w:before="0"/>
+        <w:ind w:left="360" w:right="0" w:firstLine="0"/>
+        <w:jc w:val="left"/>
+        <w:rPr>
+          <w:rFonts w:ascii="DunbarTall"/>
+          <w:b/>
+          <w:sz w:val="22"/>
+        </w:rPr>
+      </w:pPr>
+      <w:r>
+        <w:rPr>
+          <w:rFonts w:ascii="DunbarTall"/>
+          <w:b/>
+          <w:color w:val="618092"/>
+          <w:sz w:val="22"/>
+        </w:rPr>
+        <w:t>Page</w:t>
+      </w:r>
+      <w:r>
+        <w:rPr>
+          <w:rFonts w:ascii="DunbarTall"/>
+          <w:b/>
+          <w:color w:val="618092"/>
+          <w:spacing w:val="-6"/>
+          <w:sz w:val="22"/>
+        </w:rPr>
+        <w:t> </w:t>
+      </w:r>
+      <w:r>
+        <w:rPr>
+          <w:rFonts w:ascii="DunbarTall"/>
+          <w:b/>
+          <w:color w:val="618092"/>
+          <w:spacing w:val="-12"/>
+          <w:sz w:val="22"/>
+        </w:rPr>
+        <w:t>2</w:t>
+      </w:r>
+    </w:p>
+    <w:p>
+      <w:pPr>
+        <w:pStyle w:val="Heading1"/>
+        <w:spacing w:before="245"/>
+        <w:ind w:left="360"/>
+      </w:pPr>
+      <w:r>
+        <w:rPr>
+          <w:b w:val="0"/>
+        </w:rPr>
+        <w:br w:type="column"/>
+      </w:r>
+      <w:r>
+        <w:rPr>
+          <w:color w:val="618092"/>
+        </w:rPr>
+        <w:t>Work</w:t>
+      </w:r>
+      <w:r>
+        <w:rPr>
+          <w:color w:val="618092"/>
+          <w:spacing w:val="-10"/>
+        </w:rPr>
+        <w:t> </w:t>
+      </w:r>
+      <w:r>
+        <w:rPr>
+          <w:color w:val="618092"/>
+        </w:rPr>
+        <w:t>Experience</w:t>
+      </w:r>
+      <w:r>
+        <w:rPr>
+          <w:color w:val="618092"/>
+          <w:spacing w:val="-10"/>
+        </w:rPr>
+        <w:t> </w:t>
+      </w:r>
+      <w:r>
+        <w:rPr>
+          <w:color w:val="618092"/>
+          <w:spacing w:val="-2"/>
+        </w:rPr>
+        <w:t>(cont’d)</w:t>
+      </w:r>
+    </w:p>
+    <w:p>
+      <w:pPr>
+        <w:pStyle w:val="BodyText"/>
+        <w:spacing w:before="8"/>
+        <w:rPr>
+          <w:rFonts w:ascii="DunbarTall"/>
+          <w:b/>
+          <w:sz w:val="6"/>
+        </w:rPr>
+      </w:pPr>
+      <w:r>
+        <w:rPr/>
+        <w:pict>
+          <v:shape style="position:absolute;margin-left:220pt;margin-top:5.482pt;width:31.75pt;height:.1pt;mso-position-horizontal-relative:page;mso-position-vertical-relative:paragraph;z-index:-15725568;mso-wrap-distance-left:0;mso-wrap-distance-right:0" id="docshape55" coordorigin="4400,110" coordsize="635,0" path="m4400,110l5035,110e" filled="false" stroked="true" strokeweight="2pt" strokecolor="#535353">
             <v:path arrowok="t"/>
             <v:stroke dashstyle="solid"/>
             <w10:wrap type="topAndBottom"/>
@@ -3548,505 +3799,15 @@
     </w:p>
     <w:p>
       <w:pPr>
-        <w:spacing w:line="621" w:lineRule="auto" w:before="229"/>
-        <w:ind w:left="380" w:right="38" w:firstLine="0"/>
-        <w:jc w:val="left"/>
-        <w:rPr>
-          <w:sz w:val="22"/>
-        </w:rPr>
-      </w:pPr>
-      <w:r>
-        <w:rPr>
-          <w:color w:val="231F20"/>
-          <w:sz w:val="22"/>
-        </w:rPr>
-        <w:t>Technical</w:t>
-      </w:r>
-      <w:r>
-        <w:rPr>
-          <w:color w:val="231F20"/>
-          <w:spacing w:val="-15"/>
-          <w:sz w:val="22"/>
-        </w:rPr>
-        <w:t> </w:t>
-      </w:r>
-      <w:r>
-        <w:rPr>
-          <w:color w:val="231F20"/>
-          <w:sz w:val="22"/>
-        </w:rPr>
-        <w:t>Writing </w:t>
-      </w:r>
-      <w:r>
-        <w:rPr>
-          <w:color w:val="231F20"/>
-          <w:spacing w:val="-2"/>
-          <w:sz w:val="22"/>
-        </w:rPr>
-        <w:t>Content</w:t>
-      </w:r>
-      <w:r>
-        <w:rPr>
-          <w:color w:val="231F20"/>
-          <w:spacing w:val="-13"/>
-          <w:sz w:val="22"/>
-        </w:rPr>
-        <w:t> </w:t>
-      </w:r>
-      <w:r>
-        <w:rPr>
-          <w:color w:val="231F20"/>
-          <w:spacing w:val="-2"/>
-          <w:sz w:val="22"/>
-        </w:rPr>
-        <w:t>Strategy/Design </w:t>
-      </w:r>
-      <w:r>
-        <w:rPr>
-          <w:color w:val="231F20"/>
-          <w:sz w:val="22"/>
-        </w:rPr>
-        <w:t>UX/UI</w:t>
-      </w:r>
-      <w:r>
-        <w:rPr>
-          <w:color w:val="231F20"/>
-          <w:spacing w:val="-1"/>
-          <w:sz w:val="22"/>
-        </w:rPr>
-        <w:t> </w:t>
-      </w:r>
-      <w:r>
-        <w:rPr>
-          <w:color w:val="231F20"/>
-          <w:sz w:val="22"/>
-        </w:rPr>
-        <w:t>Writing Information Architecture Instructional Design </w:t>
-      </w:r>
-      <w:r>
-        <w:rPr>
-          <w:color w:val="231F20"/>
-          <w:spacing w:val="-2"/>
-          <w:sz w:val="22"/>
-        </w:rPr>
-        <w:t>HTML/CSS</w:t>
-      </w:r>
-    </w:p>
-    <w:p>
-      <w:pPr>
-        <w:spacing w:before="7"/>
-        <w:ind w:left="380" w:right="0" w:firstLine="0"/>
-        <w:jc w:val="left"/>
-        <w:rPr>
-          <w:sz w:val="22"/>
-        </w:rPr>
-      </w:pPr>
-      <w:r>
-        <w:rPr/>
-        <w:pict>
-          <v:group style="position:absolute;margin-left:35.716pt;margin-top:-83.549011pt;width:136.8pt;height:4.95pt;mso-position-horizontal-relative:page;mso-position-vertical-relative:paragraph;z-index:-15841792" id="docshapegroup23" coordorigin="714,-1671" coordsize="2736,99">
-            <v:rect style="position:absolute;left:3176;top:-1671;width:274;height:99" id="docshape24" filled="true" fillcolor="#bcbec0" stroked="false">
-              <v:fill type="solid"/>
-            </v:rect>
-            <v:rect style="position:absolute;left:714;top:-1671;width:2463;height:99" id="docshape25" filled="true" fillcolor="#bea75e" stroked="false">
-              <v:fill type="solid"/>
-            </v:rect>
-            <w10:wrap type="none"/>
-          </v:group>
-        </w:pict>
-      </w:r>
-      <w:r>
-        <w:rPr/>
-        <w:pict>
-          <v:group style="position:absolute;margin-left:36pt;margin-top:-16.790014pt;width:136.8pt;height:4.95pt;mso-position-horizontal-relative:page;mso-position-vertical-relative:paragraph;z-index:-15841280" id="docshapegroup26" coordorigin="720,-336" coordsize="2736,99">
-            <v:rect style="position:absolute;left:3182;top:-336;width:274;height:99" id="docshape27" filled="true" fillcolor="#bcbec0" stroked="false">
-              <v:fill type="solid"/>
-            </v:rect>
-            <v:rect style="position:absolute;left:720;top:-336;width:2463;height:99" id="docshape28" filled="true" fillcolor="#bea75e" stroked="false">
-              <v:fill type="solid"/>
-            </v:rect>
-            <w10:wrap type="none"/>
-          </v:group>
-        </w:pict>
-      </w:r>
-      <w:r>
-        <w:rPr/>
-        <w:pict>
-          <v:group style="position:absolute;margin-left:36pt;margin-top:-50.170013pt;width:136.8pt;height:4.95pt;mso-position-horizontal-relative:page;mso-position-vertical-relative:paragraph;z-index:-15839744" id="docshapegroup29" coordorigin="720,-1003" coordsize="2736,99">
-            <v:rect style="position:absolute;left:2908;top:-1004;width:548;height:99" id="docshape30" filled="true" fillcolor="#bcbec0" stroked="false">
-              <v:fill type="solid"/>
-            </v:rect>
-            <v:rect style="position:absolute;left:720;top:-1004;width:2189;height:99" id="docshape31" filled="true" fillcolor="#bea75e" stroked="false">
-              <v:fill type="solid"/>
-            </v:rect>
-            <w10:wrap type="none"/>
-          </v:group>
-        </w:pict>
-      </w:r>
-      <w:r>
-        <w:rPr>
-          <w:color w:val="231F20"/>
-          <w:spacing w:val="-2"/>
-          <w:sz w:val="22"/>
-        </w:rPr>
-        <w:t>DITA/XML</w:t>
-      </w:r>
-    </w:p>
-    <w:p>
-      <w:pPr>
-        <w:pStyle w:val="BodyText"/>
-        <w:spacing w:before="7"/>
-        <w:rPr>
-          <w:sz w:val="5"/>
-        </w:rPr>
-      </w:pPr>
-    </w:p>
-    <w:p>
-      <w:pPr>
-        <w:pStyle w:val="BodyText"/>
-        <w:spacing w:line="98" w:lineRule="exact"/>
-        <w:ind w:left="380" w:right="-216"/>
-        <w:rPr>
-          <w:sz w:val="9"/>
-        </w:rPr>
-      </w:pPr>
-      <w:r>
-        <w:rPr>
-          <w:position w:val="-1"/>
-          <w:sz w:val="9"/>
-        </w:rPr>
-        <w:pict>
-          <v:group style="width:136.8pt;height:4.95pt;mso-position-horizontal-relative:char;mso-position-vertical-relative:line" id="docshapegroup32" coordorigin="0,0" coordsize="2736,99">
-            <v:rect style="position:absolute;left:1641;top:0;width:1095;height:99" id="docshape33" filled="true" fillcolor="#bcbec0" stroked="false">
-              <v:fill type="solid"/>
-            </v:rect>
-            <v:rect style="position:absolute;left:0;top:0;width:1642;height:99" id="docshape34" filled="true" fillcolor="#bea75e" stroked="false">
-              <v:fill type="solid"/>
-            </v:rect>
-          </v:group>
-        </w:pict>
-      </w:r>
-      <w:r>
-        <w:rPr>
-          <w:position w:val="-1"/>
-          <w:sz w:val="9"/>
-        </w:rPr>
-      </w:r>
-    </w:p>
-    <w:p>
-      <w:pPr>
-        <w:pStyle w:val="BodyText"/>
-        <w:spacing w:before="1"/>
-        <w:rPr>
-          <w:sz w:val="21"/>
-        </w:rPr>
-      </w:pPr>
-    </w:p>
-    <w:p>
-      <w:pPr>
-        <w:spacing w:line="621" w:lineRule="auto" w:before="0"/>
-        <w:ind w:left="380" w:right="1374" w:firstLine="0"/>
-        <w:jc w:val="left"/>
-        <w:rPr>
-          <w:sz w:val="22"/>
-        </w:rPr>
-      </w:pPr>
-      <w:r>
-        <w:rPr/>
-        <w:pict>
-          <v:group style="position:absolute;margin-left:36pt;margin-top:82.879990pt;width:136.8pt;height:4.95pt;mso-position-horizontal-relative:page;mso-position-vertical-relative:paragraph;z-index:15735296" id="docshapegroup35" coordorigin="720,1658" coordsize="2736,99">
-            <v:rect style="position:absolute;left:3182;top:1657;width:274;height:99" id="docshape36" filled="true" fillcolor="#bcbec0" stroked="false">
-              <v:fill type="solid"/>
-            </v:rect>
-            <v:rect style="position:absolute;left:720;top:1657;width:2463;height:99" id="docshape37" filled="true" fillcolor="#bea75e" stroked="false">
-              <v:fill type="solid"/>
-            </v:rect>
-            <w10:wrap type="none"/>
-          </v:group>
-        </w:pict>
-      </w:r>
-      <w:r>
-        <w:rPr/>
-        <w:pict>
-          <v:group style="position:absolute;margin-left:35.716pt;margin-top:49.499985pt;width:136.8pt;height:4.95pt;mso-position-horizontal-relative:page;mso-position-vertical-relative:paragraph;z-index:15735808" id="docshapegroup38" coordorigin="714,990" coordsize="2736,99">
-            <v:rect style="position:absolute;left:3176;top:990;width:274;height:99" id="docshape39" filled="true" fillcolor="#bcbec0" stroked="false">
-              <v:fill type="solid"/>
-            </v:rect>
-            <v:rect style="position:absolute;left:714;top:990;width:2463;height:99" id="docshape40" filled="true" fillcolor="#bea75e" stroked="false">
-              <v:fill type="solid"/>
-            </v:rect>
-            <w10:wrap type="none"/>
-          </v:group>
-        </w:pict>
-      </w:r>
-      <w:r>
-        <w:rPr/>
-        <w:pict>
-          <v:group style="position:absolute;margin-left:36pt;margin-top:16.119987pt;width:136.8pt;height:4.95pt;mso-position-horizontal-relative:page;mso-position-vertical-relative:paragraph;z-index:15738880" id="docshapegroup41" coordorigin="720,322" coordsize="2736,99">
-            <v:rect style="position:absolute;left:2908;top:322;width:548;height:99" id="docshape42" filled="true" fillcolor="#bcbec0" stroked="false">
-              <v:fill type="solid"/>
-            </v:rect>
-            <v:rect style="position:absolute;left:720;top:322;width:2189;height:99" id="docshape43" filled="true" fillcolor="#bea75e" stroked="false">
-              <v:fill type="solid"/>
-            </v:rect>
-            <w10:wrap type="none"/>
-          </v:group>
-        </w:pict>
-      </w:r>
-      <w:r>
-        <w:rPr>
-          <w:color w:val="231F20"/>
-          <w:spacing w:val="-2"/>
-          <w:sz w:val="22"/>
-        </w:rPr>
-        <w:t>Figma/Miro Markdown Git/GitHub</w:t>
-      </w:r>
-    </w:p>
-    <w:p>
-      <w:pPr>
-        <w:spacing w:line="621" w:lineRule="auto" w:before="3"/>
-        <w:ind w:left="380" w:right="0" w:firstLine="0"/>
-        <w:jc w:val="left"/>
-        <w:rPr>
-          <w:sz w:val="22"/>
-        </w:rPr>
-      </w:pPr>
-      <w:r>
-        <w:rPr/>
-        <w:pict>
-          <v:group style="position:absolute;margin-left:36pt;margin-top:49.290985pt;width:136.8pt;height:4.95pt;mso-position-horizontal-relative:page;mso-position-vertical-relative:paragraph;z-index:15738368" id="docshapegroup44" coordorigin="720,986" coordsize="2736,99">
-            <v:rect style="position:absolute;left:2908;top:985;width:548;height:99" id="docshape45" filled="true" fillcolor="#bcbec0" stroked="false">
-              <v:fill type="solid"/>
-            </v:rect>
-            <v:rect style="position:absolute;left:720;top:985;width:2189;height:99" id="docshape46" filled="true" fillcolor="#bea75e" stroked="false">
-              <v:fill type="solid"/>
-            </v:rect>
-            <w10:wrap type="none"/>
-          </v:group>
-        </w:pict>
-      </w:r>
-      <w:r>
-        <w:rPr/>
-        <w:pict>
-          <v:group style="position:absolute;margin-left:35.716pt;margin-top:15.909986pt;width:136.8pt;height:4.95pt;mso-position-horizontal-relative:page;mso-position-vertical-relative:paragraph;z-index:15739904" id="docshapegroup47" coordorigin="714,318" coordsize="2736,99">
-            <v:rect style="position:absolute;left:2629;top:318;width:821;height:99" id="docshape48" filled="true" fillcolor="#bcbec0" stroked="false">
-              <v:fill type="solid"/>
-            </v:rect>
-            <v:rect style="position:absolute;left:714;top:318;width:1916;height:99" id="docshape49" filled="true" fillcolor="#bea75e" stroked="false">
-              <v:fill type="solid"/>
-            </v:rect>
-            <w10:wrap type="none"/>
-          </v:group>
-        </w:pict>
-      </w:r>
-      <w:r>
-        <w:rPr/>
-        <w:pict>
-          <v:group style="position:absolute;margin-left:36pt;margin-top:116.049988pt;width:136.8pt;height:4.95pt;mso-position-horizontal-relative:page;mso-position-vertical-relative:paragraph;z-index:15740416" id="docshapegroup50" coordorigin="720,2321" coordsize="2736,99">
-            <v:rect style="position:absolute;left:2361;top:2321;width:1095;height:99" id="docshape51" filled="true" fillcolor="#bcbec0" stroked="false">
-              <v:fill type="solid"/>
-            </v:rect>
-            <v:rect style="position:absolute;left:720;top:2321;width:1642;height:99" id="docshape52" filled="true" fillcolor="#bea75e" stroked="false">
-              <v:fill type="solid"/>
-            </v:rect>
-            <w10:wrap type="none"/>
-          </v:group>
-        </w:pict>
-      </w:r>
-      <w:r>
-        <w:rPr/>
-        <w:pict>
-          <v:group style="position:absolute;margin-left:35.716pt;margin-top:82.67099pt;width:136.8pt;height:4.95pt;mso-position-horizontal-relative:page;mso-position-vertical-relative:paragraph;z-index:15740928" id="docshapegroup53" coordorigin="714,1653" coordsize="2736,99">
-            <v:rect style="position:absolute;left:2082;top:1653;width:1368;height:99" id="docshape54" filled="true" fillcolor="#bcbec0" stroked="false">
-              <v:fill type="solid"/>
-            </v:rect>
-            <v:rect style="position:absolute;left:714;top:1653;width:1368;height:99" id="docshape55" filled="true" fillcolor="#bea75e" stroked="false">
-              <v:fill type="solid"/>
-            </v:rect>
-            <w10:wrap type="none"/>
-          </v:group>
-        </w:pict>
-      </w:r>
-      <w:r>
-        <w:rPr>
-          <w:color w:val="231F20"/>
-          <w:spacing w:val="-4"/>
-          <w:sz w:val="22"/>
-        </w:rPr>
-        <w:t>Agile/Jira/Azure </w:t>
-      </w:r>
-      <w:r>
-        <w:rPr>
-          <w:color w:val="231F20"/>
-          <w:spacing w:val="-4"/>
-          <w:sz w:val="22"/>
-        </w:rPr>
-        <w:t>DevOps </w:t>
-      </w:r>
-      <w:r>
-        <w:rPr>
-          <w:color w:val="231F20"/>
-          <w:spacing w:val="-2"/>
-          <w:sz w:val="22"/>
-        </w:rPr>
-        <w:t>JavaScript/Node.js Postman/Swagger MongoDB</w:t>
-      </w:r>
-    </w:p>
-    <w:p>
-      <w:pPr>
-        <w:spacing w:before="4"/>
-        <w:ind w:left="380" w:right="0" w:firstLine="0"/>
-        <w:jc w:val="left"/>
-        <w:rPr>
-          <w:sz w:val="22"/>
-        </w:rPr>
-      </w:pPr>
-      <w:r>
-        <w:rPr>
-          <w:color w:val="231F20"/>
-          <w:spacing w:val="-2"/>
-          <w:sz w:val="22"/>
-        </w:rPr>
-        <w:t>Docusaurus</w:t>
-      </w:r>
-    </w:p>
-    <w:p>
-      <w:pPr>
-        <w:pStyle w:val="BodyText"/>
-        <w:spacing w:before="1"/>
-        <w:rPr>
-          <w:sz w:val="4"/>
-        </w:rPr>
-      </w:pPr>
-    </w:p>
-    <w:p>
-      <w:pPr>
-        <w:pStyle w:val="BodyText"/>
-        <w:spacing w:line="98" w:lineRule="exact"/>
-        <w:ind w:left="374" w:right="-202"/>
-        <w:rPr>
-          <w:sz w:val="9"/>
-        </w:rPr>
-      </w:pPr>
-      <w:r>
-        <w:rPr>
-          <w:position w:val="-1"/>
-          <w:sz w:val="9"/>
-        </w:rPr>
-        <w:pict>
-          <v:group style="width:136.8pt;height:4.95pt;mso-position-horizontal-relative:char;mso-position-vertical-relative:line" id="docshapegroup56" coordorigin="0,0" coordsize="2736,99">
-            <v:rect style="position:absolute;left:2188;top:0;width:548;height:99" id="docshape57" filled="true" fillcolor="#bcbec0" stroked="false">
-              <v:fill type="solid"/>
-            </v:rect>
-            <v:rect style="position:absolute;left:0;top:0;width:2189;height:99" id="docshape58" filled="true" fillcolor="#bea75e" stroked="false">
-              <v:fill type="solid"/>
-            </v:rect>
-          </v:group>
-        </w:pict>
-      </w:r>
-      <w:r>
-        <w:rPr>
-          <w:position w:val="-1"/>
-          <w:sz w:val="9"/>
-        </w:rPr>
-      </w:r>
-    </w:p>
-    <w:p>
-      <w:pPr>
-        <w:pStyle w:val="BodyText"/>
-        <w:rPr>
-          <w:sz w:val="26"/>
-        </w:rPr>
-      </w:pPr>
-    </w:p>
-    <w:p>
-      <w:pPr>
-        <w:pStyle w:val="BodyText"/>
-        <w:rPr>
-          <w:sz w:val="26"/>
-        </w:rPr>
-      </w:pPr>
-    </w:p>
-    <w:p>
-      <w:pPr>
-        <w:pStyle w:val="BodyText"/>
-        <w:rPr>
-          <w:sz w:val="26"/>
-        </w:rPr>
-      </w:pPr>
-    </w:p>
-    <w:p>
-      <w:pPr>
-        <w:pStyle w:val="BodyText"/>
-        <w:rPr>
-          <w:sz w:val="26"/>
-        </w:rPr>
-      </w:pPr>
-    </w:p>
-    <w:p>
-      <w:pPr>
-        <w:pStyle w:val="BodyText"/>
-        <w:rPr>
-          <w:sz w:val="26"/>
-        </w:rPr>
-      </w:pPr>
-    </w:p>
-    <w:p>
-      <w:pPr>
-        <w:spacing w:before="168"/>
+        <w:spacing w:before="199"/>
         <w:ind w:left="360" w:right="0" w:firstLine="0"/>
         <w:jc w:val="left"/>
         <w:rPr>
-          <w:rFonts w:ascii="DunbarTall"/>
-          <w:b/>
-          <w:sz w:val="22"/>
-        </w:rPr>
-      </w:pPr>
-      <w:r>
-        <w:rPr>
-          <w:rFonts w:ascii="DunbarTall"/>
-          <w:b/>
-          <w:color w:val="618092"/>
-          <w:sz w:val="22"/>
-        </w:rPr>
-        <w:t>Page</w:t>
-      </w:r>
-      <w:r>
-        <w:rPr>
-          <w:rFonts w:ascii="DunbarTall"/>
-          <w:b/>
-          <w:color w:val="618092"/>
-          <w:spacing w:val="-6"/>
-          <w:sz w:val="22"/>
-        </w:rPr>
-        <w:t> </w:t>
-      </w:r>
-      <w:r>
-        <w:rPr>
-          <w:rFonts w:ascii="DunbarTall"/>
-          <w:b/>
-          <w:color w:val="618092"/>
-          <w:spacing w:val="-12"/>
-          <w:sz w:val="22"/>
-        </w:rPr>
-        <w:t>2</w:t>
-      </w:r>
-    </w:p>
-    <w:p>
-      <w:pPr>
-        <w:spacing w:before="101"/>
-        <w:ind w:left="360" w:right="0" w:firstLine="0"/>
-        <w:jc w:val="left"/>
-        <w:rPr>
           <w:rFonts w:ascii="Raleway SemiBold" w:hAnsi="Raleway SemiBold"/>
           <w:b/>
           <w:sz w:val="18"/>
         </w:rPr>
       </w:pPr>
-      <w:r>
-        <w:rPr/>
-        <w:br w:type="column"/>
-      </w:r>
       <w:r>
         <w:rPr>
           <w:rFonts w:ascii="Raleway SemiBold" w:hAnsi="Raleway SemiBold"/>
@@ -4138,6 +3899,7 @@
     <w:p>
       <w:pPr>
         <w:pStyle w:val="Heading3"/>
+        <w:spacing w:before="40"/>
         <w:ind w:left="360"/>
       </w:pPr>
       <w:r>
@@ -4151,8 +3913,8 @@
     <w:p>
       <w:pPr>
         <w:pStyle w:val="BodyText"/>
-        <w:spacing w:line="285" w:lineRule="auto" w:before="135"/>
-        <w:ind w:left="360"/>
+        <w:spacing w:line="285" w:lineRule="auto" w:before="136"/>
+        <w:ind w:left="360" w:right="55"/>
       </w:pPr>
       <w:r>
         <w:rPr>
@@ -4334,7 +4096,7 @@
     <w:p>
       <w:pPr>
         <w:pStyle w:val="BodyText"/>
-        <w:spacing w:before="8"/>
+        <w:spacing w:before="7"/>
         <w:rPr>
           <w:sz w:val="25"/>
         </w:rPr>
@@ -4468,8 +4230,8 @@
     <w:p>
       <w:pPr>
         <w:pStyle w:val="BodyText"/>
-        <w:spacing w:line="285" w:lineRule="auto" w:before="135"/>
-        <w:ind w:left="360" w:right="5"/>
+        <w:spacing w:before="135"/>
+        <w:ind w:left="360"/>
       </w:pPr>
       <w:r>
         <w:rPr>
@@ -4519,7 +4281,7 @@
       <w:r>
         <w:rPr>
           <w:color w:val="231F20"/>
-          <w:spacing w:val="-12"/>
+          <w:spacing w:val="-7"/>
         </w:rPr>
         <w:t> </w:t>
       </w:r>
@@ -4532,7 +4294,7 @@
       <w:r>
         <w:rPr>
           <w:color w:val="231F20"/>
-          <w:spacing w:val="-13"/>
+          <w:spacing w:val="-7"/>
         </w:rPr>
         <w:t> </w:t>
       </w:r>
@@ -4545,23 +4307,96 @@
       <w:r>
         <w:rPr>
           <w:color w:val="231F20"/>
-          <w:spacing w:val="-13"/>
-        </w:rPr>
-        <w:t> </w:t>
-      </w:r>
-      <w:r>
-        <w:rPr>
-          <w:color w:val="231F20"/>
-        </w:rPr>
-        <w:t>documentation for a virtual reality R&amp;D environment.</w:t>
-      </w:r>
-    </w:p>
-    <w:p>
-      <w:pPr>
-        <w:pStyle w:val="BodyText"/>
-        <w:spacing w:before="6"/>
-        <w:rPr>
-          <w:sz w:val="25"/>
+          <w:spacing w:val="-8"/>
+        </w:rPr>
+        <w:t> </w:t>
+      </w:r>
+      <w:r>
+        <w:rPr>
+          <w:color w:val="231F20"/>
+          <w:spacing w:val="-2"/>
+        </w:rPr>
+        <w:t>documentation</w:t>
+      </w:r>
+    </w:p>
+    <w:p>
+      <w:pPr>
+        <w:pStyle w:val="BodyText"/>
+        <w:spacing w:before="45"/>
+        <w:ind w:left="360"/>
+      </w:pPr>
+      <w:r>
+        <w:rPr>
+          <w:color w:val="231F20"/>
+        </w:rPr>
+        <w:t>for</w:t>
+      </w:r>
+      <w:r>
+        <w:rPr>
+          <w:color w:val="231F20"/>
+          <w:spacing w:val="-10"/>
+        </w:rPr>
+        <w:t> </w:t>
+      </w:r>
+      <w:r>
+        <w:rPr>
+          <w:color w:val="231F20"/>
+        </w:rPr>
+        <w:t>a</w:t>
+      </w:r>
+      <w:r>
+        <w:rPr>
+          <w:color w:val="231F20"/>
+          <w:spacing w:val="-8"/>
+        </w:rPr>
+        <w:t> </w:t>
+      </w:r>
+      <w:r>
+        <w:rPr>
+          <w:color w:val="231F20"/>
+        </w:rPr>
+        <w:t>virtual</w:t>
+      </w:r>
+      <w:r>
+        <w:rPr>
+          <w:color w:val="231F20"/>
+          <w:spacing w:val="-10"/>
+        </w:rPr>
+        <w:t> </w:t>
+      </w:r>
+      <w:r>
+        <w:rPr>
+          <w:color w:val="231F20"/>
+        </w:rPr>
+        <w:t>reality</w:t>
+      </w:r>
+      <w:r>
+        <w:rPr>
+          <w:color w:val="231F20"/>
+          <w:spacing w:val="-8"/>
+        </w:rPr>
+        <w:t> </w:t>
+      </w:r>
+      <w:r>
+        <w:rPr>
+          <w:color w:val="231F20"/>
+        </w:rPr>
+        <w:t>R&amp;D</w:t>
+      </w:r>
+      <w:r>
+        <w:rPr>
+          <w:color w:val="231F20"/>
+          <w:spacing w:val="-2"/>
+        </w:rPr>
+        <w:t> environment.</w:t>
+      </w:r>
+    </w:p>
+    <w:p>
+      <w:pPr>
+        <w:pStyle w:val="BodyText"/>
+        <w:spacing w:before="4"/>
+        <w:rPr>
+          <w:sz w:val="29"/>
         </w:rPr>
       </w:pPr>
     </w:p>
@@ -4667,7 +4502,7 @@
     <w:p>
       <w:pPr>
         <w:pStyle w:val="Heading3"/>
-        <w:spacing w:before="41"/>
+        <w:spacing w:before="40"/>
         <w:ind w:left="360"/>
       </w:pPr>
       <w:r>
@@ -4687,7 +4522,7 @@
     <w:p>
       <w:pPr>
         <w:pStyle w:val="BodyText"/>
-        <w:spacing w:line="285" w:lineRule="auto" w:before="135"/>
+        <w:spacing w:line="285" w:lineRule="auto" w:before="136"/>
         <w:ind w:left="360"/>
       </w:pPr>
       <w:r>
@@ -4817,7 +4652,7 @@
     <w:p>
       <w:pPr>
         <w:pStyle w:val="BodyText"/>
-        <w:spacing w:before="6"/>
+        <w:spacing w:before="5"/>
       </w:pPr>
     </w:p>
     <w:p>
@@ -4873,6 +4708,7 @@
     <w:p>
       <w:pPr>
         <w:pStyle w:val="Heading2"/>
+        <w:spacing w:before="32"/>
         <w:ind w:left="360"/>
         <w:rPr>
           <w:b/>
@@ -4917,6 +4753,232 @@
           <w:spacing w:val="-5"/>
         </w:rPr>
         <w:t>II</w:t>
+      </w:r>
+    </w:p>
+    <w:p>
+      <w:pPr>
+        <w:pStyle w:val="Heading3"/>
+        <w:spacing w:before="40"/>
+        <w:ind w:left="360"/>
+      </w:pPr>
+      <w:r>
+        <w:rPr>
+          <w:color w:val="231F20"/>
+          <w:spacing w:val="-2"/>
+        </w:rPr>
+        <w:t>Amazon</w:t>
+      </w:r>
+    </w:p>
+    <w:p>
+      <w:pPr>
+        <w:pStyle w:val="BodyText"/>
+        <w:spacing w:line="285" w:lineRule="auto" w:before="135"/>
+        <w:ind w:left="360"/>
+      </w:pPr>
+      <w:r>
+        <w:rPr>
+          <w:color w:val="231F20"/>
+        </w:rPr>
+        <w:t>Wrote</w:t>
+      </w:r>
+      <w:r>
+        <w:rPr>
+          <w:color w:val="231F20"/>
+          <w:spacing w:val="-13"/>
+        </w:rPr>
+        <w:t> </w:t>
+      </w:r>
+      <w:r>
+        <w:rPr>
+          <w:color w:val="231F20"/>
+        </w:rPr>
+        <w:t>internal</w:t>
+      </w:r>
+      <w:r>
+        <w:rPr>
+          <w:color w:val="231F20"/>
+          <w:spacing w:val="-13"/>
+        </w:rPr>
+        <w:t> </w:t>
+      </w:r>
+      <w:r>
+        <w:rPr>
+          <w:color w:val="231F20"/>
+        </w:rPr>
+        <w:t>feature</w:t>
+      </w:r>
+      <w:r>
+        <w:rPr>
+          <w:color w:val="231F20"/>
+          <w:spacing w:val="-13"/>
+        </w:rPr>
+        <w:t> </w:t>
+      </w:r>
+      <w:r>
+        <w:rPr>
+          <w:color w:val="231F20"/>
+        </w:rPr>
+        <w:t>announcements</w:t>
+      </w:r>
+      <w:r>
+        <w:rPr>
+          <w:color w:val="231F20"/>
+          <w:spacing w:val="-12"/>
+        </w:rPr>
+        <w:t> </w:t>
+      </w:r>
+      <w:r>
+        <w:rPr>
+          <w:color w:val="231F20"/>
+        </w:rPr>
+        <w:t>and</w:t>
+      </w:r>
+      <w:r>
+        <w:rPr>
+          <w:color w:val="231F20"/>
+          <w:spacing w:val="-13"/>
+        </w:rPr>
+        <w:t> </w:t>
+      </w:r>
+      <w:r>
+        <w:rPr>
+          <w:color w:val="231F20"/>
+        </w:rPr>
+        <w:t>task-oriented</w:t>
+      </w:r>
+      <w:r>
+        <w:rPr>
+          <w:color w:val="231F20"/>
+          <w:spacing w:val="-13"/>
+        </w:rPr>
+        <w:t> </w:t>
+      </w:r>
+      <w:r>
+        <w:rPr>
+          <w:color w:val="231F20"/>
+        </w:rPr>
+        <w:t>procedure</w:t>
+      </w:r>
+      <w:r>
+        <w:rPr>
+          <w:color w:val="231F20"/>
+          <w:spacing w:val="-13"/>
+        </w:rPr>
+        <w:t> </w:t>
+      </w:r>
+      <w:r>
+        <w:rPr>
+          <w:color w:val="231F20"/>
+        </w:rPr>
+        <w:t>guides using MadCap Flare for warehouse employees.</w:t>
+      </w:r>
+    </w:p>
+    <w:p>
+      <w:pPr>
+        <w:pStyle w:val="BodyText"/>
+        <w:spacing w:before="2"/>
+        <w:rPr>
+          <w:sz w:val="22"/>
+        </w:rPr>
+      </w:pPr>
+    </w:p>
+    <w:p>
+      <w:pPr>
+        <w:spacing w:before="0"/>
+        <w:ind w:left="360" w:right="0" w:firstLine="0"/>
+        <w:jc w:val="left"/>
+        <w:rPr>
+          <w:rFonts w:ascii="Raleway SemiBold" w:hAnsi="Raleway SemiBold"/>
+          <w:b/>
+          <w:sz w:val="18"/>
+        </w:rPr>
+      </w:pPr>
+      <w:r>
+        <w:rPr>
+          <w:rFonts w:ascii="Raleway SemiBold" w:hAnsi="Raleway SemiBold"/>
+          <w:b/>
+          <w:color w:val="231F20"/>
+          <w:sz w:val="18"/>
+        </w:rPr>
+        <w:t>03/2015</w:t>
+      </w:r>
+      <w:r>
+        <w:rPr>
+          <w:rFonts w:ascii="Raleway SemiBold" w:hAnsi="Raleway SemiBold"/>
+          <w:b/>
+          <w:color w:val="231F20"/>
+          <w:spacing w:val="-2"/>
+          <w:sz w:val="18"/>
+        </w:rPr>
+        <w:t> </w:t>
+      </w:r>
+      <w:r>
+        <w:rPr>
+          <w:rFonts w:ascii="Raleway SemiBold" w:hAnsi="Raleway SemiBold"/>
+          <w:b/>
+          <w:color w:val="231F20"/>
+          <w:sz w:val="18"/>
+        </w:rPr>
+        <w:t>–</w:t>
+      </w:r>
+      <w:r>
+        <w:rPr>
+          <w:rFonts w:ascii="Raleway SemiBold" w:hAnsi="Raleway SemiBold"/>
+          <w:b/>
+          <w:color w:val="231F20"/>
+          <w:spacing w:val="-2"/>
+          <w:sz w:val="18"/>
+        </w:rPr>
+        <w:t> 09/2015</w:t>
+      </w:r>
+    </w:p>
+    <w:p>
+      <w:pPr>
+        <w:pStyle w:val="Heading2"/>
+        <w:ind w:left="360"/>
+        <w:rPr>
+          <w:b/>
+        </w:rPr>
+      </w:pPr>
+      <w:r>
+        <w:rPr>
+          <w:b/>
+          <w:color w:val="231F20"/>
+          <w:spacing w:val="-2"/>
+        </w:rPr>
+        <w:t>Technical</w:t>
+      </w:r>
+      <w:r>
+        <w:rPr>
+          <w:b/>
+          <w:color w:val="231F20"/>
+          <w:spacing w:val="-15"/>
+        </w:rPr>
+        <w:t> </w:t>
+      </w:r>
+      <w:r>
+        <w:rPr>
+          <w:b/>
+          <w:color w:val="231F20"/>
+          <w:spacing w:val="-2"/>
+        </w:rPr>
+        <w:t>Writer,</w:t>
+      </w:r>
+      <w:r>
+        <w:rPr>
+          <w:b/>
+          <w:color w:val="231F20"/>
+          <w:spacing w:val="-9"/>
+        </w:rPr>
+        <w:t> </w:t>
+      </w:r>
+      <w:r>
+        <w:rPr>
+          <w:b/>
+          <w:color w:val="231F20"/>
+          <w:spacing w:val="-2"/>
+        </w:rPr>
+        <w:t>Contractor</w:t>
       </w:r>
     </w:p>
     <w:p>
@@ -4928,232 +4990,6 @@
       <w:r>
         <w:rPr>
           <w:color w:val="231F20"/>
-          <w:spacing w:val="-2"/>
-        </w:rPr>
-        <w:t>Amazon</w:t>
-      </w:r>
-    </w:p>
-    <w:p>
-      <w:pPr>
-        <w:pStyle w:val="BodyText"/>
-        <w:spacing w:line="285" w:lineRule="auto" w:before="135"/>
-        <w:ind w:left="360"/>
-      </w:pPr>
-      <w:r>
-        <w:rPr>
-          <w:color w:val="231F20"/>
-        </w:rPr>
-        <w:t>Wrote</w:t>
-      </w:r>
-      <w:r>
-        <w:rPr>
-          <w:color w:val="231F20"/>
-          <w:spacing w:val="-13"/>
-        </w:rPr>
-        <w:t> </w:t>
-      </w:r>
-      <w:r>
-        <w:rPr>
-          <w:color w:val="231F20"/>
-        </w:rPr>
-        <w:t>internal</w:t>
-      </w:r>
-      <w:r>
-        <w:rPr>
-          <w:color w:val="231F20"/>
-          <w:spacing w:val="-13"/>
-        </w:rPr>
-        <w:t> </w:t>
-      </w:r>
-      <w:r>
-        <w:rPr>
-          <w:color w:val="231F20"/>
-        </w:rPr>
-        <w:t>feature</w:t>
-      </w:r>
-      <w:r>
-        <w:rPr>
-          <w:color w:val="231F20"/>
-          <w:spacing w:val="-13"/>
-        </w:rPr>
-        <w:t> </w:t>
-      </w:r>
-      <w:r>
-        <w:rPr>
-          <w:color w:val="231F20"/>
-        </w:rPr>
-        <w:t>announcements</w:t>
-      </w:r>
-      <w:r>
-        <w:rPr>
-          <w:color w:val="231F20"/>
-          <w:spacing w:val="-12"/>
-        </w:rPr>
-        <w:t> </w:t>
-      </w:r>
-      <w:r>
-        <w:rPr>
-          <w:color w:val="231F20"/>
-        </w:rPr>
-        <w:t>and</w:t>
-      </w:r>
-      <w:r>
-        <w:rPr>
-          <w:color w:val="231F20"/>
-          <w:spacing w:val="-13"/>
-        </w:rPr>
-        <w:t> </w:t>
-      </w:r>
-      <w:r>
-        <w:rPr>
-          <w:color w:val="231F20"/>
-        </w:rPr>
-        <w:t>task-oriented</w:t>
-      </w:r>
-      <w:r>
-        <w:rPr>
-          <w:color w:val="231F20"/>
-          <w:spacing w:val="-13"/>
-        </w:rPr>
-        <w:t> </w:t>
-      </w:r>
-      <w:r>
-        <w:rPr>
-          <w:color w:val="231F20"/>
-        </w:rPr>
-        <w:t>procedure</w:t>
-      </w:r>
-      <w:r>
-        <w:rPr>
-          <w:color w:val="231F20"/>
-          <w:spacing w:val="-13"/>
-        </w:rPr>
-        <w:t> </w:t>
-      </w:r>
-      <w:r>
-        <w:rPr>
-          <w:color w:val="231F20"/>
-        </w:rPr>
-        <w:t>guides using MadCap Flare for warehouse employees.</w:t>
-      </w:r>
-    </w:p>
-    <w:p>
-      <w:pPr>
-        <w:pStyle w:val="BodyText"/>
-        <w:spacing w:before="1"/>
-        <w:rPr>
-          <w:sz w:val="22"/>
-        </w:rPr>
-      </w:pPr>
-    </w:p>
-    <w:p>
-      <w:pPr>
-        <w:spacing w:before="0"/>
-        <w:ind w:left="360" w:right="0" w:firstLine="0"/>
-        <w:jc w:val="left"/>
-        <w:rPr>
-          <w:rFonts w:ascii="Raleway SemiBold" w:hAnsi="Raleway SemiBold"/>
-          <w:b/>
-          <w:sz w:val="18"/>
-        </w:rPr>
-      </w:pPr>
-      <w:r>
-        <w:rPr>
-          <w:rFonts w:ascii="Raleway SemiBold" w:hAnsi="Raleway SemiBold"/>
-          <w:b/>
-          <w:color w:val="231F20"/>
-          <w:sz w:val="18"/>
-        </w:rPr>
-        <w:t>03/2015</w:t>
-      </w:r>
-      <w:r>
-        <w:rPr>
-          <w:rFonts w:ascii="Raleway SemiBold" w:hAnsi="Raleway SemiBold"/>
-          <w:b/>
-          <w:color w:val="231F20"/>
-          <w:spacing w:val="-2"/>
-          <w:sz w:val="18"/>
-        </w:rPr>
-        <w:t> </w:t>
-      </w:r>
-      <w:r>
-        <w:rPr>
-          <w:rFonts w:ascii="Raleway SemiBold" w:hAnsi="Raleway SemiBold"/>
-          <w:b/>
-          <w:color w:val="231F20"/>
-          <w:sz w:val="18"/>
-        </w:rPr>
-        <w:t>–</w:t>
-      </w:r>
-      <w:r>
-        <w:rPr>
-          <w:rFonts w:ascii="Raleway SemiBold" w:hAnsi="Raleway SemiBold"/>
-          <w:b/>
-          <w:color w:val="231F20"/>
-          <w:spacing w:val="-2"/>
-          <w:sz w:val="18"/>
-        </w:rPr>
-        <w:t> 09/2015</w:t>
-      </w:r>
-    </w:p>
-    <w:p>
-      <w:pPr>
-        <w:pStyle w:val="Heading2"/>
-        <w:spacing w:before="32"/>
-        <w:ind w:left="360"/>
-        <w:rPr>
-          <w:b/>
-        </w:rPr>
-      </w:pPr>
-      <w:r>
-        <w:rPr>
-          <w:b/>
-          <w:color w:val="231F20"/>
-          <w:spacing w:val="-2"/>
-        </w:rPr>
-        <w:t>Technical</w:t>
-      </w:r>
-      <w:r>
-        <w:rPr>
-          <w:b/>
-          <w:color w:val="231F20"/>
-          <w:spacing w:val="-15"/>
-        </w:rPr>
-        <w:t> </w:t>
-      </w:r>
-      <w:r>
-        <w:rPr>
-          <w:b/>
-          <w:color w:val="231F20"/>
-          <w:spacing w:val="-2"/>
-        </w:rPr>
-        <w:t>Writer,</w:t>
-      </w:r>
-      <w:r>
-        <w:rPr>
-          <w:b/>
-          <w:color w:val="231F20"/>
-          <w:spacing w:val="-9"/>
-        </w:rPr>
-        <w:t> </w:t>
-      </w:r>
-      <w:r>
-        <w:rPr>
-          <w:b/>
-          <w:color w:val="231F20"/>
-          <w:spacing w:val="-2"/>
-        </w:rPr>
-        <w:t>Contractor</w:t>
-      </w:r>
-    </w:p>
-    <w:p>
-      <w:pPr>
-        <w:pStyle w:val="Heading3"/>
-        <w:ind w:left="360"/>
-      </w:pPr>
-      <w:r>
-        <w:rPr>
-          <w:color w:val="231F20"/>
         </w:rPr>
         <w:t>Charter</w:t>
       </w:r>
@@ -5326,17 +5162,17 @@
     <w:p>
       <w:pPr>
         <w:pStyle w:val="BodyText"/>
-        <w:spacing w:before="11"/>
+        <w:spacing w:before="4"/>
         <w:rPr>
           <w:rFonts w:ascii="DunbarTall"/>
           <w:b/>
-          <w:sz w:val="6"/>
+          <w:sz w:val="9"/>
         </w:rPr>
       </w:pPr>
       <w:r>
         <w:rPr/>
         <w:pict>
-          <v:shape style="position:absolute;margin-left:220pt;margin-top:5.6276pt;width:31.75pt;height:.1pt;mso-position-horizontal-relative:page;mso-position-vertical-relative:paragraph;z-index:-15724032;mso-wrap-distance-left:0;mso-wrap-distance-right:0" id="docshape59" coordorigin="4400,113" coordsize="635,0" path="m4400,113l5035,113e" filled="false" stroked="true" strokeweight="2pt" strokecolor="#535353">
+          <v:shape style="position:absolute;margin-left:220pt;margin-top:7.2628pt;width:31.75pt;height:.1pt;mso-position-horizontal-relative:page;mso-position-vertical-relative:paragraph;z-index:-15725056;mso-wrap-distance-left:0;mso-wrap-distance-right:0" id="docshape56" coordorigin="4400,145" coordsize="635,0" path="m4400,145l5035,145e" filled="false" stroked="true" strokeweight="2pt" strokecolor="#535353">
             <v:path arrowok="t"/>
             <v:stroke dashstyle="solid"/>
             <w10:wrap type="topAndBottom"/>
@@ -5355,8 +5191,8 @@
           <w:tab w:pos="719" w:val="left" w:leader="none"/>
           <w:tab w:pos="720" w:val="left" w:leader="none"/>
         </w:tabs>
-        <w:spacing w:line="285" w:lineRule="auto" w:before="258" w:after="0"/>
-        <w:ind w:left="720" w:right="885" w:hanging="360"/>
+        <w:spacing w:line="285" w:lineRule="auto" w:before="224" w:after="0"/>
+        <w:ind w:left="720" w:right="792" w:hanging="360"/>
         <w:jc w:val="left"/>
         <w:rPr>
           <w:sz w:val="20"/>
@@ -5372,6 +5208,111 @@
       <w:r>
         <w:rPr>
           <w:color w:val="231F20"/>
+          <w:spacing w:val="-7"/>
+          <w:sz w:val="20"/>
+        </w:rPr>
+        <w:t> </w:t>
+      </w:r>
+      <w:r>
+        <w:rPr>
+          <w:color w:val="231F20"/>
+          <w:sz w:val="20"/>
+        </w:rPr>
+        <w:t>doc</w:t>
+      </w:r>
+      <w:r>
+        <w:rPr>
+          <w:color w:val="231F20"/>
+          <w:spacing w:val="-7"/>
+          <w:sz w:val="20"/>
+        </w:rPr>
+        <w:t> </w:t>
+      </w:r>
+      <w:r>
+        <w:rPr>
+          <w:color w:val="231F20"/>
+          <w:sz w:val="20"/>
+        </w:rPr>
+        <w:t>sites</w:t>
+      </w:r>
+      <w:r>
+        <w:rPr>
+          <w:color w:val="231F20"/>
+          <w:spacing w:val="-7"/>
+          <w:sz w:val="20"/>
+        </w:rPr>
+        <w:t> </w:t>
+      </w:r>
+      <w:r>
+        <w:rPr>
+          <w:color w:val="231F20"/>
+          <w:sz w:val="20"/>
+        </w:rPr>
+        <w:t>in</w:t>
+      </w:r>
+      <w:r>
+        <w:rPr>
+          <w:color w:val="231F20"/>
+          <w:spacing w:val="-7"/>
+          <w:sz w:val="20"/>
+        </w:rPr>
+        <w:t> </w:t>
+      </w:r>
+      <w:r>
+        <w:rPr>
+          <w:color w:val="231F20"/>
+          <w:sz w:val="20"/>
+        </w:rPr>
+        <w:t>Docusaurus</w:t>
+      </w:r>
+      <w:r>
+        <w:rPr>
+          <w:color w:val="231F20"/>
+          <w:spacing w:val="-7"/>
+          <w:sz w:val="20"/>
+        </w:rPr>
+        <w:t> </w:t>
+      </w:r>
+      <w:r>
+        <w:rPr>
+          <w:color w:val="231F20"/>
+          <w:sz w:val="20"/>
+        </w:rPr>
+        <w:t>for</w:t>
+      </w:r>
+      <w:r>
+        <w:rPr>
+          <w:color w:val="231F20"/>
+          <w:spacing w:val="-11"/>
+          <w:sz w:val="20"/>
+        </w:rPr>
+        <w:t> </w:t>
+      </w:r>
+      <w:r>
+        <w:rPr>
+          <w:color w:val="231F20"/>
+          <w:sz w:val="20"/>
+        </w:rPr>
+        <w:t>several</w:t>
+      </w:r>
+      <w:r>
+        <w:rPr>
+          <w:color w:val="231F20"/>
+          <w:spacing w:val="-13"/>
+          <w:sz w:val="20"/>
+        </w:rPr>
+        <w:t> </w:t>
+      </w:r>
+      <w:r>
+        <w:rPr>
+          <w:color w:val="231F20"/>
+          <w:sz w:val="20"/>
+        </w:rPr>
+        <w:t>tech</w:t>
+      </w:r>
+      <w:r>
+        <w:rPr>
+          <w:color w:val="231F20"/>
           <w:spacing w:val="-6"/>
           <w:sz w:val="20"/>
         </w:rPr>
@@ -5382,112 +5323,191 @@
           <w:color w:val="231F20"/>
           <w:sz w:val="20"/>
         </w:rPr>
-        <w:t>an</w:t>
-      </w:r>
-      <w:r>
-        <w:rPr>
-          <w:color w:val="231F20"/>
-          <w:spacing w:val="-6"/>
-          <w:sz w:val="20"/>
-        </w:rPr>
-        <w:t> </w:t>
-      </w:r>
-      <w:r>
-        <w:rPr>
-          <w:color w:val="231F20"/>
-          <w:sz w:val="20"/>
-        </w:rPr>
-        <w:t>online</w:t>
-      </w:r>
-      <w:r>
-        <w:rPr>
-          <w:color w:val="231F20"/>
-          <w:spacing w:val="-6"/>
-          <w:sz w:val="20"/>
-        </w:rPr>
-        <w:t> </w:t>
-      </w:r>
-      <w:r>
-        <w:rPr>
-          <w:color w:val="231F20"/>
-          <w:sz w:val="20"/>
-        </w:rPr>
-        <w:t>help</w:t>
-      </w:r>
-      <w:r>
-        <w:rPr>
-          <w:color w:val="231F20"/>
-          <w:spacing w:val="-6"/>
-          <w:sz w:val="20"/>
-        </w:rPr>
-        <w:t> </w:t>
-      </w:r>
-      <w:r>
-        <w:rPr>
-          <w:color w:val="231F20"/>
-          <w:sz w:val="20"/>
-        </w:rPr>
-        <w:t>system</w:t>
-      </w:r>
-      <w:r>
-        <w:rPr>
-          <w:color w:val="231F20"/>
-          <w:spacing w:val="-6"/>
-          <w:sz w:val="20"/>
-        </w:rPr>
-        <w:t> </w:t>
-      </w:r>
-      <w:r>
-        <w:rPr>
-          <w:color w:val="231F20"/>
-          <w:sz w:val="20"/>
-        </w:rPr>
-        <w:t>using</w:t>
-      </w:r>
-      <w:r>
-        <w:rPr>
-          <w:color w:val="231F20"/>
-          <w:spacing w:val="-6"/>
-          <w:sz w:val="20"/>
-        </w:rPr>
-        <w:t> </w:t>
-      </w:r>
-      <w:r>
-        <w:rPr>
-          <w:color w:val="231F20"/>
-          <w:sz w:val="20"/>
-        </w:rPr>
-        <w:t>the</w:t>
-      </w:r>
-      <w:r>
-        <w:rPr>
-          <w:color w:val="231F20"/>
-          <w:spacing w:val="-6"/>
-          <w:sz w:val="20"/>
-        </w:rPr>
-        <w:t> </w:t>
-      </w:r>
-      <w:r>
-        <w:rPr>
-          <w:color w:val="231F20"/>
-          <w:sz w:val="20"/>
-        </w:rPr>
-        <w:t>Docusaurus</w:t>
-      </w:r>
-      <w:r>
-        <w:rPr>
-          <w:color w:val="231F20"/>
-          <w:spacing w:val="-6"/>
-          <w:sz w:val="20"/>
-        </w:rPr>
-        <w:t> </w:t>
-      </w:r>
-      <w:r>
-        <w:rPr>
-          <w:color w:val="231F20"/>
-          <w:sz w:val="20"/>
-        </w:rPr>
-        <w:t>docs-as-code framework for a tech security startup.</w:t>
+        <w:t>startups,</w:t>
+      </w:r>
+      <w:r>
+        <w:rPr>
+          <w:color w:val="231F20"/>
+          <w:spacing w:val="-7"/>
+          <w:sz w:val="20"/>
+        </w:rPr>
+        <w:t> </w:t>
+      </w:r>
+      <w:r>
+        <w:rPr>
+          <w:color w:val="231F20"/>
+          <w:sz w:val="20"/>
+        </w:rPr>
+        <w:t>maximizing content reuse and reducing the cost of creating, managing, and publishing content.</w:t>
+      </w:r>
+    </w:p>
+    <w:p>
+      <w:pPr>
+        <w:pStyle w:val="ListParagraph"/>
+        <w:numPr>
+          <w:ilvl w:val="1"/>
+          <w:numId w:val="1"/>
+        </w:numPr>
+        <w:tabs>
+          <w:tab w:pos="719" w:val="left" w:leader="none"/>
+          <w:tab w:pos="720" w:val="left" w:leader="none"/>
+        </w:tabs>
+        <w:spacing w:line="285" w:lineRule="auto" w:before="92" w:after="0"/>
+        <w:ind w:left="720" w:right="218" w:hanging="360"/>
+        <w:jc w:val="left"/>
+        <w:rPr>
+          <w:sz w:val="20"/>
+        </w:rPr>
+      </w:pPr>
+      <w:r>
+        <w:rPr>
+          <w:color w:val="231F20"/>
+          <w:sz w:val="20"/>
+        </w:rPr>
+        <w:t>Wrote</w:t>
+      </w:r>
+      <w:r>
+        <w:rPr>
+          <w:color w:val="231F20"/>
+          <w:spacing w:val="-12"/>
+          <w:sz w:val="20"/>
+        </w:rPr>
+        <w:t> </w:t>
+      </w:r>
+      <w:r>
+        <w:rPr>
+          <w:color w:val="231F20"/>
+          <w:sz w:val="20"/>
+        </w:rPr>
+        <w:t>shell</w:t>
+      </w:r>
+      <w:r>
+        <w:rPr>
+          <w:color w:val="231F20"/>
+          <w:spacing w:val="-13"/>
+          <w:sz w:val="20"/>
+        </w:rPr>
+        <w:t> </w:t>
+      </w:r>
+      <w:r>
+        <w:rPr>
+          <w:color w:val="231F20"/>
+          <w:sz w:val="20"/>
+        </w:rPr>
+        <w:t>scripts</w:t>
+      </w:r>
+      <w:r>
+        <w:rPr>
+          <w:color w:val="231F20"/>
+          <w:spacing w:val="-9"/>
+          <w:sz w:val="20"/>
+        </w:rPr>
+        <w:t> </w:t>
+      </w:r>
+      <w:r>
+        <w:rPr>
+          <w:color w:val="231F20"/>
+          <w:sz w:val="20"/>
+        </w:rPr>
+        <w:t>to</w:t>
+      </w:r>
+      <w:r>
+        <w:rPr>
+          <w:color w:val="231F20"/>
+          <w:spacing w:val="-9"/>
+          <w:sz w:val="20"/>
+        </w:rPr>
+        <w:t> </w:t>
+      </w:r>
+      <w:r>
+        <w:rPr>
+          <w:color w:val="231F20"/>
+          <w:sz w:val="20"/>
+        </w:rPr>
+        <w:t>automate</w:t>
+      </w:r>
+      <w:r>
+        <w:rPr>
+          <w:color w:val="231F20"/>
+          <w:spacing w:val="-9"/>
+          <w:sz w:val="20"/>
+        </w:rPr>
+        <w:t> </w:t>
+      </w:r>
+      <w:r>
+        <w:rPr>
+          <w:color w:val="231F20"/>
+          <w:sz w:val="20"/>
+        </w:rPr>
+        <w:t>OpenAPI</w:t>
+      </w:r>
+      <w:r>
+        <w:rPr>
+          <w:color w:val="231F20"/>
+          <w:spacing w:val="-9"/>
+          <w:sz w:val="20"/>
+        </w:rPr>
+        <w:t> </w:t>
+      </w:r>
+      <w:r>
+        <w:rPr>
+          <w:color w:val="231F20"/>
+          <w:sz w:val="20"/>
+        </w:rPr>
+        <w:t>content</w:t>
+      </w:r>
+      <w:r>
+        <w:rPr>
+          <w:color w:val="231F20"/>
+          <w:spacing w:val="-9"/>
+          <w:sz w:val="20"/>
+        </w:rPr>
+        <w:t> </w:t>
+      </w:r>
+      <w:r>
+        <w:rPr>
+          <w:color w:val="231F20"/>
+          <w:sz w:val="20"/>
+        </w:rPr>
+        <w:t>publishing</w:t>
+      </w:r>
+      <w:r>
+        <w:rPr>
+          <w:color w:val="231F20"/>
+          <w:spacing w:val="-9"/>
+          <w:sz w:val="20"/>
+        </w:rPr>
+        <w:t> </w:t>
+      </w:r>
+      <w:r>
+        <w:rPr>
+          <w:color w:val="231F20"/>
+          <w:sz w:val="20"/>
+        </w:rPr>
+        <w:t>for</w:t>
+      </w:r>
+      <w:r>
+        <w:rPr>
+          <w:color w:val="231F20"/>
+          <w:spacing w:val="-13"/>
+          <w:sz w:val="20"/>
+        </w:rPr>
+        <w:t> </w:t>
+      </w:r>
+      <w:r>
+        <w:rPr>
+          <w:color w:val="231F20"/>
+          <w:sz w:val="20"/>
+        </w:rPr>
+        <w:t>Extreme </w:t>
+      </w:r>
+      <w:r>
+        <w:rPr>
+          <w:color w:val="231F20"/>
+          <w:spacing w:val="-2"/>
+          <w:sz w:val="20"/>
+        </w:rPr>
+        <w:t>Networks.</w:t>
       </w:r>
     </w:p>
     <w:p>
@@ -5502,7 +5522,7 @@
           <w:tab w:pos="720" w:val="left" w:leader="none"/>
         </w:tabs>
         <w:spacing w:line="285" w:lineRule="auto" w:before="91" w:after="0"/>
-        <w:ind w:left="720" w:right="138" w:hanging="360"/>
+        <w:ind w:left="720" w:right="105" w:hanging="360"/>
         <w:jc w:val="left"/>
         <w:rPr>
           <w:sz w:val="20"/>
@@ -5513,7 +5533,112 @@
           <w:color w:val="231F20"/>
           <w:sz w:val="20"/>
         </w:rPr>
-        <w:t>Wrote</w:t>
+        <w:t>Rewrote</w:t>
+      </w:r>
+      <w:r>
+        <w:rPr>
+          <w:color w:val="231F20"/>
+          <w:spacing w:val="-7"/>
+          <w:sz w:val="20"/>
+        </w:rPr>
+        <w:t> </w:t>
+      </w:r>
+      <w:r>
+        <w:rPr>
+          <w:color w:val="231F20"/>
+          <w:sz w:val="20"/>
+        </w:rPr>
+        <w:t>a</w:t>
+      </w:r>
+      <w:r>
+        <w:rPr>
+          <w:color w:val="231F20"/>
+          <w:spacing w:val="-7"/>
+          <w:sz w:val="20"/>
+        </w:rPr>
+        <w:t> </w:t>
+      </w:r>
+      <w:r>
+        <w:rPr>
+          <w:color w:val="231F20"/>
+          <w:sz w:val="20"/>
+        </w:rPr>
+        <w:t>decades-old</w:t>
+      </w:r>
+      <w:r>
+        <w:rPr>
+          <w:color w:val="231F20"/>
+          <w:spacing w:val="-7"/>
+          <w:sz w:val="20"/>
+        </w:rPr>
+        <w:t> </w:t>
+      </w:r>
+      <w:r>
+        <w:rPr>
+          <w:color w:val="231F20"/>
+          <w:sz w:val="20"/>
+        </w:rPr>
+        <w:t>installation</w:t>
+      </w:r>
+      <w:r>
+        <w:rPr>
+          <w:color w:val="231F20"/>
+          <w:spacing w:val="-7"/>
+          <w:sz w:val="20"/>
+        </w:rPr>
+        <w:t> </w:t>
+      </w:r>
+      <w:r>
+        <w:rPr>
+          <w:color w:val="231F20"/>
+          <w:sz w:val="20"/>
+        </w:rPr>
+        <w:t>and</w:t>
+      </w:r>
+      <w:r>
+        <w:rPr>
+          <w:color w:val="231F20"/>
+          <w:spacing w:val="-7"/>
+          <w:sz w:val="20"/>
+        </w:rPr>
+        <w:t> </w:t>
+      </w:r>
+      <w:r>
+        <w:rPr>
+          <w:color w:val="231F20"/>
+          <w:sz w:val="20"/>
+        </w:rPr>
+        <w:t>upgrade</w:t>
+      </w:r>
+      <w:r>
+        <w:rPr>
+          <w:color w:val="231F20"/>
+          <w:spacing w:val="-7"/>
+          <w:sz w:val="20"/>
+        </w:rPr>
+        <w:t> </w:t>
+      </w:r>
+      <w:r>
+        <w:rPr>
+          <w:color w:val="231F20"/>
+          <w:sz w:val="20"/>
+        </w:rPr>
+        <w:t>guide</w:t>
+      </w:r>
+      <w:r>
+        <w:rPr>
+          <w:color w:val="231F20"/>
+          <w:spacing w:val="-7"/>
+          <w:sz w:val="20"/>
+        </w:rPr>
+        <w:t> </w:t>
+      </w:r>
+      <w:r>
+        <w:rPr>
+          <w:color w:val="231F20"/>
+          <w:sz w:val="20"/>
+        </w:rPr>
+        <w:t>for</w:t>
       </w:r>
       <w:r>
         <w:rPr>
@@ -5528,236 +5653,112 @@
           <w:color w:val="231F20"/>
           <w:sz w:val="20"/>
         </w:rPr>
-        <w:t>shell</w:t>
-      </w:r>
-      <w:r>
-        <w:rPr>
-          <w:color w:val="231F20"/>
-          <w:spacing w:val="-13"/>
-          <w:sz w:val="20"/>
-        </w:rPr>
-        <w:t> </w:t>
-      </w:r>
-      <w:r>
-        <w:rPr>
-          <w:color w:val="231F20"/>
-          <w:sz w:val="20"/>
-        </w:rPr>
-        <w:t>scripts</w:t>
-      </w:r>
-      <w:r>
-        <w:rPr>
-          <w:color w:val="231F20"/>
-          <w:spacing w:val="-9"/>
-          <w:sz w:val="20"/>
-        </w:rPr>
-        <w:t> </w:t>
-      </w:r>
-      <w:r>
-        <w:rPr>
-          <w:color w:val="231F20"/>
-          <w:sz w:val="20"/>
-        </w:rPr>
-        <w:t>to</w:t>
-      </w:r>
-      <w:r>
-        <w:rPr>
-          <w:color w:val="231F20"/>
-          <w:spacing w:val="-9"/>
-          <w:sz w:val="20"/>
-        </w:rPr>
-        <w:t> </w:t>
-      </w:r>
-      <w:r>
-        <w:rPr>
-          <w:color w:val="231F20"/>
-          <w:sz w:val="20"/>
-        </w:rPr>
-        <w:t>automate</w:t>
-      </w:r>
-      <w:r>
-        <w:rPr>
-          <w:color w:val="231F20"/>
-          <w:spacing w:val="-9"/>
-          <w:sz w:val="20"/>
-        </w:rPr>
-        <w:t> </w:t>
-      </w:r>
-      <w:r>
-        <w:rPr>
-          <w:color w:val="231F20"/>
-          <w:sz w:val="20"/>
-        </w:rPr>
-        <w:t>OpenAPI</w:t>
-      </w:r>
-      <w:r>
-        <w:rPr>
-          <w:color w:val="231F20"/>
-          <w:spacing w:val="-9"/>
-          <w:sz w:val="20"/>
-        </w:rPr>
-        <w:t> </w:t>
-      </w:r>
-      <w:r>
-        <w:rPr>
-          <w:color w:val="231F20"/>
-          <w:sz w:val="20"/>
-        </w:rPr>
-        <w:t>content</w:t>
-      </w:r>
-      <w:r>
-        <w:rPr>
-          <w:color w:val="231F20"/>
-          <w:spacing w:val="-9"/>
-          <w:sz w:val="20"/>
-        </w:rPr>
-        <w:t> </w:t>
-      </w:r>
-      <w:r>
-        <w:rPr>
-          <w:color w:val="231F20"/>
-          <w:sz w:val="20"/>
-        </w:rPr>
-        <w:t>publishing</w:t>
-      </w:r>
-      <w:r>
-        <w:rPr>
-          <w:color w:val="231F20"/>
-          <w:spacing w:val="-9"/>
-          <w:sz w:val="20"/>
-        </w:rPr>
-        <w:t> </w:t>
-      </w:r>
-      <w:r>
-        <w:rPr>
-          <w:color w:val="231F20"/>
-          <w:sz w:val="20"/>
-        </w:rPr>
-        <w:t>for</w:t>
-      </w:r>
-      <w:r>
-        <w:rPr>
-          <w:color w:val="231F20"/>
-          <w:spacing w:val="-13"/>
-          <w:sz w:val="20"/>
-        </w:rPr>
-        <w:t> </w:t>
-      </w:r>
-      <w:r>
-        <w:rPr>
-          <w:color w:val="231F20"/>
-          <w:sz w:val="20"/>
-        </w:rPr>
-        <w:t>Extreme </w:t>
-      </w:r>
-      <w:r>
-        <w:rPr>
-          <w:color w:val="231F20"/>
-          <w:spacing w:val="-2"/>
-          <w:sz w:val="20"/>
-        </w:rPr>
-        <w:t>Networks.</w:t>
-      </w:r>
-    </w:p>
-    <w:p>
-      <w:pPr>
-        <w:pStyle w:val="ListParagraph"/>
-        <w:numPr>
-          <w:ilvl w:val="1"/>
-          <w:numId w:val="1"/>
-        </w:numPr>
-        <w:tabs>
-          <w:tab w:pos="719" w:val="left" w:leader="none"/>
-          <w:tab w:pos="720" w:val="left" w:leader="none"/>
-        </w:tabs>
-        <w:spacing w:line="285" w:lineRule="auto" w:before="91" w:after="0"/>
-        <w:ind w:left="720" w:right="196" w:hanging="360"/>
-        <w:jc w:val="left"/>
-        <w:rPr>
-          <w:sz w:val="20"/>
-        </w:rPr>
-      </w:pPr>
-      <w:r>
-        <w:rPr>
-          <w:color w:val="231F20"/>
-          <w:sz w:val="20"/>
-        </w:rPr>
-        <w:t>Built a custom authoring environment in MadCap Flare and converted legacy</w:t>
-      </w:r>
-      <w:r>
-        <w:rPr>
-          <w:color w:val="231F20"/>
-          <w:spacing w:val="-13"/>
-          <w:sz w:val="20"/>
-        </w:rPr>
-        <w:t> </w:t>
-      </w:r>
-      <w:r>
-        <w:rPr>
-          <w:color w:val="231F20"/>
-          <w:sz w:val="20"/>
-        </w:rPr>
-        <w:t>content</w:t>
-      </w:r>
-      <w:r>
-        <w:rPr>
-          <w:color w:val="231F20"/>
-          <w:spacing w:val="-13"/>
-          <w:sz w:val="20"/>
-        </w:rPr>
-        <w:t> </w:t>
-      </w:r>
-      <w:r>
-        <w:rPr>
-          <w:color w:val="231F20"/>
-          <w:sz w:val="20"/>
-        </w:rPr>
-        <w:t>for</w:t>
-      </w:r>
-      <w:r>
-        <w:rPr>
-          <w:color w:val="231F20"/>
-          <w:spacing w:val="-13"/>
-          <w:sz w:val="20"/>
-        </w:rPr>
-        <w:t> </w:t>
-      </w:r>
-      <w:r>
-        <w:rPr>
-          <w:color w:val="231F20"/>
-          <w:sz w:val="20"/>
-        </w:rPr>
-        <w:t>several</w:t>
-      </w:r>
-      <w:r>
-        <w:rPr>
-          <w:color w:val="231F20"/>
-          <w:spacing w:val="-12"/>
-          <w:sz w:val="20"/>
-        </w:rPr>
-        <w:t> </w:t>
-      </w:r>
-      <w:r>
-        <w:rPr>
-          <w:color w:val="231F20"/>
-          <w:sz w:val="20"/>
-        </w:rPr>
-        <w:t>large</w:t>
-      </w:r>
-      <w:r>
-        <w:rPr>
-          <w:color w:val="231F20"/>
-          <w:spacing w:val="-13"/>
-          <w:sz w:val="20"/>
-        </w:rPr>
-        <w:t> </w:t>
-      </w:r>
-      <w:r>
-        <w:rPr>
-          <w:color w:val="231F20"/>
-          <w:sz w:val="20"/>
-        </w:rPr>
-        <w:t>corporations,</w:t>
+        <w:t>customers</w:t>
+      </w:r>
+      <w:r>
+        <w:rPr>
+          <w:color w:val="231F20"/>
+          <w:spacing w:val="-7"/>
+          <w:sz w:val="20"/>
+        </w:rPr>
+        <w:t> </w:t>
+      </w:r>
+      <w:r>
+        <w:rPr>
+          <w:color w:val="231F20"/>
+          <w:sz w:val="20"/>
+        </w:rPr>
+        <w:t>and the</w:t>
+      </w:r>
+      <w:r>
+        <w:rPr>
+          <w:color w:val="231F20"/>
+          <w:spacing w:val="-4"/>
+          <w:sz w:val="20"/>
+        </w:rPr>
+        <w:t> </w:t>
+      </w:r>
+      <w:r>
+        <w:rPr>
+          <w:color w:val="231F20"/>
+          <w:sz w:val="20"/>
+        </w:rPr>
+        <w:t>support</w:t>
+      </w:r>
+      <w:r>
+        <w:rPr>
+          <w:color w:val="231F20"/>
+          <w:spacing w:val="-4"/>
+          <w:sz w:val="20"/>
+        </w:rPr>
+        <w:t> </w:t>
+      </w:r>
+      <w:r>
+        <w:rPr>
+          <w:color w:val="231F20"/>
+          <w:sz w:val="20"/>
+        </w:rPr>
+        <w:t>team</w:t>
+      </w:r>
+      <w:r>
+        <w:rPr>
+          <w:color w:val="231F20"/>
+          <w:spacing w:val="-4"/>
+          <w:sz w:val="20"/>
+        </w:rPr>
+        <w:t> </w:t>
+      </w:r>
+      <w:r>
+        <w:rPr>
+          <w:color w:val="231F20"/>
+          <w:sz w:val="20"/>
+        </w:rPr>
+        <w:t>of</w:t>
+      </w:r>
+      <w:r>
+        <w:rPr>
+          <w:color w:val="231F20"/>
+          <w:spacing w:val="-8"/>
+          <w:sz w:val="20"/>
+        </w:rPr>
+        <w:t> </w:t>
+      </w:r>
+      <w:r>
+        <w:rPr>
+          <w:color w:val="231F20"/>
+          <w:sz w:val="20"/>
+        </w:rPr>
+        <w:t>an</w:t>
+      </w:r>
+      <w:r>
+        <w:rPr>
+          <w:color w:val="231F20"/>
+          <w:spacing w:val="-4"/>
+          <w:sz w:val="20"/>
+        </w:rPr>
+        <w:t> </w:t>
+      </w:r>
+      <w:r>
+        <w:rPr>
+          <w:color w:val="231F20"/>
+          <w:sz w:val="20"/>
+        </w:rPr>
+        <w:t>electronic</w:t>
+      </w:r>
+      <w:r>
+        <w:rPr>
+          <w:color w:val="231F20"/>
+          <w:spacing w:val="-4"/>
+          <w:sz w:val="20"/>
+        </w:rPr>
+        <w:t> </w:t>
+      </w:r>
+      <w:r>
+        <w:rPr>
+          <w:color w:val="231F20"/>
+          <w:sz w:val="20"/>
+        </w:rPr>
+        <w:t>medical</w:t>
       </w:r>
       <w:r>
         <w:rPr>
@@ -5772,37 +5773,7 @@
           <w:color w:val="231F20"/>
           <w:sz w:val="20"/>
         </w:rPr>
-        <w:t>maximizing</w:t>
-      </w:r>
-      <w:r>
-        <w:rPr>
-          <w:color w:val="231F20"/>
-          <w:spacing w:val="-10"/>
-          <w:sz w:val="20"/>
-        </w:rPr>
-        <w:t> </w:t>
-      </w:r>
-      <w:r>
-        <w:rPr>
-          <w:color w:val="231F20"/>
-          <w:sz w:val="20"/>
-        </w:rPr>
-        <w:t>content</w:t>
-      </w:r>
-      <w:r>
-        <w:rPr>
-          <w:color w:val="231F20"/>
-          <w:spacing w:val="-10"/>
-          <w:sz w:val="20"/>
-        </w:rPr>
-        <w:t> </w:t>
-      </w:r>
-      <w:r>
-        <w:rPr>
-          <w:color w:val="231F20"/>
-          <w:sz w:val="20"/>
-        </w:rPr>
-        <w:t>reuse and</w:t>
+        <w:t>records</w:t>
       </w:r>
       <w:r>
         <w:rPr>
@@ -5817,7 +5788,7 @@
           <w:color w:val="231F20"/>
           <w:sz w:val="20"/>
         </w:rPr>
-        <w:t>to</w:t>
+        <w:t>platform,</w:t>
       </w:r>
       <w:r>
         <w:rPr>
@@ -5848,120 +5819,15 @@
           <w:sz w:val="20"/>
         </w:rPr>
         <w:t>the</w:t>
-      </w:r>
-      <w:r>
-        <w:rPr>
-          <w:color w:val="231F20"/>
-          <w:spacing w:val="-4"/>
-          <w:sz w:val="20"/>
-        </w:rPr>
-        <w:t> </w:t>
-      </w:r>
-      <w:r>
-        <w:rPr>
-          <w:color w:val="231F20"/>
-          <w:sz w:val="20"/>
-        </w:rPr>
-        <w:t>cost</w:t>
-      </w:r>
-      <w:r>
-        <w:rPr>
-          <w:color w:val="231F20"/>
-          <w:spacing w:val="-4"/>
-          <w:sz w:val="20"/>
-        </w:rPr>
-        <w:t> </w:t>
-      </w:r>
-      <w:r>
-        <w:rPr>
-          <w:color w:val="231F20"/>
-          <w:sz w:val="20"/>
-        </w:rPr>
-        <w:t>of</w:t>
-      </w:r>
-      <w:r>
-        <w:rPr>
-          <w:color w:val="231F20"/>
-          <w:spacing w:val="-9"/>
-          <w:sz w:val="20"/>
-        </w:rPr>
-        <w:t> </w:t>
-      </w:r>
-      <w:r>
-        <w:rPr>
-          <w:color w:val="231F20"/>
-          <w:sz w:val="20"/>
-        </w:rPr>
-        <w:t>creating,</w:t>
-      </w:r>
-      <w:r>
-        <w:rPr>
-          <w:color w:val="231F20"/>
-          <w:spacing w:val="-4"/>
-          <w:sz w:val="20"/>
-        </w:rPr>
-        <w:t> </w:t>
-      </w:r>
-      <w:r>
-        <w:rPr>
-          <w:color w:val="231F20"/>
-          <w:sz w:val="20"/>
-        </w:rPr>
-        <w:t>managing,</w:t>
-      </w:r>
-      <w:r>
-        <w:rPr>
-          <w:color w:val="231F20"/>
-          <w:spacing w:val="-4"/>
-          <w:sz w:val="20"/>
-        </w:rPr>
-        <w:t> </w:t>
-      </w:r>
-      <w:r>
-        <w:rPr>
-          <w:color w:val="231F20"/>
-          <w:sz w:val="20"/>
-        </w:rPr>
-        <w:t>and</w:t>
-      </w:r>
-      <w:r>
-        <w:rPr>
-          <w:color w:val="231F20"/>
-          <w:spacing w:val="-4"/>
-          <w:sz w:val="20"/>
-        </w:rPr>
-        <w:t> </w:t>
-      </w:r>
-      <w:r>
-        <w:rPr>
-          <w:color w:val="231F20"/>
-          <w:sz w:val="20"/>
-        </w:rPr>
-        <w:t>publishing</w:t>
-      </w:r>
-      <w:r>
-        <w:rPr>
-          <w:color w:val="231F20"/>
-          <w:spacing w:val="-4"/>
-          <w:sz w:val="20"/>
-        </w:rPr>
-        <w:t> </w:t>
-      </w:r>
-      <w:r>
-        <w:rPr>
-          <w:color w:val="231F20"/>
-          <w:sz w:val="20"/>
-        </w:rPr>
-        <w:t>content.</w:t>
       </w:r>
     </w:p>
     <w:sectPr>
       <w:type w:val="continuous"/>
       <w:pgSz w:w="12240" w:h="15840"/>
-      <w:pgMar w:top="0" w:bottom="0" w:left="340" w:right="700"/>
+      <w:pgMar w:top="0" w:bottom="0" w:left="340" w:right="620"/>
       <w:cols w:num="2" w:equalWidth="0">
         <w:col w:w="2972" w:space="728"/>
-        <w:col w:w="7500"/>
+        <w:col w:w="7580"/>
       </w:cols>
     </w:sectPr>
   </w:body>
@@ -6019,7 +5885,7 @@
       <w:lvlText w:val="•"/>
       <w:lvlJc w:val="left"/>
       <w:pPr>
-        <w:ind w:left="1446" w:hanging="360"/>
+        <w:ind w:left="1454" w:hanging="360"/>
       </w:pPr>
       <w:rPr>
         <w:rFonts w:hint="default"/>
@@ -6032,7 +5898,7 @@
       <w:lvlText w:val="•"/>
       <w:lvlJc w:val="left"/>
       <w:pPr>
-        <w:ind w:left="2172" w:hanging="360"/>
+        <w:ind w:left="2189" w:hanging="360"/>
       </w:pPr>
       <w:rPr>
         <w:rFonts w:hint="default"/>
@@ -6045,7 +5911,7 @@
       <w:lvlText w:val="•"/>
       <w:lvlJc w:val="left"/>
       <w:pPr>
-        <w:ind w:left="2898" w:hanging="360"/>
+        <w:ind w:left="2924" w:hanging="360"/>
       </w:pPr>
       <w:rPr>
         <w:rFonts w:hint="default"/>
@@ -6058,7 +5924,7 @@
       <w:lvlText w:val="•"/>
       <w:lvlJc w:val="left"/>
       <w:pPr>
-        <w:ind w:left="3624" w:hanging="360"/>
+        <w:ind w:left="3659" w:hanging="360"/>
       </w:pPr>
       <w:rPr>
         <w:rFonts w:hint="default"/>
@@ -6071,7 +5937,7 @@
       <w:lvlText w:val="•"/>
       <w:lvlJc w:val="left"/>
       <w:pPr>
-        <w:ind w:left="4350" w:hanging="360"/>
+        <w:ind w:left="4394" w:hanging="360"/>
       </w:pPr>
       <w:rPr>
         <w:rFonts w:hint="default"/>
@@ -6084,7 +5950,7 @@
       <w:lvlText w:val="•"/>
       <w:lvlJc w:val="left"/>
       <w:pPr>
-        <w:ind w:left="5076" w:hanging="360"/>
+        <w:ind w:left="5129" w:hanging="360"/>
       </w:pPr>
       <w:rPr>
         <w:rFonts w:hint="default"/>
@@ -6097,7 +5963,7 @@
       <w:lvlText w:val="•"/>
       <w:lvlJc w:val="left"/>
       <w:pPr>
-        <w:ind w:left="5802" w:hanging="360"/>
+        <w:ind w:left="5864" w:hanging="360"/>
       </w:pPr>
       <w:rPr>
         <w:rFonts w:hint="default"/>
@@ -6227,7 +6093,7 @@
     <w:uiPriority w:val="1"/>
     <w:qFormat/>
     <w:pPr>
-      <w:spacing w:before="40"/>
+      <w:spacing w:before="21"/>
       <w:ind w:left="114"/>
       <w:outlineLvl w:val="3"/>
     </w:pPr>
@@ -6263,8 +6129,8 @@
     <w:uiPriority w:val="1"/>
     <w:qFormat/>
     <w:pPr>
-      <w:spacing w:before="91"/>
-      <w:ind w:left="720" w:right="138" w:hanging="360"/>
+      <w:spacing w:before="1"/>
+      <w:ind w:left="720" w:right="105" w:hanging="360"/>
     </w:pPr>
     <w:rPr>
       <w:rFonts w:ascii="Raleway" w:hAnsi="Raleway" w:eastAsia="Raleway" w:cs="Raleway"/>

</xml_diff>

<commit_message>
Deploy website - based on 2b3050aa0083c0ede359d3fc4814c8695842134d
</commit_message>
<xml_diff>
--- a/pdf/resume-patricia-mcphee.docx
+++ b/pdf/resume-patricia-mcphee.docx
@@ -595,7 +595,7 @@
           <w:rFonts w:ascii="Raleway SemiBold"/>
           <w:b/>
           <w:color w:val="231F20"/>
-          <w:spacing w:val="-5"/>
+          <w:spacing w:val="-3"/>
         </w:rPr>
         <w:t> </w:t>
       </w:r>
@@ -614,7 +614,7 @@
           <w:color w:val="231F20"/>
           <w:spacing w:val="-2"/>
         </w:rPr>
-        <w:t> Present</w:t>
+        <w:t> 01/2023</w:t>
       </w:r>
     </w:p>
     <w:p>
@@ -1236,26 +1236,26 @@
       <w:pPr>
         <w:pStyle w:val="BodyText"/>
         <w:spacing w:line="266" w:lineRule="auto" w:before="115"/>
-        <w:ind w:left="114" w:right="162"/>
-      </w:pPr>
-      <w:r>
-        <w:rPr>
-          <w:color w:val="231F20"/>
-        </w:rPr>
-        <w:t>Preformed a content audit and analysis of the product documentation. Worked</w:t>
-      </w:r>
-      <w:r>
-        <w:rPr>
-          <w:color w:val="231F20"/>
-          <w:spacing w:val="-9"/>
-        </w:rPr>
-        <w:t> </w:t>
-      </w:r>
-      <w:r>
-        <w:rPr>
-          <w:color w:val="231F20"/>
-        </w:rPr>
-        <w:t>collaboratively</w:t>
+        <w:ind w:left="114" w:right="106"/>
+      </w:pPr>
+      <w:r>
+        <w:rPr>
+          <w:color w:val="231F20"/>
+        </w:rPr>
+        <w:t>Preformed a content audit and analysis of the product documentation. Worked collaboratively</w:t>
+      </w:r>
+      <w:r>
+        <w:rPr>
+          <w:color w:val="231F20"/>
+          <w:spacing w:val="-6"/>
+        </w:rPr>
+        <w:t> </w:t>
+      </w:r>
+      <w:r>
+        <w:rPr>
+          <w:color w:val="231F20"/>
+        </w:rPr>
+        <w:t>with the core product engineering team to develop user</w:t>
       </w:r>
       <w:r>
         <w:rPr>
@@ -1268,98 +1268,46 @@
         <w:rPr>
           <w:color w:val="231F20"/>
         </w:rPr>
-        <w:t>with</w:t>
-      </w:r>
-      <w:r>
-        <w:rPr>
-          <w:color w:val="231F20"/>
-          <w:spacing w:val="-6"/>
-        </w:rPr>
-        <w:t> </w:t>
-      </w:r>
-      <w:r>
-        <w:rPr>
-          <w:color w:val="231F20"/>
-        </w:rPr>
-        <w:t>the</w:t>
-      </w:r>
-      <w:r>
-        <w:rPr>
-          <w:color w:val="231F20"/>
-          <w:spacing w:val="-6"/>
-        </w:rPr>
-        <w:t> </w:t>
-      </w:r>
-      <w:r>
-        <w:rPr>
-          <w:color w:val="231F20"/>
-        </w:rPr>
-        <w:t>core</w:t>
-      </w:r>
-      <w:r>
-        <w:rPr>
-          <w:color w:val="231F20"/>
-          <w:spacing w:val="-6"/>
-        </w:rPr>
-        <w:t> </w:t>
-      </w:r>
-      <w:r>
-        <w:rPr>
-          <w:color w:val="231F20"/>
-        </w:rPr>
-        <w:t>product</w:t>
-      </w:r>
-      <w:r>
-        <w:rPr>
-          <w:color w:val="231F20"/>
-          <w:spacing w:val="-6"/>
-        </w:rPr>
-        <w:t> </w:t>
-      </w:r>
-      <w:r>
-        <w:rPr>
-          <w:color w:val="231F20"/>
-        </w:rPr>
-        <w:t>engineering</w:t>
-      </w:r>
-      <w:r>
-        <w:rPr>
-          <w:color w:val="231F20"/>
-          <w:spacing w:val="-6"/>
-        </w:rPr>
-        <w:t> </w:t>
-      </w:r>
-      <w:r>
-        <w:rPr>
-          <w:color w:val="231F20"/>
-        </w:rPr>
-        <w:t>team</w:t>
-      </w:r>
-      <w:r>
-        <w:rPr>
-          <w:color w:val="231F20"/>
-          <w:spacing w:val="-6"/>
-        </w:rPr>
-        <w:t> </w:t>
-      </w:r>
-      <w:r>
-        <w:rPr>
-          <w:color w:val="231F20"/>
-        </w:rPr>
-        <w:t>to</w:t>
-      </w:r>
-      <w:r>
-        <w:rPr>
-          <w:color w:val="231F20"/>
-          <w:spacing w:val="-6"/>
-        </w:rPr>
-        <w:t> </w:t>
-      </w:r>
-      <w:r>
-        <w:rPr>
-          <w:color w:val="231F20"/>
-        </w:rPr>
-        <w:t>develop user</w:t>
+        <w:t>and</w:t>
+      </w:r>
+      <w:r>
+        <w:rPr>
+          <w:color w:val="231F20"/>
+          <w:spacing w:val="-8"/>
+        </w:rPr>
+        <w:t> </w:t>
+      </w:r>
+      <w:r>
+        <w:rPr>
+          <w:color w:val="231F20"/>
+        </w:rPr>
+        <w:t>scenario-based</w:t>
+      </w:r>
+      <w:r>
+        <w:rPr>
+          <w:color w:val="231F20"/>
+          <w:spacing w:val="-8"/>
+        </w:rPr>
+        <w:t> </w:t>
+      </w:r>
+      <w:r>
+        <w:rPr>
+          <w:color w:val="231F20"/>
+        </w:rPr>
+        <w:t>integration</w:t>
+      </w:r>
+      <w:r>
+        <w:rPr>
+          <w:color w:val="231F20"/>
+          <w:spacing w:val="-8"/>
+        </w:rPr>
+        <w:t> </w:t>
+      </w:r>
+      <w:r>
+        <w:rPr>
+          <w:color w:val="231F20"/>
+        </w:rPr>
+        <w:t>guides.</w:t>
       </w:r>
       <w:r>
         <w:rPr>
@@ -1372,77 +1320,25 @@
         <w:rPr>
           <w:color w:val="231F20"/>
         </w:rPr>
+        <w:t>Wrote</w:t>
+      </w:r>
+      <w:r>
+        <w:rPr>
+          <w:color w:val="231F20"/>
+          <w:spacing w:val="-8"/>
+        </w:rPr>
+        <w:t> </w:t>
+      </w:r>
+      <w:r>
+        <w:rPr>
+          <w:color w:val="231F20"/>
+        </w:rPr>
         <w:t>and</w:t>
       </w:r>
       <w:r>
         <w:rPr>
           <w:color w:val="231F20"/>
-          <w:spacing w:val="-11"/>
-        </w:rPr>
-        <w:t> </w:t>
-      </w:r>
-      <w:r>
-        <w:rPr>
-          <w:color w:val="231F20"/>
-        </w:rPr>
-        <w:t>scenario-based</w:t>
-      </w:r>
-      <w:r>
-        <w:rPr>
-          <w:color w:val="231F20"/>
-          <w:spacing w:val="-9"/>
-        </w:rPr>
-        <w:t> </w:t>
-      </w:r>
-      <w:r>
-        <w:rPr>
-          <w:color w:val="231F20"/>
-        </w:rPr>
-        <w:t>deployment</w:t>
-      </w:r>
-      <w:r>
-        <w:rPr>
-          <w:color w:val="231F20"/>
-          <w:spacing w:val="-9"/>
-        </w:rPr>
-        <w:t> </w:t>
-      </w:r>
-      <w:r>
-        <w:rPr>
-          <w:color w:val="231F20"/>
-        </w:rPr>
-        <w:t>guides.</w:t>
-      </w:r>
-      <w:r>
-        <w:rPr>
-          <w:color w:val="231F20"/>
-          <w:spacing w:val="-13"/>
-        </w:rPr>
-        <w:t> </w:t>
-      </w:r>
-      <w:r>
-        <w:rPr>
-          <w:color w:val="231F20"/>
-        </w:rPr>
-        <w:t>Wrote</w:t>
-      </w:r>
-      <w:r>
-        <w:rPr>
-          <w:color w:val="231F20"/>
-          <w:spacing w:val="-9"/>
-        </w:rPr>
-        <w:t> </w:t>
-      </w:r>
-      <w:r>
-        <w:rPr>
-          <w:color w:val="231F20"/>
-        </w:rPr>
-        <w:t>and</w:t>
-      </w:r>
-      <w:r>
-        <w:rPr>
-          <w:color w:val="231F20"/>
-          <w:spacing w:val="-9"/>
+          <w:spacing w:val="-8"/>
         </w:rPr>
         <w:t> </w:t>
       </w:r>
@@ -1455,15 +1351,28 @@
       <w:r>
         <w:rPr>
           <w:color w:val="231F20"/>
-          <w:spacing w:val="-9"/>
-        </w:rPr>
-        <w:t> </w:t>
-      </w:r>
-      <w:r>
-        <w:rPr>
-          <w:color w:val="231F20"/>
-        </w:rPr>
-        <w:t>in-platform UI microcopy (error and warning messages and welcome instructions).</w:t>
+          <w:spacing w:val="-8"/>
+        </w:rPr>
+        <w:t> </w:t>
+      </w:r>
+      <w:r>
+        <w:rPr>
+          <w:color w:val="231F20"/>
+        </w:rPr>
+        <w:t>in-platform</w:t>
+      </w:r>
+      <w:r>
+        <w:rPr>
+          <w:color w:val="231F20"/>
+          <w:spacing w:val="-8"/>
+        </w:rPr>
+        <w:t> </w:t>
+      </w:r>
+      <w:r>
+        <w:rPr>
+          <w:color w:val="231F20"/>
+        </w:rPr>
+        <w:t>UI microcopy (error and warning messages and welcome instructions).</w:t>
       </w:r>
     </w:p>
     <w:p>
@@ -1885,7 +1794,7 @@
       <w:pPr>
         <w:pStyle w:val="BodyText"/>
         <w:spacing w:line="266" w:lineRule="auto" w:before="115"/>
-        <w:ind w:left="114" w:right="162"/>
+        <w:ind w:left="114" w:right="106"/>
       </w:pPr>
       <w:r>
         <w:rPr>

</xml_diff>